<commit_message>
Closed loop challenge update code + documentatie
In de code kan ik nu correct de afstand van de sensor uitlezen. Hierbij maak ik echter geen gebruik van een pwm input timer alleen een pwm output timer en een interrupt routine.
</commit_message>
<xml_diff>
--- a/Embedded systems/Closed loop challenge/Closed Loop Challenge - Tiemon Steeghs.docx
+++ b/Embedded systems/Closed loop challenge/Closed Loop Challenge - Tiemon Steeghs.docx
@@ -1,6 +1,6 @@
 
 <file path=word/document.xml><?xml version="1.0" encoding="utf-8"?>
-<w:document xmlns:wpc="http://schemas.microsoft.com/office/word/2010/wordprocessingCanvas" xmlns:cx="http://schemas.microsoft.com/office/drawing/2014/chartex" xmlns:cx1="http://schemas.microsoft.com/office/drawing/2015/9/8/chartex" xmlns:cx2="http://schemas.microsoft.com/office/drawing/2015/10/21/chartex" xmlns:cx3="http://schemas.microsoft.com/office/drawing/2016/5/9/chartex" xmlns:cx4="http://schemas.microsoft.com/office/drawing/2016/5/10/chartex" xmlns:cx5="http://schemas.microsoft.com/office/drawing/2016/5/11/chartex" xmlns:cx6="http://schemas.microsoft.com/office/drawing/2016/5/12/chartex" xmlns:cx7="http://schemas.microsoft.com/office/drawing/2016/5/13/chartex" xmlns:cx8="http://schemas.microsoft.com/office/drawing/2016/5/14/chartex" xmlns:mc="http://schemas.openxmlformats.org/markup-compatibility/2006" xmlns:aink="http://schemas.microsoft.com/office/drawing/2016/ink" xmlns:am3d="http://schemas.microsoft.com/office/drawing/2017/model3d" xmlns:o="urn:schemas-microsoft-com:office:office" xmlns:oel="http://schemas.microsoft.com/office/2019/extlst" xmlns:r="http://schemas.openxmlformats.org/officeDocument/2006/relationships" xmlns:m="http://schemas.openxmlformats.org/officeDocument/2006/math" xmlns:v="urn:schemas-microsoft-com:vml" xmlns:wp14="http://schemas.microsoft.com/office/word/2010/wordprocessingDrawing" xmlns:wp="http://schemas.openxmlformats.org/drawingml/2006/wordprocessingDrawing" xmlns:w10="urn:schemas-microsoft-com:office:word" xmlns:w="http://schemas.openxmlformats.org/wordprocessingml/2006/main" xmlns:w14="http://schemas.microsoft.com/office/word/2010/wordml" xmlns:w15="http://schemas.microsoft.com/office/word/2012/wordml" xmlns:w16cex="http://schemas.microsoft.com/office/word/2018/wordml/cex" xmlns:w16cid="http://schemas.microsoft.com/office/word/2016/wordml/cid" xmlns:w16="http://schemas.microsoft.com/office/word/2018/wordml" xmlns:w16sdtdh="http://schemas.microsoft.com/office/word/2020/wordml/sdtdatahash" xmlns:w16se="http://schemas.microsoft.com/office/word/2015/wordml/symex" xmlns:wpg="http://schemas.microsoft.com/office/word/2010/wordprocessingGroup" xmlns:wpi="http://schemas.microsoft.com/office/word/2010/wordprocessingInk" xmlns:wne="http://schemas.microsoft.com/office/word/2006/wordml" xmlns:wps="http://schemas.microsoft.com/office/word/2010/wordprocessingShape" mc:Ignorable="w14 w15 w16se w16cid w16 w16cex w16sdtdh wp14">
+<w:document xmlns:wpc="http://schemas.microsoft.com/office/word/2010/wordprocessingCanvas" xmlns:cx="http://schemas.microsoft.com/office/drawing/2014/chartex" xmlns:cx1="http://schemas.microsoft.com/office/drawing/2015/9/8/chartex" xmlns:cx2="http://schemas.microsoft.com/office/drawing/2015/10/21/chartex" xmlns:cx3="http://schemas.microsoft.com/office/drawing/2016/5/9/chartex" xmlns:cx4="http://schemas.microsoft.com/office/drawing/2016/5/10/chartex" xmlns:cx5="http://schemas.microsoft.com/office/drawing/2016/5/11/chartex" xmlns:cx6="http://schemas.microsoft.com/office/drawing/2016/5/12/chartex" xmlns:cx7="http://schemas.microsoft.com/office/drawing/2016/5/13/chartex" xmlns:cx8="http://schemas.microsoft.com/office/drawing/2016/5/14/chartex" xmlns:mc="http://schemas.openxmlformats.org/markup-compatibility/2006" xmlns:aink="http://schemas.microsoft.com/office/drawing/2016/ink" xmlns:am3d="http://schemas.microsoft.com/office/drawing/2017/model3d" xmlns:o="urn:schemas-microsoft-com:office:office" xmlns:oel="http://schemas.microsoft.com/office/2019/extlst" xmlns:r="http://schemas.openxmlformats.org/officeDocument/2006/relationships" xmlns:m="http://schemas.openxmlformats.org/officeDocument/2006/math" xmlns:v="urn:schemas-microsoft-com:vml" xmlns:wp14="http://schemas.microsoft.com/office/word/2010/wordprocessingDrawing" xmlns:wp="http://schemas.openxmlformats.org/drawingml/2006/wordprocessingDrawing" xmlns:w10="urn:schemas-microsoft-com:office:word" xmlns:w="http://schemas.openxmlformats.org/wordprocessingml/2006/main" xmlns:w14="http://schemas.microsoft.com/office/word/2010/wordml" xmlns:w15="http://schemas.microsoft.com/office/word/2012/wordml" xmlns:w16cex="http://schemas.microsoft.com/office/word/2018/wordml/cex" xmlns:w16cid="http://schemas.microsoft.com/office/word/2016/wordml/cid" xmlns:w16="http://schemas.microsoft.com/office/word/2018/wordml" xmlns:w16du="http://schemas.microsoft.com/office/word/2023/wordml/word16du" xmlns:w16sdtdh="http://schemas.microsoft.com/office/word/2020/wordml/sdtdatahash" xmlns:w16se="http://schemas.microsoft.com/office/word/2015/wordml/symex" xmlns:wpg="http://schemas.microsoft.com/office/word/2010/wordprocessingGroup" xmlns:wpi="http://schemas.microsoft.com/office/word/2010/wordprocessingInk" xmlns:wne="http://schemas.microsoft.com/office/word/2006/wordml" xmlns:wps="http://schemas.microsoft.com/office/word/2010/wordprocessingShape" mc:Ignorable="w14 w15 w16se w16cid w16 w16cex w16sdtdh wp14">
   <w:body>
     <w:p>
       <w:pPr>
@@ -20,12 +20,90 @@
       </w:r>
     </w:p>
     <w:p>
+      <w:pPr>
+        <w:jc w:val="center"/>
+      </w:pPr>
+    </w:p>
+    <w:p>
+      <w:pPr>
+        <w:jc w:val="center"/>
+      </w:pPr>
+    </w:p>
+    <w:p>
+      <w:pPr>
+        <w:jc w:val="center"/>
+      </w:pPr>
+    </w:p>
+    <w:p>
+      <w:pPr>
+        <w:jc w:val="center"/>
+      </w:pPr>
+      <w:r>
+        <w:rPr>
+          <w:noProof/>
+        </w:rPr>
+        <w:drawing>
+          <wp:inline distT="0" distB="0" distL="0" distR="0" wp14:anchorId="7C742833" wp14:editId="7284AC9C">
+            <wp:extent cx="4500114" cy="2385060"/>
+            <wp:effectExtent l="0" t="0" r="0" b="0"/>
+            <wp:docPr id="2" name="Afbeelding 2" descr="What is a closed loop control system and how does it work?"/>
+            <wp:cNvGraphicFramePr>
+              <a:graphicFrameLocks xmlns:a="http://schemas.openxmlformats.org/drawingml/2006/main" noChangeAspect="1"/>
+            </wp:cNvGraphicFramePr>
+            <a:graphic xmlns:a="http://schemas.openxmlformats.org/drawingml/2006/main">
+              <a:graphicData uri="http://schemas.openxmlformats.org/drawingml/2006/picture">
+                <pic:pic xmlns:pic="http://schemas.openxmlformats.org/drawingml/2006/picture">
+                  <pic:nvPicPr>
+                    <pic:cNvPr id="0" name="Picture 1" descr="What is a closed loop control system and how does it work?"/>
+                    <pic:cNvPicPr>
+                      <a:picLocks noChangeAspect="1" noChangeArrowheads="1"/>
+                    </pic:cNvPicPr>
+                  </pic:nvPicPr>
+                  <pic:blipFill>
+                    <a:blip r:embed="rId6">
+                      <a:extLst>
+                        <a:ext uri="{28A0092B-C50C-407E-A947-70E740481C1C}">
+                          <a14:useLocalDpi xmlns:a14="http://schemas.microsoft.com/office/drawing/2010/main" val="0"/>
+                        </a:ext>
+                      </a:extLst>
+                    </a:blip>
+                    <a:srcRect/>
+                    <a:stretch>
+                      <a:fillRect/>
+                    </a:stretch>
+                  </pic:blipFill>
+                  <pic:spPr bwMode="auto">
+                    <a:xfrm>
+                      <a:off x="0" y="0"/>
+                      <a:ext cx="4513560" cy="2392186"/>
+                    </a:xfrm>
+                    <a:prstGeom prst="rect">
+                      <a:avLst/>
+                    </a:prstGeom>
+                    <a:noFill/>
+                    <a:ln>
+                      <a:noFill/>
+                    </a:ln>
+                  </pic:spPr>
+                </pic:pic>
+              </a:graphicData>
+            </a:graphic>
+          </wp:inline>
+        </w:drawing>
+      </w:r>
       <w:r>
         <w:br w:type="page"/>
       </w:r>
     </w:p>
     <w:sdt>
       <w:sdtPr>
+        <w:rPr>
+          <w:rFonts w:asciiTheme="minorHAnsi" w:eastAsiaTheme="minorHAnsi" w:hAnsiTheme="minorHAnsi" w:cstheme="minorBidi"/>
+          <w:color w:val="auto"/>
+          <w:sz w:val="22"/>
+          <w:szCs w:val="22"/>
+          <w:lang w:eastAsia="en-US"/>
+        </w:rPr>
         <w:id w:val="2022506161"/>
         <w:docPartObj>
           <w:docPartGallery w:val="Table of Contents"/>
@@ -34,13 +112,8 @@
       </w:sdtPr>
       <w:sdtEndPr>
         <w:rPr>
-          <w:rFonts w:asciiTheme="minorHAnsi" w:eastAsiaTheme="minorHAnsi" w:hAnsiTheme="minorHAnsi" w:cstheme="minorBidi"/>
           <w:b/>
           <w:bCs/>
-          <w:color w:val="auto"/>
-          <w:sz w:val="22"/>
-          <w:szCs w:val="22"/>
-          <w:lang w:eastAsia="en-US"/>
         </w:rPr>
       </w:sdtEndPr>
       <w:sdtContent>
@@ -60,7 +133,9 @@
               <w:tab w:val="right" w:leader="dot" w:pos="9062"/>
             </w:tabs>
             <w:rPr>
+              <w:rFonts w:eastAsiaTheme="minorEastAsia"/>
               <w:noProof/>
+              <w:lang w:eastAsia="nl-NL"/>
             </w:rPr>
           </w:pPr>
           <w:r>
@@ -72,7 +147,7 @@
           <w:r>
             <w:fldChar w:fldCharType="separate"/>
           </w:r>
-          <w:hyperlink w:anchor="_Toc132881430" w:history="1">
+          <w:hyperlink w:anchor="_Toc132890509" w:history="1">
             <w:r>
               <w:rPr>
                 <w:rStyle w:val="Hyperlink"/>
@@ -82,7 +157,9 @@
             </w:r>
             <w:r>
               <w:rPr>
-                <w:noProof/>
+                <w:rFonts w:eastAsiaTheme="minorEastAsia"/>
+                <w:noProof/>
+                <w:lang w:eastAsia="nl-NL"/>
               </w:rPr>
               <w:tab/>
             </w:r>
@@ -112,7 +189,7 @@
                 <w:noProof/>
                 <w:webHidden/>
               </w:rPr>
-              <w:instrText xml:space="preserve"> PAGEREF _Toc132881430 \h </w:instrText>
+              <w:instrText xml:space="preserve"> PAGEREF _Toc132890509 \h </w:instrText>
             </w:r>
             <w:r>
               <w:rPr>
@@ -151,10 +228,12 @@
               <w:tab w:val="right" w:leader="dot" w:pos="9062"/>
             </w:tabs>
             <w:rPr>
+              <w:rFonts w:eastAsiaTheme="minorEastAsia"/>
               <w:noProof/>
+              <w:lang w:eastAsia="nl-NL"/>
             </w:rPr>
           </w:pPr>
-          <w:hyperlink w:anchor="_Toc132881431" w:history="1">
+          <w:hyperlink w:anchor="_Toc132890510" w:history="1">
             <w:r>
               <w:rPr>
                 <w:rStyle w:val="Hyperlink"/>
@@ -164,7 +243,9 @@
             </w:r>
             <w:r>
               <w:rPr>
-                <w:noProof/>
+                <w:rFonts w:eastAsiaTheme="minorEastAsia"/>
+                <w:noProof/>
+                <w:lang w:eastAsia="nl-NL"/>
               </w:rPr>
               <w:tab/>
             </w:r>
@@ -194,7 +275,7 @@
                 <w:noProof/>
                 <w:webHidden/>
               </w:rPr>
-              <w:instrText xml:space="preserve"> PAGEREF _Toc132881431 \h </w:instrText>
+              <w:instrText xml:space="preserve"> PAGEREF _Toc132890510 \h </w:instrText>
             </w:r>
             <w:r>
               <w:rPr>
@@ -233,10 +314,12 @@
               <w:tab w:val="right" w:leader="dot" w:pos="9062"/>
             </w:tabs>
             <w:rPr>
+              <w:rFonts w:eastAsiaTheme="minorEastAsia"/>
               <w:noProof/>
+              <w:lang w:eastAsia="nl-NL"/>
             </w:rPr>
           </w:pPr>
-          <w:hyperlink w:anchor="_Toc132881432" w:history="1">
+          <w:hyperlink w:anchor="_Toc132890511" w:history="1">
             <w:r>
               <w:rPr>
                 <w:rStyle w:val="Hyperlink"/>
@@ -246,7 +329,9 @@
             </w:r>
             <w:r>
               <w:rPr>
-                <w:noProof/>
+                <w:rFonts w:eastAsiaTheme="minorEastAsia"/>
+                <w:noProof/>
+                <w:lang w:eastAsia="nl-NL"/>
               </w:rPr>
               <w:tab/>
             </w:r>
@@ -276,7 +361,7 @@
                 <w:noProof/>
                 <w:webHidden/>
               </w:rPr>
-              <w:instrText xml:space="preserve"> PAGEREF _Toc132881432 \h </w:instrText>
+              <w:instrText xml:space="preserve"> PAGEREF _Toc132890511 \h </w:instrText>
             </w:r>
             <w:r>
               <w:rPr>
@@ -315,10 +400,12 @@
               <w:tab w:val="right" w:leader="dot" w:pos="9062"/>
             </w:tabs>
             <w:rPr>
+              <w:rFonts w:eastAsiaTheme="minorEastAsia"/>
               <w:noProof/>
+              <w:lang w:eastAsia="nl-NL"/>
             </w:rPr>
           </w:pPr>
-          <w:hyperlink w:anchor="_Toc132881433" w:history="1">
+          <w:hyperlink w:anchor="_Toc132890512" w:history="1">
             <w:r>
               <w:rPr>
                 <w:rStyle w:val="Hyperlink"/>
@@ -328,7 +415,9 @@
             </w:r>
             <w:r>
               <w:rPr>
-                <w:noProof/>
+                <w:rFonts w:eastAsiaTheme="minorEastAsia"/>
+                <w:noProof/>
+                <w:lang w:eastAsia="nl-NL"/>
               </w:rPr>
               <w:tab/>
             </w:r>
@@ -337,7 +426,7 @@
                 <w:rStyle w:val="Hyperlink"/>
                 <w:noProof/>
               </w:rPr>
-              <w:t>Deelvraag 1</w:t>
+              <w:t>Deelvraag 1: Hoe werkt de HC-SR04P?</w:t>
             </w:r>
             <w:r>
               <w:rPr>
@@ -358,7 +447,7 @@
                 <w:noProof/>
                 <w:webHidden/>
               </w:rPr>
-              <w:instrText xml:space="preserve"> PAGEREF _Toc132881433 \h </w:instrText>
+              <w:instrText xml:space="preserve"> PAGEREF _Toc132890512 \h </w:instrText>
             </w:r>
             <w:r>
               <w:rPr>
@@ -397,10 +486,12 @@
               <w:tab w:val="right" w:leader="dot" w:pos="9062"/>
             </w:tabs>
             <w:rPr>
+              <w:rFonts w:eastAsiaTheme="minorEastAsia"/>
               <w:noProof/>
+              <w:lang w:eastAsia="nl-NL"/>
             </w:rPr>
           </w:pPr>
-          <w:hyperlink w:anchor="_Toc132881434" w:history="1">
+          <w:hyperlink w:anchor="_Toc132890513" w:history="1">
             <w:r>
               <w:rPr>
                 <w:rStyle w:val="Hyperlink"/>
@@ -410,7 +501,9 @@
             </w:r>
             <w:r>
               <w:rPr>
-                <w:noProof/>
+                <w:rFonts w:eastAsiaTheme="minorEastAsia"/>
+                <w:noProof/>
+                <w:lang w:eastAsia="nl-NL"/>
               </w:rPr>
               <w:tab/>
             </w:r>
@@ -419,7 +512,7 @@
                 <w:rStyle w:val="Hyperlink"/>
                 <w:noProof/>
               </w:rPr>
-              <w:t>Deelvraag 2</w:t>
+              <w:t>Deelvraag 2: Hoe lees ik de HC-SR04P sensor uit op het stm32 nucleo bord?</w:t>
             </w:r>
             <w:r>
               <w:rPr>
@@ -440,7 +533,7 @@
                 <w:noProof/>
                 <w:webHidden/>
               </w:rPr>
-              <w:instrText xml:space="preserve"> PAGEREF _Toc132881434 \h </w:instrText>
+              <w:instrText xml:space="preserve"> PAGEREF _Toc132890513 \h </w:instrText>
             </w:r>
             <w:r>
               <w:rPr>
@@ -460,7 +553,7 @@
                 <w:noProof/>
                 <w:webHidden/>
               </w:rPr>
-              <w:t>4</w:t>
+              <w:t>5</w:t>
             </w:r>
             <w:r>
               <w:rPr>
@@ -479,10 +572,12 @@
               <w:tab w:val="right" w:leader="dot" w:pos="9062"/>
             </w:tabs>
             <w:rPr>
+              <w:rFonts w:eastAsiaTheme="minorEastAsia"/>
               <w:noProof/>
+              <w:lang w:eastAsia="nl-NL"/>
             </w:rPr>
           </w:pPr>
-          <w:hyperlink w:anchor="_Toc132881435" w:history="1">
+          <w:hyperlink w:anchor="_Toc132890514" w:history="1">
             <w:r>
               <w:rPr>
                 <w:rStyle w:val="Hyperlink"/>
@@ -492,7 +587,9 @@
             </w:r>
             <w:r>
               <w:rPr>
-                <w:noProof/>
+                <w:rFonts w:eastAsiaTheme="minorEastAsia"/>
+                <w:noProof/>
+                <w:lang w:eastAsia="nl-NL"/>
               </w:rPr>
               <w:tab/>
             </w:r>
@@ -522,7 +619,7 @@
                 <w:noProof/>
                 <w:webHidden/>
               </w:rPr>
-              <w:instrText xml:space="preserve"> PAGEREF _Toc132881435 \h </w:instrText>
+              <w:instrText xml:space="preserve"> PAGEREF _Toc132890514 \h </w:instrText>
             </w:r>
             <w:r>
               <w:rPr>
@@ -542,7 +639,7 @@
                 <w:noProof/>
                 <w:webHidden/>
               </w:rPr>
-              <w:t>4</w:t>
+              <w:t>5</w:t>
             </w:r>
             <w:r>
               <w:rPr>
@@ -561,10 +658,12 @@
               <w:tab w:val="right" w:leader="dot" w:pos="9062"/>
             </w:tabs>
             <w:rPr>
+              <w:rFonts w:eastAsiaTheme="minorEastAsia"/>
               <w:noProof/>
+              <w:lang w:eastAsia="nl-NL"/>
             </w:rPr>
           </w:pPr>
-          <w:hyperlink w:anchor="_Toc132881436" w:history="1">
+          <w:hyperlink w:anchor="_Toc132890515" w:history="1">
             <w:r>
               <w:rPr>
                 <w:rStyle w:val="Hyperlink"/>
@@ -574,7 +673,9 @@
             </w:r>
             <w:r>
               <w:rPr>
-                <w:noProof/>
+                <w:rFonts w:eastAsiaTheme="minorEastAsia"/>
+                <w:noProof/>
+                <w:lang w:eastAsia="nl-NL"/>
               </w:rPr>
               <w:tab/>
             </w:r>
@@ -604,7 +705,7 @@
                 <w:noProof/>
                 <w:webHidden/>
               </w:rPr>
-              <w:instrText xml:space="preserve"> PAGEREF _Toc132881436 \h </w:instrText>
+              <w:instrText xml:space="preserve"> PAGEREF _Toc132890515 \h </w:instrText>
             </w:r>
             <w:r>
               <w:rPr>
@@ -624,7 +725,7 @@
                 <w:noProof/>
                 <w:webHidden/>
               </w:rPr>
-              <w:t>5</w:t>
+              <w:t>6</w:t>
             </w:r>
             <w:r>
               <w:rPr>
@@ -643,10 +744,12 @@
               <w:tab w:val="right" w:leader="dot" w:pos="9062"/>
             </w:tabs>
             <w:rPr>
+              <w:rFonts w:eastAsiaTheme="minorEastAsia"/>
               <w:noProof/>
+              <w:lang w:eastAsia="nl-NL"/>
             </w:rPr>
           </w:pPr>
-          <w:hyperlink w:anchor="_Toc132881437" w:history="1">
+          <w:hyperlink w:anchor="_Toc132890516" w:history="1">
             <w:r>
               <w:rPr>
                 <w:rStyle w:val="Hyperlink"/>
@@ -656,7 +759,9 @@
             </w:r>
             <w:r>
               <w:rPr>
-                <w:noProof/>
+                <w:rFonts w:eastAsiaTheme="minorEastAsia"/>
+                <w:noProof/>
+                <w:lang w:eastAsia="nl-NL"/>
               </w:rPr>
               <w:tab/>
             </w:r>
@@ -686,7 +791,7 @@
                 <w:noProof/>
                 <w:webHidden/>
               </w:rPr>
-              <w:instrText xml:space="preserve"> PAGEREF _Toc132881437 \h </w:instrText>
+              <w:instrText xml:space="preserve"> PAGEREF _Toc132890516 \h </w:instrText>
             </w:r>
             <w:r>
               <w:rPr>
@@ -706,7 +811,7 @@
                 <w:noProof/>
                 <w:webHidden/>
               </w:rPr>
-              <w:t>6</w:t>
+              <w:t>7</w:t>
             </w:r>
             <w:r>
               <w:rPr>
@@ -741,12 +846,44 @@
           <w:numId w:val="1"/>
         </w:numPr>
       </w:pPr>
-      <w:bookmarkStart w:id="0" w:name="_Toc132881430"/>
+      <w:bookmarkStart w:id="0" w:name="_Toc132890509"/>
       <w:r>
         <w:lastRenderedPageBreak/>
         <w:t>Aanleiding</w:t>
       </w:r>
       <w:bookmarkEnd w:id="0"/>
+    </w:p>
+    <w:p>
+      <w:r>
+        <w:t xml:space="preserve">Ik maak deze </w:t>
+      </w:r>
+      <w:proofErr w:type="spellStart"/>
+      <w:r>
+        <w:t>challenge</w:t>
+      </w:r>
+      <w:proofErr w:type="spellEnd"/>
+      <w:r>
+        <w:t xml:space="preserve"> om te leren wat </w:t>
+      </w:r>
+      <w:proofErr w:type="spellStart"/>
+      <w:r>
+        <w:t>closed</w:t>
+      </w:r>
+      <w:proofErr w:type="spellEnd"/>
+      <w:r>
+        <w:t xml:space="preserve"> loops zijn en hoe ik de ultrasonische sensor moet toepassen. Dit ga ik doen aan de hand van verschillende </w:t>
+      </w:r>
+      <w:proofErr w:type="spellStart"/>
+      <w:r>
+        <w:t>requirements</w:t>
+      </w:r>
+      <w:proofErr w:type="spellEnd"/>
+      <w:r>
+        <w:t xml:space="preserve"> waaraan de opdracht</w:t>
+      </w:r>
+      <w:r>
+        <w:t xml:space="preserve"> moet voldoen.</w:t>
+      </w:r>
     </w:p>
     <w:p/>
     <w:p>
@@ -757,7 +894,7 @@
           <w:numId w:val="1"/>
         </w:numPr>
       </w:pPr>
-      <w:bookmarkStart w:id="1" w:name="_Toc132881431"/>
+      <w:bookmarkStart w:id="1" w:name="_Toc132890510"/>
       <w:r>
         <w:t>Probleemstelling</w:t>
       </w:r>
@@ -776,7 +913,7 @@
           <w:numId w:val="1"/>
         </w:numPr>
       </w:pPr>
-      <w:bookmarkStart w:id="2" w:name="_Toc132881432"/>
+      <w:bookmarkStart w:id="2" w:name="_Toc132890511"/>
       <w:r>
         <w:lastRenderedPageBreak/>
         <w:t>Hoofdvraag:</w:t>
@@ -795,20 +932,14 @@
           <w:numId w:val="1"/>
         </w:numPr>
       </w:pPr>
-      <w:bookmarkStart w:id="3" w:name="_Toc132881433"/>
+      <w:bookmarkStart w:id="3" w:name="_Toc132890512"/>
       <w:r>
         <w:t>Deelvraag 1</w:t>
       </w:r>
+      <w:r>
+        <w:t>: Hoe werkt de HC-SR04P?</w:t>
+      </w:r>
       <w:bookmarkEnd w:id="3"/>
-      <w:r>
-        <w:t xml:space="preserve">: Hoe werkt de </w:t>
-      </w:r>
-      <w:r>
-        <w:t>HC-SR04P</w:t>
-      </w:r>
-      <w:r>
-        <w:t>?</w:t>
-      </w:r>
     </w:p>
     <w:p>
       <w:pPr>
@@ -883,7 +1014,21 @@
         <w:rPr>
           <w:rFonts w:asciiTheme="minorHAnsi" w:hAnsiTheme="minorHAnsi" w:cstheme="minorHAnsi"/>
         </w:rPr>
-        <w:t xml:space="preserve">De sensor beschikt over vier pins. </w:t>
+        <w:t xml:space="preserve">De sensor beschikt over vier </w:t>
+      </w:r>
+      <w:proofErr w:type="spellStart"/>
+      <w:r>
+        <w:rPr>
+          <w:rFonts w:asciiTheme="minorHAnsi" w:hAnsiTheme="minorHAnsi" w:cstheme="minorHAnsi"/>
+        </w:rPr>
+        <w:t>pins</w:t>
+      </w:r>
+      <w:proofErr w:type="spellEnd"/>
+      <w:r>
+        <w:rPr>
+          <w:rFonts w:asciiTheme="minorHAnsi" w:hAnsiTheme="minorHAnsi" w:cstheme="minorHAnsi"/>
+        </w:rPr>
+        <w:t xml:space="preserve">. </w:t>
       </w:r>
     </w:p>
     <w:p>
@@ -897,11 +1042,19 @@
           <w:rFonts w:asciiTheme="minorHAnsi" w:hAnsiTheme="minorHAnsi" w:cstheme="minorHAnsi"/>
         </w:rPr>
       </w:pPr>
-      <w:r>
-        <w:rPr>
-          <w:rFonts w:asciiTheme="minorHAnsi" w:hAnsiTheme="minorHAnsi" w:cstheme="minorHAnsi"/>
-        </w:rPr>
-        <w:t>Vcc, voor de 5 volt input</w:t>
+      <w:proofErr w:type="spellStart"/>
+      <w:r>
+        <w:rPr>
+          <w:rFonts w:asciiTheme="minorHAnsi" w:hAnsiTheme="minorHAnsi" w:cstheme="minorHAnsi"/>
+        </w:rPr>
+        <w:t>Vcc</w:t>
+      </w:r>
+      <w:proofErr w:type="spellEnd"/>
+      <w:r>
+        <w:rPr>
+          <w:rFonts w:asciiTheme="minorHAnsi" w:hAnsiTheme="minorHAnsi" w:cstheme="minorHAnsi"/>
+        </w:rPr>
+        <w:t>, voor de 5 volt input</w:t>
       </w:r>
     </w:p>
     <w:p>
@@ -915,11 +1068,61 @@
           <w:rFonts w:asciiTheme="minorHAnsi" w:hAnsiTheme="minorHAnsi" w:cstheme="minorHAnsi"/>
         </w:rPr>
       </w:pPr>
-      <w:r>
-        <w:rPr>
-          <w:rFonts w:asciiTheme="minorHAnsi" w:hAnsiTheme="minorHAnsi" w:cstheme="minorHAnsi"/>
-        </w:rPr>
-        <w:t>Trig, de trigger pulse input pin. Op het moment dat deze wordt geactiveerd zal hij een ultrasone pulse uitzenden om de afstand tot een object te kunnen berkeken. Een puls duurt ongeveer 10 microseconden.</w:t>
+      <w:proofErr w:type="spellStart"/>
+      <w:r>
+        <w:rPr>
+          <w:rFonts w:asciiTheme="minorHAnsi" w:hAnsiTheme="minorHAnsi" w:cstheme="minorHAnsi"/>
+        </w:rPr>
+        <w:t>Trig</w:t>
+      </w:r>
+      <w:proofErr w:type="spellEnd"/>
+      <w:r>
+        <w:rPr>
+          <w:rFonts w:asciiTheme="minorHAnsi" w:hAnsiTheme="minorHAnsi" w:cstheme="minorHAnsi"/>
+        </w:rPr>
+        <w:t xml:space="preserve">, de trigger </w:t>
+      </w:r>
+      <w:proofErr w:type="spellStart"/>
+      <w:r>
+        <w:rPr>
+          <w:rFonts w:asciiTheme="minorHAnsi" w:hAnsiTheme="minorHAnsi" w:cstheme="minorHAnsi"/>
+        </w:rPr>
+        <w:t>pulse</w:t>
+      </w:r>
+      <w:proofErr w:type="spellEnd"/>
+      <w:r>
+        <w:rPr>
+          <w:rFonts w:asciiTheme="minorHAnsi" w:hAnsiTheme="minorHAnsi" w:cstheme="minorHAnsi"/>
+        </w:rPr>
+        <w:t xml:space="preserve"> input pin. Op het moment dat deze wordt geactiveerd zal hij een ultrasone </w:t>
+      </w:r>
+      <w:proofErr w:type="spellStart"/>
+      <w:r>
+        <w:rPr>
+          <w:rFonts w:asciiTheme="minorHAnsi" w:hAnsiTheme="minorHAnsi" w:cstheme="minorHAnsi"/>
+        </w:rPr>
+        <w:t>pulse</w:t>
+      </w:r>
+      <w:proofErr w:type="spellEnd"/>
+      <w:r>
+        <w:rPr>
+          <w:rFonts w:asciiTheme="minorHAnsi" w:hAnsiTheme="minorHAnsi" w:cstheme="minorHAnsi"/>
+        </w:rPr>
+        <w:t xml:space="preserve"> uitzenden om de afstand tot een object te kunnen </w:t>
+      </w:r>
+      <w:proofErr w:type="spellStart"/>
+      <w:r>
+        <w:rPr>
+          <w:rFonts w:asciiTheme="minorHAnsi" w:hAnsiTheme="minorHAnsi" w:cstheme="minorHAnsi"/>
+        </w:rPr>
+        <w:t>berkeken</w:t>
+      </w:r>
+      <w:proofErr w:type="spellEnd"/>
+      <w:r>
+        <w:rPr>
+          <w:rFonts w:asciiTheme="minorHAnsi" w:hAnsiTheme="minorHAnsi" w:cstheme="minorHAnsi"/>
+        </w:rPr>
+        <w:t>. Een puls duurt ongeveer 10 microseconden.</w:t>
       </w:r>
     </w:p>
     <w:p>
@@ -985,7 +1188,7 @@
                     <pic:cNvPicPr/>
                   </pic:nvPicPr>
                   <pic:blipFill>
-                    <a:blip r:embed="rId6"/>
+                    <a:blip r:embed="rId7"/>
                     <a:stretch>
                       <a:fillRect/>
                     </a:stretch>
@@ -1016,24 +1219,14 @@
       <w:r>
         <w:t xml:space="preserve">Figuur </w:t>
       </w:r>
-      <w:r>
-        <w:fldChar w:fldCharType="begin"/>
-      </w:r>
-      <w:r>
-        <w:instrText xml:space="preserve"> SEQ Figuur \* ARABIC </w:instrText>
-      </w:r>
-      <w:r>
-        <w:fldChar w:fldCharType="separate"/>
-      </w:r>
-      <w:r>
-        <w:rPr>
-          <w:noProof/>
-        </w:rPr>
-        <w:t>1</w:t>
-      </w:r>
-      <w:r>
-        <w:fldChar w:fldCharType="end"/>
-      </w:r>
+      <w:fldSimple w:instr=" SEQ Figuur \* ARABIC ">
+        <w:r>
+          <w:rPr>
+            <w:noProof/>
+          </w:rPr>
+          <w:t>1</w:t>
+        </w:r>
+      </w:fldSimple>
       <w:r>
         <w:t xml:space="preserve"> Bron: Datasheet</w:t>
       </w:r>
@@ -1109,11 +1302,160 @@
           <w:numId w:val="1"/>
         </w:numPr>
       </w:pPr>
-      <w:bookmarkStart w:id="4" w:name="_Toc132881434"/>
+      <w:bookmarkStart w:id="4" w:name="_Toc132890513"/>
       <w:r>
         <w:t>Deelvraag 2</w:t>
       </w:r>
+      <w:r>
+        <w:t xml:space="preserve">: Hoe </w:t>
+      </w:r>
+      <w:r>
+        <w:t xml:space="preserve">pas ik de </w:t>
+      </w:r>
+      <w:r>
+        <w:t xml:space="preserve">HC-SR04P sensor </w:t>
+      </w:r>
+      <w:r>
+        <w:t>toe</w:t>
+      </w:r>
+      <w:r>
+        <w:t xml:space="preserve"> op het stm32 </w:t>
+      </w:r>
+      <w:proofErr w:type="spellStart"/>
+      <w:r>
+        <w:t>nucleo</w:t>
+      </w:r>
+      <w:proofErr w:type="spellEnd"/>
+      <w:r>
+        <w:t xml:space="preserve"> bord?</w:t>
+      </w:r>
       <w:bookmarkEnd w:id="4"/>
+    </w:p>
+    <w:p/>
+    <w:p>
+      <w:r>
+        <w:t>Om de HC-SR04P sensor juist toe te passen zijn er verschillende stappen die je moet onderga</w:t>
+      </w:r>
+      <w:r>
+        <w:t>an</w:t>
+      </w:r>
+      <w:r>
+        <w:t>. Zoals eerder beschreven maakt de sensor gebruik van een trigger pin en een echo pin. Om de afstand tot een object te kunnen meten, heb je de tijd nodig die het duurt voor het versturen van het signaal, tot de binnenkomst bij de echo pin.</w:t>
+      </w:r>
+    </w:p>
+    <w:p>
+      <w:r>
+        <w:t>Een manier om dit te doen is door</w:t>
+      </w:r>
+      <w:r>
+        <w:t xml:space="preserve"> als eerste timer 3</w:t>
+      </w:r>
+      <w:r>
+        <w:t xml:space="preserve"> in te stellen</w:t>
+      </w:r>
+      <w:r>
+        <w:t xml:space="preserve"> voor het genereren van een </w:t>
+      </w:r>
+      <w:proofErr w:type="spellStart"/>
+      <w:r>
+        <w:t>pwm</w:t>
+      </w:r>
+      <w:proofErr w:type="spellEnd"/>
+      <w:r>
+        <w:t xml:space="preserve"> signaal op de trigger pin. Deze </w:t>
+      </w:r>
+      <w:r>
+        <w:t>stel ik dan in</w:t>
+      </w:r>
+      <w:r>
+        <w:t xml:space="preserve"> zodat de lengte van het signaal 10 </w:t>
+      </w:r>
+      <w:proofErr w:type="spellStart"/>
+      <w:r>
+        <w:t>uS</w:t>
+      </w:r>
+      <w:proofErr w:type="spellEnd"/>
+      <w:r>
+        <w:t xml:space="preserve"> is en de tijd tussen twee pulsen 25 ms.</w:t>
+      </w:r>
+    </w:p>
+    <w:p>
+      <w:r>
+        <w:rPr>
+          <w:noProof/>
+        </w:rPr>
+        <w:drawing>
+          <wp:inline distT="0" distB="0" distL="0" distR="0" wp14:anchorId="6DA2F526" wp14:editId="1EFDF256">
+            <wp:extent cx="5760720" cy="2824480"/>
+            <wp:effectExtent l="0" t="0" r="0" b="0"/>
+            <wp:docPr id="3" name="Afbeelding 3" descr="Afbeelding met tekst, schermopname, software, Lettertype&#10;&#10;Automatisch gegenereerde beschrijving"/>
+            <wp:cNvGraphicFramePr>
+              <a:graphicFrameLocks xmlns:a="http://schemas.openxmlformats.org/drawingml/2006/main" noChangeAspect="1"/>
+            </wp:cNvGraphicFramePr>
+            <a:graphic xmlns:a="http://schemas.openxmlformats.org/drawingml/2006/main">
+              <a:graphicData uri="http://schemas.openxmlformats.org/drawingml/2006/picture">
+                <pic:pic xmlns:pic="http://schemas.openxmlformats.org/drawingml/2006/picture">
+                  <pic:nvPicPr>
+                    <pic:cNvPr id="3" name="Afbeelding 3" descr="Afbeelding met tekst, schermopname, software, Lettertype&#10;&#10;Automatisch gegenereerde beschrijving"/>
+                    <pic:cNvPicPr/>
+                  </pic:nvPicPr>
+                  <pic:blipFill>
+                    <a:blip r:embed="rId8"/>
+                    <a:stretch>
+                      <a:fillRect/>
+                    </a:stretch>
+                  </pic:blipFill>
+                  <pic:spPr>
+                    <a:xfrm>
+                      <a:off x="0" y="0"/>
+                      <a:ext cx="5760720" cy="2824480"/>
+                    </a:xfrm>
+                    <a:prstGeom prst="rect">
+                      <a:avLst/>
+                    </a:prstGeom>
+                  </pic:spPr>
+                </pic:pic>
+              </a:graphicData>
+            </a:graphic>
+          </wp:inline>
+        </w:drawing>
+      </w:r>
+    </w:p>
+    <w:p>
+      <w:r>
+        <w:t xml:space="preserve">Vervolgens stel ik timer 4 in voor het berekenen van de </w:t>
+      </w:r>
+      <w:proofErr w:type="spellStart"/>
+      <w:r>
+        <w:t>pulsetijd</w:t>
+      </w:r>
+      <w:proofErr w:type="spellEnd"/>
+      <w:r>
+        <w:t xml:space="preserve"> (Echo time). Timer 4 laat ik continue doortellen zodat ik op elk moment de waarde van de timer kan opvragen. Dan vraag ik de waarde van de timer op, op het moment dat de triggerpin is geactiveerd. Als de echo pin hoog wordt en dus het signaal binnenkrijgt, vraag ik de waarde van de timer weer op. Ik bereken dan het verschil tussen de twee waardes en zo heb ik de tijd dat het signaal erover gedaan heeft om heen en weer te gaan </w:t>
+      </w:r>
+      <w:r>
+        <w:t>van de sensor, naar het obstakel en weer terug.</w:t>
+      </w:r>
+    </w:p>
+    <w:p>
+      <w:r>
+        <w:t>Er is ook nog een andere techniek die ik kan gebruiken om de afstand te bepalen. Hiervoor moet ik naast het PWM signaal op de trigger pin ook nog een PWM signaal hebben op de echo pin. Door deze twee timers juist te timen k</w:t>
+      </w:r>
+      <w:r>
+        <w:t xml:space="preserve">an ik constant de afstand blijven uitlezen. Hierbij is het belangrijk dat de </w:t>
+      </w:r>
+      <w:r>
+        <w:lastRenderedPageBreak/>
+        <w:t xml:space="preserve">timer op de trigger pin een </w:t>
+      </w:r>
+      <w:proofErr w:type="spellStart"/>
+      <w:r>
+        <w:t>pulse</w:t>
+      </w:r>
+      <w:proofErr w:type="spellEnd"/>
+      <w:r>
+        <w:t xml:space="preserve"> stuurt niet sneller dan elke 20ms. Waardes sneller dan dit zou betekenen dat bij een afstand &gt; 1 meter er al een nieuw trigger signaal komt als de vorige nog niet is opgevangen.</w:t>
+      </w:r>
     </w:p>
     <w:p/>
     <w:p>
@@ -1124,7 +1466,7 @@
           <w:numId w:val="1"/>
         </w:numPr>
       </w:pPr>
-      <w:bookmarkStart w:id="5" w:name="_Toc132881435"/>
+      <w:bookmarkStart w:id="5" w:name="_Toc132890514"/>
       <w:r>
         <w:t>Deelvraag 3</w:t>
       </w:r>
@@ -1144,7 +1486,7 @@
           <w:numId w:val="1"/>
         </w:numPr>
       </w:pPr>
-      <w:bookmarkStart w:id="6" w:name="_Toc132881436"/>
+      <w:bookmarkStart w:id="6" w:name="_Toc132890515"/>
       <w:r>
         <w:lastRenderedPageBreak/>
         <w:t>Conclusie</w:t>
@@ -1164,7 +1506,7 @@
           <w:numId w:val="1"/>
         </w:numPr>
       </w:pPr>
-      <w:bookmarkStart w:id="7" w:name="_Toc132881437"/>
+      <w:bookmarkStart w:id="7" w:name="_Toc132890516"/>
       <w:r>
         <w:lastRenderedPageBreak/>
         <w:t>Bronvermelding</w:t>
@@ -1181,7 +1523,7 @@
       </w:r>
     </w:p>
     <w:p>
-      <w:hyperlink r:id="rId7" w:history="1">
+      <w:hyperlink r:id="rId9" w:history="1">
         <w:r>
           <w:rPr>
             <w:rStyle w:val="Hyperlink"/>
@@ -1195,12 +1537,103 @@
     </w:p>
     <w:p/>
     <w:p>
-      <w:r>
-        <w:t>Het toepassen van de HC-SR04P:</w:t>
-      </w:r>
-    </w:p>
-    <w:p>
-      <w:hyperlink r:id="rId8" w:history="1">
+      <w:pPr>
+        <w:pStyle w:val="Normaalweb"/>
+        <w:spacing w:before="0" w:beforeAutospacing="0" w:after="0" w:afterAutospacing="0" w:line="480" w:lineRule="auto"/>
+        <w:ind w:left="720" w:hanging="720"/>
+      </w:pPr>
+      <w:proofErr w:type="spellStart"/>
+      <w:r>
+        <w:rPr>
+          <w:i/>
+          <w:iCs/>
+        </w:rPr>
+        <w:t>Getting</w:t>
+      </w:r>
+      <w:proofErr w:type="spellEnd"/>
+      <w:r>
+        <w:rPr>
+          <w:i/>
+          <w:iCs/>
+        </w:rPr>
+        <w:t xml:space="preserve"> </w:t>
+      </w:r>
+      <w:proofErr w:type="spellStart"/>
+      <w:r>
+        <w:rPr>
+          <w:i/>
+          <w:iCs/>
+        </w:rPr>
+        <w:t>Started</w:t>
+      </w:r>
+      <w:proofErr w:type="spellEnd"/>
+      <w:r>
+        <w:rPr>
+          <w:i/>
+          <w:iCs/>
+        </w:rPr>
+        <w:t xml:space="preserve"> </w:t>
+      </w:r>
+      <w:proofErr w:type="spellStart"/>
+      <w:r>
+        <w:rPr>
+          <w:i/>
+          <w:iCs/>
+        </w:rPr>
+        <w:t>with</w:t>
+      </w:r>
+      <w:proofErr w:type="spellEnd"/>
+      <w:r>
+        <w:rPr>
+          <w:i/>
+          <w:iCs/>
+        </w:rPr>
+        <w:t xml:space="preserve"> </w:t>
+      </w:r>
+      <w:proofErr w:type="spellStart"/>
+      <w:r>
+        <w:rPr>
+          <w:i/>
+          <w:iCs/>
+        </w:rPr>
+        <w:t>the</w:t>
+      </w:r>
+      <w:proofErr w:type="spellEnd"/>
+      <w:r>
+        <w:rPr>
+          <w:i/>
+          <w:iCs/>
+        </w:rPr>
+        <w:t xml:space="preserve"> HC-SR04 </w:t>
+      </w:r>
+      <w:proofErr w:type="spellStart"/>
+      <w:r>
+        <w:rPr>
+          <w:i/>
+          <w:iCs/>
+        </w:rPr>
+        <w:t>Ultrasonic</w:t>
+      </w:r>
+      <w:proofErr w:type="spellEnd"/>
+      <w:r>
+        <w:rPr>
+          <w:i/>
+          <w:iCs/>
+        </w:rPr>
+        <w:t xml:space="preserve"> sensor</w:t>
+      </w:r>
+      <w:r>
+        <w:t>. (</w:t>
+      </w:r>
+      <w:proofErr w:type="spellStart"/>
+      <w:r>
+        <w:t>z.d.</w:t>
+      </w:r>
+      <w:proofErr w:type="spellEnd"/>
+      <w:r>
+        <w:t xml:space="preserve">). projecthub.arduino.cc. </w:t>
+      </w:r>
+      <w:hyperlink r:id="rId10" w:history="1">
         <w:r>
           <w:rPr>
             <w:rStyle w:val="Hyperlink"/>
@@ -1209,7 +1642,82 @@
         </w:r>
       </w:hyperlink>
     </w:p>
+    <w:p>
+      <w:pPr>
+        <w:pStyle w:val="Normaalweb"/>
+        <w:spacing w:before="0" w:beforeAutospacing="0" w:after="0" w:afterAutospacing="0" w:line="480" w:lineRule="auto"/>
+        <w:ind w:left="720" w:hanging="720"/>
+      </w:pPr>
+      <w:proofErr w:type="spellStart"/>
+      <w:r>
+        <w:t>Pounder</w:t>
+      </w:r>
+      <w:proofErr w:type="spellEnd"/>
+      <w:r>
+        <w:t xml:space="preserve">, L. (2018). </w:t>
+      </w:r>
+      <w:proofErr w:type="spellStart"/>
+      <w:r>
+        <w:t>Tooling</w:t>
+      </w:r>
+      <w:proofErr w:type="spellEnd"/>
+      <w:r>
+        <w:t xml:space="preserve"> </w:t>
+      </w:r>
+      <w:proofErr w:type="spellStart"/>
+      <w:r>
+        <w:t>Tuesday</w:t>
+      </w:r>
+      <w:proofErr w:type="spellEnd"/>
+      <w:r>
+        <w:t xml:space="preserve"> - HCSR04P </w:t>
+      </w:r>
+      <w:proofErr w:type="spellStart"/>
+      <w:r>
+        <w:t>Ultrasonic</w:t>
+      </w:r>
+      <w:proofErr w:type="spellEnd"/>
+      <w:r>
+        <w:t xml:space="preserve"> Sensor. </w:t>
+      </w:r>
+      <w:r>
+        <w:rPr>
+          <w:i/>
+          <w:iCs/>
+        </w:rPr>
+        <w:t>bigl.es</w:t>
+      </w:r>
+      <w:r>
+        <w:t xml:space="preserve">. </w:t>
+      </w:r>
+      <w:hyperlink r:id="rId11" w:history="1">
+        <w:r>
+          <w:rPr>
+            <w:rStyle w:val="Hyperlink"/>
+          </w:rPr>
+          <w:t>https://bigl.es/tooling-tuesday-hcsr04p-ultrasonic-sensor/</w:t>
+        </w:r>
+      </w:hyperlink>
+    </w:p>
+    <w:p>
+      <w:r>
+        <w:t>Presentatie over timers van de school git</w:t>
+      </w:r>
+    </w:p>
     <w:p/>
+    <w:p>
+      <w:r>
+        <w:t xml:space="preserve">Presentatie over </w:t>
+      </w:r>
+      <w:proofErr w:type="spellStart"/>
+      <w:r>
+        <w:t>closed</w:t>
+      </w:r>
+      <w:proofErr w:type="spellEnd"/>
+      <w:r>
+        <w:t xml:space="preserve"> loop van de school git</w:t>
+      </w:r>
+    </w:p>
     <w:sectPr>
       <w:pgSz w:w="11906" w:h="16838"/>
       <w:pgMar w:top="1417" w:right="1417" w:bottom="1417" w:left="1417" w:header="708" w:footer="708" w:gutter="0"/>
@@ -1221,7 +1729,7 @@
 </file>
 
 <file path=word/numbering.xml><?xml version="1.0" encoding="utf-8"?>
-<w:numbering xmlns:wpc="http://schemas.microsoft.com/office/word/2010/wordprocessingCanvas" xmlns:cx="http://schemas.microsoft.com/office/drawing/2014/chartex" xmlns:cx1="http://schemas.microsoft.com/office/drawing/2015/9/8/chartex" xmlns:cx2="http://schemas.microsoft.com/office/drawing/2015/10/21/chartex" xmlns:cx3="http://schemas.microsoft.com/office/drawing/2016/5/9/chartex" xmlns:cx4="http://schemas.microsoft.com/office/drawing/2016/5/10/chartex" xmlns:cx5="http://schemas.microsoft.com/office/drawing/2016/5/11/chartex" xmlns:cx6="http://schemas.microsoft.com/office/drawing/2016/5/12/chartex" xmlns:cx7="http://schemas.microsoft.com/office/drawing/2016/5/13/chartex" xmlns:cx8="http://schemas.microsoft.com/office/drawing/2016/5/14/chartex" xmlns:mc="http://schemas.openxmlformats.org/markup-compatibility/2006" xmlns:aink="http://schemas.microsoft.com/office/drawing/2016/ink" xmlns:am3d="http://schemas.microsoft.com/office/drawing/2017/model3d" xmlns:o="urn:schemas-microsoft-com:office:office" xmlns:oel="http://schemas.microsoft.com/office/2019/extlst" xmlns:r="http://schemas.openxmlformats.org/officeDocument/2006/relationships" xmlns:m="http://schemas.openxmlformats.org/officeDocument/2006/math" xmlns:v="urn:schemas-microsoft-com:vml" xmlns:wp14="http://schemas.microsoft.com/office/word/2010/wordprocessingDrawing" xmlns:wp="http://schemas.openxmlformats.org/drawingml/2006/wordprocessingDrawing" xmlns:w10="urn:schemas-microsoft-com:office:word" xmlns:w="http://schemas.openxmlformats.org/wordprocessingml/2006/main" xmlns:w14="http://schemas.microsoft.com/office/word/2010/wordml" xmlns:w15="http://schemas.microsoft.com/office/word/2012/wordml" xmlns:w16cex="http://schemas.microsoft.com/office/word/2018/wordml/cex" xmlns:w16cid="http://schemas.microsoft.com/office/word/2016/wordml/cid" xmlns:w16="http://schemas.microsoft.com/office/word/2018/wordml" xmlns:w16sdtdh="http://schemas.microsoft.com/office/word/2020/wordml/sdtdatahash" xmlns:w16se="http://schemas.microsoft.com/office/word/2015/wordml/symex" xmlns:wpg="http://schemas.microsoft.com/office/word/2010/wordprocessingGroup" xmlns:wpi="http://schemas.microsoft.com/office/word/2010/wordprocessingInk" xmlns:wne="http://schemas.microsoft.com/office/word/2006/wordml" xmlns:wps="http://schemas.microsoft.com/office/word/2010/wordprocessingShape" mc:Ignorable="w14 w15 w16se w16cid w16 w16cex w16sdtdh wp14">
+<w:numbering xmlns:wpc="http://schemas.microsoft.com/office/word/2010/wordprocessingCanvas" xmlns:cx="http://schemas.microsoft.com/office/drawing/2014/chartex" xmlns:cx1="http://schemas.microsoft.com/office/drawing/2015/9/8/chartex" xmlns:cx2="http://schemas.microsoft.com/office/drawing/2015/10/21/chartex" xmlns:cx3="http://schemas.microsoft.com/office/drawing/2016/5/9/chartex" xmlns:cx4="http://schemas.microsoft.com/office/drawing/2016/5/10/chartex" xmlns:cx5="http://schemas.microsoft.com/office/drawing/2016/5/11/chartex" xmlns:cx6="http://schemas.microsoft.com/office/drawing/2016/5/12/chartex" xmlns:cx7="http://schemas.microsoft.com/office/drawing/2016/5/13/chartex" xmlns:cx8="http://schemas.microsoft.com/office/drawing/2016/5/14/chartex" xmlns:mc="http://schemas.openxmlformats.org/markup-compatibility/2006" xmlns:aink="http://schemas.microsoft.com/office/drawing/2016/ink" xmlns:am3d="http://schemas.microsoft.com/office/drawing/2017/model3d" xmlns:o="urn:schemas-microsoft-com:office:office" xmlns:oel="http://schemas.microsoft.com/office/2019/extlst" xmlns:r="http://schemas.openxmlformats.org/officeDocument/2006/relationships" xmlns:m="http://schemas.openxmlformats.org/officeDocument/2006/math" xmlns:v="urn:schemas-microsoft-com:vml" xmlns:wp14="http://schemas.microsoft.com/office/word/2010/wordprocessingDrawing" xmlns:wp="http://schemas.openxmlformats.org/drawingml/2006/wordprocessingDrawing" xmlns:w10="urn:schemas-microsoft-com:office:word" xmlns:w="http://schemas.openxmlformats.org/wordprocessingml/2006/main" xmlns:w14="http://schemas.microsoft.com/office/word/2010/wordml" xmlns:w15="http://schemas.microsoft.com/office/word/2012/wordml" xmlns:w16cex="http://schemas.microsoft.com/office/word/2018/wordml/cex" xmlns:w16cid="http://schemas.microsoft.com/office/word/2016/wordml/cid" xmlns:w16="http://schemas.microsoft.com/office/word/2018/wordml" xmlns:w16du="http://schemas.microsoft.com/office/word/2023/wordml/word16du" xmlns:w16sdtdh="http://schemas.microsoft.com/office/word/2020/wordml/sdtdatahash" xmlns:w16se="http://schemas.microsoft.com/office/word/2015/wordml/symex" xmlns:wpg="http://schemas.microsoft.com/office/word/2010/wordprocessingGroup" xmlns:wpi="http://schemas.microsoft.com/office/word/2010/wordprocessingInk" xmlns:wne="http://schemas.microsoft.com/office/word/2006/wordml" xmlns:wps="http://schemas.microsoft.com/office/word/2010/wordprocessingShape" mc:Ignorable="w14 w15 w16se w16cid w16 w16cex w16sdtdh wp14">
   <w:abstractNum w:abstractNumId="0" w15:restartNumberingAfterBreak="0">
     <w:nsid w:val="524158D0"/>
     <w:multiLevelType w:val="multilevel"/>
@@ -2079,6 +2587,18 @@
       <w:contextualSpacing/>
     </w:pPr>
   </w:style>
+  <w:style w:type="character" w:styleId="GevolgdeHyperlink">
+    <w:name w:val="FollowedHyperlink"/>
+    <w:basedOn w:val="Standaardalinea-lettertype"/>
+    <w:uiPriority w:val="99"/>
+    <w:semiHidden/>
+    <w:unhideWhenUsed/>
+    <w:rsid w:val="00E412B1"/>
+    <w:rPr>
+      <w:color w:val="954F72" w:themeColor="followedHyperlink"/>
+      <w:u w:val="single"/>
+    </w:rPr>
+  </w:style>
 </w:styles>
 </file>
 

</xml_diff>

<commit_message>
Closed loop challenge kleine update
verbetering in de code + documentatie bijgewerkt
</commit_message>
<xml_diff>
--- a/Embedded systems/Closed loop challenge/Closed Loop Challenge - Tiemon Steeghs.docx
+++ b/Embedded systems/Closed loop challenge/Closed Loop Challenge - Tiemon Steeghs.docx
@@ -855,31 +855,7 @@
     </w:p>
     <w:p>
       <w:r>
-        <w:t xml:space="preserve">Ik maak deze </w:t>
-      </w:r>
-      <w:proofErr w:type="spellStart"/>
-      <w:r>
-        <w:t>challenge</w:t>
-      </w:r>
-      <w:proofErr w:type="spellEnd"/>
-      <w:r>
-        <w:t xml:space="preserve"> om te leren wat </w:t>
-      </w:r>
-      <w:proofErr w:type="spellStart"/>
-      <w:r>
-        <w:t>closed</w:t>
-      </w:r>
-      <w:proofErr w:type="spellEnd"/>
-      <w:r>
-        <w:t xml:space="preserve"> loops zijn en hoe ik de ultrasonische sensor moet toepassen. Dit ga ik doen aan de hand van verschillende </w:t>
-      </w:r>
-      <w:proofErr w:type="spellStart"/>
-      <w:r>
-        <w:t>requirements</w:t>
-      </w:r>
-      <w:proofErr w:type="spellEnd"/>
-      <w:r>
-        <w:t xml:space="preserve"> waaraan de opdracht</w:t>
+        <w:t>Ik maak deze challenge om te leren wat closed loops zijn en hoe ik de ultrasonische sensor moet toepassen. Dit ga ik doen aan de hand van verschillende requirements waaraan de opdracht</w:t>
       </w:r>
       <w:r>
         <w:t xml:space="preserve"> moet voldoen.</w:t>
@@ -1014,21 +990,7 @@
         <w:rPr>
           <w:rFonts w:asciiTheme="minorHAnsi" w:hAnsiTheme="minorHAnsi" w:cstheme="minorHAnsi"/>
         </w:rPr>
-        <w:t xml:space="preserve">De sensor beschikt over vier </w:t>
-      </w:r>
-      <w:proofErr w:type="spellStart"/>
-      <w:r>
-        <w:rPr>
-          <w:rFonts w:asciiTheme="minorHAnsi" w:hAnsiTheme="minorHAnsi" w:cstheme="minorHAnsi"/>
-        </w:rPr>
-        <w:t>pins</w:t>
-      </w:r>
-      <w:proofErr w:type="spellEnd"/>
-      <w:r>
-        <w:rPr>
-          <w:rFonts w:asciiTheme="minorHAnsi" w:hAnsiTheme="minorHAnsi" w:cstheme="minorHAnsi"/>
-        </w:rPr>
-        <w:t xml:space="preserve">. </w:t>
+        <w:t xml:space="preserve">De sensor beschikt over vier pins. </w:t>
       </w:r>
     </w:p>
     <w:p>
@@ -1042,19 +1004,11 @@
           <w:rFonts w:asciiTheme="minorHAnsi" w:hAnsiTheme="minorHAnsi" w:cstheme="minorHAnsi"/>
         </w:rPr>
       </w:pPr>
-      <w:proofErr w:type="spellStart"/>
       <w:r>
         <w:rPr>
           <w:rFonts w:asciiTheme="minorHAnsi" w:hAnsiTheme="minorHAnsi" w:cstheme="minorHAnsi"/>
         </w:rPr>
-        <w:t>Vcc</w:t>
-      </w:r>
-      <w:proofErr w:type="spellEnd"/>
-      <w:r>
-        <w:rPr>
-          <w:rFonts w:asciiTheme="minorHAnsi" w:hAnsiTheme="minorHAnsi" w:cstheme="minorHAnsi"/>
-        </w:rPr>
-        <w:t>, voor de 5 volt input</w:t>
+        <w:t>Vcc, voor de 5 volt input</w:t>
       </w:r>
     </w:p>
     <w:p>
@@ -1068,61 +1022,11 @@
           <w:rFonts w:asciiTheme="minorHAnsi" w:hAnsiTheme="minorHAnsi" w:cstheme="minorHAnsi"/>
         </w:rPr>
       </w:pPr>
-      <w:proofErr w:type="spellStart"/>
       <w:r>
         <w:rPr>
           <w:rFonts w:asciiTheme="minorHAnsi" w:hAnsiTheme="minorHAnsi" w:cstheme="minorHAnsi"/>
         </w:rPr>
-        <w:t>Trig</w:t>
-      </w:r>
-      <w:proofErr w:type="spellEnd"/>
-      <w:r>
-        <w:rPr>
-          <w:rFonts w:asciiTheme="minorHAnsi" w:hAnsiTheme="minorHAnsi" w:cstheme="minorHAnsi"/>
-        </w:rPr>
-        <w:t xml:space="preserve">, de trigger </w:t>
-      </w:r>
-      <w:proofErr w:type="spellStart"/>
-      <w:r>
-        <w:rPr>
-          <w:rFonts w:asciiTheme="minorHAnsi" w:hAnsiTheme="minorHAnsi" w:cstheme="minorHAnsi"/>
-        </w:rPr>
-        <w:t>pulse</w:t>
-      </w:r>
-      <w:proofErr w:type="spellEnd"/>
-      <w:r>
-        <w:rPr>
-          <w:rFonts w:asciiTheme="minorHAnsi" w:hAnsiTheme="minorHAnsi" w:cstheme="minorHAnsi"/>
-        </w:rPr>
-        <w:t xml:space="preserve"> input pin. Op het moment dat deze wordt geactiveerd zal hij een ultrasone </w:t>
-      </w:r>
-      <w:proofErr w:type="spellStart"/>
-      <w:r>
-        <w:rPr>
-          <w:rFonts w:asciiTheme="minorHAnsi" w:hAnsiTheme="minorHAnsi" w:cstheme="minorHAnsi"/>
-        </w:rPr>
-        <w:t>pulse</w:t>
-      </w:r>
-      <w:proofErr w:type="spellEnd"/>
-      <w:r>
-        <w:rPr>
-          <w:rFonts w:asciiTheme="minorHAnsi" w:hAnsiTheme="minorHAnsi" w:cstheme="minorHAnsi"/>
-        </w:rPr>
-        <w:t xml:space="preserve"> uitzenden om de afstand tot een object te kunnen </w:t>
-      </w:r>
-      <w:proofErr w:type="spellStart"/>
-      <w:r>
-        <w:rPr>
-          <w:rFonts w:asciiTheme="minorHAnsi" w:hAnsiTheme="minorHAnsi" w:cstheme="minorHAnsi"/>
-        </w:rPr>
-        <w:t>berkeken</w:t>
-      </w:r>
-      <w:proofErr w:type="spellEnd"/>
-      <w:r>
-        <w:rPr>
-          <w:rFonts w:asciiTheme="minorHAnsi" w:hAnsiTheme="minorHAnsi" w:cstheme="minorHAnsi"/>
-        </w:rPr>
-        <w:t>. Een puls duurt ongeveer 10 microseconden.</w:t>
+        <w:t>Trig, de trigger pulse input pin. Op het moment dat deze wordt geactiveerd zal hij een ultrasone pulse uitzenden om de afstand tot een object te kunnen berkeken. Een puls duurt ongeveer 10 microseconden.</w:t>
       </w:r>
     </w:p>
     <w:p>
@@ -1319,15 +1223,7 @@
         <w:t>toe</w:t>
       </w:r>
       <w:r>
-        <w:t xml:space="preserve"> op het stm32 </w:t>
-      </w:r>
-      <w:proofErr w:type="spellStart"/>
-      <w:r>
-        <w:t>nucleo</w:t>
-      </w:r>
-      <w:proofErr w:type="spellEnd"/>
-      <w:r>
-        <w:t xml:space="preserve"> bord?</w:t>
+        <w:t xml:space="preserve"> op het stm32 nucleo bord?</w:t>
       </w:r>
       <w:bookmarkEnd w:id="4"/>
     </w:p>
@@ -1344,6 +1240,18 @@
       </w:r>
     </w:p>
     <w:p>
+      <w:pPr>
+        <w:pStyle w:val="Kop3"/>
+        <w:numPr>
+          <w:ilvl w:val="2"/>
+          <w:numId w:val="1"/>
+        </w:numPr>
+      </w:pPr>
+      <w:r>
+        <w:t>Techniek 1</w:t>
+      </w:r>
+    </w:p>
+    <w:p>
       <w:r>
         <w:t>Een manier om dit te doen is door</w:t>
       </w:r>
@@ -1354,29 +1262,13 @@
         <w:t xml:space="preserve"> in te stellen</w:t>
       </w:r>
       <w:r>
-        <w:t xml:space="preserve"> voor het genereren van een </w:t>
-      </w:r>
-      <w:proofErr w:type="spellStart"/>
-      <w:r>
-        <w:t>pwm</w:t>
-      </w:r>
-      <w:proofErr w:type="spellEnd"/>
-      <w:r>
-        <w:t xml:space="preserve"> signaal op de trigger pin. Deze </w:t>
+        <w:t xml:space="preserve"> voor het genereren van een pwm signaal op de trigger pin. Deze </w:t>
       </w:r>
       <w:r>
         <w:t>stel ik dan in</w:t>
       </w:r>
       <w:r>
-        <w:t xml:space="preserve"> zodat de lengte van het signaal 10 </w:t>
-      </w:r>
-      <w:proofErr w:type="spellStart"/>
-      <w:r>
-        <w:t>uS</w:t>
-      </w:r>
-      <w:proofErr w:type="spellEnd"/>
-      <w:r>
-        <w:t xml:space="preserve"> is en de tijd tussen twee pulsen 25 ms.</w:t>
+        <w:t xml:space="preserve"> zodat de lengte van het signaal 10 uS is en de tijd tussen twee pulsen 25 ms.</w:t>
       </w:r>
     </w:p>
     <w:p>
@@ -1423,15 +1315,19 @@
     </w:p>
     <w:p>
       <w:r>
-        <w:t xml:space="preserve">Vervolgens stel ik timer 4 in voor het berekenen van de </w:t>
-      </w:r>
-      <w:proofErr w:type="spellStart"/>
-      <w:r>
-        <w:t>pulsetijd</w:t>
-      </w:r>
-      <w:proofErr w:type="spellEnd"/>
-      <w:r>
-        <w:t xml:space="preserve"> (Echo time). Timer 4 laat ik continue doortellen zodat ik op elk moment de waarde van de timer kan opvragen. Dan vraag ik de waarde van de timer op, op het moment dat de triggerpin is geactiveerd. Als de echo pin hoog wordt en dus het signaal binnenkrijgt, vraag ik de waarde van de timer weer op. Ik bereken dan het verschil tussen de twee waardes en zo heb ik de tijd dat het signaal erover gedaan heeft om heen en weer te gaan </w:t>
+        <w:br w:type="page"/>
+      </w:r>
+    </w:p>
+    <w:p>
+      <w:r>
+        <w:lastRenderedPageBreak/>
+        <w:t xml:space="preserve">Vervolgens stel ik timer 4 in voor het berekenen van de pulsetijd (Echo time). Timer 4 laat ik continue doortellen zodat ik op elk moment de waarde van de timer kan opvragen. Dan vraag ik de waarde van de timer op, op het moment dat de triggerpin is geactiveerd. Als de echo pin hoog wordt en dus het signaal binnenkrijgt, </w:t>
+      </w:r>
+      <w:r>
+        <w:t xml:space="preserve">zal er een interrupt getriggered worden. In de interrupt handle methode </w:t>
+      </w:r>
+      <w:r>
+        <w:t xml:space="preserve">vraag ik de waarde van de timer weer op. Ik bereken dan het verschil tussen de twee waardes en zo heb ik de tijd dat het signaal erover gedaan heeft om heen en weer te gaan </w:t>
       </w:r>
       <w:r>
         <w:t>van de sensor, naar het obstakel en weer terug.</w:t>
@@ -1439,22 +1335,696 @@
     </w:p>
     <w:p>
       <w:r>
-        <w:t>Er is ook nog een andere techniek die ik kan gebruiken om de afstand te bepalen. Hiervoor moet ik naast het PWM signaal op de trigger pin ook nog een PWM signaal hebben op de echo pin. Door deze twee timers juist te timen k</w:t>
-      </w:r>
-      <w:r>
-        <w:t xml:space="preserve">an ik constant de afstand blijven uitlezen. Hierbij is het belangrijk dat de </w:t>
-      </w:r>
-      <w:r>
-        <w:lastRenderedPageBreak/>
-        <w:t xml:space="preserve">timer op de trigger pin een </w:t>
-      </w:r>
-      <w:proofErr w:type="spellStart"/>
-      <w:r>
-        <w:t>pulse</w:t>
-      </w:r>
-      <w:proofErr w:type="spellEnd"/>
-      <w:r>
-        <w:t xml:space="preserve"> stuurt niet sneller dan elke 20ms. Waardes sneller dan dit zou betekenen dat bij een afstand &gt; 1 meter er al een nieuw trigger signaal komt als de vorige nog niet is opgevangen.</w:t>
+        <w:t>Hieronder zie je dat terug in de pulstraveltime die dus wordt berekend aan de hand van de interrupt.</w:t>
+      </w:r>
+    </w:p>
+    <w:p>
+      <w:r>
+        <w:rPr>
+          <w:noProof/>
+        </w:rPr>
+        <w:drawing>
+          <wp:inline distT="0" distB="0" distL="0" distR="0" wp14:anchorId="2E584C2F" wp14:editId="2DD6932D">
+            <wp:extent cx="5760720" cy="3855720"/>
+            <wp:effectExtent l="0" t="0" r="0" b="0"/>
+            <wp:docPr id="4" name="Afbeelding 4" descr="Afbeelding met tekst, schermopname, software, scherm&#10;&#10;Automatisch gegenereerde beschrijving"/>
+            <wp:cNvGraphicFramePr>
+              <a:graphicFrameLocks xmlns:a="http://schemas.openxmlformats.org/drawingml/2006/main" noChangeAspect="1"/>
+            </wp:cNvGraphicFramePr>
+            <a:graphic xmlns:a="http://schemas.openxmlformats.org/drawingml/2006/main">
+              <a:graphicData uri="http://schemas.openxmlformats.org/drawingml/2006/picture">
+                <pic:pic xmlns:pic="http://schemas.openxmlformats.org/drawingml/2006/picture">
+                  <pic:nvPicPr>
+                    <pic:cNvPr id="4" name="Afbeelding 4" descr="Afbeelding met tekst, schermopname, software, scherm&#10;&#10;Automatisch gegenereerde beschrijving"/>
+                    <pic:cNvPicPr/>
+                  </pic:nvPicPr>
+                  <pic:blipFill>
+                    <a:blip r:embed="rId9"/>
+                    <a:stretch>
+                      <a:fillRect/>
+                    </a:stretch>
+                  </pic:blipFill>
+                  <pic:spPr>
+                    <a:xfrm>
+                      <a:off x="0" y="0"/>
+                      <a:ext cx="5760720" cy="3855720"/>
+                    </a:xfrm>
+                    <a:prstGeom prst="rect">
+                      <a:avLst/>
+                    </a:prstGeom>
+                  </pic:spPr>
+                </pic:pic>
+              </a:graphicData>
+            </a:graphic>
+          </wp:inline>
+        </w:drawing>
+      </w:r>
+    </w:p>
+    <w:p>
+      <w:r>
+        <w:t xml:space="preserve">De uiteindelijke afstand bereken ik dat aan de hand van de formule. Omdat de pulstraveltime in microseconde is doe ik hem maal 0.0343 uS/cm (343 m/s is de snelheid van geluid door lucht) </w:t>
+      </w:r>
+      <w:r>
+        <w:t xml:space="preserve">en vervolgens deel ik hem nog door twee, omdat anders de gehele tijd wordt </w:t>
+      </w:r>
+      <w:r>
+        <w:t>mee</w:t>
+      </w:r>
+      <w:r>
+        <w:t>gerekend van het heen en weer gaan van de puls.</w:t>
+      </w:r>
+    </w:p>
+    <w:p>
+      <w:r>
+        <w:rPr>
+          <w:noProof/>
+        </w:rPr>
+        <w:drawing>
+          <wp:inline distT="0" distB="0" distL="0" distR="0" wp14:anchorId="52003CB7" wp14:editId="6E261BAF">
+            <wp:extent cx="4086225" cy="381000"/>
+            <wp:effectExtent l="0" t="0" r="9525" b="0"/>
+            <wp:docPr id="5" name="Afbeelding 5"/>
+            <wp:cNvGraphicFramePr>
+              <a:graphicFrameLocks xmlns:a="http://schemas.openxmlformats.org/drawingml/2006/main" noChangeAspect="1"/>
+            </wp:cNvGraphicFramePr>
+            <a:graphic xmlns:a="http://schemas.openxmlformats.org/drawingml/2006/main">
+              <a:graphicData uri="http://schemas.openxmlformats.org/drawingml/2006/picture">
+                <pic:pic xmlns:pic="http://schemas.openxmlformats.org/drawingml/2006/picture">
+                  <pic:nvPicPr>
+                    <pic:cNvPr id="1" name=""/>
+                    <pic:cNvPicPr/>
+                  </pic:nvPicPr>
+                  <pic:blipFill>
+                    <a:blip r:embed="rId10"/>
+                    <a:stretch>
+                      <a:fillRect/>
+                    </a:stretch>
+                  </pic:blipFill>
+                  <pic:spPr>
+                    <a:xfrm>
+                      <a:off x="0" y="0"/>
+                      <a:ext cx="4086225" cy="381000"/>
+                    </a:xfrm>
+                    <a:prstGeom prst="rect">
+                      <a:avLst/>
+                    </a:prstGeom>
+                  </pic:spPr>
+                </pic:pic>
+              </a:graphicData>
+            </a:graphic>
+          </wp:inline>
+        </w:drawing>
+      </w:r>
+    </w:p>
+    <w:p>
+      <w:r>
+        <w:br w:type="page"/>
+      </w:r>
+    </w:p>
+    <w:p/>
+    <w:p>
+      <w:pPr>
+        <w:pStyle w:val="Kop3"/>
+        <w:numPr>
+          <w:ilvl w:val="2"/>
+          <w:numId w:val="1"/>
+        </w:numPr>
+      </w:pPr>
+      <w:r>
+        <w:t>Techniek 2</w:t>
+      </w:r>
+    </w:p>
+    <w:p/>
+    <w:p>
+      <w:r>
+        <w:t>Er is ook nog een andere techniek die ik kan gebruiken om de afstand te bepalen. Hiervoor moet ik naast het PWM</w:t>
+      </w:r>
+      <w:r>
+        <w:t xml:space="preserve"> output</w:t>
+      </w:r>
+      <w:r>
+        <w:t xml:space="preserve"> signaal op de trigger pin ook nog een PWM </w:t>
+      </w:r>
+      <w:r>
+        <w:t xml:space="preserve">input </w:t>
+      </w:r>
+      <w:r>
+        <w:t>signaal hebben op de echo pin. Door deze twee timers juist te timen k</w:t>
+      </w:r>
+      <w:r>
+        <w:t>an ik constant de afstand blijven uitlezen. Hierbij is het belangrijk dat de timer op de trigger pin een pulse stuurt niet sneller dan elke 20ms. Waardes sneller dan dit zou betekenen dat bij een afstand &gt; 1 meter er al een nieuw trigger signaal komt als de vorige nog niet is opgevangen.</w:t>
+      </w:r>
+      <w:r>
+        <w:t xml:space="preserve"> </w:t>
+      </w:r>
+    </w:p>
+    <w:p>
+      <w:r>
+        <w:t xml:space="preserve">Om de afstand te bepalen moet ik steeds de echotime achterhalen, dit is de tijd dat de puls erover gedaan heeft om terug bij de sensor te komen. Dit kan ik doen door steeds de count te “capturen” op het moment dat de echo pin hoog wordt. </w:t>
+      </w:r>
+    </w:p>
+    <w:p>
+      <w:r>
+        <w:rPr>
+          <w:noProof/>
+        </w:rPr>
+        <mc:AlternateContent>
+          <mc:Choice Requires="wpc">
+            <w:drawing>
+              <wp:inline distT="0" distB="0" distL="0" distR="0" wp14:anchorId="157198D9" wp14:editId="74E201CE">
+                <wp:extent cx="6278880" cy="3200400"/>
+                <wp:effectExtent l="0" t="0" r="7620" b="0"/>
+                <wp:docPr id="11" name="Papier 11"/>
+                <wp:cNvGraphicFramePr>
+                  <a:graphicFrameLocks xmlns:a="http://schemas.openxmlformats.org/drawingml/2006/main" noChangeAspect="1"/>
+                </wp:cNvGraphicFramePr>
+                <a:graphic xmlns:a="http://schemas.openxmlformats.org/drawingml/2006/main">
+                  <a:graphicData uri="http://schemas.microsoft.com/office/word/2010/wordprocessingCanvas">
+                    <wpc:wpc>
+                      <wpc:bg>
+                        <a:solidFill>
+                          <a:prstClr val="white"/>
+                        </a:solidFill>
+                      </wpc:bg>
+                      <wpc:whole/>
+                      <w14:contentPart bwMode="auto" r:id="rId11">
+                        <w14:nvContentPartPr>
+                          <w14:cNvPr id="14" name="Inkt 14"/>
+                          <w14:cNvContentPartPr/>
+                        </w14:nvContentPartPr>
+                        <w14:xfrm>
+                          <a:off x="754080" y="85620"/>
+                          <a:ext cx="5082120" cy="691920"/>
+                        </w14:xfrm>
+                      </w14:contentPart>
+                      <w14:contentPart bwMode="auto" r:id="rId12">
+                        <w14:nvContentPartPr>
+                          <w14:cNvPr id="15" name="Inkt 15"/>
+                          <w14:cNvContentPartPr/>
+                        </w14:nvContentPartPr>
+                        <w14:xfrm>
+                          <a:off x="777060" y="1300620"/>
+                          <a:ext cx="5265720" cy="492120"/>
+                        </w14:xfrm>
+                      </w14:contentPart>
+                      <w14:contentPart bwMode="auto" r:id="rId13">
+                        <w14:nvContentPartPr>
+                          <w14:cNvPr id="16" name="Inkt 16"/>
+                          <w14:cNvContentPartPr/>
+                        </w14:nvContentPartPr>
+                        <w14:xfrm>
+                          <a:off x="120900" y="156540"/>
+                          <a:ext cx="101880" cy="256680"/>
+                        </w14:xfrm>
+                      </w14:contentPart>
+                      <w14:contentPart bwMode="auto" r:id="rId14">
+                        <w14:nvContentPartPr>
+                          <w14:cNvPr id="17" name="Inkt 17"/>
+                          <w14:cNvContentPartPr/>
+                        </w14:nvContentPartPr>
+                        <w14:xfrm>
+                          <a:off x="251220" y="182460"/>
+                          <a:ext cx="219960" cy="142200"/>
+                        </w14:xfrm>
+                      </w14:contentPart>
+                      <w14:contentPart bwMode="auto" r:id="rId15">
+                        <w14:nvContentPartPr>
+                          <w14:cNvPr id="18" name="Inkt 18"/>
+                          <w14:cNvContentPartPr/>
+                        </w14:nvContentPartPr>
+                        <w14:xfrm>
+                          <a:off x="509700" y="182460"/>
+                          <a:ext cx="210600" cy="185400"/>
+                        </w14:xfrm>
+                      </w14:contentPart>
+                      <w14:contentPart bwMode="auto" r:id="rId16">
+                        <w14:nvContentPartPr>
+                          <w14:cNvPr id="27" name="Inkt 27"/>
+                          <w14:cNvContentPartPr/>
+                        </w14:nvContentPartPr>
+                        <w14:xfrm>
+                          <a:off x="120900" y="609420"/>
+                          <a:ext cx="138960" cy="185400"/>
+                        </w14:xfrm>
+                      </w14:contentPart>
+                      <w14:contentPart bwMode="auto" r:id="rId17">
+                        <w14:nvContentPartPr>
+                          <w14:cNvPr id="28" name="Inkt 28"/>
+                          <w14:cNvContentPartPr/>
+                        </w14:nvContentPartPr>
+                        <w14:xfrm>
+                          <a:off x="274260" y="596820"/>
+                          <a:ext cx="126360" cy="185400"/>
+                        </w14:xfrm>
+                      </w14:contentPart>
+                      <w14:contentPart bwMode="auto" r:id="rId18">
+                        <w14:nvContentPartPr>
+                          <w14:cNvPr id="29" name="Inkt 29"/>
+                          <w14:cNvContentPartPr/>
+                        </w14:nvContentPartPr>
+                        <w14:xfrm>
+                          <a:off x="447780" y="540660"/>
+                          <a:ext cx="84600" cy="238680"/>
+                        </w14:xfrm>
+                      </w14:contentPart>
+                      <w14:contentPart bwMode="auto" r:id="rId19">
+                        <w14:nvContentPartPr>
+                          <w14:cNvPr id="30" name="Inkt 30"/>
+                          <w14:cNvContentPartPr/>
+                        </w14:nvContentPartPr>
+                        <w14:xfrm>
+                          <a:off x="464700" y="624540"/>
+                          <a:ext cx="90720" cy="23400"/>
+                        </w14:xfrm>
+                      </w14:contentPart>
+                      <w14:contentPart bwMode="auto" r:id="rId20">
+                        <w14:nvContentPartPr>
+                          <w14:cNvPr id="31" name="Inkt 31"/>
+                          <w14:cNvContentPartPr/>
+                        </w14:nvContentPartPr>
+                        <w14:xfrm>
+                          <a:off x="128460" y="1296660"/>
+                          <a:ext cx="123480" cy="254520"/>
+                        </w14:xfrm>
+                      </w14:contentPart>
+                      <w14:contentPart bwMode="auto" r:id="rId21">
+                        <w14:nvContentPartPr>
+                          <w14:cNvPr id="32" name="Inkt 32"/>
+                          <w14:cNvContentPartPr/>
+                        </w14:nvContentPartPr>
+                        <w14:xfrm>
+                          <a:off x="341940" y="1357860"/>
+                          <a:ext cx="179280" cy="167400"/>
+                        </w14:xfrm>
+                      </w14:contentPart>
+                      <w14:contentPart bwMode="auto" r:id="rId22">
+                        <w14:nvContentPartPr>
+                          <w14:cNvPr id="33" name="Inkt 33"/>
+                          <w14:cNvContentPartPr/>
+                        </w14:nvContentPartPr>
+                        <w14:xfrm>
+                          <a:off x="571260" y="1320780"/>
+                          <a:ext cx="168840" cy="173520"/>
+                        </w14:xfrm>
+                      </w14:contentPart>
+                      <w14:contentPart bwMode="auto" r:id="rId23">
+                        <w14:nvContentPartPr>
+                          <w14:cNvPr id="34" name="Inkt 34"/>
+                          <w14:cNvContentPartPr/>
+                        </w14:nvContentPartPr>
+                        <w14:xfrm>
+                          <a:off x="204060" y="1729380"/>
+                          <a:ext cx="107280" cy="114840"/>
+                        </w14:xfrm>
+                      </w14:contentPart>
+                      <w14:contentPart bwMode="auto" r:id="rId24">
+                        <w14:nvContentPartPr>
+                          <w14:cNvPr id="35" name="Inkt 35"/>
+                          <w14:cNvContentPartPr/>
+                        </w14:nvContentPartPr>
+                        <w14:xfrm>
+                          <a:off x="205500" y="1645500"/>
+                          <a:ext cx="360" cy="360"/>
+                        </w14:xfrm>
+                      </w14:contentPart>
+                      <w14:contentPart bwMode="auto" r:id="rId25">
+                        <w14:nvContentPartPr>
+                          <w14:cNvPr id="36" name="Inkt 36"/>
+                          <w14:cNvContentPartPr/>
+                        </w14:nvContentPartPr>
+                        <w14:xfrm>
+                          <a:off x="281820" y="1676100"/>
+                          <a:ext cx="4680" cy="360"/>
+                        </w14:xfrm>
+                      </w14:contentPart>
+                      <w14:contentPart bwMode="auto" r:id="rId26">
+                        <w14:nvContentPartPr>
+                          <w14:cNvPr id="37" name="Inkt 37"/>
+                          <w14:cNvContentPartPr/>
+                        </w14:nvContentPartPr>
+                        <w14:xfrm>
+                          <a:off x="296580" y="1675020"/>
+                          <a:ext cx="116280" cy="192600"/>
+                        </w14:xfrm>
+                      </w14:contentPart>
+                      <w14:contentPart bwMode="auto" r:id="rId27">
+                        <w14:nvContentPartPr>
+                          <w14:cNvPr id="38" name="Inkt 38"/>
+                          <w14:cNvContentPartPr/>
+                        </w14:nvContentPartPr>
+                        <w14:xfrm>
+                          <a:off x="487020" y="1356060"/>
+                          <a:ext cx="16200" cy="166680"/>
+                        </w14:xfrm>
+                      </w14:contentPart>
+                      <w14:contentPart bwMode="auto" r:id="rId28">
+                        <w14:nvContentPartPr>
+                          <w14:cNvPr id="39" name="Inkt 39"/>
+                          <w14:cNvContentPartPr/>
+                        </w14:nvContentPartPr>
+                        <w14:xfrm>
+                          <a:off x="1546860" y="921540"/>
+                          <a:ext cx="360" cy="60120"/>
+                        </w14:xfrm>
+                      </w14:contentPart>
+                      <w14:contentPart bwMode="auto" r:id="rId29">
+                        <w14:nvContentPartPr>
+                          <w14:cNvPr id="40" name="Inkt 40"/>
+                          <w14:cNvContentPartPr/>
+                        </w14:nvContentPartPr>
+                        <w14:xfrm>
+                          <a:off x="1531380" y="1112340"/>
+                          <a:ext cx="360" cy="83160"/>
+                        </w14:xfrm>
+                      </w14:contentPart>
+                      <w14:contentPart bwMode="auto" r:id="rId30">
+                        <w14:nvContentPartPr>
+                          <w14:cNvPr id="41" name="Inkt 41"/>
+                          <w14:cNvContentPartPr/>
+                        </w14:nvContentPartPr>
+                        <w14:xfrm>
+                          <a:off x="1523460" y="1310340"/>
+                          <a:ext cx="360" cy="83520"/>
+                        </w14:xfrm>
+                      </w14:contentPart>
+                      <w14:contentPart bwMode="auto" r:id="rId31">
+                        <w14:nvContentPartPr>
+                          <w14:cNvPr id="42" name="Inkt 42"/>
+                          <w14:cNvContentPartPr/>
+                        </w14:nvContentPartPr>
+                        <w14:xfrm>
+                          <a:off x="1523460" y="1515900"/>
+                          <a:ext cx="360" cy="91080"/>
+                        </w14:xfrm>
+                      </w14:contentPart>
+                      <w14:contentPart bwMode="auto" r:id="rId32">
+                        <w14:nvContentPartPr>
+                          <w14:cNvPr id="43" name="Inkt 43"/>
+                          <w14:cNvContentPartPr/>
+                        </w14:nvContentPartPr>
+                        <w14:xfrm>
+                          <a:off x="1622820" y="1587540"/>
+                          <a:ext cx="248760" cy="69840"/>
+                        </w14:xfrm>
+                      </w14:contentPart>
+                      <w14:contentPart bwMode="auto" r:id="rId33">
+                        <w14:nvContentPartPr>
+                          <w14:cNvPr id="44" name="Inkt 44"/>
+                          <w14:cNvContentPartPr/>
+                        </w14:nvContentPartPr>
+                        <w14:xfrm>
+                          <a:off x="1831620" y="1506180"/>
+                          <a:ext cx="43200" cy="78840"/>
+                        </w14:xfrm>
+                      </w14:contentPart>
+                      <w14:contentPart bwMode="auto" r:id="rId34">
+                        <w14:nvContentPartPr>
+                          <w14:cNvPr id="45" name="Inkt 45"/>
+                          <w14:cNvContentPartPr/>
+                        </w14:nvContentPartPr>
+                        <w14:xfrm>
+                          <a:off x="1595100" y="1587540"/>
+                          <a:ext cx="61560" cy="69840"/>
+                        </w14:xfrm>
+                      </w14:contentPart>
+                      <w14:contentPart bwMode="auto" r:id="rId35">
+                        <w14:nvContentPartPr>
+                          <w14:cNvPr id="46" name="Inkt 46"/>
+                          <w14:cNvContentPartPr/>
+                        </w14:nvContentPartPr>
+                        <w14:xfrm>
+                          <a:off x="1592580" y="1507620"/>
+                          <a:ext cx="59400" cy="69840"/>
+                        </w14:xfrm>
+                      </w14:contentPart>
+                      <w14:contentPart bwMode="auto" r:id="rId36">
+                        <w14:nvContentPartPr>
+                          <w14:cNvPr id="47" name="Inkt 47"/>
+                          <w14:cNvContentPartPr/>
+                        </w14:nvContentPartPr>
+                        <w14:xfrm>
+                          <a:off x="1729380" y="1691220"/>
+                          <a:ext cx="141480" cy="434520"/>
+                        </w14:xfrm>
+                      </w14:contentPart>
+                      <w14:contentPart bwMode="auto" r:id="rId37">
+                        <w14:nvContentPartPr>
+                          <w14:cNvPr id="48" name="Inkt 48"/>
+                          <w14:cNvContentPartPr/>
+                        </w14:nvContentPartPr>
+                        <w14:xfrm>
+                          <a:off x="1607340" y="2024580"/>
+                          <a:ext cx="91800" cy="124200"/>
+                        </w14:xfrm>
+                      </w14:contentPart>
+                      <w14:contentPart bwMode="auto" r:id="rId38">
+                        <w14:nvContentPartPr>
+                          <w14:cNvPr id="49" name="Inkt 49"/>
+                          <w14:cNvContentPartPr/>
+                        </w14:nvContentPartPr>
+                        <w14:xfrm>
+                          <a:off x="1171380" y="2215380"/>
+                          <a:ext cx="123120" cy="240120"/>
+                        </w14:xfrm>
+                      </w14:contentPart>
+                      <w14:contentPart bwMode="auto" r:id="rId39">
+                        <w14:nvContentPartPr>
+                          <w14:cNvPr id="50" name="Inkt 50"/>
+                          <w14:cNvContentPartPr/>
+                        </w14:nvContentPartPr>
+                        <w14:xfrm>
+                          <a:off x="1325100" y="2331300"/>
+                          <a:ext cx="75600" cy="123120"/>
+                        </w14:xfrm>
+                      </w14:contentPart>
+                      <w14:contentPart bwMode="auto" r:id="rId40">
+                        <w14:nvContentPartPr>
+                          <w14:cNvPr id="51" name="Inkt 51"/>
+                          <w14:cNvContentPartPr/>
+                        </w14:nvContentPartPr>
+                        <w14:xfrm>
+                          <a:off x="1447500" y="2201700"/>
+                          <a:ext cx="124200" cy="304200"/>
+                        </w14:xfrm>
+                      </w14:contentPart>
+                      <w14:contentPart bwMode="auto" r:id="rId41">
+                        <w14:nvContentPartPr>
+                          <w14:cNvPr id="52" name="Inkt 52"/>
+                          <w14:cNvContentPartPr/>
+                        </w14:nvContentPartPr>
+                        <w14:xfrm>
+                          <a:off x="1606260" y="2315820"/>
+                          <a:ext cx="102600" cy="139680"/>
+                        </w14:xfrm>
+                      </w14:contentPart>
+                      <w14:contentPart bwMode="auto" r:id="rId42">
+                        <w14:nvContentPartPr>
+                          <w14:cNvPr id="53" name="Inkt 53"/>
+                          <w14:cNvContentPartPr/>
+                        </w14:nvContentPartPr>
+                        <w14:xfrm>
+                          <a:off x="1788420" y="2186580"/>
+                          <a:ext cx="162360" cy="104040"/>
+                        </w14:xfrm>
+                      </w14:contentPart>
+                      <w14:contentPart bwMode="auto" r:id="rId43">
+                        <w14:nvContentPartPr>
+                          <w14:cNvPr id="54" name="Inkt 54"/>
+                          <w14:cNvContentPartPr/>
+                        </w14:nvContentPartPr>
+                        <w14:xfrm>
+                          <a:off x="1874460" y="2247420"/>
+                          <a:ext cx="12960" cy="208080"/>
+                        </w14:xfrm>
+                      </w14:contentPart>
+                      <w14:contentPart bwMode="auto" r:id="rId44">
+                        <w14:nvContentPartPr>
+                          <w14:cNvPr id="55" name="Inkt 55"/>
+                          <w14:cNvContentPartPr/>
+                        </w14:nvContentPartPr>
+                        <w14:xfrm>
+                          <a:off x="1965540" y="2316180"/>
+                          <a:ext cx="360" cy="121320"/>
+                        </w14:xfrm>
+                      </w14:contentPart>
+                      <w14:contentPart bwMode="auto" r:id="rId45">
+                        <w14:nvContentPartPr>
+                          <w14:cNvPr id="56" name="Inkt 56"/>
+                          <w14:cNvContentPartPr/>
+                        </w14:nvContentPartPr>
+                        <w14:xfrm>
+                          <a:off x="1987140" y="2224740"/>
+                          <a:ext cx="1800" cy="360"/>
+                        </w14:xfrm>
+                      </w14:contentPart>
+                      <w14:contentPart bwMode="auto" r:id="rId46">
+                        <w14:nvContentPartPr>
+                          <w14:cNvPr id="57" name="Inkt 57"/>
+                          <w14:cNvContentPartPr/>
+                        </w14:nvContentPartPr>
+                        <w14:xfrm>
+                          <a:off x="2080020" y="2293140"/>
+                          <a:ext cx="174600" cy="181800"/>
+                        </w14:xfrm>
+                      </w14:contentPart>
+                      <w14:contentPart bwMode="auto" r:id="rId47">
+                        <w14:nvContentPartPr>
+                          <w14:cNvPr id="58" name="Inkt 58"/>
+                          <w14:cNvContentPartPr/>
+                        </w14:nvContentPartPr>
+                        <w14:xfrm>
+                          <a:off x="2292060" y="2247420"/>
+                          <a:ext cx="213840" cy="238680"/>
+                        </w14:xfrm>
+                      </w14:contentPart>
+                    </wpc:wpc>
+                  </a:graphicData>
+                </a:graphic>
+              </wp:inline>
+            </w:drawing>
+          </mc:Choice>
+          <mc:Fallback>
+            <w:pict>
+              <v:group w14:anchorId="390EE7C0" id="Papier 11" o:spid="_x0000_s1026" editas="canvas" style="width:494.4pt;height:252pt;mso-position-horizontal-relative:char;mso-position-vertical-relative:line" coordsize="62788,32004" o:gfxdata="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">
+                <v:shapetype id="_x0000_t75" coordsize="21600,21600" o:spt="75" o:preferrelative="t" path="m@4@5l@4@11@9@11@9@5xe" filled="f" stroked="f">
+                  <v:stroke joinstyle="miter"/>
+                  <v:formulas>
+                    <v:f eqn="if lineDrawn pixelLineWidth 0"/>
+                    <v:f eqn="sum @0 1 0"/>
+                    <v:f eqn="sum 0 0 @1"/>
+                    <v:f eqn="prod @2 1 2"/>
+                    <v:f eqn="prod @3 21600 pixelWidth"/>
+                    <v:f eqn="prod @3 21600 pixelHeight"/>
+                    <v:f eqn="sum @0 0 1"/>
+                    <v:f eqn="prod @6 1 2"/>
+                    <v:f eqn="prod @7 21600 pixelWidth"/>
+                    <v:f eqn="sum @8 21600 0"/>
+                    <v:f eqn="prod @7 21600 pixelHeight"/>
+                    <v:f eqn="sum @10 21600 0"/>
+                  </v:formulas>
+                  <v:path o:extrusionok="f" gradientshapeok="t" o:connecttype="rect"/>
+                  <o:lock v:ext="edit" aspectratio="t"/>
+                </v:shapetype>
+                <v:shape id="_x0000_s1027" type="#_x0000_t75" style="position:absolute;width:62788;height:32004;visibility:visible;mso-wrap-style:square" filled="t">
+                  <v:fill o:detectmouseclick="t"/>
+                  <v:path o:connecttype="none"/>
+                </v:shape>
+                <v:shape id="Inkt 14" o:spid="_x0000_s1028" type="#_x0000_t75" style="position:absolute;left:7450;top:769;width:50998;height:7096;visibility:visible;mso-wrap-style:square" o:gfxdata="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">
+                  <v:imagedata r:id="rId48" o:title=""/>
+                </v:shape>
+                <v:shape id="Inkt 15" o:spid="_x0000_s1029" type="#_x0000_t75" style="position:absolute;left:7680;top:12916;width:52834;height:5097;visibility:visible;mso-wrap-style:square" o:gfxdata="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">
+                  <v:imagedata r:id="rId49" o:title=""/>
+                </v:shape>
+                <v:shape id="Inkt 16" o:spid="_x0000_s1030" type="#_x0000_t75" style="position:absolute;left:1122;top:1475;width:1195;height:2743;visibility:visible;mso-wrap-style:square" o:gfxdata="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">
+                  <v:imagedata r:id="rId50" o:title=""/>
+                </v:shape>
+                <v:shape id="Inkt 17" o:spid="_x0000_s1031" type="#_x0000_t75" style="position:absolute;left:2422;top:1734;width:2376;height:1599;visibility:visible;mso-wrap-style:square" o:gfxdata="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">
+                  <v:imagedata r:id="rId51" o:title=""/>
+                </v:shape>
+                <v:shape id="Inkt 18" o:spid="_x0000_s1032" type="#_x0000_t75" style="position:absolute;left:5007;top:1734;width:2282;height:2031;visibility:visible;mso-wrap-style:square" o:gfxdata="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">
+                  <v:imagedata r:id="rId52" o:title=""/>
+                </v:shape>
+                <v:shape id="Inkt 27" o:spid="_x0000_s1033" type="#_x0000_t75" style="position:absolute;left:1122;top:6004;width:1566;height:2030;visibility:visible;mso-wrap-style:square" o:gfxdata="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">
+                  <v:imagedata r:id="rId53" o:title=""/>
+                </v:shape>
+                <v:shape id="Inkt 28" o:spid="_x0000_s1034" type="#_x0000_t75" style="position:absolute;left:2652;top:5881;width:1440;height:2031;visibility:visible;mso-wrap-style:square" o:gfxdata="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">
+                  <v:imagedata r:id="rId54" o:title=""/>
+                </v:shape>
+                <v:shape id="Inkt 29" o:spid="_x0000_s1035" type="#_x0000_t75" style="position:absolute;left:4387;top:5316;width:1023;height:2563;visibility:visible;mso-wrap-style:square" o:gfxdata="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">
+                  <v:imagedata r:id="rId55" o:title=""/>
+                </v:shape>
+                <v:shape id="Inkt 30" o:spid="_x0000_s1036" type="#_x0000_t75" style="position:absolute;left:4557;top:6155;width:1083;height:410;visibility:visible;mso-wrap-style:square" o:gfxdata="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">
+                  <v:imagedata r:id="rId56" o:title=""/>
+                </v:shape>
+                <v:shape id="Inkt 31" o:spid="_x0000_s1037" type="#_x0000_t75" style="position:absolute;left:1198;top:12880;width:1411;height:2721;visibility:visible;mso-wrap-style:square" o:gfxdata="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">
+                  <v:imagedata r:id="rId57" o:title=""/>
+                </v:shape>
+                <v:shape id="Inkt 32" o:spid="_x0000_s1038" type="#_x0000_t75" style="position:absolute;left:3329;top:13492;width:1969;height:1850;visibility:visible;mso-wrap-style:square" o:gfxdata="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">
+                  <v:imagedata r:id="rId58" o:title=""/>
+                </v:shape>
+                <v:shape id="Inkt 33" o:spid="_x0000_s1039" type="#_x0000_t75" style="position:absolute;left:5622;top:13117;width:1865;height:1912;visibility:visible;mso-wrap-style:square" o:gfxdata="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">
+                  <v:imagedata r:id="rId59" o:title=""/>
+                </v:shape>
+                <v:shape id="Inkt 34" o:spid="_x0000_s1040" type="#_x0000_t75" style="position:absolute;left:1950;top:17203;width:1249;height:1325;visibility:visible;mso-wrap-style:square" o:gfxdata="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">
+                  <v:imagedata r:id="rId60" o:title=""/>
+                </v:shape>
+                <v:shape id="Inkt 35" o:spid="_x0000_s1041" type="#_x0000_t75" style="position:absolute;left:1965;top:16365;width:180;height:180;visibility:visible;mso-wrap-style:square" o:gfxdata="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">
+                  <v:imagedata r:id="rId61" o:title=""/>
+                </v:shape>
+                <v:shape id="Inkt 36" o:spid="_x0000_s1042" type="#_x0000_t75" style="position:absolute;left:2728;top:16671;width:223;height:180;visibility:visible;mso-wrap-style:square" o:gfxdata="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">
+                  <v:imagedata r:id="rId61" o:title=""/>
+                </v:shape>
+                <v:shape id="Inkt 37" o:spid="_x0000_s1043" type="#_x0000_t75" style="position:absolute;left:2875;top:16660;width:1340;height:2102;visibility:visible;mso-wrap-style:square" o:gfxdata="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">
+                  <v:imagedata r:id="rId62" o:title=""/>
+                </v:shape>
+                <v:shape id="Inkt 38" o:spid="_x0000_s1044" type="#_x0000_t75" style="position:absolute;left:4780;top:13470;width:338;height:1843;visibility:visible;mso-wrap-style:square" o:gfxdata="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">
+                  <v:imagedata r:id="rId63" o:title=""/>
+                </v:shape>
+                <v:shape id="Inkt 39" o:spid="_x0000_s1045" type="#_x0000_t75" style="position:absolute;left:15378;top:9125;width:180;height:778;visibility:visible;mso-wrap-style:square" o:gfxdata="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">
+                  <v:imagedata r:id="rId64" o:title=""/>
+                </v:shape>
+                <v:shape id="Inkt 40" o:spid="_x0000_s1046" type="#_x0000_t75" style="position:absolute;left:15223;top:11033;width:180;height:1008;visibility:visible;mso-wrap-style:square" o:gfxdata="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">
+                  <v:imagedata r:id="rId65" o:title=""/>
+                </v:shape>
+                <v:shape id="Inkt 41" o:spid="_x0000_s1047" type="#_x0000_t75" style="position:absolute;left:15148;top:13013;width:180;height:1012;visibility:visible;mso-wrap-style:square" o:gfxdata="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">
+                  <v:imagedata r:id="rId65" o:title=""/>
+                </v:shape>
+                <v:shape id="Inkt 42" o:spid="_x0000_s1048" type="#_x0000_t75" style="position:absolute;left:15148;top:15069;width:180;height:1087;visibility:visible;mso-wrap-style:square" o:gfxdata="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">
+                  <v:imagedata r:id="rId66" o:title=""/>
+                </v:shape>
+                <v:shape id="Inkt 43" o:spid="_x0000_s1049" type="#_x0000_t75" style="position:absolute;left:16138;top:15789;width:2664;height:874;visibility:visible;mso-wrap-style:square" o:gfxdata="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">
+                  <v:imagedata r:id="rId67" o:title=""/>
+                </v:shape>
+                <v:shape id="Inkt 44" o:spid="_x0000_s1050" type="#_x0000_t75" style="position:absolute;left:18226;top:14971;width:608;height:965;visibility:visible;mso-wrap-style:square" o:gfxdata="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">
+                  <v:imagedata r:id="rId68" o:title=""/>
+                </v:shape>
+                <v:shape id="Inkt 45" o:spid="_x0000_s1051" type="#_x0000_t75" style="position:absolute;left:15861;top:15789;width:792;height:874;visibility:visible;mso-wrap-style:square" o:gfxdata="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">
+                  <v:imagedata r:id="rId69" o:title=""/>
+                </v:shape>
+                <v:shape id="Inkt 46" o:spid="_x0000_s1052" type="#_x0000_t75" style="position:absolute;left:15835;top:14986;width:771;height:875;visibility:visible;mso-wrap-style:square" o:gfxdata="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">
+                  <v:imagedata r:id="rId70" o:title=""/>
+                </v:shape>
+                <v:shape id="Inkt 47" o:spid="_x0000_s1053" type="#_x0000_t75" style="position:absolute;left:17203;top:16822;width:1592;height:4521;visibility:visible;mso-wrap-style:square" o:gfxdata="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">
+                  <v:imagedata r:id="rId71" o:title=""/>
+                </v:shape>
+                <v:shape id="Inkt 48" o:spid="_x0000_s1054" type="#_x0000_t75" style="position:absolute;left:15987;top:20155;width:1094;height:1419;visibility:visible;mso-wrap-style:square" o:gfxdata="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">
+                  <v:imagedata r:id="rId72" o:title=""/>
+                </v:shape>
+                <v:shape id="Inkt 49" o:spid="_x0000_s1055" type="#_x0000_t75" style="position:absolute;left:11627;top:22067;width:1408;height:2578;visibility:visible;mso-wrap-style:square" o:gfxdata="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">
+                  <v:imagedata r:id="rId73" o:title=""/>
+                </v:shape>
+                <v:shape id="Inkt 50" o:spid="_x0000_s1056" type="#_x0000_t75" style="position:absolute;left:13161;top:23223;width:932;height:1407;visibility:visible;mso-wrap-style:square" o:gfxdata="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">
+                  <v:imagedata r:id="rId74" o:title=""/>
+                </v:shape>
+                <v:shape id="Inkt 51" o:spid="_x0000_s1057" type="#_x0000_t75" style="position:absolute;left:14385;top:21927;width:1418;height:3218;visibility:visible;mso-wrap-style:square" o:gfxdata="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">
+                  <v:imagedata r:id="rId75" o:title=""/>
+                </v:shape>
+                <v:shape id="Inkt 52" o:spid="_x0000_s1058" type="#_x0000_t75" style="position:absolute;left:15972;top:23068;width:1203;height:1573;visibility:visible;mso-wrap-style:square" o:gfxdata="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">
+                  <v:imagedata r:id="rId76" o:title=""/>
+                </v:shape>
+                <v:shape id="Inkt 53" o:spid="_x0000_s1059" type="#_x0000_t75" style="position:absolute;left:17794;top:21775;width:1800;height:1217;visibility:visible;mso-wrap-style:square" o:gfxdata="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">
+                  <v:imagedata r:id="rId77" o:title=""/>
+                </v:shape>
+                <v:shape id="Inkt 54" o:spid="_x0000_s1060" type="#_x0000_t75" style="position:absolute;left:18654;top:22384;width:306;height:2257;visibility:visible;mso-wrap-style:square" o:gfxdata="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">
+                  <v:imagedata r:id="rId78" o:title=""/>
+                </v:shape>
+                <v:shape id="Inkt 55" o:spid="_x0000_s1061" type="#_x0000_t75" style="position:absolute;left:19569;top:23071;width:180;height:1390;visibility:visible;mso-wrap-style:square" o:gfxdata="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">
+                  <v:imagedata r:id="rId79" o:title=""/>
+                </v:shape>
+                <v:shape id="Inkt 56" o:spid="_x0000_s1062" type="#_x0000_t75" style="position:absolute;left:19781;top:22157;width:194;height:180;visibility:visible;mso-wrap-style:square" o:gfxdata="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">
+                  <v:imagedata r:id="rId61" o:title=""/>
+                </v:shape>
+                <v:shape id="Inkt 57" o:spid="_x0000_s1063" type="#_x0000_t75" style="position:absolute;left:20710;top:22841;width:1922;height:1994;visibility:visible;mso-wrap-style:square" o:gfxdata="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">
+                  <v:imagedata r:id="rId80" o:title=""/>
+                </v:shape>
+                <v:shape id="Inkt 58" o:spid="_x0000_s1064" type="#_x0000_t75" style="position:absolute;left:22830;top:22387;width:2315;height:2564;visibility:visible;mso-wrap-style:square" o:gfxdata="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">
+                  <v:imagedata r:id="rId81" o:title=""/>
+                </v:shape>
+                <w10:anchorlock/>
+              </v:group>
+            </w:pict>
+          </mc:Fallback>
+        </mc:AlternateContent>
       </w:r>
     </w:p>
     <w:p/>
@@ -1523,7 +2093,7 @@
       </w:r>
     </w:p>
     <w:p>
-      <w:hyperlink r:id="rId9" w:history="1">
+      <w:hyperlink r:id="rId82" w:history="1">
         <w:r>
           <w:rPr>
             <w:rStyle w:val="Hyperlink"/>
@@ -1542,98 +2112,17 @@
         <w:spacing w:before="0" w:beforeAutospacing="0" w:after="0" w:afterAutospacing="0" w:line="480" w:lineRule="auto"/>
         <w:ind w:left="720" w:hanging="720"/>
       </w:pPr>
-      <w:proofErr w:type="spellStart"/>
       <w:r>
         <w:rPr>
           <w:i/>
           <w:iCs/>
         </w:rPr>
-        <w:t>Getting</w:t>
-      </w:r>
-      <w:proofErr w:type="spellEnd"/>
-      <w:r>
-        <w:rPr>
-          <w:i/>
-          <w:iCs/>
-        </w:rPr>
-        <w:t xml:space="preserve"> </w:t>
-      </w:r>
-      <w:proofErr w:type="spellStart"/>
-      <w:r>
-        <w:rPr>
-          <w:i/>
-          <w:iCs/>
-        </w:rPr>
-        <w:t>Started</w:t>
-      </w:r>
-      <w:proofErr w:type="spellEnd"/>
-      <w:r>
-        <w:rPr>
-          <w:i/>
-          <w:iCs/>
-        </w:rPr>
-        <w:t xml:space="preserve"> </w:t>
-      </w:r>
-      <w:proofErr w:type="spellStart"/>
-      <w:r>
-        <w:rPr>
-          <w:i/>
-          <w:iCs/>
-        </w:rPr>
-        <w:t>with</w:t>
-      </w:r>
-      <w:proofErr w:type="spellEnd"/>
-      <w:r>
-        <w:rPr>
-          <w:i/>
-          <w:iCs/>
-        </w:rPr>
-        <w:t xml:space="preserve"> </w:t>
-      </w:r>
-      <w:proofErr w:type="spellStart"/>
-      <w:r>
-        <w:rPr>
-          <w:i/>
-          <w:iCs/>
-        </w:rPr>
-        <w:t>the</w:t>
-      </w:r>
-      <w:proofErr w:type="spellEnd"/>
-      <w:r>
-        <w:rPr>
-          <w:i/>
-          <w:iCs/>
-        </w:rPr>
-        <w:t xml:space="preserve"> HC-SR04 </w:t>
-      </w:r>
-      <w:proofErr w:type="spellStart"/>
-      <w:r>
-        <w:rPr>
-          <w:i/>
-          <w:iCs/>
-        </w:rPr>
-        <w:t>Ultrasonic</w:t>
-      </w:r>
-      <w:proofErr w:type="spellEnd"/>
-      <w:r>
-        <w:rPr>
-          <w:i/>
-          <w:iCs/>
-        </w:rPr>
-        <w:t xml:space="preserve"> sensor</w:t>
-      </w:r>
-      <w:r>
-        <w:t>. (</w:t>
-      </w:r>
-      <w:proofErr w:type="spellStart"/>
-      <w:r>
-        <w:t>z.d.</w:t>
-      </w:r>
-      <w:proofErr w:type="spellEnd"/>
-      <w:r>
-        <w:t xml:space="preserve">). projecthub.arduino.cc. </w:t>
-      </w:r>
-      <w:hyperlink r:id="rId10" w:history="1">
+        <w:t>Getting Started with the HC-SR04 Ultrasonic sensor</w:t>
+      </w:r>
+      <w:r>
+        <w:t xml:space="preserve">. (z.d.). projecthub.arduino.cc. </w:t>
+      </w:r>
+      <w:hyperlink r:id="rId83" w:history="1">
         <w:r>
           <w:rPr>
             <w:rStyle w:val="Hyperlink"/>
@@ -1648,37 +2137,8 @@
         <w:spacing w:before="0" w:beforeAutospacing="0" w:after="0" w:afterAutospacing="0" w:line="480" w:lineRule="auto"/>
         <w:ind w:left="720" w:hanging="720"/>
       </w:pPr>
-      <w:proofErr w:type="spellStart"/>
-      <w:r>
-        <w:t>Pounder</w:t>
-      </w:r>
-      <w:proofErr w:type="spellEnd"/>
-      <w:r>
-        <w:t xml:space="preserve">, L. (2018). </w:t>
-      </w:r>
-      <w:proofErr w:type="spellStart"/>
-      <w:r>
-        <w:t>Tooling</w:t>
-      </w:r>
-      <w:proofErr w:type="spellEnd"/>
-      <w:r>
-        <w:t xml:space="preserve"> </w:t>
-      </w:r>
-      <w:proofErr w:type="spellStart"/>
-      <w:r>
-        <w:t>Tuesday</w:t>
-      </w:r>
-      <w:proofErr w:type="spellEnd"/>
-      <w:r>
-        <w:t xml:space="preserve"> - HCSR04P </w:t>
-      </w:r>
-      <w:proofErr w:type="spellStart"/>
-      <w:r>
-        <w:t>Ultrasonic</w:t>
-      </w:r>
-      <w:proofErr w:type="spellEnd"/>
-      <w:r>
-        <w:t xml:space="preserve"> Sensor. </w:t>
+      <w:r>
+        <w:t xml:space="preserve">Pounder, L. (2018). Tooling Tuesday - HCSR04P Ultrasonic Sensor. </w:t>
       </w:r>
       <w:r>
         <w:rPr>
@@ -1690,7 +2150,7 @@
       <w:r>
         <w:t xml:space="preserve">. </w:t>
       </w:r>
-      <w:hyperlink r:id="rId11" w:history="1">
+      <w:hyperlink r:id="rId84" w:history="1">
         <w:r>
           <w:rPr>
             <w:rStyle w:val="Hyperlink"/>
@@ -1707,15 +2167,7 @@
     <w:p/>
     <w:p>
       <w:r>
-        <w:t xml:space="preserve">Presentatie over </w:t>
-      </w:r>
-      <w:proofErr w:type="spellStart"/>
-      <w:r>
-        <w:t>closed</w:t>
-      </w:r>
-      <w:proofErr w:type="spellEnd"/>
-      <w:r>
-        <w:t xml:space="preserve"> loop van de school git</w:t>
+        <w:t>Presentatie over closed loop van de school git</w:t>
       </w:r>
     </w:p>
     <w:sectPr>
@@ -2391,6 +2843,28 @@
       <w:szCs w:val="26"/>
     </w:rPr>
   </w:style>
+  <w:style w:type="paragraph" w:styleId="Kop3">
+    <w:name w:val="heading 3"/>
+    <w:basedOn w:val="Standaard"/>
+    <w:next w:val="Standaard"/>
+    <w:link w:val="Kop3Char"/>
+    <w:uiPriority w:val="9"/>
+    <w:unhideWhenUsed/>
+    <w:qFormat/>
+    <w:rsid w:val="00472F9C"/>
+    <w:pPr>
+      <w:keepNext/>
+      <w:keepLines/>
+      <w:spacing w:before="40" w:after="0"/>
+      <w:outlineLvl w:val="2"/>
+    </w:pPr>
+    <w:rPr>
+      <w:rFonts w:asciiTheme="majorHAnsi" w:eastAsiaTheme="majorEastAsia" w:hAnsiTheme="majorHAnsi" w:cstheme="majorBidi"/>
+      <w:color w:val="1F3763" w:themeColor="accent1" w:themeShade="7F"/>
+      <w:sz w:val="24"/>
+      <w:szCs w:val="24"/>
+    </w:rPr>
+  </w:style>
   <w:style w:type="character" w:default="1" w:styleId="Standaardalinea-lettertype">
     <w:name w:val="Default Paragraph Font"/>
     <w:uiPriority w:val="1"/>
@@ -2599,7 +3073,1019 @@
       <w:u w:val="single"/>
     </w:rPr>
   </w:style>
+  <w:style w:type="character" w:customStyle="1" w:styleId="Kop3Char">
+    <w:name w:val="Kop 3 Char"/>
+    <w:basedOn w:val="Standaardalinea-lettertype"/>
+    <w:link w:val="Kop3"/>
+    <w:uiPriority w:val="9"/>
+    <w:rsid w:val="00472F9C"/>
+    <w:rPr>
+      <w:rFonts w:asciiTheme="majorHAnsi" w:eastAsiaTheme="majorEastAsia" w:hAnsiTheme="majorHAnsi" w:cstheme="majorBidi"/>
+      <w:color w:val="1F3763" w:themeColor="accent1" w:themeShade="7F"/>
+      <w:sz w:val="24"/>
+      <w:szCs w:val="24"/>
+    </w:rPr>
+  </w:style>
 </w:styles>
+</file>
+
+<file path=word/ink/ink1.xml><?xml version="1.0" encoding="utf-8"?>
+<inkml:ink xmlns:inkml="http://www.w3.org/2003/InkML">
+  <inkml:definitions>
+    <inkml:context xml:id="ctx0">
+      <inkml:inkSource xml:id="inkSrc0">
+        <inkml:traceFormat>
+          <inkml:channel name="X" type="integer" min="-2.14748E9" max="2.14748E9" units="cm"/>
+          <inkml:channel name="Y" type="integer" min="-2.14748E9" max="2.14748E9" units="cm"/>
+          <inkml:channel name="F" type="integer" max="32767" units="dev"/>
+        </inkml:traceFormat>
+        <inkml:channelProperties>
+          <inkml:channelProperty channel="X" name="resolution" value="1000" units="1/cm"/>
+          <inkml:channelProperty channel="Y" name="resolution" value="1000" units="1/cm"/>
+          <inkml:channelProperty channel="F" name="resolution" value="0" units="1/dev"/>
+        </inkml:channelProperties>
+      </inkml:inkSource>
+      <inkml:timestamp xml:id="ts0" timeString="2023-05-24T19:33:25.763"/>
+    </inkml:context>
+    <inkml:brush xml:id="br0">
+      <inkml:brushProperty name="width" value="0.05" units="cm"/>
+      <inkml:brushProperty name="height" value="0.05" units="cm"/>
+    </inkml:brush>
+  </inkml:definitions>
+  <inkml:trace contextRef="#ctx0" brushRef="#br0">0 1837 24575,'1145'0'0,"-1141"0"0,1 0 0,0-1 0,-1 1 0,1-1 0,0 0 0,-1 0 0,1 0 0,-1 0 0,1-1 0,6-3 0,-8 3 0,-1 0 0,0 1 0,0-1 0,0 0 0,0 0 0,-1 0 0,1-1 0,0 1 0,-1 0 0,1-1 0,-1 1 0,0-1 0,0 1 0,0-1 0,0 1 0,-1-1 0,1 0 0,-1 1 0,1-6 0,6-50 0,6-119 0,-14-775 0,0 939 0,0-1 0,-1 1 0,-4-15 0,-5-31 0,5 27 0,5 26 0,-1 1 0,1 0 0,1-1 0,-1 1 0,1-1 0,0-8 0,0 13 0,0 0 0,1-1 0,-1 1 0,0 0 0,1-1 0,0 1 0,-1 0 0,1 0 0,0-1 0,0 1 0,-1 0 0,1 0 0,0 0 0,0 0 0,0 0 0,0 0 0,1 0 0,-1 1 0,0-1 0,0 0 0,0 1 0,1-1 0,-1 1 0,0-1 0,1 1 0,-1-1 0,0 1 0,1 0 0,-1 0 0,2-1 0,31-2 0,-1 2 0,55 4 0,-8 0 0,344-4 0,-408 1 0,0-2 0,28-6 0,-27 4 0,0 1 0,20-1 0,-23 3 0,-6 1 0,0-1 0,0 1 0,0 1 0,0 0 0,10 2 0,-16-3 0,-1 1 0,1-1 0,0 1 0,0 0 0,0 0 0,0 0 0,-1 0 0,1 0 0,0 1 0,-1-1 0,1 0 0,-1 1 0,0-1 0,1 1 0,-1-1 0,0 1 0,0 0 0,0-1 0,0 1 0,0 0 0,0 0 0,-1 0 0,1 0 0,0 0 0,0 3 0,1 21 0,0-1 0,-1 1 0,-5 39 0,1 7 0,3 1113 0,0-1183 0,0 1 0,0 0 0,0-1 0,0 1 0,0 0 0,1-1 0,-1 1 0,1-1 0,-1 1 0,1-1 0,0 1 0,0-1 0,1 0 0,-1 1 0,0-1 0,1 0 0,-1 0 0,1 0 0,0 0 0,0 0 0,2 2 0,0-2 0,0 0 0,0 0 0,1-1 0,-1 1 0,0-1 0,1 0 0,0 0 0,-1-1 0,1 1 0,-1-1 0,8 0 0,45-2 0,-31 1 0,0 0 0,0 2 0,0 1 0,38 7 0,-31-3 0,1-2 0,-1-2 0,1-1 0,41-3 0,3-1 0,-11 2 0,77 3 0,-86 8 0,-43-6 0,1-1 0,23 1 0,59 7 0,-65-7 0,47 2 0,1487-7 0,-1551 2 0,0 1 0,28 6 0,-27-4 0,0-1 0,21 1 0,-12-3 0,202-3 0,-223 2 0,1-1 0,-1 0 0,1 0 0,0 0 0,-1-1 0,0 0 0,1 0 0,-1 0 0,0 0 0,0-1 0,0 0 0,8-7 0,-10 7 0,0 0 0,0 0 0,0-1 0,-1 0 0,0 1 0,1-1 0,-1 0 0,-1 0 0,1 0 0,-1 0 0,1 0 0,-1-1 0,0 1 0,-1 0 0,1-1 0,-1-7 0,0-295 0,-2 125 0,2 133 0,-2 16 0,3-1 0,0 1 0,12-59 0,9-13 0,-18 81 0,-1 0 0,-1 1 0,-2-33 0,0 32 0,1 0 0,0 1 0,8-34 0,-1 22 0,-2 13 0,0-1 0,-2 1 0,2-37 0,-5 46 0,1-1 0,1 0 0,0 1 0,0-1 0,1 1 0,1 0 0,7-14 0,10-30 0,-11 16 0,13-33 0,-22 69 0,1 0 0,-1-1 0,1 1 0,1 0 0,-1 1 0,1-1 0,0 0 0,0 1 0,0 0 0,8-6 0,57-49 0,-67 58 0,1-1 0,-1 0 0,0-1 0,0 1 0,0 0 0,0-1 0,-1 1 0,1-1 0,-1 1 0,1-1 0,-1 0 0,0 1 0,0-1 0,0 0 0,0 0 0,-1 0 0,1-6 0,-1 0 0,0 0 0,-1 0 0,0 0 0,-3-13 0,1 6 0,2 15 0,1 0 0,0 0 0,0 0 0,-1 0 0,1 0 0,0 0 0,0 0 0,0 0 0,0 0 0,0 0 0,0 1 0,0-1 0,1 0 0,-1 0 0,0 0 0,0 0 0,1 0 0,-1 0 0,1 0 0,-1 1 0,0-1 0,1 0 0,0 0 0,-1 1 0,1-1 0,-1 0 0,1 1 0,0-1 0,-1 0 0,2 0 0,0 1 0,0-1 0,0 1 0,0-1 0,0 1 0,1 0 0,-1 0 0,0 0 0,0 0 0,0 0 0,0 1 0,0-1 0,4 2 0,6 2 0,1 1 0,-1 0 0,14 8 0,7 8 0,50 40 0,-50-35 0,45 27 0,-68-47 0,0-1 0,0 0 0,1 0 0,-1-1 0,1-1 0,0 1 0,22 2 0,13 2 0,-22-4 0,1 0 0,27-1 0,37-4 0,76 2 0,-162-1 0,-1 1 0,0-1 0,0 1 0,1 0 0,-1 0 0,0 0 0,0 0 0,0 0 0,0 0 0,0 0 0,0 0 0,-1 1 0,1-1 0,0 1 0,-1 0 0,1-1 0,-1 1 0,1 0 0,-1 0 0,0 0 0,0 0 0,0 0 0,0 0 0,0 0 0,0 0 0,0 0 0,-1 1 0,1-1 0,-1 0 0,0 5 0,2 9 0,-2-1 0,1 1 0,-5 25 0,2-12 0,2-1 0,0 0 0,2 0 0,8 38 0,-4-16 0,-1 2 0,-3-1 0,-5 56 0,1-8 0,4-69 0,1-1 0,1 0 0,9 31 0,-6-31 0,-1 0 0,-2 1 0,1 30 0,-6 300 0,2-346 0,1 0 0,0 0 0,1-1 0,0 1 0,7 17 0,-5-17 0,0 1 0,-1 0 0,-1 0 0,1 16 0,-4-27 0,0-1 0,1 1 0,-1-1 0,1 0 0,-1 1 0,1-1 0,0 0 0,0 0 0,1 1 0,-1-1 0,1 0 0,3 5 0,-3-6 0,0 0 0,0 0 0,0-1 0,1 1 0,-1-1 0,0 1 0,1-1 0,-1 0 0,1 0 0,-1 0 0,1 0 0,0-1 0,-1 1 0,1-1 0,0 1 0,4-1 0,40 1 0,-27 0 0,0 0 0,32 5 0,-10 1 0,0-3 0,1-2 0,69-4 0,-21-1 0,-42 3 0,-16-1 0,1 1 0,-1 2 0,60 10 0,-60-6 0,1-2 0,0-2 0,0-1 0,40-3 0,4-1 0,-53 2 0,46-8 0,-46 4 0,44-1 0,1011 7 0,-1064-1 0,0 2 0,28 6 0,-26-4 0,-1-1 0,20 1 0,297-3 0,-159-2 0,-159 1 0,0 2 0,28 6 0,-27-4 0,0-1 0,20 1 0,255-3 0,-139-2 0,-149 1 0,-1 0 0,0 0 0,1-1 0,-1 1 0,1-1 0,-1 1 0,0-1 0,0 0 0,1 0 0,-1 0 0,0-1 0,0 1 0,0-1 0,0 0 0,0 0 0,-1 0 0,5-4 0,-4 2 0,0 0 0,0 0 0,0-1 0,-1 1 0,0-1 0,0 0 0,0 0 0,-1 1 0,0-1 0,1 0 0,-1-7 0,8-53 0,1-125 0,-10-742 0,-1 922 0,0 0 0,-1 0 0,-4-17 0,3 21 0,1 0 0,1 0 0,-1-1 0,1 1 0,0-1 0,1 1 0,-1 0 0,1-1 0,1 1 0,-1-1 0,3-9 0,-2 14 0,0 0 0,0 0 0,0 1 0,1-1 0,-1 0 0,1 1 0,-1-1 0,1 1 0,-1-1 0,1 1 0,0 0 0,0-1 0,0 1 0,0 0 0,0 0 0,0 1 0,0-1 0,0 0 0,0 1 0,0-1 0,0 1 0,0-1 0,3 1 0,8-1 0,0 0 0,23 3 0,-21-1 0,650 3 0,-375-5 0,-260-3 0,-26 3 0,0 0 0,1 1 0,-1-1 0,0 1 0,1 0 0,6 1 0,-9 0 0,-1-1 0,1 1 0,-1-1 0,1 1 0,-1 0 0,1 0 0,-1 0 0,1 0 0,-1 0 0,0 0 0,0 0 0,1 0 0,-1 0 0,0 1 0,0-1 0,0 0 0,0 1 0,-1-1 0,1 1 0,0-1 0,0 4 0,4 13 0,-1 0 0,-1 0 0,0 1 0,-2-1 0,0 1 0,-1 0 0,-4 27 0,2 13 0,1 3 0,3 87 0,18-43 0,-12-63 0,-3-20 0,-1-1 0,1 37 0,-5-43 0,0 8 0,0 1 0,2-1 0,8 45 0,-6-48 0,0 1 0,-1 42 0,-2-41 0,0 0 0,8 35 0,-6-40 0,-1 0 0,1 35 0,-2-3 0,0-47 0,-1 1 0,1 0 0,0-1 0,0 1 0,0-1 0,0 1 0,1-1 0,0 0 0,-1 0 0,1 1 0,0-1 0,0 0 0,1-1 0,-1 1 0,1 0 0,-1-1 0,1 1 0,0-1 0,0 0 0,0 0 0,0 0 0,0 0 0,1-1 0,-1 1 0,0-1 0,6 2 0,4 0 0,1 0 0,-1 0 0,1-1 0,0-1 0,21-1 0,29-2 0,86 3 0,-93 9 0,-42-6 0,1-1 0,23 1 0,238-3 0,-131-2 0,-130 1 0,0 2 0,28 6 0,-27-4 0,1-1 0,19 1 0,339-3 0,-180-3 0,-180 2 0,0-2 0,28-6 0,-27 4 0,0 1 0,21-1 0,5 3 0,-18 2 0,1-2 0,-1-1 0,34-7 0,-32 4 0,0 2 0,0 1 0,1 1 0,33 3 0,56-2 0,-59-10 0,-43 6 0,1 1 0,22-1 0,68 4-1365,-88 0-5461</inkml:trace>
+</inkml:ink>
+</file>
+
+<file path=word/ink/ink10.xml><?xml version="1.0" encoding="utf-8"?>
+<inkml:ink xmlns:inkml="http://www.w3.org/2003/InkML">
+  <inkml:definitions>
+    <inkml:context xml:id="ctx0">
+      <inkml:inkSource xml:id="inkSrc0">
+        <inkml:traceFormat>
+          <inkml:channel name="X" type="integer" min="-2.14748E9" max="2.14748E9" units="cm"/>
+          <inkml:channel name="Y" type="integer" min="-2.14748E9" max="2.14748E9" units="cm"/>
+          <inkml:channel name="F" type="integer" max="32767" units="dev"/>
+        </inkml:traceFormat>
+        <inkml:channelProperties>
+          <inkml:channelProperty channel="X" name="resolution" value="1000" units="1/cm"/>
+          <inkml:channelProperty channel="Y" name="resolution" value="1000" units="1/cm"/>
+          <inkml:channelProperty channel="F" name="resolution" value="0" units="1/dev"/>
+        </inkml:channelProperties>
+      </inkml:inkSource>
+      <inkml:timestamp xml:id="ts0" timeString="2023-05-24T19:36:17.523"/>
+    </inkml:context>
+    <inkml:brush xml:id="br0">
+      <inkml:brushProperty name="width" value="0.05" units="cm"/>
+      <inkml:brushProperty name="height" value="0.05" units="cm"/>
+    </inkml:brush>
+  </inkml:definitions>
+  <inkml:trace contextRef="#ctx0" brushRef="#br0">66 60 24575,'0'41'0,"1"-10"0,-1 1 0,-2-1 0,-10 55 0,9-65 0,0 0 0,1 1 0,1 29 0,2-28 0,-2-1 0,-6 42 0,-3-20 0,2-13 0,2 1 0,1-1 0,-1 33 0,5-144 0,4-128 0,-1 190 0,2 0 0,0 1 0,2-1 0,-1 1 0,2 1 0,0-1 0,14-22 0,-8 15 0,4-6 0,2 0 0,0 2 0,2 1 0,1 0 0,48-44 0,-68 69 0,-1 0 0,1 1 0,0-1 0,0 0 0,0 1 0,0-1 0,0 1 0,0 0 0,0 0 0,0 0 0,1 0 0,-1 0 0,0 0 0,1 0 0,-1 1 0,0 0 0,1-1 0,-1 1 0,4 0 0,-4 0 0,0 1 0,0 0 0,0-1 0,-1 1 0,1 0 0,0 0 0,0 0 0,-1 1 0,1-1 0,0 0 0,-1 1 0,1-1 0,-1 0 0,0 1 0,1 0 0,-1-1 0,0 1 0,1 2 0,2 5 0,0 0 0,0 0 0,-1 0 0,-1 1 0,0-1 0,0 1 0,0 0 0,-1 12 0,-1-20 0,-2 145 0,2-145 0,0 0 0,-1 1 0,1-1 0,-1 0 0,0 0 0,0 0 0,0 0 0,0 0 0,0 0 0,-1 0 0,1 0 0,0 0 0,-1 0 0,1-1 0,-1 1 0,0-1 0,0 1 0,1-1 0,-1 0 0,0 0 0,-3 2 0,-5 2 0,-1-1 0,0 0 0,-14 3 0,-7 3 0,-104 27-1365,120-31-5461</inkml:trace>
+</inkml:ink>
+</file>
+
+<file path=word/ink/ink11.xml><?xml version="1.0" encoding="utf-8"?>
+<inkml:ink xmlns:inkml="http://www.w3.org/2003/InkML">
+  <inkml:definitions>
+    <inkml:context xml:id="ctx0">
+      <inkml:inkSource xml:id="inkSrc0">
+        <inkml:traceFormat>
+          <inkml:channel name="X" type="integer" min="-2.14748E9" max="2.14748E9" units="cm"/>
+          <inkml:channel name="Y" type="integer" min="-2.14748E9" max="2.14748E9" units="cm"/>
+          <inkml:channel name="F" type="integer" max="32767" units="dev"/>
+        </inkml:traceFormat>
+        <inkml:channelProperties>
+          <inkml:channelProperty channel="X" name="resolution" value="1000" units="1/cm"/>
+          <inkml:channelProperty channel="Y" name="resolution" value="1000" units="1/cm"/>
+          <inkml:channelProperty channel="F" name="resolution" value="0" units="1/dev"/>
+        </inkml:channelProperties>
+      </inkml:inkSource>
+      <inkml:timestamp xml:id="ts0" timeString="2023-05-24T19:36:18.804"/>
+    </inkml:context>
+    <inkml:brush xml:id="br0">
+      <inkml:brushProperty name="width" value="0.05" units="cm"/>
+      <inkml:brushProperty name="height" value="0.05" units="cm"/>
+    </inkml:brush>
+  </inkml:definitions>
+  <inkml:trace contextRef="#ctx0" brushRef="#br0">2 59 24575,'-2'89'0,"5"98"0,-3-185 0,0 0 0,0 0 0,0 0 0,1 0 0,-1-1 0,1 1 0,0 0 0,-1 0 0,1 0 0,0-1 0,0 1 0,0 0 0,0-1 0,0 1 0,0-1 0,1 1 0,-1-1 0,1 0 0,-1 1 0,1-1 0,-1 0 0,1 0 0,-1 0 0,1 0 0,0 0 0,0 0 0,0-1 0,-1 1 0,1-1 0,0 1 0,0-1 0,0 0 0,3 1 0,-1-1 0,0 0 0,0-1 0,0 1 0,-1-1 0,1 0 0,0 1 0,-1-2 0,1 1 0,0 0 0,-1-1 0,1 0 0,-1 1 0,0-1 0,0-1 0,0 1 0,4-4 0,9-10 0,-3 4 0,0-1 0,-1 0 0,0-1 0,-1-1 0,-1 0 0,0 0 0,12-26 0,-17 26 0,1-1 0,-2 0 0,0 0 0,-1 0 0,0 0 0,-2-1 0,0 1 0,-1-18 0,0 4 0,-1 23 0,1 21 0,-2 87 0,5 139 0,-3-233 0,1 1 0,0-1 0,0 0 0,1 0 0,0 0 0,0 0 0,1 0 0,5 10 0,-6-14 0,0-1 0,0 1 0,0-1 0,0 0 0,0 1 0,1-1 0,-1 0 0,1 0 0,0 0 0,-1-1 0,1 1 0,0-1 0,0 1 0,0-1 0,0 0 0,0 0 0,0-1 0,0 1 0,1 0 0,-1-1 0,3 0 0,-1 0 0,-1 0 0,1 0 0,-1 0 0,1-1 0,-1 0 0,0 1 0,1-2 0,-1 1 0,0 0 0,0-1 0,0 0 0,0 0 0,0 0 0,0-1 0,-1 1 0,1-1 0,-1 0 0,0 0 0,1 0 0,-1 0 0,-1-1 0,5-5 0,-1 0 0,-1-1 0,0 1 0,-1-1 0,0 0 0,0 0 0,-1-1 0,0 1 0,1-15 0,-2 11-341,1-1 0,0 0-1,10-24 1,-7 27-6485</inkml:trace>
+</inkml:ink>
+</file>
+
+<file path=word/ink/ink12.xml><?xml version="1.0" encoding="utf-8"?>
+<inkml:ink xmlns:inkml="http://www.w3.org/2003/InkML">
+  <inkml:definitions>
+    <inkml:context xml:id="ctx0">
+      <inkml:inkSource xml:id="inkSrc0">
+        <inkml:traceFormat>
+          <inkml:channel name="X" type="integer" min="-2.14748E9" max="2.14748E9" units="cm"/>
+          <inkml:channel name="Y" type="integer" min="-2.14748E9" max="2.14748E9" units="cm"/>
+          <inkml:channel name="F" type="integer" max="32767" units="dev"/>
+        </inkml:traceFormat>
+        <inkml:channelProperties>
+          <inkml:channelProperty channel="X" name="resolution" value="1000" units="1/cm"/>
+          <inkml:channelProperty channel="Y" name="resolution" value="1000" units="1/cm"/>
+          <inkml:channelProperty channel="F" name="resolution" value="0" units="1/dev"/>
+        </inkml:channelProperties>
+      </inkml:inkSource>
+      <inkml:timestamp xml:id="ts0" timeString="2023-05-24T19:36:20.397"/>
+    </inkml:context>
+    <inkml:brush xml:id="br0">
+      <inkml:brushProperty name="width" value="0.05" units="cm"/>
+      <inkml:brushProperty name="height" value="0.05" units="cm"/>
+    </inkml:brush>
+  </inkml:definitions>
+  <inkml:trace contextRef="#ctx0" brushRef="#br0">0 35 24575,'0'446'0,"2"-483"0,1-1 0,2 0 0,2 1 0,11-36 0,-12 50 0,1 1 0,1 0 0,15-31 0,-4 15 0,-14 24 0,1 2 0,1-1 0,0 1 0,1 0 0,10-13 0,-17 24 0,0 0 0,-1 0 0,1 0 0,0 0 0,0 1 0,0-1 0,0 0 0,0 0 0,0 1 0,0-1 0,0 1 0,0-1 0,0 1 0,0-1 0,0 1 0,1 0 0,-1 0 0,0-1 0,0 1 0,0 0 0,1 0 0,-1 0 0,0 0 0,2 1 0,-1 0 0,0 0 0,0 0 0,0 0 0,0 0 0,0 0 0,0 1 0,-1-1 0,1 1 0,0-1 0,-1 1 0,1 0 0,1 2 0,4 8 0,-1-1 0,1 1 0,6 20 0,-11-26 0,3 8 0,-1 0 0,-1-1 0,0 1 0,-1 1 0,1 19 0,-4 75 0,-1-41 0,2-22 0,0-41 0,0-30 0,0 5 0,1 0 0,1 1 0,0-1 0,2 1 0,0-1 0,1 1 0,1 0 0,17-35 0,-1-2 0,-18 44 0,-1 1 0,2 0 0,-1 0 0,2 1 0,-1 0 0,1-1 0,1 2 0,8-11 0,-14 19 0,0 0 0,0 0 0,0 0 0,0 0 0,0 0 0,0 0 0,1 0 0,-1 1 0,0-1 0,1 0 0,-1 1 0,0-1 0,1 1 0,-1-1 0,1 1 0,-1 0 0,0 0 0,1-1 0,-1 1 0,1 0 0,-1 0 0,1 1 0,-1-1 0,3 0 0,-2 1 0,0 1 0,0-1 0,0 0 0,0 0 0,0 1 0,0-1 0,0 1 0,0 0 0,-1 0 0,1-1 0,-1 1 0,1 0 0,1 3 0,1 3 0,0 0 0,0 0 0,-1 0 0,0 0 0,-1 0 0,1 1 0,0 11 0,-1 177 78,-4-97-1521,2-82-5383</inkml:trace>
+</inkml:ink>
+</file>
+
+<file path=word/ink/ink13.xml><?xml version="1.0" encoding="utf-8"?>
+<inkml:ink xmlns:inkml="http://www.w3.org/2003/InkML">
+  <inkml:definitions>
+    <inkml:context xml:id="ctx0">
+      <inkml:inkSource xml:id="inkSrc0">
+        <inkml:traceFormat>
+          <inkml:channel name="X" type="integer" min="-2.14748E9" max="2.14748E9" units="cm"/>
+          <inkml:channel name="Y" type="integer" min="-2.14748E9" max="2.14748E9" units="cm"/>
+          <inkml:channel name="F" type="integer" max="32767" units="dev"/>
+        </inkml:traceFormat>
+        <inkml:channelProperties>
+          <inkml:channelProperty channel="X" name="resolution" value="1000" units="1/cm"/>
+          <inkml:channelProperty channel="Y" name="resolution" value="1000" units="1/cm"/>
+          <inkml:channelProperty channel="F" name="resolution" value="0" units="1/dev"/>
+        </inkml:channelProperties>
+      </inkml:inkSource>
+      <inkml:timestamp xml:id="ts0" timeString="2023-05-24T19:36:21.823"/>
+    </inkml:context>
+    <inkml:brush xml:id="br0">
+      <inkml:brushProperty name="width" value="0.05" units="cm"/>
+      <inkml:brushProperty name="height" value="0.05" units="cm"/>
+    </inkml:brush>
+  </inkml:definitions>
+  <inkml:trace contextRef="#ctx0" brushRef="#br0">4 1 24575,'-2'54'0,"1"-33"0,0 1 0,2 0 0,0 0 0,5 24 0,-3-37 0,0-1 0,0 0 0,1 0 0,1 0 0,-1 0 0,7 7 0,9 17 0,-19-30 0,0 1 0,0-1 0,0 0 0,0-1 0,0 1 0,1 0 0,-1 0 0,1 0 0,-1-1 0,1 1 0,0-1 0,-1 1 0,1-1 0,0 0 0,0 0 0,0 1 0,0-1 0,0-1 0,1 1 0,-1 0 0,0 0 0,0-1 0,0 0 0,1 1 0,-1-1 0,0 0 0,1 0 0,-1 0 0,0 0 0,0 0 0,1-1 0,-1 1 0,0-1 0,0 0 0,4-1 0,2-2 0,0 0 0,0 0 0,-1-1 0,0 0 0,0-1 0,0 0 0,11-12 0,20-14 62,-31 26-300,0 0 0,0 0 0,0 0 1,0-1-1,8-11 0,-8 6-6588</inkml:trace>
+</inkml:ink>
+</file>
+
+<file path=word/ink/ink14.xml><?xml version="1.0" encoding="utf-8"?>
+<inkml:ink xmlns:inkml="http://www.w3.org/2003/InkML">
+  <inkml:definitions>
+    <inkml:context xml:id="ctx0">
+      <inkml:inkSource xml:id="inkSrc0">
+        <inkml:traceFormat>
+          <inkml:channel name="X" type="integer" min="-2.14748E9" max="2.14748E9" units="cm"/>
+          <inkml:channel name="Y" type="integer" min="-2.14748E9" max="2.14748E9" units="cm"/>
+          <inkml:channel name="F" type="integer" max="32767" units="dev"/>
+        </inkml:traceFormat>
+        <inkml:channelProperties>
+          <inkml:channelProperty channel="X" name="resolution" value="1000" units="1/cm"/>
+          <inkml:channelProperty channel="Y" name="resolution" value="1000" units="1/cm"/>
+          <inkml:channelProperty channel="F" name="resolution" value="0" units="1/dev"/>
+        </inkml:channelProperties>
+      </inkml:inkSource>
+      <inkml:timestamp xml:id="ts0" timeString="2023-05-24T19:36:22.337"/>
+    </inkml:context>
+    <inkml:brush xml:id="br0">
+      <inkml:brushProperty name="width" value="0.05" units="cm"/>
+      <inkml:brushProperty name="height" value="0.05" units="cm"/>
+    </inkml:brush>
+  </inkml:definitions>
+  <inkml:trace contextRef="#ctx0" brushRef="#br0">0 1 24575</inkml:trace>
+</inkml:ink>
+</file>
+
+<file path=word/ink/ink15.xml><?xml version="1.0" encoding="utf-8"?>
+<inkml:ink xmlns:inkml="http://www.w3.org/2003/InkML">
+  <inkml:definitions>
+    <inkml:context xml:id="ctx0">
+      <inkml:inkSource xml:id="inkSrc0">
+        <inkml:traceFormat>
+          <inkml:channel name="X" type="integer" min="-2.14748E9" max="2.14748E9" units="cm"/>
+          <inkml:channel name="Y" type="integer" min="-2.14748E9" max="2.14748E9" units="cm"/>
+          <inkml:channel name="F" type="integer" max="32767" units="dev"/>
+        </inkml:traceFormat>
+        <inkml:channelProperties>
+          <inkml:channelProperty channel="X" name="resolution" value="1000" units="1/cm"/>
+          <inkml:channelProperty channel="Y" name="resolution" value="1000" units="1/cm"/>
+          <inkml:channelProperty channel="F" name="resolution" value="0" units="1/dev"/>
+        </inkml:channelProperties>
+      </inkml:inkSource>
+      <inkml:timestamp xml:id="ts0" timeString="2023-05-24T19:36:22.949"/>
+    </inkml:context>
+    <inkml:brush xml:id="br0">
+      <inkml:brushProperty name="width" value="0.05" units="cm"/>
+      <inkml:brushProperty name="height" value="0.05" units="cm"/>
+    </inkml:brush>
+  </inkml:definitions>
+  <inkml:trace contextRef="#ctx0" brushRef="#br0">0 1 24575,'4'0'0,"4"0"0</inkml:trace>
+</inkml:ink>
+</file>
+
+<file path=word/ink/ink16.xml><?xml version="1.0" encoding="utf-8"?>
+<inkml:ink xmlns:inkml="http://www.w3.org/2003/InkML">
+  <inkml:definitions>
+    <inkml:context xml:id="ctx0">
+      <inkml:inkSource xml:id="inkSrc0">
+        <inkml:traceFormat>
+          <inkml:channel name="X" type="integer" min="-2.14748E9" max="2.14748E9" units="cm"/>
+          <inkml:channel name="Y" type="integer" min="-2.14748E9" max="2.14748E9" units="cm"/>
+          <inkml:channel name="F" type="integer" max="32767" units="dev"/>
+        </inkml:traceFormat>
+        <inkml:channelProperties>
+          <inkml:channelProperty channel="X" name="resolution" value="1000" units="1/cm"/>
+          <inkml:channelProperty channel="Y" name="resolution" value="1000" units="1/cm"/>
+          <inkml:channelProperty channel="F" name="resolution" value="0" units="1/dev"/>
+        </inkml:channelProperties>
+      </inkml:inkSource>
+      <inkml:timestamp xml:id="ts0" timeString="2023-05-24T19:36:24.468"/>
+    </inkml:context>
+    <inkml:brush xml:id="br0">
+      <inkml:brushProperty name="width" value="0.05" units="cm"/>
+      <inkml:brushProperty name="height" value="0.05" units="cm"/>
+    </inkml:brush>
+  </inkml:definitions>
+  <inkml:trace contextRef="#ctx0" brushRef="#br0">1 4 24575,'0'530'0,"0"-560"0,-1-1 0,2 1 0,0-1 0,11-49 0,2 1 0,-11 53 0,2 0 0,11-37 0,-7 34 0,-7 17 0,2 1 0,0 0 0,0-1 0,1 2 0,8-15 0,-12 23 0,0 0 0,1 0 0,-1 0 0,1 0 0,0 0 0,0 0 0,0 1 0,-1-1 0,2 1 0,-1 0 0,0-1 0,0 1 0,0 0 0,0 0 0,1 0 0,-1 1 0,0-1 0,1 0 0,-1 1 0,1 0 0,-1-1 0,1 1 0,-1 0 0,1 0 0,-1 1 0,1-1 0,-1 0 0,0 1 0,1-1 0,-1 1 0,4 2 0,-1-1 0,-1 0 0,0 0 0,0 1 0,0 0 0,-1-1 0,1 2 0,-1-1 0,1 0 0,-1 1 0,0-1 0,0 1 0,-1 0 0,5 7 0,3 8 0,12 34 0,-13-31 0,-1 2 0,10 39 0,3 14 0,-16-60-31,-1 2-1,-1-1 0,-1 0 1,0 1-1,-2-1 0,-2 31 1,1-9-1113,1-22-5682</inkml:trace>
+</inkml:ink>
+</file>
+
+<file path=word/ink/ink17.xml><?xml version="1.0" encoding="utf-8"?>
+<inkml:ink xmlns:inkml="http://www.w3.org/2003/InkML">
+  <inkml:definitions>
+    <inkml:context xml:id="ctx0">
+      <inkml:inkSource xml:id="inkSrc0">
+        <inkml:traceFormat>
+          <inkml:channel name="X" type="integer" min="-2.14748E9" max="2.14748E9" units="cm"/>
+          <inkml:channel name="Y" type="integer" min="-2.14748E9" max="2.14748E9" units="cm"/>
+          <inkml:channel name="F" type="integer" max="32767" units="dev"/>
+        </inkml:traceFormat>
+        <inkml:channelProperties>
+          <inkml:channelProperty channel="X" name="resolution" value="1000" units="1/cm"/>
+          <inkml:channelProperty channel="Y" name="resolution" value="1000" units="1/cm"/>
+          <inkml:channelProperty channel="F" name="resolution" value="0" units="1/dev"/>
+        </inkml:channelProperties>
+      </inkml:inkSource>
+      <inkml:timestamp xml:id="ts0" timeString="2023-05-24T19:36:26.500"/>
+    </inkml:context>
+    <inkml:brush xml:id="br0">
+      <inkml:brushProperty name="width" value="0.05" units="cm"/>
+      <inkml:brushProperty name="height" value="0.05" units="cm"/>
+    </inkml:brush>
+  </inkml:definitions>
+  <inkml:trace contextRef="#ctx0" brushRef="#br0">44 1 24575,'-1'24'0,"-9"47"0,6-45 0,-3 43 0,7-37 0,1-7 0,-2 0 0,0 0 0,-10 47 0,8-57-455,0 1 0,0 28 0,2-26-6371</inkml:trace>
+</inkml:ink>
+</file>
+
+<file path=word/ink/ink18.xml><?xml version="1.0" encoding="utf-8"?>
+<inkml:ink xmlns:inkml="http://www.w3.org/2003/InkML">
+  <inkml:definitions>
+    <inkml:context xml:id="ctx0">
+      <inkml:inkSource xml:id="inkSrc0">
+        <inkml:traceFormat>
+          <inkml:channel name="X" type="integer" min="-2.14748E9" max="2.14748E9" units="cm"/>
+          <inkml:channel name="Y" type="integer" min="-2.14748E9" max="2.14748E9" units="cm"/>
+          <inkml:channel name="F" type="integer" max="32767" units="dev"/>
+        </inkml:traceFormat>
+        <inkml:channelProperties>
+          <inkml:channelProperty channel="X" name="resolution" value="1000" units="1/cm"/>
+          <inkml:channelProperty channel="Y" name="resolution" value="1000" units="1/cm"/>
+          <inkml:channelProperty channel="F" name="resolution" value="0" units="1/dev"/>
+        </inkml:channelProperties>
+      </inkml:inkSource>
+      <inkml:timestamp xml:id="ts0" timeString="2023-05-24T19:36:32.783"/>
+    </inkml:context>
+    <inkml:brush xml:id="br0">
+      <inkml:brushProperty name="width" value="0.05" units="cm"/>
+      <inkml:brushProperty name="height" value="0.05" units="cm"/>
+    </inkml:brush>
+  </inkml:definitions>
+  <inkml:trace contextRef="#ctx0" brushRef="#br0">0 1 24575,'0'3'0,"0"6"0,0 4 0,0 4 0,0 2 0,0 2 0,0 0 0,0 1 0,0 1 0,0-5-8191</inkml:trace>
+</inkml:ink>
+</file>
+
+<file path=word/ink/ink19.xml><?xml version="1.0" encoding="utf-8"?>
+<inkml:ink xmlns:inkml="http://www.w3.org/2003/InkML">
+  <inkml:definitions>
+    <inkml:context xml:id="ctx0">
+      <inkml:inkSource xml:id="inkSrc0">
+        <inkml:traceFormat>
+          <inkml:channel name="X" type="integer" min="-2.14748E9" max="2.14748E9" units="cm"/>
+          <inkml:channel name="Y" type="integer" min="-2.14748E9" max="2.14748E9" units="cm"/>
+          <inkml:channel name="F" type="integer" max="32767" units="dev"/>
+        </inkml:traceFormat>
+        <inkml:channelProperties>
+          <inkml:channelProperty channel="X" name="resolution" value="1000" units="1/cm"/>
+          <inkml:channelProperty channel="Y" name="resolution" value="1000" units="1/cm"/>
+          <inkml:channelProperty channel="F" name="resolution" value="0" units="1/dev"/>
+        </inkml:channelProperties>
+      </inkml:inkSource>
+      <inkml:timestamp xml:id="ts0" timeString="2023-05-24T19:36:33.453"/>
+    </inkml:context>
+    <inkml:brush xml:id="br0">
+      <inkml:brushProperty name="width" value="0.05" units="cm"/>
+      <inkml:brushProperty name="height" value="0.05" units="cm"/>
+    </inkml:brush>
+  </inkml:definitions>
+  <inkml:trace contextRef="#ctx0" brushRef="#br0">0 1 24575,'0'3'0,"0"5"0,0 5 0,0 4 0,0 2 0,0 2 0,0 1 0,0 0 0,0 0 0,0 0 0,0-1 0,0 1 0,0-4-8191</inkml:trace>
+</inkml:ink>
+</file>
+
+<file path=word/ink/ink2.xml><?xml version="1.0" encoding="utf-8"?>
+<inkml:ink xmlns:inkml="http://www.w3.org/2003/InkML">
+  <inkml:definitions>
+    <inkml:context xml:id="ctx0">
+      <inkml:inkSource xml:id="inkSrc0">
+        <inkml:traceFormat>
+          <inkml:channel name="X" type="integer" min="-2.14748E9" max="2.14748E9" units="cm"/>
+          <inkml:channel name="Y" type="integer" min="-2.14748E9" max="2.14748E9" units="cm"/>
+          <inkml:channel name="F" type="integer" max="32767" units="dev"/>
+        </inkml:traceFormat>
+        <inkml:channelProperties>
+          <inkml:channelProperty channel="X" name="resolution" value="1000" units="1/cm"/>
+          <inkml:channelProperty channel="Y" name="resolution" value="1000" units="1/cm"/>
+          <inkml:channelProperty channel="F" name="resolution" value="0" units="1/dev"/>
+        </inkml:channelProperties>
+      </inkml:inkSource>
+      <inkml:timestamp xml:id="ts0" timeString="2023-05-24T19:33:39.884"/>
+    </inkml:context>
+    <inkml:brush xml:id="br0">
+      <inkml:brushProperty name="width" value="0.05" units="cm"/>
+      <inkml:brushProperty name="height" value="0.05" units="cm"/>
+    </inkml:brush>
+  </inkml:definitions>
+  <inkml:trace contextRef="#ctx0" brushRef="#br0">0 1298 24575,'15'0'0,"15"0"0,0-1 0,0-1 0,43-8 0,-35 4 0,-1 2 0,1 1 0,74 5 0,-27 1 0,1566-4 0,-1635 1 0,0-2 0,28-6 0,-27 4 0,0 1 0,21-1 0,296 3 0,-160 2 0,-158 0 0,0 1 0,28 6 0,-27-4 0,1-1 0,19 1 0,-17-3 0,172-3 0,-190 2 0,1-1 0,-1 1 0,1 0 0,-1-1 0,1 0 0,-1 1 0,1-1 0,-1 0 0,1 0 0,-1-1 0,0 1 0,0 0 0,1-1 0,-1 0 0,0 1 0,0-1 0,-1 0 0,1 0 0,0 0 0,-1 0 0,1 0 0,-1 0 0,1 0 0,-1-1 0,1-2 0,1-4 0,-1-1 0,0 0 0,0 0 0,-1 0 0,1-13 0,4-26 0,1 10 0,-2 0 0,-2-1 0,-1 1 0,-5-62 0,1 10 0,2-396 0,0 484 0,0-1 0,0 1 0,0 0 0,0-1 0,1 1 0,0 0 0,-1-1 0,1 1 0,0 0 0,1 0 0,-1 0 0,0 0 0,1 0 0,0 0 0,0 0 0,0 0 0,0 1 0,0-1 0,0 1 0,5-4 0,-2 3 0,0 0 0,0 1 0,0 0 0,1 0 0,-1 0 0,0 0 0,1 1 0,0 0 0,-1 0 0,1 1 0,9-1 0,27 1 0,-21 1 0,1-2 0,-1 0 0,34-7 0,155-35 0,-190 39 0,1 2 0,0 0 0,21 2 0,-20 0 0,-1-1 0,36-6 0,117-23 0,-147 26 0,34 1 0,-38 3 0,0-2 0,37-6 0,-26 2 0,-1 2 0,1 1 0,59 4 0,-56 0 0,0-1 0,68-10 0,-102 9 0,0 0 0,0 1 0,0-1 0,0 1 0,0 0 0,0 0 0,1 0 0,-1 0 0,0 1 0,0-1 0,0 1 0,0 0 0,0-1 0,0 2 0,0-1 0,-1 0 0,1 0 0,0 1 0,3 2 0,-3-1 0,-1 0 0,0 0 0,1 0 0,-1 0 0,-1 0 0,1 1 0,0-1 0,-1 0 0,0 1 0,0-1 0,0 1 0,0 0 0,0-1 0,-1 1 0,1 0 0,-1 4 0,-1 203 0,-2-79 0,3 546 0,-4-643 0,2-30 0,1 0 0,0 0 0,1 0 0,-1 0 0,1 0 0,0 1 0,1-1 0,0 6 0,-1-10 0,1 0 0,-1 0 0,1 0 0,-1 0 0,1 0 0,-1 0 0,1-1 0,-1 1 0,1 0 0,0 0 0,0-1 0,-1 1 0,1 0 0,0-1 0,0 1 0,0 0 0,0-1 0,1 1 0,1 0 0,-1 0 0,1-1 0,0 0 0,-1 1 0,1-1 0,0 0 0,-1 0 0,1 0 0,0-1 0,3 0 0,44-7 0,2 1 0,62 1 0,1436 8 0,-814-3 0,-721 1 0,0 2 0,0 0 0,16 5 0,-15-3 0,0-1 0,23 1 0,34 6 0,-54-6 0,38 3 0,487-6 0,-263-2 0,-278 1 0,-1 0 0,1 0 0,-1 0 0,1 0 0,-1 0 0,0 0 0,1 0 0,-1-1 0,1 1 0,-1-1 0,0 0 0,1 1 0,-1-1 0,0 0 0,0-1 0,0 1 0,0 0 0,0-1 0,0 1 0,0-1 0,0 1 0,0-1 0,-1 0 0,1 0 0,-1 0 0,1 0 0,-1 0 0,0 0 0,0 0 0,0 0 0,0-1 0,0 1 0,0 0 0,0-1 0,-1 1 0,0 0 0,1-1 0,-1 1 0,0-1 0,0-4 0,-1-190 0,-2 73 0,2 67 0,-1 36 0,1-1 0,1 1 0,2-1 0,0 1 0,1-1 0,1 1 0,9-31 0,-7 36 0,-1 0 0,-1-1 0,0 1 0,-2-1 0,2-25 0,-5-88 0,-1 50 0,1-1 0,3-91 0,-2 170 0,0-1 0,1 1 0,0 0 0,-1 0 0,1 0 0,0 0 0,0 0 0,0-1 0,0 2 0,1-1 0,-1 0 0,0 0 0,1 0 0,-1 1 0,1-1 0,0 0 0,0 1 0,-1 0 0,1-1 0,0 1 0,0 0 0,0 0 0,0 0 0,1 0 0,-1 1 0,0-1 0,0 0 0,0 1 0,1 0 0,3-1 0,10 0 0,0 0 0,0 1 0,25 3 0,-12-1 0,592 1 0,-331-4 0,-288 0 0,1 1 0,-1 0 0,1-1 0,-1 1 0,0 1 0,1-1 0,-1 0 0,1 1 0,-1-1 0,0 1 0,1-1 0,-1 1 0,0 0 0,0 0 0,0 0 0,0 1 0,1-1 0,-1 0 0,-1 1 0,1-1 0,0 1 0,0 0 0,-1 0 0,1-1 0,-1 1 0,1 0 0,-1 0 0,0 0 0,0 1 0,0-1 0,0 0 0,0 0 0,0 1 0,0-1 0,-1 0 0,0 1 0,1-1 0,-1 1 0,0-1 0,0 0 0,0 3 0,-1 193 0,-2-74 0,3 638 0,2-736 0,2 0 0,0 0 0,2 0 0,13 37 0,-18-60 0,0 0 0,0-1 0,0 1 0,1 0 0,-1-1 0,1 1 0,-1-1 0,1 0 0,0 0 0,0 1 0,0-1 0,0 0 0,0-1 0,1 1 0,-1 0 0,0-1 0,1 1 0,-1-1 0,1 0 0,0 0 0,0 0 0,-1 0 0,1 0 0,0 0 0,0-1 0,0 1 0,-1-1 0,5 0 0,9-1 0,0 0 0,-1-1 0,1 0 0,19-7 0,22-2 0,255 8 0,-159 5 0,842-2 0,-978-1 0,1-2 0,-1-1 0,0 0 0,0-1 0,0-1 0,28-13 0,-25 10 0,25-12 0,-31 14 0,1 0 0,0 1 0,25-8 0,85-8 0,-68 13 0,-35 5 0,0 0 0,25 1 0,-25 3 0,-1-2 0,0 1 0,30-8 0,55-13 0,-79 18 0,2 1 0,-1 1 0,0 2 0,0 1 0,0 1 0,49 10 0,-13-3 0,-8 0 0,-35-5 0,1-1 0,27 1 0,311-4 0,-344 0 0,0 2 0,28 6 0,-26-4 0,-1-1 0,20 1 0,-23-4 0,11 1 0,1 0 0,45 9 0,-36-4 0,1-2 0,0-1 0,0-2 0,66-7 0,-100 6 0,0 0 0,0-1 0,0 1 0,0-1 0,0 1 0,0-1 0,0 0 0,0 0 0,0 1 0,-1-1 0,1 0 0,0-1 0,-1 1 0,1 0 0,0-1 0,-1 1 0,0 0 0,1-1 0,-1 0 0,0 1 0,0-1 0,0 0 0,0 1 0,0-1 0,0 0 0,0 0 0,-1 0 0,1 0 0,0-3 0,1-6 0,-1 0 0,0 0 0,-1-1 0,-2-16 0,3-24 0,32-126 0,-9-25 0,-22 178 0,3-4 0,11-44 0,-10 51 0,-1 0 0,0 0 0,1-43 0,-4 40 0,1 0 0,1-1 0,10-35 0,3-14 0,-14 57 0,-1 5 0,0 1 0,1-1 0,6-17 0,-8 27 0,0 1 0,0-1 0,0 1 0,1-1 0,-1 1 0,1 0 0,-1 0 0,1-1 0,0 1 0,0 0 0,0 1 0,0-1 0,0 0 0,0 1 0,0-1 0,1 1 0,-1-1 0,0 1 0,1 0 0,-1 0 0,6-1 0,56-3 0,7-2 0,-26 1 0,-1 2 0,1 2 0,60 4 0,-13 1 0,11-2 0,111-3 0,-146-14-1365,-52 13-5461</inkml:trace>
+</inkml:ink>
+</file>
+
+<file path=word/ink/ink20.xml><?xml version="1.0" encoding="utf-8"?>
+<inkml:ink xmlns:inkml="http://www.w3.org/2003/InkML">
+  <inkml:definitions>
+    <inkml:context xml:id="ctx0">
+      <inkml:inkSource xml:id="inkSrc0">
+        <inkml:traceFormat>
+          <inkml:channel name="X" type="integer" min="-2.14748E9" max="2.14748E9" units="cm"/>
+          <inkml:channel name="Y" type="integer" min="-2.14748E9" max="2.14748E9" units="cm"/>
+          <inkml:channel name="F" type="integer" max="32767" units="dev"/>
+        </inkml:traceFormat>
+        <inkml:channelProperties>
+          <inkml:channelProperty channel="X" name="resolution" value="1000" units="1/cm"/>
+          <inkml:channelProperty channel="Y" name="resolution" value="1000" units="1/cm"/>
+          <inkml:channelProperty channel="F" name="resolution" value="0" units="1/dev"/>
+        </inkml:channelProperties>
+      </inkml:inkSource>
+      <inkml:timestamp xml:id="ts0" timeString="2023-05-24T19:36:34.093"/>
+    </inkml:context>
+    <inkml:brush xml:id="br0">
+      <inkml:brushProperty name="width" value="0.05" units="cm"/>
+      <inkml:brushProperty name="height" value="0.05" units="cm"/>
+    </inkml:brush>
+  </inkml:definitions>
+  <inkml:trace contextRef="#ctx0" brushRef="#br0">1 1 24575,'0'3'0,"0"5"0,0 5 0,0 4 0,0 2 0,0 2 0,0 1 0,0 0 0,0 0 0,0 0 0,0 0 0,0-1 0,0-3-8191</inkml:trace>
+</inkml:ink>
+</file>
+
+<file path=word/ink/ink21.xml><?xml version="1.0" encoding="utf-8"?>
+<inkml:ink xmlns:inkml="http://www.w3.org/2003/InkML">
+  <inkml:definitions>
+    <inkml:context xml:id="ctx0">
+      <inkml:inkSource xml:id="inkSrc0">
+        <inkml:traceFormat>
+          <inkml:channel name="X" type="integer" min="-2.14748E9" max="2.14748E9" units="cm"/>
+          <inkml:channel name="Y" type="integer" min="-2.14748E9" max="2.14748E9" units="cm"/>
+          <inkml:channel name="F" type="integer" max="32767" units="dev"/>
+        </inkml:traceFormat>
+        <inkml:channelProperties>
+          <inkml:channelProperty channel="X" name="resolution" value="1000" units="1/cm"/>
+          <inkml:channelProperty channel="Y" name="resolution" value="1000" units="1/cm"/>
+          <inkml:channelProperty channel="F" name="resolution" value="0" units="1/dev"/>
+        </inkml:channelProperties>
+      </inkml:inkSource>
+      <inkml:timestamp xml:id="ts0" timeString="2023-05-24T19:36:34.858"/>
+    </inkml:context>
+    <inkml:brush xml:id="br0">
+      <inkml:brushProperty name="width" value="0.05" units="cm"/>
+      <inkml:brushProperty name="height" value="0.05" units="cm"/>
+    </inkml:brush>
+  </inkml:definitions>
+  <inkml:trace contextRef="#ctx0" brushRef="#br0">1 1 24575,'0'3'0,"0"6"0,0 4 0,0 4 0,0 2 0,0 2 0,0 0 0,0 1 0,0 1 0,0-1 0,0-1 0,0 1 0,0-1 0,0-3-8191</inkml:trace>
+</inkml:ink>
+</file>
+
+<file path=word/ink/ink22.xml><?xml version="1.0" encoding="utf-8"?>
+<inkml:ink xmlns:inkml="http://www.w3.org/2003/InkML">
+  <inkml:definitions>
+    <inkml:context xml:id="ctx0">
+      <inkml:inkSource xml:id="inkSrc0">
+        <inkml:traceFormat>
+          <inkml:channel name="X" type="integer" min="-2.14748E9" max="2.14748E9" units="cm"/>
+          <inkml:channel name="Y" type="integer" min="-2.14748E9" max="2.14748E9" units="cm"/>
+          <inkml:channel name="F" type="integer" max="32767" units="dev"/>
+        </inkml:traceFormat>
+        <inkml:channelProperties>
+          <inkml:channelProperty channel="X" name="resolution" value="1000" units="1/cm"/>
+          <inkml:channelProperty channel="Y" name="resolution" value="1000" units="1/cm"/>
+          <inkml:channelProperty channel="F" name="resolution" value="0" units="1/dev"/>
+        </inkml:channelProperties>
+      </inkml:inkSource>
+      <inkml:timestamp xml:id="ts0" timeString="2023-05-24T19:36:42.516"/>
+    </inkml:context>
+    <inkml:brush xml:id="br0">
+      <inkml:brushProperty name="width" value="0.05" units="cm"/>
+      <inkml:brushProperty name="height" value="0.05" units="cm"/>
+    </inkml:brush>
+  </inkml:definitions>
+  <inkml:trace contextRef="#ctx0" brushRef="#br0">0 14 24575,'594'0'0,"-554"-7"0,-34 5 0,0 1 0,0 0 0,0 0 0,1 0 0,7 1 0,-14 0 0,1 0 0,-1 0 0,1 0 0,-1 0 0,1 0 0,-1 0 0,1 1 0,-1-1 0,1 0 0,-1 0 0,0 1 0,1-1 0,-1 0 0,1 0 0,-1 1 0,0-1 0,1 0 0,-1 1 0,1-1 0,-1 0 0,0 1 0,0-1 0,1 1 0,-1-1 0,0 1 0,0-1 0,1 1 0,-1-1 0,0 1 0,0-1 0,0 1 0,0-1 0,0 1 0,0-1 0,0 1 0,0-1 0,0 1 0,0-1 0,0 1 0,0-1 0,0 1 0,0-1 0,0 1 0,-1-1 0,1 1 0,0-1 0,0 0 0,-1 1 0,1-1 0,0 1 0,0-1 0,-1 0 0,1 1 0,-1-1 0,1 0 0,-1 1 0,-22 27 0,21-25 0,-13 16 41,1 0 0,-12 22-1,-7 11-1527,25-42-5339</inkml:trace>
+</inkml:ink>
+</file>
+
+<file path=word/ink/ink23.xml><?xml version="1.0" encoding="utf-8"?>
+<inkml:ink xmlns:inkml="http://www.w3.org/2003/InkML">
+  <inkml:definitions>
+    <inkml:context xml:id="ctx0">
+      <inkml:inkSource xml:id="inkSrc0">
+        <inkml:traceFormat>
+          <inkml:channel name="X" type="integer" min="-2.14748E9" max="2.14748E9" units="cm"/>
+          <inkml:channel name="Y" type="integer" min="-2.14748E9" max="2.14748E9" units="cm"/>
+          <inkml:channel name="F" type="integer" max="32767" units="dev"/>
+        </inkml:traceFormat>
+        <inkml:channelProperties>
+          <inkml:channelProperty channel="X" name="resolution" value="1000" units="1/cm"/>
+          <inkml:channelProperty channel="Y" name="resolution" value="1000" units="1/cm"/>
+          <inkml:channelProperty channel="F" name="resolution" value="0" units="1/dev"/>
+        </inkml:channelProperties>
+      </inkml:inkSource>
+      <inkml:timestamp xml:id="ts0" timeString="2023-05-24T19:36:43.986"/>
+    </inkml:context>
+    <inkml:brush xml:id="br0">
+      <inkml:brushProperty name="width" value="0.05" units="cm"/>
+      <inkml:brushProperty name="height" value="0.05" units="cm"/>
+    </inkml:brush>
+  </inkml:definitions>
+  <inkml:trace contextRef="#ctx0" brushRef="#br0">119 219 24575,'0'-4'0,"0"-4"0,0-5 0,-4-1 0,0 0 0,-1-2 0,-2-3 0,-4 4 0,0-1 0,1 0 0,0 2 0,1 0 0,-1 2 0,0-1 0,-1 3 0,2-1 0,1 1-8191</inkml:trace>
+</inkml:ink>
+</file>
+
+<file path=word/ink/ink24.xml><?xml version="1.0" encoding="utf-8"?>
+<inkml:ink xmlns:inkml="http://www.w3.org/2003/InkML">
+  <inkml:definitions>
+    <inkml:context xml:id="ctx0">
+      <inkml:inkSource xml:id="inkSrc0">
+        <inkml:traceFormat>
+          <inkml:channel name="X" type="integer" min="-2.14748E9" max="2.14748E9" units="cm"/>
+          <inkml:channel name="Y" type="integer" min="-2.14748E9" max="2.14748E9" units="cm"/>
+          <inkml:channel name="F" type="integer" max="32767" units="dev"/>
+        </inkml:traceFormat>
+        <inkml:channelProperties>
+          <inkml:channelProperty channel="X" name="resolution" value="1000" units="1/cm"/>
+          <inkml:channelProperty channel="Y" name="resolution" value="1000" units="1/cm"/>
+          <inkml:channelProperty channel="F" name="resolution" value="0" units="1/dev"/>
+        </inkml:channelProperties>
+      </inkml:inkSource>
+      <inkml:timestamp xml:id="ts0" timeString="2023-05-24T19:36:47.402"/>
+    </inkml:context>
+    <inkml:brush xml:id="br0">
+      <inkml:brushProperty name="width" value="0.05" units="cm"/>
+      <inkml:brushProperty name="height" value="0.05" units="cm"/>
+    </inkml:brush>
+  </inkml:definitions>
+  <inkml:trace contextRef="#ctx0" brushRef="#br0">98 14 24575,'-32'-6'0,"28"4"0,1 1 0,0 0 0,0 0 0,0 1 0,0-1 0,-1 0 0,1 1 0,0 0 0,-1 0 0,1 0 0,0 0 0,-1 1 0,1-1 0,0 1 0,0 0 0,-5 2 0,7-3 0,1 1 0,-1-1 0,1 1 0,-1 0 0,1-1 0,-1 1 0,1 0 0,0-1 0,-1 1 0,1 0 0,0-1 0,0 1 0,0 0 0,-1 0 0,1 0 0,0-1 0,0 1 0,0 0 0,0 0 0,0-1 0,1 1 0,-1 0 0,0 0 0,0-1 0,0 1 0,1 0 0,-1 0 0,0-1 0,1 1 0,-1 0 0,0-1 0,1 1 0,-1-1 0,2 2 0,23 23 0,-15-15 0,56 57 0,-12-16-1365,-45-42-5461</inkml:trace>
+</inkml:ink>
+</file>
+
+<file path=word/ink/ink25.xml><?xml version="1.0" encoding="utf-8"?>
+<inkml:ink xmlns:inkml="http://www.w3.org/2003/InkML">
+  <inkml:definitions>
+    <inkml:context xml:id="ctx0">
+      <inkml:inkSource xml:id="inkSrc0">
+        <inkml:traceFormat>
+          <inkml:channel name="X" type="integer" min="-2.14748E9" max="2.14748E9" units="cm"/>
+          <inkml:channel name="Y" type="integer" min="-2.14748E9" max="2.14748E9" units="cm"/>
+          <inkml:channel name="F" type="integer" max="32767" units="dev"/>
+        </inkml:traceFormat>
+        <inkml:channelProperties>
+          <inkml:channelProperty channel="X" name="resolution" value="1000" units="1/cm"/>
+          <inkml:channelProperty channel="Y" name="resolution" value="1000" units="1/cm"/>
+          <inkml:channelProperty channel="F" name="resolution" value="0" units="1/dev"/>
+        </inkml:channelProperties>
+      </inkml:inkSource>
+      <inkml:timestamp xml:id="ts0" timeString="2023-05-24T19:36:49.980"/>
+    </inkml:context>
+    <inkml:brush xml:id="br0">
+      <inkml:brushProperty name="width" value="0.05" units="cm"/>
+      <inkml:brushProperty name="height" value="0.05" units="cm"/>
+    </inkml:brush>
+  </inkml:definitions>
+  <inkml:trace contextRef="#ctx0" brushRef="#br0">0 194 24575,'4'-2'0,"0"0"0,0 0 0,0 0 0,-1 0 0,1 0 0,0-1 0,-1 0 0,0 0 0,0 0 0,0 0 0,0 0 0,3-5 0,3-1 0,0-1 0,0-1 0,-1 1 0,10-19 0,10-12 0,1 7-1365,-23 22-5461</inkml:trace>
+</inkml:ink>
+</file>
+
+<file path=word/ink/ink26.xml><?xml version="1.0" encoding="utf-8"?>
+<inkml:ink xmlns:inkml="http://www.w3.org/2003/InkML">
+  <inkml:definitions>
+    <inkml:context xml:id="ctx0">
+      <inkml:inkSource xml:id="inkSrc0">
+        <inkml:traceFormat>
+          <inkml:channel name="X" type="integer" min="-2.14748E9" max="2.14748E9" units="cm"/>
+          <inkml:channel name="Y" type="integer" min="-2.14748E9" max="2.14748E9" units="cm"/>
+          <inkml:channel name="F" type="integer" max="32767" units="dev"/>
+        </inkml:traceFormat>
+        <inkml:channelProperties>
+          <inkml:channelProperty channel="X" name="resolution" value="1000" units="1/cm"/>
+          <inkml:channelProperty channel="Y" name="resolution" value="1000" units="1/cm"/>
+          <inkml:channelProperty channel="F" name="resolution" value="0" units="1/dev"/>
+        </inkml:channelProperties>
+      </inkml:inkSource>
+      <inkml:timestamp xml:id="ts0" timeString="2023-05-24T19:36:53.190"/>
+    </inkml:context>
+    <inkml:brush xml:id="br0">
+      <inkml:brushProperty name="width" value="0.05" units="cm"/>
+      <inkml:brushProperty name="height" value="0.05" units="cm"/>
+    </inkml:brush>
+  </inkml:definitions>
+  <inkml:trace contextRef="#ctx0" brushRef="#br0">43 1 24575,'0'657'0,"-1"-643"0,0-1 0,-1 0 0,-4 16 0,-5 30 0,1 9 0,6-49 0,0 0 0,0 22 0,5 212 0,-1-252 0,0 0 0,0 0 0,0 0 0,0 0 0,0 0 0,0-1 0,0 1 0,0 0 0,0 0 0,0 0 0,1 0 0,-1 0 0,0-1 0,0 1 0,1 0 0,-1 0 0,1 0 0,-1-1 0,1 1 0,-1 0 0,1-1 0,0 2 0,0-2 0,0 0 0,-1 0 0,1 0 0,0 0 0,0 0 0,-1 0 0,1 0 0,0 0 0,-1 0 0,1-1 0,0 1 0,0 0 0,-1 0 0,1-1 0,0 1 0,-1 0 0,1-1 0,-1 1 0,1-1 0,0 1 0,0-1 0,35-38 0,-26 28 0,13-12 0,39-29 0,13-13 0,-50 40 0,52-38 0,-43 30 112,-15 13-1589,-10 11-5349</inkml:trace>
+</inkml:ink>
+</file>
+
+<file path=word/ink/ink27.xml><?xml version="1.0" encoding="utf-8"?>
+<inkml:ink xmlns:inkml="http://www.w3.org/2003/InkML">
+  <inkml:definitions>
+    <inkml:context xml:id="ctx0">
+      <inkml:inkSource xml:id="inkSrc0">
+        <inkml:traceFormat>
+          <inkml:channel name="X" type="integer" min="-2.14748E9" max="2.14748E9" units="cm"/>
+          <inkml:channel name="Y" type="integer" min="-2.14748E9" max="2.14748E9" units="cm"/>
+          <inkml:channel name="F" type="integer" max="32767" units="dev"/>
+        </inkml:traceFormat>
+        <inkml:channelProperties>
+          <inkml:channelProperty channel="X" name="resolution" value="1000" units="1/cm"/>
+          <inkml:channelProperty channel="Y" name="resolution" value="1000" units="1/cm"/>
+          <inkml:channelProperty channel="F" name="resolution" value="0" units="1/dev"/>
+        </inkml:channelProperties>
+      </inkml:inkSource>
+      <inkml:timestamp xml:id="ts0" timeString="2023-05-24T19:36:55.659"/>
+    </inkml:context>
+    <inkml:brush xml:id="br0">
+      <inkml:brushProperty name="width" value="0.05" units="cm"/>
+      <inkml:brushProperty name="height" value="0.05" units="cm"/>
+    </inkml:brush>
+  </inkml:definitions>
+  <inkml:trace contextRef="#ctx0" brushRef="#br0">255 345 24575,'-2'-6'0,"0"0"0,0 0 0,-1 0 0,0 1 0,0-1 0,0 1 0,-5-7 0,6 10 0,-28-44 0,10 16 0,0 0 0,-46-50 0,31 37 95,29 33-460,-1 1 0,0 0 0,-16-15 0,11 14-6461</inkml:trace>
+</inkml:ink>
+</file>
+
+<file path=word/ink/ink28.xml><?xml version="1.0" encoding="utf-8"?>
+<inkml:ink xmlns:inkml="http://www.w3.org/2003/InkML">
+  <inkml:definitions>
+    <inkml:context xml:id="ctx0">
+      <inkml:inkSource xml:id="inkSrc0">
+        <inkml:traceFormat>
+          <inkml:channel name="X" type="integer" min="-2.14748E9" max="2.14748E9" units="cm"/>
+          <inkml:channel name="Y" type="integer" min="-2.14748E9" max="2.14748E9" units="cm"/>
+          <inkml:channel name="F" type="integer" max="32767" units="dev"/>
+        </inkml:traceFormat>
+        <inkml:channelProperties>
+          <inkml:channelProperty channel="X" name="resolution" value="1000" units="1/cm"/>
+          <inkml:channelProperty channel="Y" name="resolution" value="1000" units="1/cm"/>
+          <inkml:channelProperty channel="F" name="resolution" value="0" units="1/dev"/>
+        </inkml:channelProperties>
+      </inkml:inkSource>
+      <inkml:timestamp xml:id="ts0" timeString="2023-05-24T19:36:58.421"/>
+    </inkml:context>
+    <inkml:brush xml:id="br0">
+      <inkml:brushProperty name="width" value="0.05" units="cm"/>
+      <inkml:brushProperty name="height" value="0.05" units="cm"/>
+    </inkml:brush>
+  </inkml:definitions>
+  <inkml:trace contextRef="#ctx0" brushRef="#br0">323 27 24575,'0'-1'0,"-1"0"0,1 0 0,0 0 0,-1 0 0,1 0 0,-1 0 0,0 0 0,1 1 0,-1-1 0,0 0 0,1 0 0,-1 1 0,0-1 0,0 0 0,1 1 0,-1-1 0,0 1 0,0-1 0,0 1 0,0 0 0,0-1 0,0 1 0,0 0 0,0-1 0,0 1 0,0 0 0,-1 0 0,-33-4 0,31 4 0,-15-1 0,-8-2 0,1 2 0,0 1 0,-1 1 0,-39 6 0,62-5 0,0-1 0,0 1 0,1-1 0,-1 1 0,0 0 0,0 1 0,1-1 0,0 1 0,-1-1 0,1 1 0,0 0 0,0 0 0,1 1 0,-1-1 0,0 0 0,1 1 0,0 0 0,0-1 0,0 1 0,1 0 0,-1 0 0,1 0 0,0 0 0,0 0 0,0 1 0,0-1 0,1 0 0,0 0 0,0 8 0,0-6 0,0 1 0,1-1 0,0 0 0,0 1 0,0-1 0,1 1 0,0-1 0,0 0 0,0 0 0,1 0 0,0 0 0,0-1 0,0 1 0,1-1 0,0 0 0,0 0 0,0 0 0,1 0 0,5 4 0,13 8 0,-19-13 0,1 0 0,0-1 0,0 1 0,0-1 0,0 0 0,0 0 0,1-1 0,9 3 0,11 2 0,0-2 0,0 0 0,0-2 0,51-1 0,-112-2 0,17-1 0,1 1 0,-34 4 0,44-2 0,1-1 0,0 1 0,1 0 0,-1 0 0,0 0 0,0 1 0,1 0 0,0 0 0,-1 0 0,1 1 0,0 0 0,-8 8 0,11-10 0,-8 9 0,0 0 0,-14 21 0,21-27 0,0 0 0,0 0 0,1 1 0,0-1 0,0 1 0,1 0 0,-1-1 0,1 1 0,0 0 0,1 6 0,-1-2 0,1 0 0,0 1 0,1-1 0,0 0 0,1 1 0,0-1 0,1 0 0,0 0 0,1 0 0,6 13 0,-7-18 0,-1-1 0,2 1 0,-1-1 0,0 1 0,1-1 0,0 0 0,0-1 0,0 1 0,0-1 0,0 0 0,1 0 0,0 0 0,0 0 0,-1-1 0,1 0 0,1 0 0,-1 0 0,0-1 0,0 1 0,1-1 0,8 0 0,-5 0 0,6 1 0,1-1 0,-1 0 0,0-1 0,0-1 0,0 0 0,29-7 0,-32 1-1365,-2-3-5461</inkml:trace>
+</inkml:ink>
+</file>
+
+<file path=word/ink/ink29.xml><?xml version="1.0" encoding="utf-8"?>
+<inkml:ink xmlns:inkml="http://www.w3.org/2003/InkML">
+  <inkml:definitions>
+    <inkml:context xml:id="ctx0">
+      <inkml:inkSource xml:id="inkSrc0">
+        <inkml:traceFormat>
+          <inkml:channel name="X" type="integer" min="-2.14748E9" max="2.14748E9" units="cm"/>
+          <inkml:channel name="Y" type="integer" min="-2.14748E9" max="2.14748E9" units="cm"/>
+          <inkml:channel name="F" type="integer" max="32767" units="dev"/>
+        </inkml:traceFormat>
+        <inkml:channelProperties>
+          <inkml:channelProperty channel="X" name="resolution" value="1000" units="1/cm"/>
+          <inkml:channelProperty channel="Y" name="resolution" value="1000" units="1/cm"/>
+          <inkml:channelProperty channel="F" name="resolution" value="0" units="1/dev"/>
+        </inkml:channelProperties>
+      </inkml:inkSource>
+      <inkml:timestamp xml:id="ts0" timeString="2023-05-24T19:36:59.627"/>
+    </inkml:context>
+    <inkml:brush xml:id="br0">
+      <inkml:brushProperty name="width" value="0.05" units="cm"/>
+      <inkml:brushProperty name="height" value="0.05" units="cm"/>
+    </inkml:brush>
+  </inkml:definitions>
+  <inkml:trace contextRef="#ctx0" brushRef="#br0">192 22 24575,'0'-1'0,"-1"0"0,1 0 0,0 0 0,-1 0 0,1 0 0,-1 0 0,0 0 0,1 1 0,-1-1 0,1 0 0,-1 0 0,0 1 0,0-1 0,0 0 0,1 1 0,-1-1 0,0 1 0,0-1 0,0 1 0,0 0 0,0-1 0,0 1 0,0 0 0,0-1 0,0 1 0,0 0 0,-1 0 0,-33-4 0,31 4 0,0 0 0,-1-1 0,0 2 0,1-1 0,-1 0 0,0 1 0,1 0 0,-1 0 0,1 0 0,-1 1 0,1-1 0,-1 1 0,1 0 0,0 1 0,0-1 0,0 1 0,0-1 0,-4 5 0,4-2 0,-1 0 0,1 0 0,0 0 0,1 1 0,-1 0 0,1-1 0,0 1 0,0 0 0,1 1 0,0-1 0,-2 9 0,2-6 0,0 0 0,1 1 0,0-1 0,0 1 0,1-1 0,1 0 0,-1 1 0,2-1 0,-1 0 0,1 1 0,1-1 0,-1 0 0,1 0 0,1-1 0,0 1 0,0-1 0,9 13 0,-7-15-72,0-1 1,0 1-1,0-1 0,1 0 0,-1-1 0,1 0 0,0 0 0,1 0 1,-1-1-1,1 0 0,-1-1 0,1 1 0,0-1 0,0-1 0,0 0 1,0 0-1,0 0 0,15-2 0,-4 1-6754</inkml:trace>
+</inkml:ink>
+</file>
+
+<file path=word/ink/ink3.xml><?xml version="1.0" encoding="utf-8"?>
+<inkml:ink xmlns:inkml="http://www.w3.org/2003/InkML">
+  <inkml:definitions>
+    <inkml:context xml:id="ctx0">
+      <inkml:inkSource xml:id="inkSrc0">
+        <inkml:traceFormat>
+          <inkml:channel name="X" type="integer" min="-2.14748E9" max="2.14748E9" units="cm"/>
+          <inkml:channel name="Y" type="integer" min="-2.14748E9" max="2.14748E9" units="cm"/>
+          <inkml:channel name="F" type="integer" max="32767" units="dev"/>
+        </inkml:traceFormat>
+        <inkml:channelProperties>
+          <inkml:channelProperty channel="X" name="resolution" value="1000" units="1/cm"/>
+          <inkml:channelProperty channel="Y" name="resolution" value="1000" units="1/cm"/>
+          <inkml:channelProperty channel="F" name="resolution" value="0" units="1/dev"/>
+        </inkml:channelProperties>
+      </inkml:inkSource>
+      <inkml:timestamp xml:id="ts0" timeString="2023-05-24T19:35:46.010"/>
+    </inkml:context>
+    <inkml:brush xml:id="br0">
+      <inkml:brushProperty name="width" value="0.05" units="cm"/>
+      <inkml:brushProperty name="height" value="0.05" units="cm"/>
+    </inkml:brush>
+  </inkml:definitions>
+  <inkml:trace contextRef="#ctx0" brushRef="#br0">66 10 24575,'0'382'0,"-1"-365"0,-1 1 0,-8 32 0,2-9 0,0 3 0,3-22 0,1 0 0,-1 38 0,5-55 0,0-2 0,1 0 0,-1-1 0,0 1 0,0 0 0,-1-1 0,1 1 0,-1 0 0,1-1 0,-1 1 0,0 0 0,0-1 0,0 1 0,-2 3 0,3-6 0,0 0 0,-1 0 0,1 1 0,0-1 0,0 0 0,0 0 0,0 0 0,0 0 0,0 0 0,-1 0 0,1 0 0,0 0 0,0 0 0,0 0 0,0 0 0,0 0 0,0 0 0,-1 0 0,1 0 0,0 0 0,0 0 0,0 0 0,0 0 0,0 0 0,0 0 0,-1 0 0,1-1 0,0 1 0,0 0 0,0 0 0,0 0 0,0 0 0,0 0 0,0 0 0,0 0 0,-1 0 0,1 0 0,0-1 0,0 1 0,0 0 0,0 0 0,0 0 0,0 0 0,0 0 0,0 0 0,0-1 0,0 1 0,0 0 0,0 0 0,0 0 0,-4-13 0,0-12 0,3-165 0,2 97 0,0 78 0,1 1 0,1-1 0,0 1 0,1-1 0,0 1 0,1 0 0,8-14 0,-5 7 0,13-41 0,-19 54 0,1-1 0,0 1 0,0 0 0,1 1 0,0-1 0,0 0 0,1 1 0,-1 0 0,11-10 0,-4 5 0,2 0 0,0 0 0,26-17 0,-34 26 0,1-1 0,-1 1 0,1 0 0,0 1 0,0-1 0,0 1 0,7-1 0,-12 2 0,0 1 0,0 0 0,1 0 0,-1 0 0,0 0 0,0-1 0,1 2 0,-1-1 0,0 0 0,1 0 0,-1 0 0,0 1 0,0-1 0,0 0 0,1 1 0,-1-1 0,0 1 0,0 0 0,0-1 0,0 1 0,0 0 0,0 0 0,0 0 0,0-1 0,0 1 0,-1 0 0,1 0 0,0 0 0,0 0 0,-1 0 0,1 1 0,-1-1 0,1 0 0,-1 0 0,1 0 0,-1 1 0,0-1 0,0 0 0,1 0 0,-1 2 0,3 30 0,-2-1 0,-4 46 0,1-6 0,2-68 0,0 1 0,-1-1 0,1 1 0,-1-1 0,0 1 0,0-1 0,-1 1 0,1-1 0,-1 0 0,0 0 0,0 1 0,-1-1 0,1-1 0,-1 1 0,1 0 0,-1-1 0,-1 1 0,-6 5 0,0-1 0,-1-1 0,0 0 0,-1-1 0,0 0 0,-17 5 0,2 4-1365,17-7-5461</inkml:trace>
+</inkml:ink>
+</file>
+
+<file path=word/ink/ink30.xml><?xml version="1.0" encoding="utf-8"?>
+<inkml:ink xmlns:inkml="http://www.w3.org/2003/InkML">
+  <inkml:definitions>
+    <inkml:context xml:id="ctx0">
+      <inkml:inkSource xml:id="inkSrc0">
+        <inkml:traceFormat>
+          <inkml:channel name="X" type="integer" min="-2.14748E9" max="2.14748E9" units="cm"/>
+          <inkml:channel name="Y" type="integer" min="-2.14748E9" max="2.14748E9" units="cm"/>
+          <inkml:channel name="F" type="integer" max="32767" units="dev"/>
+        </inkml:traceFormat>
+        <inkml:channelProperties>
+          <inkml:channelProperty channel="X" name="resolution" value="1000" units="1/cm"/>
+          <inkml:channelProperty channel="Y" name="resolution" value="1000" units="1/cm"/>
+          <inkml:channelProperty channel="F" name="resolution" value="0" units="1/dev"/>
+        </inkml:channelProperties>
+      </inkml:inkSource>
+      <inkml:timestamp xml:id="ts0" timeString="2023-05-24T19:37:01.585"/>
+    </inkml:context>
+    <inkml:brush xml:id="br0">
+      <inkml:brushProperty name="width" value="0.05" units="cm"/>
+      <inkml:brushProperty name="height" value="0.05" units="cm"/>
+    </inkml:brush>
+  </inkml:definitions>
+  <inkml:trace contextRef="#ctx0" brushRef="#br0">0 1 24575,'0'843'0,"1"-849"0,1-1 0,-1 0 0,1 0 0,1 1 0,-1-1 0,4-5 0,5-15 0,5-31 0,-11 37 0,1-1 0,10-22 0,-5 16 0,-8 20 0,0 0 0,0 1 0,1-1 0,0 1 0,0-1 0,8-9 0,-3 6 0,-4 5 0,0 0 0,0 1 0,0-1 0,0 1 0,1 0 0,10-6 0,-15 10 0,1 1 0,0-1 0,-1 0 0,1 1 0,0-1 0,-1 1 0,1 0 0,0 0 0,-1 0 0,1 0 0,0 0 0,0 0 0,-1 0 0,1 0 0,0 1 0,-1-1 0,1 1 0,0-1 0,-1 1 0,1-1 0,-1 1 0,1 0 0,-1 0 0,1 0 0,-1 0 0,1 0 0,-1 0 0,0 0 0,0 1 0,0-1 0,1 0 0,-1 1 0,-1-1 0,3 3 0,4 8 0,0 1 0,0-1 0,-1 1 0,8 27 0,3 8 0,-13-37 0,0 1 0,-1 0 0,0 0 0,0 14 0,-2-15 0,1-1 0,0 1 0,1-1 0,0 1 0,6 15 0,-8-25-59,-1-1 0,0 1-1,1 0 1,-1-1-1,1 1 1,-1 0 0,1-1-1,-1 1 1,1 0 0,-1-1-1,1 1 1,0-1 0,-1 1-1,1-1 1,0 0-1,0 1 1,-1-1 0,1 0-1,0 1 1,0-1 0,-1 0-1,2 0 1,7 1-6767</inkml:trace>
+</inkml:ink>
+</file>
+
+<file path=word/ink/ink31.xml><?xml version="1.0" encoding="utf-8"?>
+<inkml:ink xmlns:inkml="http://www.w3.org/2003/InkML">
+  <inkml:definitions>
+    <inkml:context xml:id="ctx0">
+      <inkml:inkSource xml:id="inkSrc0">
+        <inkml:traceFormat>
+          <inkml:channel name="X" type="integer" min="-2.14748E9" max="2.14748E9" units="cm"/>
+          <inkml:channel name="Y" type="integer" min="-2.14748E9" max="2.14748E9" units="cm"/>
+          <inkml:channel name="F" type="integer" max="32767" units="dev"/>
+        </inkml:traceFormat>
+        <inkml:channelProperties>
+          <inkml:channelProperty channel="X" name="resolution" value="1000" units="1/cm"/>
+          <inkml:channelProperty channel="Y" name="resolution" value="1000" units="1/cm"/>
+          <inkml:channelProperty channel="F" name="resolution" value="0" units="1/dev"/>
+        </inkml:channelProperties>
+      </inkml:inkSource>
+      <inkml:timestamp xml:id="ts0" timeString="2023-05-24T19:37:02.740"/>
+    </inkml:context>
+    <inkml:brush xml:id="br0">
+      <inkml:brushProperty name="width" value="0.05" units="cm"/>
+      <inkml:brushProperty name="height" value="0.05" units="cm"/>
+    </inkml:brush>
+  </inkml:definitions>
+  <inkml:trace contextRef="#ctx0" brushRef="#br0">131 44 24575,'0'-1'0,"0"0"0,-1 0 0,1 1 0,0-1 0,0 0 0,-1 0 0,1 1 0,-1-1 0,1 0 0,0 1 0,-1-1 0,1 1 0,-1-1 0,0 1 0,1-1 0,-1 1 0,1-1 0,-1 1 0,0-1 0,1 1 0,-1 0 0,0-1 0,1 1 0,-1 0 0,0 0 0,0-1 0,1 1 0,-1 0 0,0 0 0,0 0 0,1 0 0,-1 0 0,0 0 0,0 0 0,0 0 0,1 1 0,-1-1 0,0 0 0,-1 1 0,-30 7 0,27-5 0,0-1 0,1 1 0,-1 0 0,1 1 0,0-1 0,0 1 0,0-1 0,1 1 0,-1 0 0,1 1 0,0-1 0,0 1 0,0-1 0,1 1 0,-1 0 0,1 0 0,0 0 0,1 0 0,-1 0 0,0 8 0,-1 4 0,1 1 0,1-1 0,1 0 0,0 1 0,4 17 0,-4-28 0,2 0 0,-1-1 0,1 1 0,0 0 0,0-1 0,0 0 0,1 1 0,0-1 0,0 0 0,1 0 0,0-1 0,0 1 0,0-1 0,1 0 0,0 0 0,9 8 0,-10-10 0,1-1 0,-1 1 0,0-1 0,1 1 0,0-2 0,0 1 0,-1 0 0,1-1 0,0 0 0,0 0 0,0 0 0,0-1 0,1 0 0,-1 0 0,0 0 0,0 0 0,0-1 0,0 0 0,0 0 0,0 0 0,0-1 0,-1 0 0,6-2 0,-3-1 0,1 0 0,-1 0 0,0-1 0,-1 0 0,0-1 0,0 1 0,0-1 0,-1 0 0,0-1 0,0 1 0,-1-1 0,1 0 0,-2 0 0,1-1 0,3-13 0,-4 4 0,-1 1 0,0 0 0,-1-1 0,-1 1 0,-1 0 0,0-1 0,-5-22 0,4 36 6,1-1 0,-1 1-1,0 0 1,0 0 0,0 0-1,-1 0 1,1 1 0,-1-1 0,0 1-1,0-1 1,0 1 0,-1 0-1,1 0 1,-1 0 0,1 1-1,-1-1 1,0 1 0,0 0 0,0 0-1,-5-1 1,-3-2-254,-1 2 1,1-1-1,-1 2 1,0 0-1,-23-1 1,18 2-6579</inkml:trace>
+</inkml:ink>
+</file>
+
+<file path=word/ink/ink32.xml><?xml version="1.0" encoding="utf-8"?>
+<inkml:ink xmlns:inkml="http://www.w3.org/2003/InkML">
+  <inkml:definitions>
+    <inkml:context xml:id="ctx0">
+      <inkml:inkSource xml:id="inkSrc0">
+        <inkml:traceFormat>
+          <inkml:channel name="X" type="integer" min="-2.14748E9" max="2.14748E9" units="cm"/>
+          <inkml:channel name="Y" type="integer" min="-2.14748E9" max="2.14748E9" units="cm"/>
+          <inkml:channel name="F" type="integer" max="32767" units="dev"/>
+        </inkml:traceFormat>
+        <inkml:channelProperties>
+          <inkml:channelProperty channel="X" name="resolution" value="1000" units="1/cm"/>
+          <inkml:channelProperty channel="Y" name="resolution" value="1000" units="1/cm"/>
+          <inkml:channelProperty channel="F" name="resolution" value="0" units="1/dev"/>
+        </inkml:channelProperties>
+      </inkml:inkSource>
+      <inkml:timestamp xml:id="ts0" timeString="2023-05-24T19:37:03.815"/>
+    </inkml:context>
+    <inkml:brush xml:id="br0">
+      <inkml:brushProperty name="width" value="0.05" units="cm"/>
+      <inkml:brushProperty name="height" value="0.05" units="cm"/>
+    </inkml:brush>
+  </inkml:definitions>
+  <inkml:trace contextRef="#ctx0" brushRef="#br0">450 1 24575,'-6'0'0,"1"0"0,0 1 0,-1 0 0,1 0 0,-1 1 0,1-1 0,0 1 0,0 1 0,0-1 0,0 1 0,-5 3 0,-7 6 0,-26 24 0,-12 8 0,10-19 0,33-20 0,1 1 0,0 0 0,0 1 0,-19 15 0,11-6 33,0-1-1,-30 17 0,0 0-1494,38-25-5364</inkml:trace>
+</inkml:ink>
+</file>
+
+<file path=word/ink/ink33.xml><?xml version="1.0" encoding="utf-8"?>
+<inkml:ink xmlns:inkml="http://www.w3.org/2003/InkML">
+  <inkml:definitions>
+    <inkml:context xml:id="ctx0">
+      <inkml:inkSource xml:id="inkSrc0">
+        <inkml:traceFormat>
+          <inkml:channel name="X" type="integer" min="-2.14748E9" max="2.14748E9" units="cm"/>
+          <inkml:channel name="Y" type="integer" min="-2.14748E9" max="2.14748E9" units="cm"/>
+          <inkml:channel name="F" type="integer" max="32767" units="dev"/>
+        </inkml:traceFormat>
+        <inkml:channelProperties>
+          <inkml:channelProperty channel="X" name="resolution" value="1000" units="1/cm"/>
+          <inkml:channelProperty channel="Y" name="resolution" value="1000" units="1/cm"/>
+          <inkml:channelProperty channel="F" name="resolution" value="0" units="1/dev"/>
+        </inkml:channelProperties>
+      </inkml:inkSource>
+      <inkml:timestamp xml:id="ts0" timeString="2023-05-24T19:37:04.654"/>
+    </inkml:context>
+    <inkml:brush xml:id="br0">
+      <inkml:brushProperty name="width" value="0.05" units="cm"/>
+      <inkml:brushProperty name="height" value="0.05" units="cm"/>
+    </inkml:brush>
+  </inkml:definitions>
+  <inkml:trace contextRef="#ctx0" brushRef="#br0">0 1 24575,'0'382'0,"1"-368"0,0-1 0,1 0 0,4 16 0,5 30 0,-11-49-341,2 0 0,-1-1-1,5 15 1,-1-10-6485</inkml:trace>
+</inkml:ink>
+</file>
+
+<file path=word/ink/ink34.xml><?xml version="1.0" encoding="utf-8"?>
+<inkml:ink xmlns:inkml="http://www.w3.org/2003/InkML">
+  <inkml:definitions>
+    <inkml:context xml:id="ctx0">
+      <inkml:inkSource xml:id="inkSrc0">
+        <inkml:traceFormat>
+          <inkml:channel name="X" type="integer" min="-2.14748E9" max="2.14748E9" units="cm"/>
+          <inkml:channel name="Y" type="integer" min="-2.14748E9" max="2.14748E9" units="cm"/>
+          <inkml:channel name="F" type="integer" max="32767" units="dev"/>
+        </inkml:traceFormat>
+        <inkml:channelProperties>
+          <inkml:channelProperty channel="X" name="resolution" value="1000" units="1/cm"/>
+          <inkml:channelProperty channel="Y" name="resolution" value="1000" units="1/cm"/>
+          <inkml:channelProperty channel="F" name="resolution" value="0" units="1/dev"/>
+        </inkml:channelProperties>
+      </inkml:inkSource>
+      <inkml:timestamp xml:id="ts0" timeString="2023-05-24T19:37:05.267"/>
+    </inkml:context>
+    <inkml:brush xml:id="br0">
+      <inkml:brushProperty name="width" value="0.05" units="cm"/>
+      <inkml:brushProperty name="height" value="0.05" units="cm"/>
+    </inkml:brush>
+  </inkml:definitions>
+  <inkml:trace contextRef="#ctx0" brushRef="#br0">1 1 24575,'0'3'0,"0"5"0,0 5 0,0 4 0,0 2 0,0 2 0,0 1 0,0 0 0,0 0 0,0 0 0,0 0 0,0-1 0,0 1 0,0-1 0,0 0 0,0 0 0,0 0 0,0-3-8191</inkml:trace>
+</inkml:ink>
+</file>
+
+<file path=word/ink/ink35.xml><?xml version="1.0" encoding="utf-8"?>
+<inkml:ink xmlns:inkml="http://www.w3.org/2003/InkML">
+  <inkml:definitions>
+    <inkml:context xml:id="ctx0">
+      <inkml:inkSource xml:id="inkSrc0">
+        <inkml:traceFormat>
+          <inkml:channel name="X" type="integer" min="-2.14748E9" max="2.14748E9" units="cm"/>
+          <inkml:channel name="Y" type="integer" min="-2.14748E9" max="2.14748E9" units="cm"/>
+          <inkml:channel name="F" type="integer" max="32767" units="dev"/>
+        </inkml:traceFormat>
+        <inkml:channelProperties>
+          <inkml:channelProperty channel="X" name="resolution" value="1000" units="1/cm"/>
+          <inkml:channelProperty channel="Y" name="resolution" value="1000" units="1/cm"/>
+          <inkml:channelProperty channel="F" name="resolution" value="0" units="1/dev"/>
+        </inkml:channelProperties>
+      </inkml:inkSource>
+      <inkml:timestamp xml:id="ts0" timeString="2023-05-24T19:37:05.736"/>
+    </inkml:context>
+    <inkml:brush xml:id="br0">
+      <inkml:brushProperty name="width" value="0.05" units="cm"/>
+      <inkml:brushProperty name="height" value="0.05" units="cm"/>
+    </inkml:brush>
+  </inkml:definitions>
+  <inkml:trace contextRef="#ctx0" brushRef="#br0">4 1 24575,'-4'0'0</inkml:trace>
+</inkml:ink>
+</file>
+
+<file path=word/ink/ink36.xml><?xml version="1.0" encoding="utf-8"?>
+<inkml:ink xmlns:inkml="http://www.w3.org/2003/InkML">
+  <inkml:definitions>
+    <inkml:context xml:id="ctx0">
+      <inkml:inkSource xml:id="inkSrc0">
+        <inkml:traceFormat>
+          <inkml:channel name="X" type="integer" min="-2.14748E9" max="2.14748E9" units="cm"/>
+          <inkml:channel name="Y" type="integer" min="-2.14748E9" max="2.14748E9" units="cm"/>
+          <inkml:channel name="F" type="integer" max="32767" units="dev"/>
+        </inkml:traceFormat>
+        <inkml:channelProperties>
+          <inkml:channelProperty channel="X" name="resolution" value="1000" units="1/cm"/>
+          <inkml:channelProperty channel="Y" name="resolution" value="1000" units="1/cm"/>
+          <inkml:channelProperty channel="F" name="resolution" value="0" units="1/dev"/>
+        </inkml:channelProperties>
+      </inkml:inkSource>
+      <inkml:timestamp xml:id="ts0" timeString="2023-05-24T19:37:08.137"/>
+    </inkml:context>
+    <inkml:brush xml:id="br0">
+      <inkml:brushProperty name="width" value="0.05" units="cm"/>
+      <inkml:brushProperty name="height" value="0.05" units="cm"/>
+    </inkml:brush>
+  </inkml:definitions>
+  <inkml:trace contextRef="#ctx0" brushRef="#br0">0 1 24575,'0'404'0,"2"-426"0,0 1 0,1 0 0,2-1 0,0 1 0,15-38 0,-1 2 0,-11 19 0,-7 28 0,1 0 0,0 1 0,1-1 0,6-14 0,-8 21 0,0 1 0,0 0 0,1 0 0,-1 0 0,1 0 0,-1 0 0,1 0 0,0 0 0,0 0 0,0 0 0,0 1 0,0-1 0,1 1 0,-1 0 0,0-1 0,0 1 0,1 0 0,-1 1 0,1-1 0,-1 0 0,1 1 0,3-1 0,-5 1 0,1 0 0,0 0 0,0 0 0,0 1 0,0-1 0,0 1 0,0-1 0,0 1 0,0 0 0,-1-1 0,1 1 0,0 0 0,-1 0 0,1 0 0,0 1 0,-1-1 0,1 0 0,-1 1 0,0-1 0,1 0 0,-1 1 0,0 0 0,0-1 0,0 1 0,0 0 0,0-1 0,0 4 0,5 7 0,-1 1 0,6 26 0,-5-18 0,-2-4 0,-1 0 0,0 0 0,1 34 0,-4-36 0,1 0 0,1 0 0,0 0 0,1 0 0,9 27 0,5 18 0,-14-47 0,0 1 0,10 23 0,-8-91 0,-6 19 0,0 6 0,1 0 0,1 0 0,1 1 0,2-1 0,14-55 0,-15 73 0,2-3 0,0 0 0,0 0 0,13-21 0,-17 32 0,0 1 0,0 0 0,0 0 0,1 0 0,-1 0 0,1 0 0,-1 1 0,1-1 0,0 0 0,0 1 0,-1-1 0,1 1 0,0-1 0,1 1 0,-1 0 0,0 0 0,0 0 0,0 0 0,1 0 0,-1 1 0,0-1 0,1 1 0,-1 0 0,0-1 0,1 1 0,-1 0 0,1 0 0,-1 0 0,1 1 0,2 0 0,-4 0 0,1-1 0,0 1 0,-1 1 0,1-1 0,0 0 0,-1 0 0,0 1 0,1-1 0,-1 0 0,0 1 0,0-1 0,0 1 0,0 0 0,0-1 0,0 1 0,0 0 0,0 0 0,-1 0 0,2 2 0,8 45 0,-4-20 0,34 121-1365,-36-136-5461</inkml:trace>
+</inkml:ink>
+</file>
+
+<file path=word/ink/ink37.xml><?xml version="1.0" encoding="utf-8"?>
+<inkml:ink xmlns:inkml="http://www.w3.org/2003/InkML">
+  <inkml:definitions>
+    <inkml:context xml:id="ctx0">
+      <inkml:inkSource xml:id="inkSrc0">
+        <inkml:traceFormat>
+          <inkml:channel name="X" type="integer" min="-2.14748E9" max="2.14748E9" units="cm"/>
+          <inkml:channel name="Y" type="integer" min="-2.14748E9" max="2.14748E9" units="cm"/>
+          <inkml:channel name="F" type="integer" max="32767" units="dev"/>
+        </inkml:traceFormat>
+        <inkml:channelProperties>
+          <inkml:channelProperty channel="X" name="resolution" value="1000" units="1/cm"/>
+          <inkml:channelProperty channel="Y" name="resolution" value="1000" units="1/cm"/>
+          <inkml:channelProperty channel="F" name="resolution" value="0" units="1/dev"/>
+        </inkml:channelProperties>
+      </inkml:inkSource>
+      <inkml:timestamp xml:id="ts0" timeString="2023-05-24T19:37:10.115"/>
+    </inkml:context>
+    <inkml:brush xml:id="br0">
+      <inkml:brushProperty name="width" value="0.05" units="cm"/>
+      <inkml:brushProperty name="height" value="0.05" units="cm"/>
+    </inkml:brush>
+  </inkml:definitions>
+  <inkml:trace contextRef="#ctx0" brushRef="#br0">46 425 24575,'0'-1'0,"0"0"0,1 0 0,-1 0 0,0 0 0,1 1 0,-1-1 0,1 0 0,-1 0 0,1 1 0,-1-1 0,1 0 0,0 1 0,-1-1 0,1 1 0,0-1 0,-1 1 0,1-1 0,0 1 0,-1-1 0,1 1 0,0-1 0,0 1 0,0 0 0,0 0 0,-1-1 0,1 1 0,2 0 0,29-5 0,-22 4 0,6-2 0,-1-1 0,1-1 0,-1-1 0,0 0 0,-1-1 0,1 0 0,-1-1 0,-1-1 0,1 0 0,12-12 0,-18 12 0,-1-1 0,0 0 0,-1 0 0,0-1 0,-1 1 0,0-1 0,7-22 0,3-5 0,-13 34 0,0 1 0,0-1 0,-1 0 0,1-1 0,-1 1 0,0 0 0,0 0 0,-1-1 0,1 1 0,-1 0 0,0-1 0,0 1 0,0 0 0,-1-1 0,1 1 0,-1 0 0,0 0 0,0 0 0,-1-1 0,1 1 0,-1 0 0,0 0 0,0 1 0,0-1 0,-1 0 0,1 1 0,-1-1 0,0 1 0,0 0 0,0 0 0,0 0 0,-1 0 0,1 1 0,-1-1 0,-7-3 0,2 1 0,0 0 0,0 1 0,0 0 0,-1 0 0,1 1 0,-1 0 0,0 1 0,0 0 0,0 0 0,0 1 0,0 1 0,-1 0 0,1 0 0,0 1 0,0 0 0,0 0 0,0 1 0,0 1 0,0 0 0,1 0 0,-1 1 0,-10 5 0,16-6 0,-1-1 0,0 0 0,1 1 0,-1 0 0,1 0 0,0 0 0,0 0 0,0 1 0,0 0 0,1 0 0,-1 0 0,-2 5 0,3-3 0,1-1 0,0 1 0,0 0 0,0 0 0,1 0 0,0 1 0,0-1 0,0 0 0,1 0 0,0 7 0,-1 5 0,1 0 0,1 0 0,0 0 0,2-1 0,0 1 0,0 0 0,2-1 0,10 28 0,13 24 0,-24-53 0,2 0 0,0-1 0,1 0 0,0 0 0,1-1 0,1 1 0,11 12 0,14 21 0,-29-39 0,1-1 0,0 1 0,0-1 0,8 8 0,-11-13 0,1-1 0,-1 1 0,0-1 0,1 0 0,-1 0 0,1 0 0,0 0 0,0-1 0,-1 0 0,1 1 0,0-1 0,0-1 0,0 1 0,6 0 0,12 1 0,1-2 0,44-3 0,-60 2 0,0-1 0,0 0 0,0 1 0,0-2 0,0 1 0,-1-1 0,1 0 0,-1-1 0,0 1 0,0-1 0,0-1 0,0 1 0,6-7 0,-1-1 0,0-1 0,-1 0 0,-1-1 0,0 1 0,-1-2 0,0 1 0,-1-1 0,-1 0 0,0-1 0,6-30 0,13-27-1365,-21 59-5461</inkml:trace>
+</inkml:ink>
+</file>
+
+<file path=word/ink/ink4.xml><?xml version="1.0" encoding="utf-8"?>
+<inkml:ink xmlns:inkml="http://www.w3.org/2003/InkML">
+  <inkml:definitions>
+    <inkml:context xml:id="ctx0">
+      <inkml:inkSource xml:id="inkSrc0">
+        <inkml:traceFormat>
+          <inkml:channel name="X" type="integer" min="-2.14748E9" max="2.14748E9" units="cm"/>
+          <inkml:channel name="Y" type="integer" min="-2.14748E9" max="2.14748E9" units="cm"/>
+          <inkml:channel name="F" type="integer" max="32767" units="dev"/>
+        </inkml:traceFormat>
+        <inkml:channelProperties>
+          <inkml:channelProperty channel="X" name="resolution" value="1000" units="1/cm"/>
+          <inkml:channelProperty channel="Y" name="resolution" value="1000" units="1/cm"/>
+          <inkml:channelProperty channel="F" name="resolution" value="0" units="1/dev"/>
+        </inkml:channelProperties>
+      </inkml:inkSource>
+      <inkml:timestamp xml:id="ts0" timeString="2023-05-24T19:35:48.006"/>
+    </inkml:context>
+    <inkml:brush xml:id="br0">
+      <inkml:brushProperty name="width" value="0.05" units="cm"/>
+      <inkml:brushProperty name="height" value="0.05" units="cm"/>
+    </inkml:brush>
+  </inkml:definitions>
+  <inkml:trace contextRef="#ctx0" brushRef="#br0">0 1 24575,'4'5'0,"-1"0"0,0 0 0,0 1 0,0-1 0,-1 1 0,0 0 0,0 0 0,2 9 0,5 16 0,9 10 0,32 86 0,-43-114 0,0 0 0,0-1 0,2 0 0,-1-1 0,2 1 0,-1-2 0,18 16 0,-18-17 0,-7-7 0,-1-1 0,1 1 0,-1-1 0,1 1 0,-1-1 0,1 0 0,0 0 0,0 0 0,0 0 0,-1 0 0,1 0 0,0 0 0,0-1 0,0 1 0,0-1 0,3 1 0,-3-1 0,-1-1 0,1 1 0,-1 0 0,0-1 0,1 1 0,-1 0 0,0-1 0,1 0 0,-1 1 0,0-1 0,0 0 0,0 0 0,1 0 0,-1 0 0,0 0 0,0 0 0,0 0 0,1-1 0,3-7 0,1-1 0,-2 1 0,1-1 0,-1 0 0,4-14 0,4-9 0,-7 20 0,0-1 0,-1 0 0,0 0 0,2-21 0,-3 18 0,0 1 0,10-29 0,-6 23 0,-7 18 0,1 0 0,0 0 0,0 1 0,0-1 0,0 0 0,1 1 0,0-1 0,-1 1 0,1-1 0,1 1 0,3-5 0,-6 8 0,1 0 0,-1 1 0,1-1 0,-1 0 0,1 0 0,-1 0 0,1 1 0,-1-1 0,1 0 0,-1 1 0,1-1 0,-1 0 0,0 1 0,1-1 0,-1 0 0,1 1 0,-1-1 0,0 1 0,0-1 0,1 1 0,-1-1 0,0 1 0,0-1 0,1 1 0,-1-1 0,0 1 0,0 0 0,0-1 0,0 1 0,0-1 0,0 1 0,0-1 0,0 1 0,0-1 0,0 1 0,0 0 0,2 25 0,0 19 0,-2-21 0,1 0 0,9 46 0,-8-61 0,0 4 0,2 1 0,0-1 0,0 0 0,9 17 0,-13-29 0,1 0 0,-1 1 0,1-1 0,0 0 0,-1 1 0,1-1 0,0 0 0,0 0 0,0 0 0,0 1 0,0-1 0,0 0 0,0-1 0,0 1 0,1 0 0,-1 0 0,0 0 0,1-1 0,-1 1 0,0 0 0,1-1 0,-1 0 0,1 1 0,-1-1 0,1 0 0,-1 1 0,1-1 0,-1 0 0,1 0 0,-1 0 0,0-1 0,1 1 0,-1 0 0,1 0 0,-1-1 0,1 1 0,-1-1 0,0 1 0,1-1 0,-1 0 0,0 0 0,1 1 0,-1-1 0,0 0 0,0 0 0,0 0 0,0 0 0,0 0 0,0 0 0,2-3 0,5-6 0,-1 0 0,1 0 0,-2-1 0,0 0 0,0 0 0,0 0 0,5-22 0,18-33 0,-24 54 6,0 0 1,-1 0-1,0 0 0,-1 0 0,3-20 0,2-10-1408,-5 28-5424</inkml:trace>
+</inkml:ink>
+</file>
+
+<file path=word/ink/ink5.xml><?xml version="1.0" encoding="utf-8"?>
+<inkml:ink xmlns:inkml="http://www.w3.org/2003/InkML">
+  <inkml:definitions>
+    <inkml:context xml:id="ctx0">
+      <inkml:inkSource xml:id="inkSrc0">
+        <inkml:traceFormat>
+          <inkml:channel name="X" type="integer" min="-2.14748E9" max="2.14748E9" units="cm"/>
+          <inkml:channel name="Y" type="integer" min="-2.14748E9" max="2.14748E9" units="cm"/>
+          <inkml:channel name="F" type="integer" max="32767" units="dev"/>
+        </inkml:traceFormat>
+        <inkml:channelProperties>
+          <inkml:channelProperty channel="X" name="resolution" value="1000" units="1/cm"/>
+          <inkml:channelProperty channel="Y" name="resolution" value="1000" units="1/cm"/>
+          <inkml:channelProperty channel="F" name="resolution" value="0" units="1/dev"/>
+        </inkml:channelProperties>
+      </inkml:inkSource>
+      <inkml:timestamp xml:id="ts0" timeString="2023-05-24T19:35:49.987"/>
+    </inkml:context>
+    <inkml:brush xml:id="br0">
+      <inkml:brushProperty name="width" value="0.05" units="cm"/>
+      <inkml:brushProperty name="height" value="0.05" units="cm"/>
+    </inkml:brush>
+  </inkml:definitions>
+  <inkml:trace contextRef="#ctx0" brushRef="#br0">2 1 24575,'-2'110'0,"5"120"0,17-91 0,-19-150 0,1 0 0,0 0 0,0 0 0,1 0 0,6-15 0,-3 8 0,0 1 0,4-31 0,-6 23 0,1 1 0,2-1 0,14-36 0,4-13 0,-24 70 0,1 0 0,0 0 0,0 1 0,0-1 0,0 0 0,1 1 0,-1 0 0,1-1 0,0 1 0,0 0 0,0 0 0,0 1 0,0-1 0,1 1 0,-1-1 0,1 1 0,5-2 0,-8 3 0,1 1 0,-1-1 0,1 1 0,-1-1 0,1 1 0,0 0 0,-1-1 0,1 1 0,0 0 0,-1 0 0,1 0 0,0 0 0,-1 0 0,1 1 0,-1-1 0,1 0 0,0 1 0,-1-1 0,1 1 0,-1 0 0,1-1 0,-1 1 0,0 0 0,1 0 0,-1 0 0,0 0 0,1 0 0,-1 0 0,0 0 0,0 1 0,0-1 0,0 0 0,0 1 0,0-1 0,0 1 0,-1-1 0,1 1 0,-1-1 0,1 1 0,-1-1 0,1 1 0,-1 0 0,0-1 0,1 1 0,-1 1 0,34 157 0,-30-139 0,-1 1 0,-1 0 0,0 0 0,-4 36 0,1-30 0,13-43 0,3-13 0,-5 2 0,-2-1 0,6-29 0,-11 37 0,2 1 0,0-1 0,1 1 0,1 0 0,0 0 0,15-24 0,-20 39 0,1 0 0,0 1 0,0-1 0,0 1 0,0-1 0,0 1 0,0 0 0,1 0 0,-1 1 0,1-1 0,-1 1 0,1-1 0,0 1 0,-1 0 0,1 1 0,0-1 0,0 1 0,0-1 0,0 1 0,5 1 0,-6-1 0,0 0 0,-1 0 0,1 0 0,0 1 0,0-1 0,-1 1 0,1-1 0,0 1 0,-1 0 0,1 0 0,-1 1 0,0-1 0,1 0 0,-1 1 0,0-1 0,0 1 0,1 0 0,-1 0 0,-1 0 0,1 0 0,0 0 0,0 0 0,-1 0 0,1 1 0,-1-1 0,0 1 0,0-1 0,2 6 0,9 129 0,-8-116 13,-2 1-1,0 28 1,-3-37-153,1 1-1,0-1 1,1 0 0,1 0-1,0 0 1,1-1 0,0 1 0,1 0-1,7 14 1,-3-14-6686</inkml:trace>
+</inkml:ink>
+</file>
+
+<file path=word/ink/ink6.xml><?xml version="1.0" encoding="utf-8"?>
+<inkml:ink xmlns:inkml="http://www.w3.org/2003/InkML">
+  <inkml:definitions>
+    <inkml:context xml:id="ctx0">
+      <inkml:inkSource xml:id="inkSrc0">
+        <inkml:traceFormat>
+          <inkml:channel name="X" type="integer" min="-2.14748E9" max="2.14748E9" units="cm"/>
+          <inkml:channel name="Y" type="integer" min="-2.14748E9" max="2.14748E9" units="cm"/>
+          <inkml:channel name="F" type="integer" max="32767" units="dev"/>
+        </inkml:traceFormat>
+        <inkml:channelProperties>
+          <inkml:channelProperty channel="X" name="resolution" value="1000" units="1/cm"/>
+          <inkml:channelProperty channel="Y" name="resolution" value="1000" units="1/cm"/>
+          <inkml:channelProperty channel="F" name="resolution" value="0" units="1/dev"/>
+        </inkml:channelProperties>
+      </inkml:inkSource>
+      <inkml:timestamp xml:id="ts0" timeString="2023-05-24T19:36:11.572"/>
+    </inkml:context>
+    <inkml:brush xml:id="br0">
+      <inkml:brushProperty name="width" value="0.05" units="cm"/>
+      <inkml:brushProperty name="height" value="0.05" units="cm"/>
+    </inkml:brush>
+  </inkml:definitions>
+  <inkml:trace contextRef="#ctx0" brushRef="#br0">172 1 24575,'-2'4'0,"1"0"0,-1-1 0,0 1 0,-1 0 0,1 0 0,-1-1 0,1 0 0,-1 1 0,0-1 0,0 0 0,0 0 0,-5 3 0,-2 2 0,-1 5 0,0-1 0,1 2 0,0-1 0,1 1 0,0 1 0,1-1 0,-8 23 0,1-6 0,11-24 0,1 0 0,-1 0 0,1 1 0,1-1 0,-1 1 0,1 0 0,1-1 0,-2 11 0,3-6 0,0-1 0,0 1 0,1-1 0,1 1 0,0-1 0,0 0 0,1 1 0,5 10 0,-5-15 0,0-1 0,0 1 0,1-1 0,-1 0 0,1 0 0,1 0 0,-1 0 0,1-1 0,0 0 0,0 0 0,1 0 0,0-1 0,-1 0 0,9 5 0,-5-6 0,-1 0 0,1 0 0,-1-1 0,1 0 0,0 0 0,0-1 0,0 0 0,12-1 0,72-7 0,-90 7 0,1-1 0,-1 0 0,0-1 0,1 1 0,-1 0 0,0-1 0,0 0 0,0 0 0,0 0 0,-1 0 0,1 0 0,0 0 0,-1-1 0,0 0 0,1 1 0,-1-1 0,0 0 0,1-3 0,6-9 0,-1 0 0,8-22 0,-10 24 0,-4 6 0,1 1 0,-1-1 0,0 0 0,0 0 0,0-1 0,-1 1 0,0 0 0,-1 0 0,0-1 0,0 1 0,-1 0 0,1 0 0,-1-1 0,-1 1 0,0 0 0,0 0 0,0 0 0,-1 0 0,0 1 0,-4-9 0,-1 4-114,1 0 1,-2 0-1,1 1 0,-2 0 0,1 0 1,-1 1-1,0 1 0,-1-1 0,0 2 1,-1-1-1,-18-8 0,16 12-6712</inkml:trace>
+</inkml:ink>
+</file>
+
+<file path=word/ink/ink7.xml><?xml version="1.0" encoding="utf-8"?>
+<inkml:ink xmlns:inkml="http://www.w3.org/2003/InkML">
+  <inkml:definitions>
+    <inkml:context xml:id="ctx0">
+      <inkml:inkSource xml:id="inkSrc0">
+        <inkml:traceFormat>
+          <inkml:channel name="X" type="integer" min="-2.14748E9" max="2.14748E9" units="cm"/>
+          <inkml:channel name="Y" type="integer" min="-2.14748E9" max="2.14748E9" units="cm"/>
+          <inkml:channel name="F" type="integer" max="32767" units="dev"/>
+        </inkml:traceFormat>
+        <inkml:channelProperties>
+          <inkml:channelProperty channel="X" name="resolution" value="1000" units="1/cm"/>
+          <inkml:channelProperty channel="Y" name="resolution" value="1000" units="1/cm"/>
+          <inkml:channelProperty channel="F" name="resolution" value="0" units="1/dev"/>
+        </inkml:channelProperties>
+      </inkml:inkSource>
+      <inkml:timestamp xml:id="ts0" timeString="2023-05-24T19:36:13.083"/>
+    </inkml:context>
+    <inkml:brush xml:id="br0">
+      <inkml:brushProperty name="width" value="0.05" units="cm"/>
+      <inkml:brushProperty name="height" value="0.05" units="cm"/>
+    </inkml:brush>
+  </inkml:definitions>
+  <inkml:trace contextRef="#ctx0" brushRef="#br0">0 99 24575,'2'37'0,"9"56"0,-2-33 0,-2-16 0,14 45 0,-11-53 0,-10-32 0,1-1 0,0 0 0,0 0 0,1 1 0,-1-1 0,0 0 0,1 0 0,0 0 0,0 0 0,0-1 0,0 1 0,0-1 0,1 1 0,-1-1 0,1 1 0,-1-1 0,6 3 0,-7-5 0,1 1 0,0-1 0,0 1 0,0-1 0,0 0 0,0 0 0,0 0 0,0 0 0,0 0 0,0 0 0,0 0 0,0-1 0,0 1 0,0-1 0,0 0 0,-1 1 0,1-1 0,0 0 0,0 0 0,-1 0 0,1 0 0,0 0 0,-1-1 0,1 1 0,-1 0 0,0-1 0,1 1 0,-1-1 0,0 1 0,0-1 0,2-3 0,0-1 0,1-1 0,-1 1 0,0-1 0,-1 0 0,1 0 0,-1 0 0,1-11 0,12-32 0,-5 26 0,12-46 0,-15 45 0,17-42 0,-19 51 0,0 0 0,-1 0 0,0-1 0,-1 1 0,-2-1 0,1 0 0,-2 1 0,-2-30 0,2 37 0,-1 80 0,2 62 0,19-27 0,2 0 0,-21-100-151,0 0-1,1 0 0,0 0 0,0 0 1,1-1-1,0 1 0,0-1 1,5 8-1,-1-2-6674</inkml:trace>
+</inkml:ink>
+</file>
+
+<file path=word/ink/ink8.xml><?xml version="1.0" encoding="utf-8"?>
+<inkml:ink xmlns:inkml="http://www.w3.org/2003/InkML">
+  <inkml:definitions>
+    <inkml:context xml:id="ctx0">
+      <inkml:inkSource xml:id="inkSrc0">
+        <inkml:traceFormat>
+          <inkml:channel name="X" type="integer" min="-2.14748E9" max="2.14748E9" units="cm"/>
+          <inkml:channel name="Y" type="integer" min="-2.14748E9" max="2.14748E9" units="cm"/>
+          <inkml:channel name="F" type="integer" max="32767" units="dev"/>
+        </inkml:traceFormat>
+        <inkml:channelProperties>
+          <inkml:channelProperty channel="X" name="resolution" value="1000" units="1/cm"/>
+          <inkml:channelProperty channel="Y" name="resolution" value="1000" units="1/cm"/>
+          <inkml:channelProperty channel="F" name="resolution" value="0" units="1/dev"/>
+        </inkml:channelProperties>
+      </inkml:inkSource>
+      <inkml:timestamp xml:id="ts0" timeString="2023-05-24T19:36:14.291"/>
+    </inkml:context>
+    <inkml:brush xml:id="br0">
+      <inkml:brushProperty name="width" value="0.05" units="cm"/>
+      <inkml:brushProperty name="height" value="0.05" units="cm"/>
+    </inkml:brush>
+  </inkml:definitions>
+  <inkml:trace contextRef="#ctx0" brushRef="#br0">47 1 24575,'0'28'0,"0"1"0,-2 0 0,-9 41 0,6-42 0,-2 43 0,-2 13 0,3-38 0,2 0 0,1 1 0,9 89 0,-6-134 0,0 0 0,0 0 0,1 0 0,-1 0 0,1 0 0,-1 0 0,1 0 0,0-1 0,0 1 0,0 0 0,0 0 0,0-1 0,0 1 0,0-1 0,1 1 0,-1-1 0,0 1 0,1-1 0,0 0 0,-1 0 0,3 2 0,0-1 0,0-1 0,0 1 0,0-1 0,0 0 0,0 0 0,0 0 0,0-1 0,0 0 0,0 1 0,5-2 0,1 1 0,1-2 0,0 1 0,-1-1 0,1-1 0,-1 0 0,0-1 0,15-6 0,-12 3-85,-9 6-43,0-1 0,-1 0 0,1 0 0,-1 0 0,1-1 0,-1 1 0,0-1 0,0 1 0,4-6 0,0-2-6698</inkml:trace>
+</inkml:ink>
+</file>
+
+<file path=word/ink/ink9.xml><?xml version="1.0" encoding="utf-8"?>
+<inkml:ink xmlns:inkml="http://www.w3.org/2003/InkML">
+  <inkml:definitions>
+    <inkml:context xml:id="ctx0">
+      <inkml:inkSource xml:id="inkSrc0">
+        <inkml:traceFormat>
+          <inkml:channel name="X" type="integer" min="-2.14748E9" max="2.14748E9" units="cm"/>
+          <inkml:channel name="Y" type="integer" min="-2.14748E9" max="2.14748E9" units="cm"/>
+          <inkml:channel name="F" type="integer" max="32767" units="dev"/>
+        </inkml:traceFormat>
+        <inkml:channelProperties>
+          <inkml:channelProperty channel="X" name="resolution" value="1000" units="1/cm"/>
+          <inkml:channelProperty channel="Y" name="resolution" value="1000" units="1/cm"/>
+          <inkml:channelProperty channel="F" name="resolution" value="0" units="1/dev"/>
+        </inkml:channelProperties>
+      </inkml:inkSource>
+      <inkml:timestamp xml:id="ts0" timeString="2023-05-24T19:36:15.144"/>
+    </inkml:context>
+    <inkml:brush xml:id="br0">
+      <inkml:brushProperty name="width" value="0.05" units="cm"/>
+      <inkml:brushProperty name="height" value="0.05" units="cm"/>
+    </inkml:brush>
+  </inkml:definitions>
+  <inkml:trace contextRef="#ctx0" brushRef="#br0">0 1 24575,'0'3'0,"4"2"0,4-1 0,1 4 0,3-1 0,3-1 0,2-1 0,-1 1 0,-1 0 0,2 0 0,1-3 0,1 0 0,1-2 0,1 0 0,0-1 0,0 0 0,-3-1-8191</inkml:trace>
+</inkml:ink>
 </file>
 
 <file path=word/theme/theme1.xml><?xml version="1.0" encoding="utf-8"?>

</xml_diff>

<commit_message>
Closed loop PID onderzoek + code verbeteringen
Ik heb een groot deel van het onderzoek naar closed loop systemen en PID afgerond. Ook heb ik nog wat verbeteringen aan de code gemaakt.
</commit_message>
<xml_diff>
--- a/Embedded systems/Closed loop challenge/Closed Loop Challenge - Tiemon Steeghs.docx
+++ b/Embedded systems/Closed loop challenge/Closed Loop Challenge - Tiemon Steeghs.docx
@@ -147,7 +147,7 @@
           <w:r>
             <w:fldChar w:fldCharType="separate"/>
           </w:r>
-          <w:hyperlink w:anchor="_Toc132890509" w:history="1">
+          <w:hyperlink w:anchor="_Toc136180444" w:history="1">
             <w:r>
               <w:rPr>
                 <w:rStyle w:val="Hyperlink"/>
@@ -189,7 +189,7 @@
                 <w:noProof/>
                 <w:webHidden/>
               </w:rPr>
-              <w:instrText xml:space="preserve"> PAGEREF _Toc132890509 \h </w:instrText>
+              <w:instrText xml:space="preserve"> PAGEREF _Toc136180444 \h </w:instrText>
             </w:r>
             <w:r>
               <w:rPr>
@@ -233,7 +233,7 @@
               <w:lang w:eastAsia="nl-NL"/>
             </w:rPr>
           </w:pPr>
-          <w:hyperlink w:anchor="_Toc132890510" w:history="1">
+          <w:hyperlink w:anchor="_Toc136180445" w:history="1">
             <w:r>
               <w:rPr>
                 <w:rStyle w:val="Hyperlink"/>
@@ -254,7 +254,7 @@
                 <w:rStyle w:val="Hyperlink"/>
                 <w:noProof/>
               </w:rPr>
-              <w:t>Probleemstelling</w:t>
+              <w:t>Hoofdvraag: Hoe zet ik een closed loop systeem met abstractie laag op voor een autonome robotauto, waarbij gebruik wordt gemaakt van een ultrasonische sensor?</w:t>
             </w:r>
             <w:r>
               <w:rPr>
@@ -275,7 +275,7 @@
                 <w:noProof/>
                 <w:webHidden/>
               </w:rPr>
-              <w:instrText xml:space="preserve"> PAGEREF _Toc132890510 \h </w:instrText>
+              <w:instrText xml:space="preserve"> PAGEREF _Toc136180445 \h </w:instrText>
             </w:r>
             <w:r>
               <w:rPr>
@@ -295,7 +295,593 @@
                 <w:noProof/>
                 <w:webHidden/>
               </w:rPr>
-              <w:t>3</w:t>
+              <w:t>4</w:t>
+            </w:r>
+            <w:r>
+              <w:rPr>
+                <w:noProof/>
+                <w:webHidden/>
+              </w:rPr>
+              <w:fldChar w:fldCharType="end"/>
+            </w:r>
+          </w:hyperlink>
+        </w:p>
+        <w:p>
+          <w:pPr>
+            <w:pStyle w:val="Inhopg2"/>
+            <w:tabs>
+              <w:tab w:val="left" w:pos="880"/>
+              <w:tab w:val="right" w:leader="dot" w:pos="9062"/>
+            </w:tabs>
+            <w:rPr>
+              <w:rFonts w:eastAsiaTheme="minorEastAsia"/>
+              <w:noProof/>
+              <w:lang w:eastAsia="nl-NL"/>
+            </w:rPr>
+          </w:pPr>
+          <w:hyperlink w:anchor="_Toc136180446" w:history="1">
+            <w:r>
+              <w:rPr>
+                <w:rStyle w:val="Hyperlink"/>
+                <w:noProof/>
+              </w:rPr>
+              <w:t>2.1.</w:t>
+            </w:r>
+            <w:r>
+              <w:rPr>
+                <w:rFonts w:eastAsiaTheme="minorEastAsia"/>
+                <w:noProof/>
+                <w:lang w:eastAsia="nl-NL"/>
+              </w:rPr>
+              <w:tab/>
+            </w:r>
+            <w:r>
+              <w:rPr>
+                <w:rStyle w:val="Hyperlink"/>
+                <w:noProof/>
+              </w:rPr>
+              <w:t>Deelvraag 1: Hoe werkt de HC-SR04P?</w:t>
+            </w:r>
+            <w:r>
+              <w:rPr>
+                <w:noProof/>
+                <w:webHidden/>
+              </w:rPr>
+              <w:tab/>
+            </w:r>
+            <w:r>
+              <w:rPr>
+                <w:noProof/>
+                <w:webHidden/>
+              </w:rPr>
+              <w:fldChar w:fldCharType="begin"/>
+            </w:r>
+            <w:r>
+              <w:rPr>
+                <w:noProof/>
+                <w:webHidden/>
+              </w:rPr>
+              <w:instrText xml:space="preserve"> PAGEREF _Toc136180446 \h </w:instrText>
+            </w:r>
+            <w:r>
+              <w:rPr>
+                <w:noProof/>
+                <w:webHidden/>
+              </w:rPr>
+            </w:r>
+            <w:r>
+              <w:rPr>
+                <w:noProof/>
+                <w:webHidden/>
+              </w:rPr>
+              <w:fldChar w:fldCharType="separate"/>
+            </w:r>
+            <w:r>
+              <w:rPr>
+                <w:noProof/>
+                <w:webHidden/>
+              </w:rPr>
+              <w:t>4</w:t>
+            </w:r>
+            <w:r>
+              <w:rPr>
+                <w:noProof/>
+                <w:webHidden/>
+              </w:rPr>
+              <w:fldChar w:fldCharType="end"/>
+            </w:r>
+          </w:hyperlink>
+        </w:p>
+        <w:p>
+          <w:pPr>
+            <w:pStyle w:val="Inhopg2"/>
+            <w:tabs>
+              <w:tab w:val="left" w:pos="880"/>
+              <w:tab w:val="right" w:leader="dot" w:pos="9062"/>
+            </w:tabs>
+            <w:rPr>
+              <w:rFonts w:eastAsiaTheme="minorEastAsia"/>
+              <w:noProof/>
+              <w:lang w:eastAsia="nl-NL"/>
+            </w:rPr>
+          </w:pPr>
+          <w:hyperlink w:anchor="_Toc136180447" w:history="1">
+            <w:r>
+              <w:rPr>
+                <w:rStyle w:val="Hyperlink"/>
+                <w:noProof/>
+              </w:rPr>
+              <w:t>2.2.</w:t>
+            </w:r>
+            <w:r>
+              <w:rPr>
+                <w:rFonts w:eastAsiaTheme="minorEastAsia"/>
+                <w:noProof/>
+                <w:lang w:eastAsia="nl-NL"/>
+              </w:rPr>
+              <w:tab/>
+            </w:r>
+            <w:r>
+              <w:rPr>
+                <w:rStyle w:val="Hyperlink"/>
+                <w:noProof/>
+              </w:rPr>
+              <w:t>Deelvraag 2: Hoe pas ik de HC-SR04P sensor toe op het stm32 nucleo bord?</w:t>
+            </w:r>
+            <w:r>
+              <w:rPr>
+                <w:noProof/>
+                <w:webHidden/>
+              </w:rPr>
+              <w:tab/>
+            </w:r>
+            <w:r>
+              <w:rPr>
+                <w:noProof/>
+                <w:webHidden/>
+              </w:rPr>
+              <w:fldChar w:fldCharType="begin"/>
+            </w:r>
+            <w:r>
+              <w:rPr>
+                <w:noProof/>
+                <w:webHidden/>
+              </w:rPr>
+              <w:instrText xml:space="preserve"> PAGEREF _Toc136180447 \h </w:instrText>
+            </w:r>
+            <w:r>
+              <w:rPr>
+                <w:noProof/>
+                <w:webHidden/>
+              </w:rPr>
+            </w:r>
+            <w:r>
+              <w:rPr>
+                <w:noProof/>
+                <w:webHidden/>
+              </w:rPr>
+              <w:fldChar w:fldCharType="separate"/>
+            </w:r>
+            <w:r>
+              <w:rPr>
+                <w:noProof/>
+                <w:webHidden/>
+              </w:rPr>
+              <w:t>5</w:t>
+            </w:r>
+            <w:r>
+              <w:rPr>
+                <w:noProof/>
+                <w:webHidden/>
+              </w:rPr>
+              <w:fldChar w:fldCharType="end"/>
+            </w:r>
+          </w:hyperlink>
+        </w:p>
+        <w:p>
+          <w:pPr>
+            <w:pStyle w:val="Inhopg3"/>
+            <w:tabs>
+              <w:tab w:val="left" w:pos="1320"/>
+              <w:tab w:val="right" w:leader="dot" w:pos="9062"/>
+            </w:tabs>
+            <w:rPr>
+              <w:noProof/>
+            </w:rPr>
+          </w:pPr>
+          <w:hyperlink w:anchor="_Toc136180448" w:history="1">
+            <w:r>
+              <w:rPr>
+                <w:rStyle w:val="Hyperlink"/>
+                <w:noProof/>
+              </w:rPr>
+              <w:t>2.2.1.</w:t>
+            </w:r>
+            <w:r>
+              <w:rPr>
+                <w:noProof/>
+              </w:rPr>
+              <w:tab/>
+            </w:r>
+            <w:r>
+              <w:rPr>
+                <w:rStyle w:val="Hyperlink"/>
+                <w:noProof/>
+              </w:rPr>
+              <w:t>Techniek 1</w:t>
+            </w:r>
+            <w:r>
+              <w:rPr>
+                <w:noProof/>
+                <w:webHidden/>
+              </w:rPr>
+              <w:tab/>
+            </w:r>
+            <w:r>
+              <w:rPr>
+                <w:noProof/>
+                <w:webHidden/>
+              </w:rPr>
+              <w:fldChar w:fldCharType="begin"/>
+            </w:r>
+            <w:r>
+              <w:rPr>
+                <w:noProof/>
+                <w:webHidden/>
+              </w:rPr>
+              <w:instrText xml:space="preserve"> PAGEREF _Toc136180448 \h </w:instrText>
+            </w:r>
+            <w:r>
+              <w:rPr>
+                <w:noProof/>
+                <w:webHidden/>
+              </w:rPr>
+            </w:r>
+            <w:r>
+              <w:rPr>
+                <w:noProof/>
+                <w:webHidden/>
+              </w:rPr>
+              <w:fldChar w:fldCharType="separate"/>
+            </w:r>
+            <w:r>
+              <w:rPr>
+                <w:noProof/>
+                <w:webHidden/>
+              </w:rPr>
+              <w:t>5</w:t>
+            </w:r>
+            <w:r>
+              <w:rPr>
+                <w:noProof/>
+                <w:webHidden/>
+              </w:rPr>
+              <w:fldChar w:fldCharType="end"/>
+            </w:r>
+          </w:hyperlink>
+        </w:p>
+        <w:p>
+          <w:pPr>
+            <w:pStyle w:val="Inhopg3"/>
+            <w:tabs>
+              <w:tab w:val="left" w:pos="1320"/>
+              <w:tab w:val="right" w:leader="dot" w:pos="9062"/>
+            </w:tabs>
+            <w:rPr>
+              <w:noProof/>
+            </w:rPr>
+          </w:pPr>
+          <w:hyperlink w:anchor="_Toc136180449" w:history="1">
+            <w:r>
+              <w:rPr>
+                <w:rStyle w:val="Hyperlink"/>
+                <w:noProof/>
+              </w:rPr>
+              <w:t>2.2.2.</w:t>
+            </w:r>
+            <w:r>
+              <w:rPr>
+                <w:noProof/>
+              </w:rPr>
+              <w:tab/>
+            </w:r>
+            <w:r>
+              <w:rPr>
+                <w:rStyle w:val="Hyperlink"/>
+                <w:noProof/>
+              </w:rPr>
+              <w:t>Techniek 2</w:t>
+            </w:r>
+            <w:r>
+              <w:rPr>
+                <w:noProof/>
+                <w:webHidden/>
+              </w:rPr>
+              <w:tab/>
+            </w:r>
+            <w:r>
+              <w:rPr>
+                <w:noProof/>
+                <w:webHidden/>
+              </w:rPr>
+              <w:fldChar w:fldCharType="begin"/>
+            </w:r>
+            <w:r>
+              <w:rPr>
+                <w:noProof/>
+                <w:webHidden/>
+              </w:rPr>
+              <w:instrText xml:space="preserve"> PAGEREF _Toc136180449 \h </w:instrText>
+            </w:r>
+            <w:r>
+              <w:rPr>
+                <w:noProof/>
+                <w:webHidden/>
+              </w:rPr>
+            </w:r>
+            <w:r>
+              <w:rPr>
+                <w:noProof/>
+                <w:webHidden/>
+              </w:rPr>
+              <w:fldChar w:fldCharType="separate"/>
+            </w:r>
+            <w:r>
+              <w:rPr>
+                <w:noProof/>
+                <w:webHidden/>
+              </w:rPr>
+              <w:t>7</w:t>
+            </w:r>
+            <w:r>
+              <w:rPr>
+                <w:noProof/>
+                <w:webHidden/>
+              </w:rPr>
+              <w:fldChar w:fldCharType="end"/>
+            </w:r>
+          </w:hyperlink>
+        </w:p>
+        <w:p>
+          <w:pPr>
+            <w:pStyle w:val="Inhopg2"/>
+            <w:tabs>
+              <w:tab w:val="left" w:pos="880"/>
+              <w:tab w:val="right" w:leader="dot" w:pos="9062"/>
+            </w:tabs>
+            <w:rPr>
+              <w:rFonts w:eastAsiaTheme="minorEastAsia"/>
+              <w:noProof/>
+              <w:lang w:eastAsia="nl-NL"/>
+            </w:rPr>
+          </w:pPr>
+          <w:hyperlink w:anchor="_Toc136180450" w:history="1">
+            <w:r>
+              <w:rPr>
+                <w:rStyle w:val="Hyperlink"/>
+                <w:noProof/>
+              </w:rPr>
+              <w:t>2.3.</w:t>
+            </w:r>
+            <w:r>
+              <w:rPr>
+                <w:rFonts w:eastAsiaTheme="minorEastAsia"/>
+                <w:noProof/>
+                <w:lang w:eastAsia="nl-NL"/>
+              </w:rPr>
+              <w:tab/>
+            </w:r>
+            <w:r>
+              <w:rPr>
+                <w:rStyle w:val="Hyperlink"/>
+                <w:noProof/>
+              </w:rPr>
+              <w:t>Deelvraag 3: Hoe zet ik een goede abstractie laag op voor mijn closed loop systeem die veel functionaliteit bied en de inhoud van mijn programma overzichtelijker maakt?</w:t>
+            </w:r>
+            <w:r>
+              <w:rPr>
+                <w:noProof/>
+                <w:webHidden/>
+              </w:rPr>
+              <w:tab/>
+            </w:r>
+            <w:r>
+              <w:rPr>
+                <w:noProof/>
+                <w:webHidden/>
+              </w:rPr>
+              <w:fldChar w:fldCharType="begin"/>
+            </w:r>
+            <w:r>
+              <w:rPr>
+                <w:noProof/>
+                <w:webHidden/>
+              </w:rPr>
+              <w:instrText xml:space="preserve"> PAGEREF _Toc136180450 \h </w:instrText>
+            </w:r>
+            <w:r>
+              <w:rPr>
+                <w:noProof/>
+                <w:webHidden/>
+              </w:rPr>
+            </w:r>
+            <w:r>
+              <w:rPr>
+                <w:noProof/>
+                <w:webHidden/>
+              </w:rPr>
+              <w:fldChar w:fldCharType="separate"/>
+            </w:r>
+            <w:r>
+              <w:rPr>
+                <w:noProof/>
+                <w:webHidden/>
+              </w:rPr>
+              <w:t>8</w:t>
+            </w:r>
+            <w:r>
+              <w:rPr>
+                <w:noProof/>
+                <w:webHidden/>
+              </w:rPr>
+              <w:fldChar w:fldCharType="end"/>
+            </w:r>
+          </w:hyperlink>
+        </w:p>
+        <w:p>
+          <w:pPr>
+            <w:pStyle w:val="Inhopg3"/>
+            <w:tabs>
+              <w:tab w:val="left" w:pos="1320"/>
+              <w:tab w:val="right" w:leader="dot" w:pos="9062"/>
+            </w:tabs>
+            <w:rPr>
+              <w:noProof/>
+            </w:rPr>
+          </w:pPr>
+          <w:hyperlink w:anchor="_Toc136180451" w:history="1">
+            <w:r>
+              <w:rPr>
+                <w:rStyle w:val="Hyperlink"/>
+                <w:noProof/>
+              </w:rPr>
+              <w:t>2.3.1.</w:t>
+            </w:r>
+            <w:r>
+              <w:rPr>
+                <w:noProof/>
+              </w:rPr>
+              <w:tab/>
+            </w:r>
+            <w:r>
+              <w:rPr>
+                <w:rStyle w:val="Hyperlink"/>
+                <w:noProof/>
+              </w:rPr>
+              <w:t>Klassendiagram</w:t>
+            </w:r>
+            <w:r>
+              <w:rPr>
+                <w:noProof/>
+                <w:webHidden/>
+              </w:rPr>
+              <w:tab/>
+            </w:r>
+            <w:r>
+              <w:rPr>
+                <w:noProof/>
+                <w:webHidden/>
+              </w:rPr>
+              <w:fldChar w:fldCharType="begin"/>
+            </w:r>
+            <w:r>
+              <w:rPr>
+                <w:noProof/>
+                <w:webHidden/>
+              </w:rPr>
+              <w:instrText xml:space="preserve"> PAGEREF _Toc136180451 \h </w:instrText>
+            </w:r>
+            <w:r>
+              <w:rPr>
+                <w:noProof/>
+                <w:webHidden/>
+              </w:rPr>
+            </w:r>
+            <w:r>
+              <w:rPr>
+                <w:noProof/>
+                <w:webHidden/>
+              </w:rPr>
+              <w:fldChar w:fldCharType="separate"/>
+            </w:r>
+            <w:r>
+              <w:rPr>
+                <w:noProof/>
+                <w:webHidden/>
+              </w:rPr>
+              <w:t>8</w:t>
+            </w:r>
+            <w:r>
+              <w:rPr>
+                <w:noProof/>
+                <w:webHidden/>
+              </w:rPr>
+              <w:fldChar w:fldCharType="end"/>
+            </w:r>
+          </w:hyperlink>
+        </w:p>
+        <w:p>
+          <w:pPr>
+            <w:pStyle w:val="Inhopg3"/>
+            <w:tabs>
+              <w:tab w:val="left" w:pos="1320"/>
+              <w:tab w:val="right" w:leader="dot" w:pos="9062"/>
+            </w:tabs>
+            <w:rPr>
+              <w:noProof/>
+            </w:rPr>
+          </w:pPr>
+          <w:hyperlink w:anchor="_Toc136180452" w:history="1">
+            <w:r>
+              <w:rPr>
+                <w:rStyle w:val="Hyperlink"/>
+                <w:noProof/>
+              </w:rPr>
+              <w:t>2.3.2.</w:t>
+            </w:r>
+            <w:r>
+              <w:rPr>
+                <w:noProof/>
+              </w:rPr>
+              <w:tab/>
+            </w:r>
+            <w:r>
+              <w:rPr>
+                <w:rStyle w:val="Hyperlink"/>
+                <w:noProof/>
+              </w:rPr>
+              <w:t>Implementatie</w:t>
+            </w:r>
+            <w:r>
+              <w:rPr>
+                <w:noProof/>
+                <w:webHidden/>
+              </w:rPr>
+              <w:tab/>
+            </w:r>
+            <w:r>
+              <w:rPr>
+                <w:noProof/>
+                <w:webHidden/>
+              </w:rPr>
+              <w:fldChar w:fldCharType="begin"/>
+            </w:r>
+            <w:r>
+              <w:rPr>
+                <w:noProof/>
+                <w:webHidden/>
+              </w:rPr>
+              <w:instrText xml:space="preserve"> PAGEREF _Toc136180452 \h </w:instrText>
+            </w:r>
+            <w:r>
+              <w:rPr>
+                <w:noProof/>
+                <w:webHidden/>
+              </w:rPr>
+            </w:r>
+            <w:r>
+              <w:rPr>
+                <w:noProof/>
+                <w:webHidden/>
+              </w:rPr>
+              <w:fldChar w:fldCharType="separate"/>
+            </w:r>
+            <w:r>
+              <w:rPr>
+                <w:noProof/>
+                <w:webHidden/>
+              </w:rPr>
+              <w:t>8</w:t>
             </w:r>
             <w:r>
               <w:rPr>
@@ -319,7 +905,7 @@
               <w:lang w:eastAsia="nl-NL"/>
             </w:rPr>
           </w:pPr>
-          <w:hyperlink w:anchor="_Toc132890511" w:history="1">
+          <w:hyperlink w:anchor="_Toc136180453" w:history="1">
             <w:r>
               <w:rPr>
                 <w:rStyle w:val="Hyperlink"/>
@@ -340,7 +926,7 @@
                 <w:rStyle w:val="Hyperlink"/>
                 <w:noProof/>
               </w:rPr>
-              <w:t>Hoofdvraag:</w:t>
+              <w:t>Conclusie</w:t>
             </w:r>
             <w:r>
               <w:rPr>
@@ -361,7 +947,7 @@
                 <w:noProof/>
                 <w:webHidden/>
               </w:rPr>
-              <w:instrText xml:space="preserve"> PAGEREF _Toc132890511 \h </w:instrText>
+              <w:instrText xml:space="preserve"> PAGEREF _Toc136180453 \h </w:instrText>
             </w:r>
             <w:r>
               <w:rPr>
@@ -381,265 +967,7 @@
                 <w:noProof/>
                 <w:webHidden/>
               </w:rPr>
-              <w:t>4</w:t>
-            </w:r>
-            <w:r>
-              <w:rPr>
-                <w:noProof/>
-                <w:webHidden/>
-              </w:rPr>
-              <w:fldChar w:fldCharType="end"/>
-            </w:r>
-          </w:hyperlink>
-        </w:p>
-        <w:p>
-          <w:pPr>
-            <w:pStyle w:val="Inhopg2"/>
-            <w:tabs>
-              <w:tab w:val="left" w:pos="880"/>
-              <w:tab w:val="right" w:leader="dot" w:pos="9062"/>
-            </w:tabs>
-            <w:rPr>
-              <w:rFonts w:eastAsiaTheme="minorEastAsia"/>
-              <w:noProof/>
-              <w:lang w:eastAsia="nl-NL"/>
-            </w:rPr>
-          </w:pPr>
-          <w:hyperlink w:anchor="_Toc132890512" w:history="1">
-            <w:r>
-              <w:rPr>
-                <w:rStyle w:val="Hyperlink"/>
-                <w:noProof/>
-              </w:rPr>
-              <w:t>3.1.</w:t>
-            </w:r>
-            <w:r>
-              <w:rPr>
-                <w:rFonts w:eastAsiaTheme="minorEastAsia"/>
-                <w:noProof/>
-                <w:lang w:eastAsia="nl-NL"/>
-              </w:rPr>
-              <w:tab/>
-            </w:r>
-            <w:r>
-              <w:rPr>
-                <w:rStyle w:val="Hyperlink"/>
-                <w:noProof/>
-              </w:rPr>
-              <w:t>Deelvraag 1: Hoe werkt de HC-SR04P?</w:t>
-            </w:r>
-            <w:r>
-              <w:rPr>
-                <w:noProof/>
-                <w:webHidden/>
-              </w:rPr>
-              <w:tab/>
-            </w:r>
-            <w:r>
-              <w:rPr>
-                <w:noProof/>
-                <w:webHidden/>
-              </w:rPr>
-              <w:fldChar w:fldCharType="begin"/>
-            </w:r>
-            <w:r>
-              <w:rPr>
-                <w:noProof/>
-                <w:webHidden/>
-              </w:rPr>
-              <w:instrText xml:space="preserve"> PAGEREF _Toc132890512 \h </w:instrText>
-            </w:r>
-            <w:r>
-              <w:rPr>
-                <w:noProof/>
-                <w:webHidden/>
-              </w:rPr>
-            </w:r>
-            <w:r>
-              <w:rPr>
-                <w:noProof/>
-                <w:webHidden/>
-              </w:rPr>
-              <w:fldChar w:fldCharType="separate"/>
-            </w:r>
-            <w:r>
-              <w:rPr>
-                <w:noProof/>
-                <w:webHidden/>
-              </w:rPr>
-              <w:t>4</w:t>
-            </w:r>
-            <w:r>
-              <w:rPr>
-                <w:noProof/>
-                <w:webHidden/>
-              </w:rPr>
-              <w:fldChar w:fldCharType="end"/>
-            </w:r>
-          </w:hyperlink>
-        </w:p>
-        <w:p>
-          <w:pPr>
-            <w:pStyle w:val="Inhopg2"/>
-            <w:tabs>
-              <w:tab w:val="left" w:pos="880"/>
-              <w:tab w:val="right" w:leader="dot" w:pos="9062"/>
-            </w:tabs>
-            <w:rPr>
-              <w:rFonts w:eastAsiaTheme="minorEastAsia"/>
-              <w:noProof/>
-              <w:lang w:eastAsia="nl-NL"/>
-            </w:rPr>
-          </w:pPr>
-          <w:hyperlink w:anchor="_Toc132890513" w:history="1">
-            <w:r>
-              <w:rPr>
-                <w:rStyle w:val="Hyperlink"/>
-                <w:noProof/>
-              </w:rPr>
-              <w:t>3.2.</w:t>
-            </w:r>
-            <w:r>
-              <w:rPr>
-                <w:rFonts w:eastAsiaTheme="minorEastAsia"/>
-                <w:noProof/>
-                <w:lang w:eastAsia="nl-NL"/>
-              </w:rPr>
-              <w:tab/>
-            </w:r>
-            <w:r>
-              <w:rPr>
-                <w:rStyle w:val="Hyperlink"/>
-                <w:noProof/>
-              </w:rPr>
-              <w:t>Deelvraag 2: Hoe lees ik de HC-SR04P sensor uit op het stm32 nucleo bord?</w:t>
-            </w:r>
-            <w:r>
-              <w:rPr>
-                <w:noProof/>
-                <w:webHidden/>
-              </w:rPr>
-              <w:tab/>
-            </w:r>
-            <w:r>
-              <w:rPr>
-                <w:noProof/>
-                <w:webHidden/>
-              </w:rPr>
-              <w:fldChar w:fldCharType="begin"/>
-            </w:r>
-            <w:r>
-              <w:rPr>
-                <w:noProof/>
-                <w:webHidden/>
-              </w:rPr>
-              <w:instrText xml:space="preserve"> PAGEREF _Toc132890513 \h </w:instrText>
-            </w:r>
-            <w:r>
-              <w:rPr>
-                <w:noProof/>
-                <w:webHidden/>
-              </w:rPr>
-            </w:r>
-            <w:r>
-              <w:rPr>
-                <w:noProof/>
-                <w:webHidden/>
-              </w:rPr>
-              <w:fldChar w:fldCharType="separate"/>
-            </w:r>
-            <w:r>
-              <w:rPr>
-                <w:noProof/>
-                <w:webHidden/>
-              </w:rPr>
-              <w:t>5</w:t>
-            </w:r>
-            <w:r>
-              <w:rPr>
-                <w:noProof/>
-                <w:webHidden/>
-              </w:rPr>
-              <w:fldChar w:fldCharType="end"/>
-            </w:r>
-          </w:hyperlink>
-        </w:p>
-        <w:p>
-          <w:pPr>
-            <w:pStyle w:val="Inhopg2"/>
-            <w:tabs>
-              <w:tab w:val="left" w:pos="880"/>
-              <w:tab w:val="right" w:leader="dot" w:pos="9062"/>
-            </w:tabs>
-            <w:rPr>
-              <w:rFonts w:eastAsiaTheme="minorEastAsia"/>
-              <w:noProof/>
-              <w:lang w:eastAsia="nl-NL"/>
-            </w:rPr>
-          </w:pPr>
-          <w:hyperlink w:anchor="_Toc132890514" w:history="1">
-            <w:r>
-              <w:rPr>
-                <w:rStyle w:val="Hyperlink"/>
-                <w:noProof/>
-              </w:rPr>
-              <w:t>3.3.</w:t>
-            </w:r>
-            <w:r>
-              <w:rPr>
-                <w:rFonts w:eastAsiaTheme="minorEastAsia"/>
-                <w:noProof/>
-                <w:lang w:eastAsia="nl-NL"/>
-              </w:rPr>
-              <w:tab/>
-            </w:r>
-            <w:r>
-              <w:rPr>
-                <w:rStyle w:val="Hyperlink"/>
-                <w:noProof/>
-              </w:rPr>
-              <w:t>Deelvraag 3</w:t>
-            </w:r>
-            <w:r>
-              <w:rPr>
-                <w:noProof/>
-                <w:webHidden/>
-              </w:rPr>
-              <w:tab/>
-            </w:r>
-            <w:r>
-              <w:rPr>
-                <w:noProof/>
-                <w:webHidden/>
-              </w:rPr>
-              <w:fldChar w:fldCharType="begin"/>
-            </w:r>
-            <w:r>
-              <w:rPr>
-                <w:noProof/>
-                <w:webHidden/>
-              </w:rPr>
-              <w:instrText xml:space="preserve"> PAGEREF _Toc132890514 \h </w:instrText>
-            </w:r>
-            <w:r>
-              <w:rPr>
-                <w:noProof/>
-                <w:webHidden/>
-              </w:rPr>
-            </w:r>
-            <w:r>
-              <w:rPr>
-                <w:noProof/>
-                <w:webHidden/>
-              </w:rPr>
-              <w:fldChar w:fldCharType="separate"/>
-            </w:r>
-            <w:r>
-              <w:rPr>
-                <w:noProof/>
-                <w:webHidden/>
-              </w:rPr>
-              <w:t>5</w:t>
+              <w:t>9</w:t>
             </w:r>
             <w:r>
               <w:rPr>
@@ -663,7 +991,7 @@
               <w:lang w:eastAsia="nl-NL"/>
             </w:rPr>
           </w:pPr>
-          <w:hyperlink w:anchor="_Toc132890515" w:history="1">
+          <w:hyperlink w:anchor="_Toc136180454" w:history="1">
             <w:r>
               <w:rPr>
                 <w:rStyle w:val="Hyperlink"/>
@@ -684,7 +1012,7 @@
                 <w:rStyle w:val="Hyperlink"/>
                 <w:noProof/>
               </w:rPr>
-              <w:t>Conclusie</w:t>
+              <w:t>Bronvermelding</w:t>
             </w:r>
             <w:r>
               <w:rPr>
@@ -705,7 +1033,7 @@
                 <w:noProof/>
                 <w:webHidden/>
               </w:rPr>
-              <w:instrText xml:space="preserve"> PAGEREF _Toc132890515 \h </w:instrText>
+              <w:instrText xml:space="preserve"> PAGEREF _Toc136180454 \h </w:instrText>
             </w:r>
             <w:r>
               <w:rPr>
@@ -725,93 +1053,7 @@
                 <w:noProof/>
                 <w:webHidden/>
               </w:rPr>
-              <w:t>6</w:t>
-            </w:r>
-            <w:r>
-              <w:rPr>
-                <w:noProof/>
-                <w:webHidden/>
-              </w:rPr>
-              <w:fldChar w:fldCharType="end"/>
-            </w:r>
-          </w:hyperlink>
-        </w:p>
-        <w:p>
-          <w:pPr>
-            <w:pStyle w:val="Inhopg1"/>
-            <w:tabs>
-              <w:tab w:val="left" w:pos="440"/>
-              <w:tab w:val="right" w:leader="dot" w:pos="9062"/>
-            </w:tabs>
-            <w:rPr>
-              <w:rFonts w:eastAsiaTheme="minorEastAsia"/>
-              <w:noProof/>
-              <w:lang w:eastAsia="nl-NL"/>
-            </w:rPr>
-          </w:pPr>
-          <w:hyperlink w:anchor="_Toc132890516" w:history="1">
-            <w:r>
-              <w:rPr>
-                <w:rStyle w:val="Hyperlink"/>
-                <w:noProof/>
-              </w:rPr>
-              <w:t>5.</w:t>
-            </w:r>
-            <w:r>
-              <w:rPr>
-                <w:rFonts w:eastAsiaTheme="minorEastAsia"/>
-                <w:noProof/>
-                <w:lang w:eastAsia="nl-NL"/>
-              </w:rPr>
-              <w:tab/>
-            </w:r>
-            <w:r>
-              <w:rPr>
-                <w:rStyle w:val="Hyperlink"/>
-                <w:noProof/>
-              </w:rPr>
-              <w:t>Bronvermelding</w:t>
-            </w:r>
-            <w:r>
-              <w:rPr>
-                <w:noProof/>
-                <w:webHidden/>
-              </w:rPr>
-              <w:tab/>
-            </w:r>
-            <w:r>
-              <w:rPr>
-                <w:noProof/>
-                <w:webHidden/>
-              </w:rPr>
-              <w:fldChar w:fldCharType="begin"/>
-            </w:r>
-            <w:r>
-              <w:rPr>
-                <w:noProof/>
-                <w:webHidden/>
-              </w:rPr>
-              <w:instrText xml:space="preserve"> PAGEREF _Toc132890516 \h </w:instrText>
-            </w:r>
-            <w:r>
-              <w:rPr>
-                <w:noProof/>
-                <w:webHidden/>
-              </w:rPr>
-            </w:r>
-            <w:r>
-              <w:rPr>
-                <w:noProof/>
-                <w:webHidden/>
-              </w:rPr>
-              <w:fldChar w:fldCharType="separate"/>
-            </w:r>
-            <w:r>
-              <w:rPr>
-                <w:noProof/>
-                <w:webHidden/>
-              </w:rPr>
-              <w:t>7</w:t>
+              <w:t>10</w:t>
             </w:r>
             <w:r>
               <w:rPr>
@@ -846,22 +1088,62 @@
           <w:numId w:val="1"/>
         </w:numPr>
       </w:pPr>
-      <w:bookmarkStart w:id="0" w:name="_Toc132890509"/>
+      <w:bookmarkStart w:id="0" w:name="_Toc136180444"/>
       <w:r>
         <w:lastRenderedPageBreak/>
         <w:t>Aanleiding</w:t>
       </w:r>
       <w:bookmarkEnd w:id="0"/>
     </w:p>
-    <w:p>
-      <w:r>
-        <w:t>Ik maak deze challenge om te leren wat closed loops zijn en hoe ik de ultrasonische sensor moet toepassen. Dit ga ik doen aan de hand van verschillende requirements waaraan de opdracht</w:t>
+    <w:p/>
+    <w:p>
+      <w:r>
+        <w:t xml:space="preserve">Ik maak deze </w:t>
+      </w:r>
+      <w:proofErr w:type="spellStart"/>
+      <w:r>
+        <w:t>challenge</w:t>
+      </w:r>
+      <w:proofErr w:type="spellEnd"/>
+      <w:r>
+        <w:t xml:space="preserve"> om te leren wat </w:t>
+      </w:r>
+      <w:proofErr w:type="spellStart"/>
+      <w:r>
+        <w:t>closed</w:t>
+      </w:r>
+      <w:proofErr w:type="spellEnd"/>
+      <w:r>
+        <w:t xml:space="preserve"> loops zijn en hoe ik de ultrasonische sensor moet toepassen. Dit ga ik doen aan de hand van verschillende </w:t>
+      </w:r>
+      <w:proofErr w:type="spellStart"/>
+      <w:r>
+        <w:t>requirements</w:t>
+      </w:r>
+      <w:proofErr w:type="spellEnd"/>
+      <w:r>
+        <w:t xml:space="preserve"> waaraan de opdracht</w:t>
       </w:r>
       <w:r>
         <w:t xml:space="preserve"> moet voldoen.</w:t>
       </w:r>
-    </w:p>
-    <w:p/>
+      <w:r>
+        <w:t xml:space="preserve"> Deze </w:t>
+      </w:r>
+      <w:proofErr w:type="spellStart"/>
+      <w:r>
+        <w:t>challenge</w:t>
+      </w:r>
+      <w:proofErr w:type="spellEnd"/>
+      <w:r>
+        <w:t xml:space="preserve"> bestaat uit verschillende delen die er allemaal in verwerkt worden.</w:t>
+      </w:r>
+    </w:p>
+    <w:p>
+      <w:r>
+        <w:br w:type="page"/>
+      </w:r>
+    </w:p>
     <w:p>
       <w:pPr>
         <w:pStyle w:val="Kop1"/>
@@ -870,34 +1152,26 @@
           <w:numId w:val="1"/>
         </w:numPr>
       </w:pPr>
-      <w:bookmarkStart w:id="1" w:name="_Toc132890510"/>
-      <w:r>
-        <w:t>Probleemstelling</w:t>
-      </w:r>
-      <w:bookmarkEnd w:id="1"/>
-    </w:p>
-    <w:p>
-      <w:r>
-        <w:br w:type="page"/>
-      </w:r>
-    </w:p>
-    <w:p>
-      <w:pPr>
-        <w:pStyle w:val="Kop1"/>
-        <w:numPr>
-          <w:ilvl w:val="0"/>
-          <w:numId w:val="1"/>
-        </w:numPr>
-      </w:pPr>
-      <w:bookmarkStart w:id="2" w:name="_Toc132890511"/>
+      <w:bookmarkStart w:id="1" w:name="_Toc136180445"/>
       <w:r>
         <w:lastRenderedPageBreak/>
         <w:t>Hoofdvraag:</w:t>
       </w:r>
-      <w:bookmarkEnd w:id="2"/>
       <w:r>
         <w:t xml:space="preserve"> </w:t>
       </w:r>
+      <w:r>
+        <w:t xml:space="preserve">Hoe zet ik een </w:t>
+      </w:r>
+      <w:proofErr w:type="spellStart"/>
+      <w:r>
+        <w:t>closed</w:t>
+      </w:r>
+      <w:proofErr w:type="spellEnd"/>
+      <w:r>
+        <w:t xml:space="preserve"> loop systeem met abstractie laag op voor een autonome robotauto, waarbij gebruik wordt gemaakt van een ultrasonische sensor?</w:t>
+      </w:r>
+      <w:bookmarkEnd w:id="1"/>
     </w:p>
     <w:p/>
     <w:p>
@@ -908,14 +1182,14 @@
           <w:numId w:val="1"/>
         </w:numPr>
       </w:pPr>
-      <w:bookmarkStart w:id="3" w:name="_Toc132890512"/>
+      <w:bookmarkStart w:id="2" w:name="_Toc136180446"/>
       <w:r>
         <w:t>Deelvraag 1</w:t>
       </w:r>
       <w:r>
         <w:t>: Hoe werkt de HC-SR04P?</w:t>
       </w:r>
-      <w:bookmarkEnd w:id="3"/>
+      <w:bookmarkEnd w:id="2"/>
     </w:p>
     <w:p>
       <w:pPr>
@@ -990,7 +1264,21 @@
         <w:rPr>
           <w:rFonts w:asciiTheme="minorHAnsi" w:hAnsiTheme="minorHAnsi" w:cstheme="minorHAnsi"/>
         </w:rPr>
-        <w:t xml:space="preserve">De sensor beschikt over vier pins. </w:t>
+        <w:t xml:space="preserve">De sensor beschikt over vier </w:t>
+      </w:r>
+      <w:proofErr w:type="spellStart"/>
+      <w:r>
+        <w:rPr>
+          <w:rFonts w:asciiTheme="minorHAnsi" w:hAnsiTheme="minorHAnsi" w:cstheme="minorHAnsi"/>
+        </w:rPr>
+        <w:t>pins</w:t>
+      </w:r>
+      <w:proofErr w:type="spellEnd"/>
+      <w:r>
+        <w:rPr>
+          <w:rFonts w:asciiTheme="minorHAnsi" w:hAnsiTheme="minorHAnsi" w:cstheme="minorHAnsi"/>
+        </w:rPr>
+        <w:t xml:space="preserve">. </w:t>
       </w:r>
     </w:p>
     <w:p>
@@ -1004,11 +1292,19 @@
           <w:rFonts w:asciiTheme="minorHAnsi" w:hAnsiTheme="minorHAnsi" w:cstheme="minorHAnsi"/>
         </w:rPr>
       </w:pPr>
+      <w:proofErr w:type="spellStart"/>
       <w:r>
         <w:rPr>
           <w:rFonts w:asciiTheme="minorHAnsi" w:hAnsiTheme="minorHAnsi" w:cstheme="minorHAnsi"/>
         </w:rPr>
-        <w:t>Vcc, voor de 5 volt input</w:t>
+        <w:t>Vcc</w:t>
+      </w:r>
+      <w:proofErr w:type="spellEnd"/>
+      <w:r>
+        <w:rPr>
+          <w:rFonts w:asciiTheme="minorHAnsi" w:hAnsiTheme="minorHAnsi" w:cstheme="minorHAnsi"/>
+        </w:rPr>
+        <w:t>, voor de 5 volt input</w:t>
       </w:r>
     </w:p>
     <w:p>
@@ -1022,11 +1318,61 @@
           <w:rFonts w:asciiTheme="minorHAnsi" w:hAnsiTheme="minorHAnsi" w:cstheme="minorHAnsi"/>
         </w:rPr>
       </w:pPr>
+      <w:proofErr w:type="spellStart"/>
       <w:r>
         <w:rPr>
           <w:rFonts w:asciiTheme="minorHAnsi" w:hAnsiTheme="minorHAnsi" w:cstheme="minorHAnsi"/>
         </w:rPr>
-        <w:t>Trig, de trigger pulse input pin. Op het moment dat deze wordt geactiveerd zal hij een ultrasone pulse uitzenden om de afstand tot een object te kunnen berkeken. Een puls duurt ongeveer 10 microseconden.</w:t>
+        <w:t>Trig</w:t>
+      </w:r>
+      <w:proofErr w:type="spellEnd"/>
+      <w:r>
+        <w:rPr>
+          <w:rFonts w:asciiTheme="minorHAnsi" w:hAnsiTheme="minorHAnsi" w:cstheme="minorHAnsi"/>
+        </w:rPr>
+        <w:t xml:space="preserve">, de trigger </w:t>
+      </w:r>
+      <w:proofErr w:type="spellStart"/>
+      <w:r>
+        <w:rPr>
+          <w:rFonts w:asciiTheme="minorHAnsi" w:hAnsiTheme="minorHAnsi" w:cstheme="minorHAnsi"/>
+        </w:rPr>
+        <w:t>pulse</w:t>
+      </w:r>
+      <w:proofErr w:type="spellEnd"/>
+      <w:r>
+        <w:rPr>
+          <w:rFonts w:asciiTheme="minorHAnsi" w:hAnsiTheme="minorHAnsi" w:cstheme="minorHAnsi"/>
+        </w:rPr>
+        <w:t xml:space="preserve"> input pin. Op het moment dat deze wordt geactiveerd zal hij een ultrasone </w:t>
+      </w:r>
+      <w:proofErr w:type="spellStart"/>
+      <w:r>
+        <w:rPr>
+          <w:rFonts w:asciiTheme="minorHAnsi" w:hAnsiTheme="minorHAnsi" w:cstheme="minorHAnsi"/>
+        </w:rPr>
+        <w:t>pulse</w:t>
+      </w:r>
+      <w:proofErr w:type="spellEnd"/>
+      <w:r>
+        <w:rPr>
+          <w:rFonts w:asciiTheme="minorHAnsi" w:hAnsiTheme="minorHAnsi" w:cstheme="minorHAnsi"/>
+        </w:rPr>
+        <w:t xml:space="preserve"> uitzenden om de afstand tot een object te kunnen </w:t>
+      </w:r>
+      <w:proofErr w:type="spellStart"/>
+      <w:r>
+        <w:rPr>
+          <w:rFonts w:asciiTheme="minorHAnsi" w:hAnsiTheme="minorHAnsi" w:cstheme="minorHAnsi"/>
+        </w:rPr>
+        <w:t>berkeken</w:t>
+      </w:r>
+      <w:proofErr w:type="spellEnd"/>
+      <w:r>
+        <w:rPr>
+          <w:rFonts w:asciiTheme="minorHAnsi" w:hAnsiTheme="minorHAnsi" w:cstheme="minorHAnsi"/>
+        </w:rPr>
+        <w:t>. Een puls duurt ongeveer 10 microseconden.</w:t>
       </w:r>
     </w:p>
     <w:p>
@@ -1121,16 +1467,30 @@
         </w:rPr>
       </w:pPr>
       <w:r>
+        <w:lastRenderedPageBreak/>
         <w:t xml:space="preserve">Figuur </w:t>
       </w:r>
-      <w:fldSimple w:instr=" SEQ Figuur \* ARABIC ">
-        <w:r>
-          <w:rPr>
-            <w:noProof/>
-          </w:rPr>
-          <w:t>1</w:t>
-        </w:r>
-      </w:fldSimple>
+      <w:r>
+        <w:fldChar w:fldCharType="begin"/>
+      </w:r>
+      <w:r>
+        <w:instrText xml:space="preserve"> SEQ Figuur \* ARABIC </w:instrText>
+      </w:r>
+      <w:r>
+        <w:fldChar w:fldCharType="separate"/>
+      </w:r>
+      <w:r>
+        <w:rPr>
+          <w:noProof/>
+        </w:rPr>
+        <w:t>1</w:t>
+      </w:r>
+      <w:r>
+        <w:rPr>
+          <w:noProof/>
+        </w:rPr>
+        <w:fldChar w:fldCharType="end"/>
+      </w:r>
       <w:r>
         <w:t xml:space="preserve"> Bron: Datasheet</w:t>
       </w:r>
@@ -1154,7 +1514,6 @@
         <w:rPr>
           <w:rFonts w:asciiTheme="minorHAnsi" w:hAnsiTheme="minorHAnsi" w:cstheme="minorHAnsi"/>
         </w:rPr>
-        <w:lastRenderedPageBreak/>
         <w:t>De afstand tot het object kan worden berekend door de tijd die de ultrasone puls nodig had om te reizen naar het object en terug te keren te delen door twee, omdat de ultrasone puls een afstand aflegt die gelijk is aan de afstand naar het object plus de afstand terug naar de sensor. Door deze berekening te maken kan de afstand tot het object worden bepaald met behulp van de formule:</w:t>
       </w:r>
     </w:p>
@@ -1206,7 +1565,7 @@
           <w:numId w:val="1"/>
         </w:numPr>
       </w:pPr>
-      <w:bookmarkStart w:id="4" w:name="_Toc132890513"/>
+      <w:bookmarkStart w:id="3" w:name="_Toc136180447"/>
       <w:r>
         <w:t>Deelvraag 2</w:t>
       </w:r>
@@ -1223,9 +1582,17 @@
         <w:t>toe</w:t>
       </w:r>
       <w:r>
-        <w:t xml:space="preserve"> op het stm32 nucleo bord?</w:t>
-      </w:r>
-      <w:bookmarkEnd w:id="4"/>
+        <w:t xml:space="preserve"> op het stm32 </w:t>
+      </w:r>
+      <w:proofErr w:type="spellStart"/>
+      <w:r>
+        <w:t>nucleo</w:t>
+      </w:r>
+      <w:proofErr w:type="spellEnd"/>
+      <w:r>
+        <w:t xml:space="preserve"> bord?</w:t>
+      </w:r>
+      <w:bookmarkEnd w:id="3"/>
     </w:p>
     <w:p/>
     <w:p>
@@ -1247,9 +1614,11 @@
           <w:numId w:val="1"/>
         </w:numPr>
       </w:pPr>
+      <w:bookmarkStart w:id="4" w:name="_Toc136180448"/>
       <w:r>
         <w:t>Techniek 1</w:t>
       </w:r>
+      <w:bookmarkEnd w:id="4"/>
     </w:p>
     <w:p>
       <w:r>
@@ -1262,13 +1631,29 @@
         <w:t xml:space="preserve"> in te stellen</w:t>
       </w:r>
       <w:r>
-        <w:t xml:space="preserve"> voor het genereren van een pwm signaal op de trigger pin. Deze </w:t>
+        <w:t xml:space="preserve"> voor het genereren van een </w:t>
+      </w:r>
+      <w:proofErr w:type="spellStart"/>
+      <w:r>
+        <w:t>pwm</w:t>
+      </w:r>
+      <w:proofErr w:type="spellEnd"/>
+      <w:r>
+        <w:t xml:space="preserve"> signaal op de trigger pin. Deze </w:t>
       </w:r>
       <w:r>
         <w:t>stel ik dan in</w:t>
       </w:r>
       <w:r>
-        <w:t xml:space="preserve"> zodat de lengte van het signaal 10 uS is en de tijd tussen twee pulsen 25 ms.</w:t>
+        <w:t xml:space="preserve"> zodat de lengte van het signaal 10 </w:t>
+      </w:r>
+      <w:proofErr w:type="spellStart"/>
+      <w:r>
+        <w:t>uS</w:t>
+      </w:r>
+      <w:proofErr w:type="spellEnd"/>
+      <w:r>
+        <w:t xml:space="preserve"> is en de tijd tussen twee pulsen 25 ms.</w:t>
       </w:r>
     </w:p>
     <w:p>
@@ -1321,10 +1706,42 @@
     <w:p>
       <w:r>
         <w:lastRenderedPageBreak/>
-        <w:t xml:space="preserve">Vervolgens stel ik timer 4 in voor het berekenen van de pulsetijd (Echo time). Timer 4 laat ik continue doortellen zodat ik op elk moment de waarde van de timer kan opvragen. Dan vraag ik de waarde van de timer op, op het moment dat de triggerpin is geactiveerd. Als de echo pin hoog wordt en dus het signaal binnenkrijgt, </w:t>
-      </w:r>
-      <w:r>
-        <w:t xml:space="preserve">zal er een interrupt getriggered worden. In de interrupt handle methode </w:t>
+        <w:t xml:space="preserve">Vervolgens stel ik timer 4 in voor het berekenen van de </w:t>
+      </w:r>
+      <w:proofErr w:type="spellStart"/>
+      <w:r>
+        <w:t>pulsetijd</w:t>
+      </w:r>
+      <w:proofErr w:type="spellEnd"/>
+      <w:r>
+        <w:t xml:space="preserve"> (Echo time). Timer 4 laat ik continue doortellen zodat ik op elk moment de waarde van de timer kan opvragen. Dan vraag ik de waarde van de timer op, op het moment dat de triggerpin is geactiveerd. Als de echo pin hoog wordt en dus het signaal binnenkrijgt, </w:t>
+      </w:r>
+      <w:r>
+        <w:t xml:space="preserve">zal er een </w:t>
+      </w:r>
+      <w:proofErr w:type="spellStart"/>
+      <w:r>
+        <w:t>interrupt</w:t>
+      </w:r>
+      <w:proofErr w:type="spellEnd"/>
+      <w:r>
+        <w:t xml:space="preserve"> </w:t>
+      </w:r>
+      <w:proofErr w:type="spellStart"/>
+      <w:r>
+        <w:t>getriggered</w:t>
+      </w:r>
+      <w:proofErr w:type="spellEnd"/>
+      <w:r>
+        <w:t xml:space="preserve"> worden. In de </w:t>
+      </w:r>
+      <w:proofErr w:type="spellStart"/>
+      <w:r>
+        <w:t>interrupt</w:t>
+      </w:r>
+      <w:proofErr w:type="spellEnd"/>
+      <w:r>
+        <w:t xml:space="preserve"> handle methode </w:t>
       </w:r>
       <w:r>
         <w:t xml:space="preserve">vraag ik de waarde van de timer weer op. Ik bereken dan het verschil tussen de twee waardes en zo heb ik de tijd dat het signaal erover gedaan heeft om heen en weer te gaan </w:t>
@@ -1335,7 +1752,23 @@
     </w:p>
     <w:p>
       <w:r>
-        <w:t>Hieronder zie je dat terug in de pulstraveltime die dus wordt berekend aan de hand van de interrupt.</w:t>
+        <w:t xml:space="preserve">Hieronder zie je dat terug in de </w:t>
+      </w:r>
+      <w:proofErr w:type="spellStart"/>
+      <w:r>
+        <w:t>pulstraveltime</w:t>
+      </w:r>
+      <w:proofErr w:type="spellEnd"/>
+      <w:r>
+        <w:t xml:space="preserve"> die dus wordt berekend aan de hand van de </w:t>
+      </w:r>
+      <w:proofErr w:type="spellStart"/>
+      <w:r>
+        <w:t>interrupt</w:t>
+      </w:r>
+      <w:proofErr w:type="spellEnd"/>
+      <w:r>
+        <w:t>.</w:t>
       </w:r>
     </w:p>
     <w:p>
@@ -1382,7 +1815,23 @@
     </w:p>
     <w:p>
       <w:r>
-        <w:t xml:space="preserve">De uiteindelijke afstand bereken ik dat aan de hand van de formule. Omdat de pulstraveltime in microseconde is doe ik hem maal 0.0343 uS/cm (343 m/s is de snelheid van geluid door lucht) </w:t>
+        <w:t xml:space="preserve">De uiteindelijke afstand bereken ik dat aan de hand van de formule. Omdat de </w:t>
+      </w:r>
+      <w:proofErr w:type="spellStart"/>
+      <w:r>
+        <w:t>pulstraveltime</w:t>
+      </w:r>
+      <w:proofErr w:type="spellEnd"/>
+      <w:r>
+        <w:t xml:space="preserve"> in microseconde is doe ik hem maal 0.0343 </w:t>
+      </w:r>
+      <w:proofErr w:type="spellStart"/>
+      <w:r>
+        <w:t>uS</w:t>
+      </w:r>
+      <w:proofErr w:type="spellEnd"/>
+      <w:r>
+        <w:t xml:space="preserve">/cm (343 m/s is de snelheid van geluid door lucht) </w:t>
       </w:r>
       <w:r>
         <w:t xml:space="preserve">en vervolgens deel ik hem nog door twee, omdat anders de gehele tijd wordt </w:t>
@@ -1450,9 +1899,11 @@
           <w:numId w:val="1"/>
         </w:numPr>
       </w:pPr>
+      <w:bookmarkStart w:id="5" w:name="_Toc136180449"/>
       <w:r>
         <w:t>Techniek 2</w:t>
       </w:r>
+      <w:bookmarkEnd w:id="5"/>
     </w:p>
     <w:p/>
     <w:p>
@@ -1472,7 +1923,15 @@
         <w:t>signaal hebben op de echo pin. Door deze twee timers juist te timen k</w:t>
       </w:r>
       <w:r>
-        <w:t>an ik constant de afstand blijven uitlezen. Hierbij is het belangrijk dat de timer op de trigger pin een pulse stuurt niet sneller dan elke 20ms. Waardes sneller dan dit zou betekenen dat bij een afstand &gt; 1 meter er al een nieuw trigger signaal komt als de vorige nog niet is opgevangen.</w:t>
+        <w:t xml:space="preserve">an ik constant de afstand blijven uitlezen. Hierbij is het belangrijk dat de timer op de trigger pin een </w:t>
+      </w:r>
+      <w:proofErr w:type="spellStart"/>
+      <w:r>
+        <w:t>pulse</w:t>
+      </w:r>
+      <w:proofErr w:type="spellEnd"/>
+      <w:r>
+        <w:t xml:space="preserve"> stuurt niet sneller dan elke 20ms. Waardes sneller dan dit zou betekenen dat bij een afstand &gt; 1 meter er al een nieuw trigger signaal komt als de vorige nog niet is opgevangen.</w:t>
       </w:r>
       <w:r>
         <w:t xml:space="preserve"> </w:t>
@@ -1480,7 +1939,31 @@
     </w:p>
     <w:p>
       <w:r>
-        <w:t xml:space="preserve">Om de afstand te bepalen moet ik steeds de echotime achterhalen, dit is de tijd dat de puls erover gedaan heeft om terug bij de sensor te komen. Dit kan ik doen door steeds de count te “capturen” op het moment dat de echo pin hoog wordt. </w:t>
+        <w:t xml:space="preserve">Om de afstand te bepalen moet ik steeds de </w:t>
+      </w:r>
+      <w:proofErr w:type="spellStart"/>
+      <w:r>
+        <w:t>echotime</w:t>
+      </w:r>
+      <w:proofErr w:type="spellEnd"/>
+      <w:r>
+        <w:t xml:space="preserve"> achterhalen, dit is de tijd dat de puls erover gedaan heeft om terug bij de sensor te komen. Dit kan ik doen door steeds de </w:t>
+      </w:r>
+      <w:proofErr w:type="spellStart"/>
+      <w:r>
+        <w:t>count</w:t>
+      </w:r>
+      <w:proofErr w:type="spellEnd"/>
+      <w:r>
+        <w:t xml:space="preserve"> te “</w:t>
+      </w:r>
+      <w:proofErr w:type="spellStart"/>
+      <w:r>
+        <w:t>capturen</w:t>
+      </w:r>
+      <w:proofErr w:type="spellEnd"/>
+      <w:r>
+        <w:t xml:space="preserve">” op het moment dat de echo pin hoog wordt. </w:t>
       </w:r>
     </w:p>
     <w:p>
@@ -2027,7 +2510,11 @@
         </mc:AlternateContent>
       </w:r>
     </w:p>
-    <w:p/>
+    <w:p>
+      <w:r>
+        <w:br w:type="page"/>
+      </w:r>
+    </w:p>
     <w:p>
       <w:pPr>
         <w:pStyle w:val="Kop2"/>
@@ -2036,11 +2523,727 @@
           <w:numId w:val="1"/>
         </w:numPr>
       </w:pPr>
-      <w:bookmarkStart w:id="5" w:name="_Toc132890514"/>
-      <w:r>
-        <w:t>Deelvraag 3</w:t>
-      </w:r>
-      <w:bookmarkEnd w:id="5"/>
+      <w:r>
+        <w:lastRenderedPageBreak/>
+        <w:t xml:space="preserve">Deelvraag 3 Wat is een </w:t>
+      </w:r>
+      <w:proofErr w:type="spellStart"/>
+      <w:r>
+        <w:t>closed</w:t>
+      </w:r>
+      <w:proofErr w:type="spellEnd"/>
+      <w:r>
+        <w:t xml:space="preserve"> loop systeem en hoe zet ik hem op?</w:t>
+      </w:r>
+    </w:p>
+    <w:p/>
+    <w:p>
+      <w:r>
+        <w:t xml:space="preserve">Uitleg in steekwoorden aan de hand van de </w:t>
+      </w:r>
+      <w:proofErr w:type="spellStart"/>
+      <w:r>
+        <w:t>videos</w:t>
+      </w:r>
+      <w:proofErr w:type="spellEnd"/>
+    </w:p>
+    <w:p>
+      <w:r>
+        <w:t>Open loop = Makkelijk op te</w:t>
+      </w:r>
+      <w:r>
+        <w:t xml:space="preserve"> zetten</w:t>
+      </w:r>
+      <w:r>
+        <w:t xml:space="preserve"> en te begrijpen maar heeft nadelen</w:t>
+      </w:r>
+    </w:p>
+    <w:p>
+      <w:r>
+        <w:t xml:space="preserve">Closed loop = </w:t>
+      </w:r>
+      <w:r>
+        <w:t xml:space="preserve">Een feedback systeem waarbij de output steeds wordt vergeleken met de gewenste </w:t>
+      </w:r>
+      <w:proofErr w:type="spellStart"/>
+      <w:r>
+        <w:t>ouptut</w:t>
+      </w:r>
+      <w:proofErr w:type="spellEnd"/>
+      <w:r>
+        <w:t>, om zo afwijkingen en fouten te voorkomen. Closed loop systemen zijn g</w:t>
+      </w:r>
+      <w:r>
+        <w:t>oed voor het handelen van variaties in het systeem en voor het handelen van onverwachte data. In het geval van een broodrooster kijk je bijvoorbeeld steeds naar de status van het brood</w:t>
+      </w:r>
+      <w:r>
+        <w:t>,</w:t>
+      </w:r>
+      <w:r>
+        <w:t xml:space="preserve"> i</w:t>
+      </w:r>
+      <w:proofErr w:type="spellStart"/>
+      <w:r>
+        <w:t>nplaats</w:t>
+      </w:r>
+      <w:proofErr w:type="spellEnd"/>
+      <w:r>
+        <w:t xml:space="preserve"> de broodrooster voor een vaste tijd aan te zetten</w:t>
+      </w:r>
+      <w:r>
+        <w:t>, iets wat je zou zien bij een open loop</w:t>
+      </w:r>
+      <w:r>
+        <w:t>.</w:t>
+      </w:r>
+    </w:p>
+    <w:p>
+      <w:r>
+        <w:t xml:space="preserve">Termen voor </w:t>
+      </w:r>
+      <w:proofErr w:type="spellStart"/>
+      <w:r>
+        <w:t>closed</w:t>
+      </w:r>
+      <w:proofErr w:type="spellEnd"/>
+      <w:r>
+        <w:t xml:space="preserve"> loop systemen:</w:t>
+      </w:r>
+    </w:p>
+    <w:p>
+      <w:proofErr w:type="spellStart"/>
+      <w:r>
+        <w:t>Desired</w:t>
+      </w:r>
+      <w:proofErr w:type="spellEnd"/>
+      <w:r>
+        <w:t xml:space="preserve"> output (Reference, Setpoint</w:t>
+      </w:r>
+      <w:r>
+        <w:t xml:space="preserve">, </w:t>
+      </w:r>
+      <w:proofErr w:type="spellStart"/>
+      <w:r>
+        <w:t>commanded</w:t>
+      </w:r>
+      <w:proofErr w:type="spellEnd"/>
+      <w:r>
+        <w:t xml:space="preserve"> </w:t>
+      </w:r>
+      <w:proofErr w:type="spellStart"/>
+      <w:r>
+        <w:t>variable</w:t>
+      </w:r>
+      <w:proofErr w:type="spellEnd"/>
+      <w:r>
+        <w:t>) = de output die je wilt hebben (bijv. dat de auto 50 km/h rijdt)</w:t>
+      </w:r>
+    </w:p>
+    <w:p>
+      <w:r>
+        <w:t>Output = de output die uit het systeem komt</w:t>
+      </w:r>
+    </w:p>
+    <w:p>
+      <w:r>
+        <w:t xml:space="preserve">Controller = het gene wat het systeem </w:t>
+      </w:r>
+      <w:proofErr w:type="spellStart"/>
+      <w:r>
+        <w:t>controlleert</w:t>
+      </w:r>
+      <w:proofErr w:type="spellEnd"/>
+      <w:r>
+        <w:t xml:space="preserve"> (bijv. de bestuurder van de auto)</w:t>
+      </w:r>
+    </w:p>
+    <w:p>
+      <w:r>
+        <w:t xml:space="preserve">Actuator = het gene wat de output </w:t>
+      </w:r>
+      <w:proofErr w:type="spellStart"/>
+      <w:r>
+        <w:t>beinvloed</w:t>
+      </w:r>
+      <w:proofErr w:type="spellEnd"/>
+      <w:r>
+        <w:t xml:space="preserve"> (bijv. het </w:t>
+      </w:r>
+      <w:proofErr w:type="spellStart"/>
+      <w:r>
+        <w:t>gaspadaal</w:t>
+      </w:r>
+      <w:proofErr w:type="spellEnd"/>
+      <w:r>
+        <w:t xml:space="preserve"> in een auto)</w:t>
+      </w:r>
+    </w:p>
+    <w:p>
+      <w:r>
+        <w:t>Plant = het object waarvan je de output wilt reguleren (bijv. de auto)</w:t>
+      </w:r>
+      <w:r>
+        <w:br/>
+        <w:t xml:space="preserve">Sensor = het gene wat de output van de plant bekijkt (bijv. </w:t>
+      </w:r>
+      <w:proofErr w:type="spellStart"/>
+      <w:r>
+        <w:t>speedometer</w:t>
+      </w:r>
+      <w:proofErr w:type="spellEnd"/>
+      <w:r>
+        <w:t>)</w:t>
+      </w:r>
+    </w:p>
+    <w:p>
+      <w:proofErr w:type="spellStart"/>
+      <w:r>
+        <w:t>Disturbance</w:t>
+      </w:r>
+      <w:proofErr w:type="spellEnd"/>
+      <w:r>
+        <w:t xml:space="preserve"> = kan invloed hebben op de plant (bijv. de weg wordt heel stijl bij een auto)</w:t>
+      </w:r>
+    </w:p>
+    <w:p>
+      <w:proofErr w:type="spellStart"/>
+      <w:r>
+        <w:t>Noise</w:t>
+      </w:r>
+      <w:proofErr w:type="spellEnd"/>
+      <w:r>
+        <w:t xml:space="preserve"> = variatie in de sensor data die je niet wilt hebben</w:t>
+      </w:r>
+    </w:p>
+    <w:p>
+      <w:r>
+        <w:t xml:space="preserve">Error = de waarde die de output afwijkt van de </w:t>
+      </w:r>
+      <w:proofErr w:type="spellStart"/>
+      <w:r>
+        <w:t>desired</w:t>
+      </w:r>
+      <w:proofErr w:type="spellEnd"/>
+      <w:r>
+        <w:t xml:space="preserve"> output</w:t>
+      </w:r>
+    </w:p>
+    <w:p>
+      <w:pPr>
+        <w:keepNext/>
+      </w:pPr>
+      <w:r>
+        <w:rPr>
+          <w:noProof/>
+        </w:rPr>
+        <w:drawing>
+          <wp:inline distT="0" distB="0" distL="0" distR="0" wp14:anchorId="614388ED" wp14:editId="50418B79">
+            <wp:extent cx="5151120" cy="2585780"/>
+            <wp:effectExtent l="0" t="0" r="0" b="5080"/>
+            <wp:docPr id="6" name="Afbeelding 6" descr="Afbeelding met tekst, schermopname, diagram&#10;&#10;Automatisch gegenereerde beschrijving"/>
+            <wp:cNvGraphicFramePr>
+              <a:graphicFrameLocks xmlns:a="http://schemas.openxmlformats.org/drawingml/2006/main" noChangeAspect="1"/>
+            </wp:cNvGraphicFramePr>
+            <a:graphic xmlns:a="http://schemas.openxmlformats.org/drawingml/2006/main">
+              <a:graphicData uri="http://schemas.openxmlformats.org/drawingml/2006/picture">
+                <pic:pic xmlns:pic="http://schemas.openxmlformats.org/drawingml/2006/picture">
+                  <pic:nvPicPr>
+                    <pic:cNvPr id="6" name="Afbeelding 6" descr="Afbeelding met tekst, schermopname, diagram&#10;&#10;Automatisch gegenereerde beschrijving"/>
+                    <pic:cNvPicPr/>
+                  </pic:nvPicPr>
+                  <pic:blipFill>
+                    <a:blip r:embed="rId82"/>
+                    <a:stretch>
+                      <a:fillRect/>
+                    </a:stretch>
+                  </pic:blipFill>
+                  <pic:spPr>
+                    <a:xfrm>
+                      <a:off x="0" y="0"/>
+                      <a:ext cx="5155566" cy="2588012"/>
+                    </a:xfrm>
+                    <a:prstGeom prst="rect">
+                      <a:avLst/>
+                    </a:prstGeom>
+                  </pic:spPr>
+                </pic:pic>
+              </a:graphicData>
+            </a:graphic>
+          </wp:inline>
+        </w:drawing>
+      </w:r>
+    </w:p>
+    <w:p>
+      <w:pPr>
+        <w:pStyle w:val="Bijschrift"/>
+      </w:pPr>
+      <w:r>
+        <w:t xml:space="preserve">Figuur </w:t>
+      </w:r>
+      <w:r>
+        <w:fldChar w:fldCharType="begin"/>
+      </w:r>
+      <w:r>
+        <w:instrText xml:space="preserve"> SEQ Figuur \* ARABIC </w:instrText>
+      </w:r>
+      <w:r>
+        <w:fldChar w:fldCharType="separate"/>
+      </w:r>
+      <w:r>
+        <w:rPr>
+          <w:noProof/>
+        </w:rPr>
+        <w:t>2</w:t>
+      </w:r>
+      <w:r>
+        <w:fldChar w:fldCharType="end"/>
+      </w:r>
+      <w:r>
+        <w:t xml:space="preserve"> Closed loop auto voorbeeld </w:t>
+      </w:r>
+      <w:r>
+        <w:t>(MATLAB, 2016e)</w:t>
+      </w:r>
+    </w:p>
+    <w:p/>
+    <w:p/>
+    <w:p/>
+    <w:p>
+      <w:r>
+        <w:lastRenderedPageBreak/>
+        <w:t xml:space="preserve">Voor het maken van een </w:t>
+      </w:r>
+      <w:proofErr w:type="spellStart"/>
+      <w:r>
+        <w:t>closed</w:t>
+      </w:r>
+      <w:proofErr w:type="spellEnd"/>
+      <w:r>
+        <w:t xml:space="preserve"> loop systeem is een PID </w:t>
+      </w:r>
+      <w:r>
+        <w:t xml:space="preserve">controller </w:t>
+      </w:r>
+      <w:r>
+        <w:t xml:space="preserve">een zeer belangrijke component. </w:t>
+      </w:r>
+      <w:r>
+        <w:t>PID</w:t>
+      </w:r>
+      <w:r>
+        <w:t xml:space="preserve"> staat voor</w:t>
+      </w:r>
+      <w:r>
+        <w:t xml:space="preserve"> (</w:t>
+      </w:r>
+      <w:proofErr w:type="spellStart"/>
+      <w:r>
+        <w:t>Proportional-Integral-Derivative</w:t>
+      </w:r>
+      <w:proofErr w:type="spellEnd"/>
+      <w:r>
+        <w:t>)</w:t>
+      </w:r>
+      <w:r>
+        <w:t xml:space="preserve"> en het draait om het reguleren van de input zodat je de </w:t>
+      </w:r>
+      <w:r>
+        <w:t>gewenste</w:t>
+      </w:r>
+      <w:r>
+        <w:t xml:space="preserve"> output krijgt.</w:t>
+      </w:r>
+      <w:r>
+        <w:t xml:space="preserve"> De waarde die de </w:t>
+      </w:r>
+      <w:proofErr w:type="spellStart"/>
+      <w:r>
+        <w:t>ouptut</w:t>
+      </w:r>
+      <w:proofErr w:type="spellEnd"/>
+      <w:r>
+        <w:t xml:space="preserve"> afwijkt van de </w:t>
+      </w:r>
+      <w:proofErr w:type="spellStart"/>
+      <w:r>
+        <w:t>desired</w:t>
+      </w:r>
+      <w:proofErr w:type="spellEnd"/>
+      <w:r>
+        <w:t xml:space="preserve"> output wordt ook wel de error term of error genoemd</w:t>
+      </w:r>
+      <w:r>
+        <w:t>.</w:t>
+      </w:r>
+      <w:r>
+        <w:t xml:space="preserve"> </w:t>
+      </w:r>
+    </w:p>
+    <w:p>
+      <w:pPr>
+        <w:pStyle w:val="Lijstalinea"/>
+        <w:numPr>
+          <w:ilvl w:val="0"/>
+          <w:numId w:val="3"/>
+        </w:numPr>
+      </w:pPr>
+      <w:proofErr w:type="spellStart"/>
+      <w:r>
+        <w:t>Proportional</w:t>
+      </w:r>
+      <w:proofErr w:type="spellEnd"/>
+      <w:r>
+        <w:t xml:space="preserve"> = </w:t>
+      </w:r>
+      <w:r>
+        <w:t xml:space="preserve">Bij PID staat </w:t>
+      </w:r>
+      <w:proofErr w:type="spellStart"/>
+      <w:r>
+        <w:t>proportional</w:t>
+      </w:r>
+      <w:proofErr w:type="spellEnd"/>
+      <w:r>
+        <w:t xml:space="preserve"> voor de term die gaat over het direct reageren op de error</w:t>
+      </w:r>
+      <w:r>
+        <w:t xml:space="preserve">. </w:t>
+      </w:r>
+      <w:r>
+        <w:t xml:space="preserve">De </w:t>
+      </w:r>
+      <w:proofErr w:type="spellStart"/>
+      <w:r>
+        <w:t>proportional</w:t>
+      </w:r>
+      <w:proofErr w:type="spellEnd"/>
+      <w:r>
+        <w:t xml:space="preserve"> term kijkt naar de error op </w:t>
+      </w:r>
+      <w:r>
+        <w:t>het huidige</w:t>
+      </w:r>
+      <w:r>
+        <w:t xml:space="preserve"> moment en is evenredig met de grootte van de error. Oftewel, als de error bijvoorbeeld kleiner wordt, zal de </w:t>
+      </w:r>
+      <w:proofErr w:type="spellStart"/>
+      <w:r>
+        <w:t>proportionale</w:t>
+      </w:r>
+      <w:proofErr w:type="spellEnd"/>
+      <w:r>
+        <w:t xml:space="preserve"> term ook kleiner worden. </w:t>
+      </w:r>
+    </w:p>
+    <w:p>
+      <w:pPr>
+        <w:pStyle w:val="Lijstalinea"/>
+      </w:pPr>
+    </w:p>
+    <w:p>
+      <w:pPr>
+        <w:pStyle w:val="Lijstalinea"/>
+        <w:numPr>
+          <w:ilvl w:val="0"/>
+          <w:numId w:val="3"/>
+        </w:numPr>
+      </w:pPr>
+      <w:proofErr w:type="spellStart"/>
+      <w:r>
+        <w:t>Integral</w:t>
+      </w:r>
+      <w:proofErr w:type="spellEnd"/>
+      <w:r>
+        <w:t xml:space="preserve"> = De </w:t>
+      </w:r>
+      <w:proofErr w:type="spellStart"/>
+      <w:r>
+        <w:t>integral</w:t>
+      </w:r>
+      <w:proofErr w:type="spellEnd"/>
+      <w:r>
+        <w:t xml:space="preserve"> term kijkt naar het verleden </w:t>
+      </w:r>
+      <w:r>
+        <w:t xml:space="preserve">voor het behandelen van de error. De </w:t>
+      </w:r>
+      <w:proofErr w:type="spellStart"/>
+      <w:r>
+        <w:t>integral</w:t>
+      </w:r>
+      <w:proofErr w:type="spellEnd"/>
+      <w:r>
+        <w:t xml:space="preserve"> term telt eigenlijk </w:t>
+      </w:r>
+      <w:r>
+        <w:t xml:space="preserve">de </w:t>
+      </w:r>
+      <w:r>
+        <w:t xml:space="preserve">error op over een bepaalde tijd en kan hierdoor stationaire </w:t>
+      </w:r>
+      <w:proofErr w:type="spellStart"/>
+      <w:r>
+        <w:t>errors</w:t>
+      </w:r>
+      <w:proofErr w:type="spellEnd"/>
+      <w:r>
+        <w:t xml:space="preserve"> elimineren uit het systeem. Stationaire </w:t>
+      </w:r>
+      <w:proofErr w:type="spellStart"/>
+      <w:r>
+        <w:t>errors</w:t>
+      </w:r>
+      <w:proofErr w:type="spellEnd"/>
+      <w:r>
+        <w:t xml:space="preserve"> zijn </w:t>
+      </w:r>
+      <w:proofErr w:type="spellStart"/>
+      <w:r>
+        <w:t>errors</w:t>
+      </w:r>
+      <w:proofErr w:type="spellEnd"/>
+      <w:r>
+        <w:t xml:space="preserve"> die het systeem er niet echt uit krijgt, ze blijven constant aanwezig.</w:t>
+      </w:r>
+    </w:p>
+    <w:p>
+      <w:pPr>
+        <w:pStyle w:val="Lijstalinea"/>
+      </w:pPr>
+    </w:p>
+    <w:p>
+      <w:pPr>
+        <w:pStyle w:val="Lijstalinea"/>
+        <w:numPr>
+          <w:ilvl w:val="0"/>
+          <w:numId w:val="3"/>
+        </w:numPr>
+      </w:pPr>
+      <w:proofErr w:type="spellStart"/>
+      <w:r>
+        <w:t>Derivative</w:t>
+      </w:r>
+      <w:proofErr w:type="spellEnd"/>
+      <w:r>
+        <w:t xml:space="preserve"> = De </w:t>
+      </w:r>
+      <w:proofErr w:type="spellStart"/>
+      <w:r>
+        <w:t>derivative</w:t>
+      </w:r>
+      <w:proofErr w:type="spellEnd"/>
+      <w:r>
+        <w:t xml:space="preserve"> term </w:t>
+      </w:r>
+      <w:r>
+        <w:t xml:space="preserve">meet de veranderingssnelheid van de </w:t>
+      </w:r>
+      <w:r>
+        <w:t>error</w:t>
+      </w:r>
+      <w:r>
+        <w:t xml:space="preserve">. Het voorspelt het toekomstige gedrag van de </w:t>
+      </w:r>
+      <w:r>
+        <w:t>error</w:t>
+      </w:r>
+      <w:r>
+        <w:t xml:space="preserve"> door de snelheid van verandering te analyseren. De </w:t>
+      </w:r>
+      <w:proofErr w:type="spellStart"/>
+      <w:r>
+        <w:t>derivative</w:t>
+      </w:r>
+      <w:proofErr w:type="spellEnd"/>
+      <w:r>
+        <w:t xml:space="preserve"> term draagt bij aan de stabiliteit en responsiviteit van het regelsysteem.</w:t>
+      </w:r>
+    </w:p>
+    <w:p>
+      <w:pPr>
+        <w:pStyle w:val="Lijstalinea"/>
+      </w:pPr>
+    </w:p>
+    <w:p>
+      <w:r>
+        <w:t xml:space="preserve">De drie onderdelen hebben allemaal hun </w:t>
+      </w:r>
+      <w:proofErr w:type="spellStart"/>
+      <w:r>
+        <w:t>weighting</w:t>
+      </w:r>
+      <w:proofErr w:type="spellEnd"/>
+      <w:r>
+        <w:t xml:space="preserve"> factor. De factor van hoe zwaar ze meetellen. Deze factor wordt aangetoond met de letter ki, </w:t>
+      </w:r>
+      <w:proofErr w:type="spellStart"/>
+      <w:r>
+        <w:t>kp</w:t>
+      </w:r>
+      <w:proofErr w:type="spellEnd"/>
+      <w:r>
+        <w:t xml:space="preserve"> of </w:t>
+      </w:r>
+      <w:proofErr w:type="spellStart"/>
+      <w:r>
+        <w:t>kd</w:t>
+      </w:r>
+      <w:proofErr w:type="spellEnd"/>
+      <w:r>
+        <w:t xml:space="preserve"> afhankelijk van om welke onderdeel het gaat.</w:t>
+      </w:r>
+    </w:p>
+    <w:p>
+      <w:pPr>
+        <w:keepNext/>
+      </w:pPr>
+      <w:r>
+        <w:rPr>
+          <w:noProof/>
+        </w:rPr>
+        <w:drawing>
+          <wp:inline distT="0" distB="0" distL="0" distR="0" wp14:anchorId="48FD7A90" wp14:editId="35D107CC">
+            <wp:extent cx="5760720" cy="2895600"/>
+            <wp:effectExtent l="0" t="0" r="0" b="0"/>
+            <wp:docPr id="7" name="Afbeelding 7" descr="Afbeelding met tekst, schermopname, diagram, ontwerp&#10;&#10;Automatisch gegenereerde beschrijving"/>
+            <wp:cNvGraphicFramePr>
+              <a:graphicFrameLocks xmlns:a="http://schemas.openxmlformats.org/drawingml/2006/main" noChangeAspect="1"/>
+            </wp:cNvGraphicFramePr>
+            <a:graphic xmlns:a="http://schemas.openxmlformats.org/drawingml/2006/main">
+              <a:graphicData uri="http://schemas.openxmlformats.org/drawingml/2006/picture">
+                <pic:pic xmlns:pic="http://schemas.openxmlformats.org/drawingml/2006/picture">
+                  <pic:nvPicPr>
+                    <pic:cNvPr id="7" name="Afbeelding 7" descr="Afbeelding met tekst, schermopname, diagram, ontwerp&#10;&#10;Automatisch gegenereerde beschrijving"/>
+                    <pic:cNvPicPr/>
+                  </pic:nvPicPr>
+                  <pic:blipFill>
+                    <a:blip r:embed="rId83"/>
+                    <a:stretch>
+                      <a:fillRect/>
+                    </a:stretch>
+                  </pic:blipFill>
+                  <pic:spPr>
+                    <a:xfrm>
+                      <a:off x="0" y="0"/>
+                      <a:ext cx="5760720" cy="2895600"/>
+                    </a:xfrm>
+                    <a:prstGeom prst="rect">
+                      <a:avLst/>
+                    </a:prstGeom>
+                  </pic:spPr>
+                </pic:pic>
+              </a:graphicData>
+            </a:graphic>
+          </wp:inline>
+        </w:drawing>
+      </w:r>
+    </w:p>
+    <w:p>
+      <w:pPr>
+        <w:pStyle w:val="Bijschrift"/>
+      </w:pPr>
+      <w:r>
+        <w:t xml:space="preserve">Figuur </w:t>
+      </w:r>
+      <w:r>
+        <w:fldChar w:fldCharType="begin"/>
+      </w:r>
+      <w:r>
+        <w:instrText xml:space="preserve"> SEQ Figuur \* ARABIC </w:instrText>
+      </w:r>
+      <w:r>
+        <w:fldChar w:fldCharType="separate"/>
+      </w:r>
+      <w:r>
+        <w:rPr>
+          <w:noProof/>
+        </w:rPr>
+        <w:t>3</w:t>
+      </w:r>
+      <w:r>
+        <w:fldChar w:fldCharType="end"/>
+      </w:r>
+      <w:r>
+        <w:t xml:space="preserve"> PID Drone voorbeeld </w:t>
+      </w:r>
+      <w:r>
+        <w:t>(MATLAB, 2018)</w:t>
+      </w:r>
+    </w:p>
+    <w:p>
+      <w:r>
+        <w:br w:type="page"/>
+      </w:r>
+    </w:p>
+    <w:p/>
+    <w:p/>
+    <w:p/>
+    <w:p>
+      <w:pPr>
+        <w:pStyle w:val="Kop2"/>
+        <w:numPr>
+          <w:ilvl w:val="1"/>
+          <w:numId w:val="1"/>
+        </w:numPr>
+      </w:pPr>
+      <w:bookmarkStart w:id="6" w:name="_Toc136180450"/>
+      <w:r>
+        <w:t xml:space="preserve">Deelvraag </w:t>
+      </w:r>
+      <w:r>
+        <w:t>4</w:t>
+      </w:r>
+      <w:r>
+        <w:t xml:space="preserve">: Hoe zet ik een goede abstractie laag op voor mijn </w:t>
+      </w:r>
+      <w:proofErr w:type="spellStart"/>
+      <w:r>
+        <w:t>closed</w:t>
+      </w:r>
+      <w:proofErr w:type="spellEnd"/>
+      <w:r>
+        <w:t xml:space="preserve"> loop systeem</w:t>
+      </w:r>
+      <w:r>
+        <w:t>,</w:t>
+      </w:r>
+      <w:r>
+        <w:t xml:space="preserve"> die veel functionaliteit bied en de inhoud van mijn programma overzichtelijker maakt?</w:t>
+      </w:r>
+      <w:bookmarkEnd w:id="6"/>
+      <w:r>
+        <w:t xml:space="preserve"> </w:t>
+      </w:r>
+    </w:p>
+    <w:p/>
+    <w:p>
+      <w:pPr>
+        <w:pStyle w:val="Kop3"/>
+        <w:numPr>
+          <w:ilvl w:val="2"/>
+          <w:numId w:val="1"/>
+        </w:numPr>
+      </w:pPr>
+      <w:bookmarkStart w:id="7" w:name="_Toc136180451"/>
+      <w:r>
+        <w:t>Klassendiagram</w:t>
+      </w:r>
+      <w:bookmarkEnd w:id="7"/>
+    </w:p>
+    <w:p/>
+    <w:p>
+      <w:pPr>
+        <w:pStyle w:val="Kop3"/>
+        <w:numPr>
+          <w:ilvl w:val="2"/>
+          <w:numId w:val="1"/>
+        </w:numPr>
+      </w:pPr>
+      <w:bookmarkStart w:id="8" w:name="_Toc136180452"/>
+      <w:r>
+        <w:t>Implementatie</w:t>
+      </w:r>
+      <w:bookmarkEnd w:id="8"/>
     </w:p>
     <w:p/>
     <w:p>
@@ -2056,12 +3259,12 @@
           <w:numId w:val="1"/>
         </w:numPr>
       </w:pPr>
-      <w:bookmarkStart w:id="6" w:name="_Toc132890515"/>
+      <w:bookmarkStart w:id="9" w:name="_Toc136180453"/>
       <w:r>
         <w:lastRenderedPageBreak/>
         <w:t>Conclusie</w:t>
       </w:r>
-      <w:bookmarkEnd w:id="6"/>
+      <w:bookmarkEnd w:id="9"/>
     </w:p>
     <w:p>
       <w:r>
@@ -2076,24 +3279,44 @@
           <w:numId w:val="1"/>
         </w:numPr>
       </w:pPr>
-      <w:bookmarkStart w:id="7" w:name="_Toc132890516"/>
+      <w:bookmarkStart w:id="10" w:name="_Toc136180454"/>
       <w:r>
         <w:lastRenderedPageBreak/>
         <w:t>Bronvermelding</w:t>
       </w:r>
-      <w:bookmarkEnd w:id="7"/>
+      <w:bookmarkEnd w:id="10"/>
     </w:p>
     <w:p/>
     <w:p>
-      <w:r>
+      <w:pPr>
+        <w:rPr>
+          <w:rFonts w:ascii="Times New Roman" w:eastAsia="Times New Roman" w:hAnsi="Times New Roman" w:cs="Times New Roman"/>
+          <w:sz w:val="24"/>
+          <w:szCs w:val="24"/>
+          <w:lang w:eastAsia="nl-NL"/>
+        </w:rPr>
+      </w:pPr>
+      <w:r>
+        <w:rPr>
+          <w:rFonts w:ascii="Times New Roman" w:eastAsia="Times New Roman" w:hAnsi="Times New Roman" w:cs="Times New Roman"/>
+          <w:sz w:val="24"/>
+          <w:szCs w:val="24"/>
+          <w:lang w:eastAsia="nl-NL"/>
+        </w:rPr>
         <w:t>Datasheet van de HC-SR04P</w:t>
       </w:r>
       <w:r>
+        <w:rPr>
+          <w:rFonts w:ascii="Times New Roman" w:eastAsia="Times New Roman" w:hAnsi="Times New Roman" w:cs="Times New Roman"/>
+          <w:sz w:val="24"/>
+          <w:szCs w:val="24"/>
+          <w:lang w:eastAsia="nl-NL"/>
+        </w:rPr>
         <w:t>:</w:t>
       </w:r>
     </w:p>
     <w:p>
-      <w:hyperlink r:id="rId82" w:history="1">
+      <w:hyperlink r:id="rId84" w:history="1">
         <w:r>
           <w:rPr>
             <w:rStyle w:val="Hyperlink"/>
@@ -2112,17 +3335,98 @@
         <w:spacing w:before="0" w:beforeAutospacing="0" w:after="0" w:afterAutospacing="0" w:line="480" w:lineRule="auto"/>
         <w:ind w:left="720" w:hanging="720"/>
       </w:pPr>
+      <w:proofErr w:type="spellStart"/>
       <w:r>
         <w:rPr>
           <w:i/>
           <w:iCs/>
         </w:rPr>
-        <w:t>Getting Started with the HC-SR04 Ultrasonic sensor</w:t>
-      </w:r>
-      <w:r>
-        <w:t xml:space="preserve">. (z.d.). projecthub.arduino.cc. </w:t>
-      </w:r>
-      <w:hyperlink r:id="rId83" w:history="1">
+        <w:t>Getting</w:t>
+      </w:r>
+      <w:proofErr w:type="spellEnd"/>
+      <w:r>
+        <w:rPr>
+          <w:i/>
+          <w:iCs/>
+        </w:rPr>
+        <w:t xml:space="preserve"> </w:t>
+      </w:r>
+      <w:proofErr w:type="spellStart"/>
+      <w:r>
+        <w:rPr>
+          <w:i/>
+          <w:iCs/>
+        </w:rPr>
+        <w:t>Started</w:t>
+      </w:r>
+      <w:proofErr w:type="spellEnd"/>
+      <w:r>
+        <w:rPr>
+          <w:i/>
+          <w:iCs/>
+        </w:rPr>
+        <w:t xml:space="preserve"> </w:t>
+      </w:r>
+      <w:proofErr w:type="spellStart"/>
+      <w:r>
+        <w:rPr>
+          <w:i/>
+          <w:iCs/>
+        </w:rPr>
+        <w:t>with</w:t>
+      </w:r>
+      <w:proofErr w:type="spellEnd"/>
+      <w:r>
+        <w:rPr>
+          <w:i/>
+          <w:iCs/>
+        </w:rPr>
+        <w:t xml:space="preserve"> </w:t>
+      </w:r>
+      <w:proofErr w:type="spellStart"/>
+      <w:r>
+        <w:rPr>
+          <w:i/>
+          <w:iCs/>
+        </w:rPr>
+        <w:t>the</w:t>
+      </w:r>
+      <w:proofErr w:type="spellEnd"/>
+      <w:r>
+        <w:rPr>
+          <w:i/>
+          <w:iCs/>
+        </w:rPr>
+        <w:t xml:space="preserve"> HC-SR04 </w:t>
+      </w:r>
+      <w:proofErr w:type="spellStart"/>
+      <w:r>
+        <w:rPr>
+          <w:i/>
+          <w:iCs/>
+        </w:rPr>
+        <w:t>Ultrasonic</w:t>
+      </w:r>
+      <w:proofErr w:type="spellEnd"/>
+      <w:r>
+        <w:rPr>
+          <w:i/>
+          <w:iCs/>
+        </w:rPr>
+        <w:t xml:space="preserve"> sensor</w:t>
+      </w:r>
+      <w:r>
+        <w:t>. (</w:t>
+      </w:r>
+      <w:proofErr w:type="spellStart"/>
+      <w:r>
+        <w:t>z.d.</w:t>
+      </w:r>
+      <w:proofErr w:type="spellEnd"/>
+      <w:r>
+        <w:t xml:space="preserve">). projecthub.arduino.cc. </w:t>
+      </w:r>
+      <w:hyperlink r:id="rId85" w:history="1">
         <w:r>
           <w:rPr>
             <w:rStyle w:val="Hyperlink"/>
@@ -2137,8 +3441,37 @@
         <w:spacing w:before="0" w:beforeAutospacing="0" w:after="0" w:afterAutospacing="0" w:line="480" w:lineRule="auto"/>
         <w:ind w:left="720" w:hanging="720"/>
       </w:pPr>
-      <w:r>
-        <w:t xml:space="preserve">Pounder, L. (2018). Tooling Tuesday - HCSR04P Ultrasonic Sensor. </w:t>
+      <w:proofErr w:type="spellStart"/>
+      <w:r>
+        <w:t>Pounder</w:t>
+      </w:r>
+      <w:proofErr w:type="spellEnd"/>
+      <w:r>
+        <w:t xml:space="preserve">, L. (2018). </w:t>
+      </w:r>
+      <w:proofErr w:type="spellStart"/>
+      <w:r>
+        <w:t>Tooling</w:t>
+      </w:r>
+      <w:proofErr w:type="spellEnd"/>
+      <w:r>
+        <w:t xml:space="preserve"> </w:t>
+      </w:r>
+      <w:proofErr w:type="spellStart"/>
+      <w:r>
+        <w:t>Tuesday</w:t>
+      </w:r>
+      <w:proofErr w:type="spellEnd"/>
+      <w:r>
+        <w:t xml:space="preserve"> - HCSR04P </w:t>
+      </w:r>
+      <w:proofErr w:type="spellStart"/>
+      <w:r>
+        <w:t>Ultrasonic</w:t>
+      </w:r>
+      <w:proofErr w:type="spellEnd"/>
+      <w:r>
+        <w:t xml:space="preserve"> Sensor. </w:t>
       </w:r>
       <w:r>
         <w:rPr>
@@ -2150,7 +3483,7 @@
       <w:r>
         <w:t xml:space="preserve">. </w:t>
       </w:r>
-      <w:hyperlink r:id="rId84" w:history="1">
+      <w:hyperlink r:id="rId86" w:history="1">
         <w:r>
           <w:rPr>
             <w:rStyle w:val="Hyperlink"/>
@@ -2160,16 +3493,255 @@
       </w:hyperlink>
     </w:p>
     <w:p>
-      <w:r>
+      <w:pPr>
+        <w:rPr>
+          <w:rFonts w:ascii="Times New Roman" w:eastAsia="Times New Roman" w:hAnsi="Times New Roman" w:cs="Times New Roman"/>
+          <w:sz w:val="24"/>
+          <w:szCs w:val="24"/>
+          <w:lang w:eastAsia="nl-NL"/>
+        </w:rPr>
+      </w:pPr>
+      <w:r>
+        <w:rPr>
+          <w:rFonts w:ascii="Times New Roman" w:eastAsia="Times New Roman" w:hAnsi="Times New Roman" w:cs="Times New Roman"/>
+          <w:sz w:val="24"/>
+          <w:szCs w:val="24"/>
+          <w:lang w:eastAsia="nl-NL"/>
+        </w:rPr>
         <w:t>Presentatie over timers van de school git</w:t>
       </w:r>
     </w:p>
+    <w:p>
+      <w:pPr>
+        <w:rPr>
+          <w:rFonts w:ascii="Times New Roman" w:eastAsia="Times New Roman" w:hAnsi="Times New Roman" w:cs="Times New Roman"/>
+          <w:sz w:val="24"/>
+          <w:szCs w:val="24"/>
+          <w:lang w:eastAsia="nl-NL"/>
+        </w:rPr>
+      </w:pPr>
+    </w:p>
+    <w:p>
+      <w:pPr>
+        <w:rPr>
+          <w:rFonts w:ascii="Times New Roman" w:eastAsia="Times New Roman" w:hAnsi="Times New Roman" w:cs="Times New Roman"/>
+          <w:sz w:val="24"/>
+          <w:szCs w:val="24"/>
+          <w:lang w:eastAsia="nl-NL"/>
+        </w:rPr>
+      </w:pPr>
+      <w:r>
+        <w:rPr>
+          <w:rFonts w:ascii="Times New Roman" w:eastAsia="Times New Roman" w:hAnsi="Times New Roman" w:cs="Times New Roman"/>
+          <w:sz w:val="24"/>
+          <w:szCs w:val="24"/>
+          <w:lang w:eastAsia="nl-NL"/>
+        </w:rPr>
+        <w:t xml:space="preserve">Presentatie over </w:t>
+      </w:r>
+      <w:proofErr w:type="spellStart"/>
+      <w:r>
+        <w:rPr>
+          <w:rFonts w:ascii="Times New Roman" w:eastAsia="Times New Roman" w:hAnsi="Times New Roman" w:cs="Times New Roman"/>
+          <w:sz w:val="24"/>
+          <w:szCs w:val="24"/>
+          <w:lang w:eastAsia="nl-NL"/>
+        </w:rPr>
+        <w:t>closed</w:t>
+      </w:r>
+      <w:proofErr w:type="spellEnd"/>
+      <w:r>
+        <w:rPr>
+          <w:rFonts w:ascii="Times New Roman" w:eastAsia="Times New Roman" w:hAnsi="Times New Roman" w:cs="Times New Roman"/>
+          <w:sz w:val="24"/>
+          <w:szCs w:val="24"/>
+          <w:lang w:eastAsia="nl-NL"/>
+        </w:rPr>
+        <w:t xml:space="preserve"> loop van de school git</w:t>
+      </w:r>
+    </w:p>
     <w:p/>
     <w:p>
-      <w:r>
-        <w:t>Presentatie over closed loop van de school git</w:t>
-      </w:r>
-    </w:p>
+      <w:pPr>
+        <w:pStyle w:val="Normaalweb"/>
+        <w:spacing w:before="0" w:beforeAutospacing="0" w:after="0" w:afterAutospacing="0" w:line="480" w:lineRule="auto"/>
+        <w:ind w:left="720" w:hanging="720"/>
+      </w:pPr>
+      <w:r>
+        <w:t xml:space="preserve">MATLAB. (2016, 25 oktober). </w:t>
+      </w:r>
+      <w:r>
+        <w:rPr>
+          <w:i/>
+          <w:iCs/>
+        </w:rPr>
+        <w:t xml:space="preserve">Understanding Control Systems: </w:t>
+      </w:r>
+      <w:proofErr w:type="spellStart"/>
+      <w:r>
+        <w:rPr>
+          <w:i/>
+          <w:iCs/>
+        </w:rPr>
+        <w:t>Introduction</w:t>
+      </w:r>
+      <w:proofErr w:type="spellEnd"/>
+      <w:r>
+        <w:t xml:space="preserve"> [Video]. YouTube. https://www.youtube.com/watch?v=VZIsHshZnFU</w:t>
+      </w:r>
+    </w:p>
+    <w:p>
+      <w:pPr>
+        <w:pStyle w:val="Normaalweb"/>
+        <w:spacing w:before="0" w:beforeAutospacing="0" w:after="0" w:afterAutospacing="0" w:line="480" w:lineRule="auto"/>
+        <w:ind w:left="720" w:hanging="720"/>
+      </w:pPr>
+      <w:r>
+        <w:t xml:space="preserve">MATLAB. (2016b, oktober 25). </w:t>
+      </w:r>
+      <w:r>
+        <w:rPr>
+          <w:i/>
+          <w:iCs/>
+        </w:rPr>
+        <w:t xml:space="preserve">Understanding Control Systems, Part 1: </w:t>
+      </w:r>
+      <w:proofErr w:type="spellStart"/>
+      <w:r>
+        <w:rPr>
+          <w:i/>
+          <w:iCs/>
+        </w:rPr>
+        <w:t>Open-Loop</w:t>
+      </w:r>
+      <w:proofErr w:type="spellEnd"/>
+      <w:r>
+        <w:rPr>
+          <w:i/>
+          <w:iCs/>
+        </w:rPr>
+        <w:t xml:space="preserve"> Control Systems</w:t>
+      </w:r>
+      <w:r>
+        <w:t xml:space="preserve"> [Video]. YouTube. https://www.youtube.com/watch?v=FurC2unHeXI</w:t>
+      </w:r>
+    </w:p>
+    <w:p>
+      <w:pPr>
+        <w:pStyle w:val="Normaalweb"/>
+        <w:spacing w:before="0" w:beforeAutospacing="0" w:after="0" w:afterAutospacing="0" w:line="480" w:lineRule="auto"/>
+        <w:ind w:left="720" w:hanging="720"/>
+      </w:pPr>
+      <w:r>
+        <w:t xml:space="preserve">MATLAB. (2016c, november 1). </w:t>
+      </w:r>
+      <w:r>
+        <w:rPr>
+          <w:i/>
+          <w:iCs/>
+        </w:rPr>
+        <w:t>Understanding Control Systems, Part 2: Feedback Control Systems</w:t>
+      </w:r>
+      <w:r>
+        <w:t xml:space="preserve"> [Video]. YouTube. https://www.youtube.com/watch?v=5NVjIIi9fkY</w:t>
+      </w:r>
+    </w:p>
+    <w:p>
+      <w:pPr>
+        <w:pStyle w:val="Normaalweb"/>
+        <w:spacing w:before="0" w:beforeAutospacing="0" w:after="0" w:afterAutospacing="0" w:line="480" w:lineRule="auto"/>
+        <w:ind w:left="720" w:hanging="720"/>
+      </w:pPr>
+      <w:r>
+        <w:t xml:space="preserve"> </w:t>
+      </w:r>
+      <w:r>
+        <w:t xml:space="preserve">MATLAB. (2016d, november 16). </w:t>
+      </w:r>
+      <w:r>
+        <w:rPr>
+          <w:i/>
+          <w:iCs/>
+        </w:rPr>
+        <w:t xml:space="preserve">Understanding Control Systems, Part 3: </w:t>
+      </w:r>
+      <w:proofErr w:type="spellStart"/>
+      <w:r>
+        <w:rPr>
+          <w:i/>
+          <w:iCs/>
+        </w:rPr>
+        <w:t>Components</w:t>
+      </w:r>
+      <w:proofErr w:type="spellEnd"/>
+      <w:r>
+        <w:rPr>
+          <w:i/>
+          <w:iCs/>
+        </w:rPr>
+        <w:t xml:space="preserve"> of a Feedback Control System</w:t>
+      </w:r>
+      <w:r>
+        <w:t xml:space="preserve"> [Video]. YouTube. </w:t>
+      </w:r>
+      <w:hyperlink r:id="rId87" w:history="1">
+        <w:r>
+          <w:rPr>
+            <w:rStyle w:val="Hyperlink"/>
+          </w:rPr>
+          <w:t>https://www.youtube.com/watc</w:t>
+        </w:r>
+        <w:r>
+          <w:rPr>
+            <w:rStyle w:val="Hyperlink"/>
+          </w:rPr>
+          <w:t>d</w:t>
+        </w:r>
+        <w:r>
+          <w:rPr>
+            <w:rStyle w:val="Hyperlink"/>
+          </w:rPr>
+          <w:t>h?v=u1pgaJHiiew</w:t>
+        </w:r>
+      </w:hyperlink>
+    </w:p>
+    <w:p>
+      <w:pPr>
+        <w:pStyle w:val="Normaalweb"/>
+        <w:spacing w:before="0" w:beforeAutospacing="0" w:after="0" w:afterAutospacing="0" w:line="480" w:lineRule="auto"/>
+        <w:ind w:left="720" w:hanging="720"/>
+      </w:pPr>
+    </w:p>
+    <w:p>
+      <w:pPr>
+        <w:pStyle w:val="Normaalweb"/>
+        <w:spacing w:before="0" w:beforeAutospacing="0" w:after="0" w:afterAutospacing="0" w:line="480" w:lineRule="auto"/>
+        <w:ind w:left="720" w:hanging="720"/>
+      </w:pPr>
+      <w:r>
+        <w:t xml:space="preserve">MATLAB. (2018, 22 mei). </w:t>
+      </w:r>
+      <w:proofErr w:type="spellStart"/>
+      <w:r>
+        <w:rPr>
+          <w:i/>
+          <w:iCs/>
+        </w:rPr>
+        <w:t>What</w:t>
+      </w:r>
+      <w:proofErr w:type="spellEnd"/>
+      <w:r>
+        <w:rPr>
+          <w:i/>
+          <w:iCs/>
+        </w:rPr>
+        <w:t xml:space="preserve"> Is PID Control? | Understanding PID Control, Part 1</w:t>
+      </w:r>
+      <w:r>
+        <w:t xml:space="preserve"> [Video]. YouTube. https://www.youtube.com/watch?v=wkfEZmsQqiA</w:t>
+      </w:r>
+    </w:p>
+    <w:p/>
     <w:sectPr>
       <w:pgSz w:w="11906" w:h="16838"/>
       <w:pgMar w:top="1417" w:right="1417" w:bottom="1417" w:left="1417" w:header="708" w:footer="708" w:gutter="0"/>
@@ -2392,11 +3964,127 @@
       </w:pPr>
     </w:lvl>
   </w:abstractNum>
+  <w:abstractNum w:abstractNumId="2" w15:restartNumberingAfterBreak="0">
+    <w:nsid w:val="7FEA08CC"/>
+    <w:multiLevelType w:val="hybridMultilevel"/>
+    <w:tmpl w:val="AC12B620"/>
+    <w:lvl w:ilvl="0" w:tplc="D4A4139C">
+      <w:start w:val="2"/>
+      <w:numFmt w:val="bullet"/>
+      <w:lvlText w:val="-"/>
+      <w:lvlJc w:val="left"/>
+      <w:pPr>
+        <w:ind w:left="720" w:hanging="360"/>
+      </w:pPr>
+      <w:rPr>
+        <w:rFonts w:ascii="Calibri" w:eastAsiaTheme="minorHAnsi" w:hAnsi="Calibri" w:cs="Calibri" w:hint="default"/>
+      </w:rPr>
+    </w:lvl>
+    <w:lvl w:ilvl="1" w:tplc="04130003" w:tentative="1">
+      <w:start w:val="1"/>
+      <w:numFmt w:val="bullet"/>
+      <w:lvlText w:val="o"/>
+      <w:lvlJc w:val="left"/>
+      <w:pPr>
+        <w:ind w:left="1440" w:hanging="360"/>
+      </w:pPr>
+      <w:rPr>
+        <w:rFonts w:ascii="Courier New" w:hAnsi="Courier New" w:cs="Courier New" w:hint="default"/>
+      </w:rPr>
+    </w:lvl>
+    <w:lvl w:ilvl="2" w:tplc="04130005" w:tentative="1">
+      <w:start w:val="1"/>
+      <w:numFmt w:val="bullet"/>
+      <w:lvlText w:val=""/>
+      <w:lvlJc w:val="left"/>
+      <w:pPr>
+        <w:ind w:left="2160" w:hanging="360"/>
+      </w:pPr>
+      <w:rPr>
+        <w:rFonts w:ascii="Wingdings" w:hAnsi="Wingdings" w:hint="default"/>
+      </w:rPr>
+    </w:lvl>
+    <w:lvl w:ilvl="3" w:tplc="04130001" w:tentative="1">
+      <w:start w:val="1"/>
+      <w:numFmt w:val="bullet"/>
+      <w:lvlText w:val=""/>
+      <w:lvlJc w:val="left"/>
+      <w:pPr>
+        <w:ind w:left="2880" w:hanging="360"/>
+      </w:pPr>
+      <w:rPr>
+        <w:rFonts w:ascii="Symbol" w:hAnsi="Symbol" w:hint="default"/>
+      </w:rPr>
+    </w:lvl>
+    <w:lvl w:ilvl="4" w:tplc="04130003" w:tentative="1">
+      <w:start w:val="1"/>
+      <w:numFmt w:val="bullet"/>
+      <w:lvlText w:val="o"/>
+      <w:lvlJc w:val="left"/>
+      <w:pPr>
+        <w:ind w:left="3600" w:hanging="360"/>
+      </w:pPr>
+      <w:rPr>
+        <w:rFonts w:ascii="Courier New" w:hAnsi="Courier New" w:cs="Courier New" w:hint="default"/>
+      </w:rPr>
+    </w:lvl>
+    <w:lvl w:ilvl="5" w:tplc="04130005" w:tentative="1">
+      <w:start w:val="1"/>
+      <w:numFmt w:val="bullet"/>
+      <w:lvlText w:val=""/>
+      <w:lvlJc w:val="left"/>
+      <w:pPr>
+        <w:ind w:left="4320" w:hanging="360"/>
+      </w:pPr>
+      <w:rPr>
+        <w:rFonts w:ascii="Wingdings" w:hAnsi="Wingdings" w:hint="default"/>
+      </w:rPr>
+    </w:lvl>
+    <w:lvl w:ilvl="6" w:tplc="04130001" w:tentative="1">
+      <w:start w:val="1"/>
+      <w:numFmt w:val="bullet"/>
+      <w:lvlText w:val=""/>
+      <w:lvlJc w:val="left"/>
+      <w:pPr>
+        <w:ind w:left="5040" w:hanging="360"/>
+      </w:pPr>
+      <w:rPr>
+        <w:rFonts w:ascii="Symbol" w:hAnsi="Symbol" w:hint="default"/>
+      </w:rPr>
+    </w:lvl>
+    <w:lvl w:ilvl="7" w:tplc="04130003" w:tentative="1">
+      <w:start w:val="1"/>
+      <w:numFmt w:val="bullet"/>
+      <w:lvlText w:val="o"/>
+      <w:lvlJc w:val="left"/>
+      <w:pPr>
+        <w:ind w:left="5760" w:hanging="360"/>
+      </w:pPr>
+      <w:rPr>
+        <w:rFonts w:ascii="Courier New" w:hAnsi="Courier New" w:cs="Courier New" w:hint="default"/>
+      </w:rPr>
+    </w:lvl>
+    <w:lvl w:ilvl="8" w:tplc="04130005" w:tentative="1">
+      <w:start w:val="1"/>
+      <w:numFmt w:val="bullet"/>
+      <w:lvlText w:val=""/>
+      <w:lvlJc w:val="left"/>
+      <w:pPr>
+        <w:ind w:left="6480" w:hanging="360"/>
+      </w:pPr>
+      <w:rPr>
+        <w:rFonts w:ascii="Wingdings" w:hAnsi="Wingdings" w:hint="default"/>
+      </w:rPr>
+    </w:lvl>
+  </w:abstractNum>
   <w:num w:numId="1" w16cid:durableId="2060936495">
     <w:abstractNumId w:val="0"/>
   </w:num>
   <w:num w:numId="2" w16cid:durableId="1863199952">
     <w:abstractNumId w:val="1"/>
+  </w:num>
+  <w:num w:numId="3" w16cid:durableId="1275792453">
+    <w:abstractNumId w:val="2"/>
   </w:num>
 </w:numbering>
 </file>
@@ -3085,6 +4773,19 @@
       <w:sz w:val="24"/>
       <w:szCs w:val="24"/>
     </w:rPr>
+  </w:style>
+  <w:style w:type="paragraph" w:styleId="Inhopg3">
+    <w:name w:val="toc 3"/>
+    <w:basedOn w:val="Standaard"/>
+    <w:next w:val="Standaard"/>
+    <w:autoRedefine/>
+    <w:uiPriority w:val="39"/>
+    <w:unhideWhenUsed/>
+    <w:rsid w:val="001E55BC"/>
+    <w:pPr>
+      <w:spacing w:after="100"/>
+      <w:ind w:left="440"/>
+    </w:pPr>
   </w:style>
 </w:styles>
 </file>

</xml_diff>

<commit_message>
Closed loop onderzoek verder afgemaakt + code verder gemaakt
Ik heb mijn PID onderzoek nu bijna afgerond door elke term goed onderzocht te hebben en door te kijken naar problemen zoals de input windup en, derivative filters. In mijn code heb ik nu ook de eerste versie van een PID controller class gemaakt en hiernaast heb ik ook nog wat andere verbeteringen gemaakt.
</commit_message>
<xml_diff>
--- a/Embedded systems/Closed loop challenge/Closed Loop Challenge - Tiemon Steeghs.docx
+++ b/Embedded systems/Closed loop challenge/Closed Loop Challenge - Tiemon Steeghs.docx
@@ -2533,7 +2533,13 @@
       </w:r>
       <w:proofErr w:type="spellEnd"/>
       <w:r>
-        <w:t xml:space="preserve"> loop systeem en hoe zet ik hem op?</w:t>
+        <w:t xml:space="preserve"> loop systeem en hoe zet ik hem op</w:t>
+      </w:r>
+      <w:r>
+        <w:t xml:space="preserve"> met een PID controller</w:t>
+      </w:r>
+      <w:r>
+        <w:t>?</w:t>
       </w:r>
     </w:p>
     <w:p/>
@@ -2580,11 +2586,11 @@
         <w:t>,</w:t>
       </w:r>
       <w:r>
-        <w:t xml:space="preserve"> i</w:t>
-      </w:r>
-      <w:proofErr w:type="spellStart"/>
-      <w:r>
-        <w:t>nplaats</w:t>
+        <w:t xml:space="preserve"> </w:t>
+      </w:r>
+      <w:proofErr w:type="spellStart"/>
+      <w:r>
+        <w:t>inplaats</w:t>
       </w:r>
       <w:proofErr w:type="spellEnd"/>
       <w:r>
@@ -2713,6 +2719,9 @@
       <w:proofErr w:type="spellEnd"/>
       <w:r>
         <w:t xml:space="preserve"> = variatie in de sensor data die je niet wilt hebben</w:t>
+      </w:r>
+      <w:r>
+        <w:t>. Een onderbreking van het signaal die afhankelijk is van de omgeving, implementatie en de staat van de sensor zelf.</w:t>
       </w:r>
     </w:p>
     <w:p>
@@ -2810,7 +2819,6 @@
     <w:p/>
     <w:p>
       <w:r>
-        <w:lastRenderedPageBreak/>
         <w:t xml:space="preserve">Voor het maken van een </w:t>
       </w:r>
       <w:proofErr w:type="spellStart"/>
@@ -2825,16 +2833,7 @@
         <w:t xml:space="preserve">controller </w:t>
       </w:r>
       <w:r>
-        <w:t xml:space="preserve">een zeer belangrijke component. </w:t>
-      </w:r>
-      <w:r>
-        <w:t>PID</w:t>
-      </w:r>
-      <w:r>
-        <w:t xml:space="preserve"> staat voor</w:t>
-      </w:r>
-      <w:r>
-        <w:t xml:space="preserve"> (</w:t>
+        <w:t>een zeer belangrijke component. PID staat voor (</w:t>
       </w:r>
       <w:proofErr w:type="spellStart"/>
       <w:r>
@@ -2842,10 +2841,7 @@
       </w:r>
       <w:proofErr w:type="spellEnd"/>
       <w:r>
-        <w:t>)</w:t>
-      </w:r>
-      <w:r>
-        <w:t xml:space="preserve"> en het draait om het reguleren van de input zodat je de </w:t>
+        <w:t xml:space="preserve">) en het draait om het reguleren van de input zodat je de </w:t>
       </w:r>
       <w:r>
         <w:t>gewenste</w:t>
@@ -2889,6 +2885,10 @@
       </w:pPr>
       <w:proofErr w:type="spellStart"/>
       <w:r>
+        <w:rPr>
+          <w:b/>
+          <w:bCs/>
+        </w:rPr>
         <w:t>Proportional</w:t>
       </w:r>
       <w:proofErr w:type="spellEnd"/>
@@ -2904,13 +2904,7 @@
       </w:r>
       <w:proofErr w:type="spellEnd"/>
       <w:r>
-        <w:t xml:space="preserve"> voor de term die gaat over het direct reageren op de error</w:t>
-      </w:r>
-      <w:r>
-        <w:t xml:space="preserve">. </w:t>
-      </w:r>
-      <w:r>
-        <w:t xml:space="preserve">De </w:t>
+        <w:t xml:space="preserve"> voor de term die gaat over het direct reageren op de error. De </w:t>
       </w:r>
       <w:proofErr w:type="spellStart"/>
       <w:r>
@@ -2950,6 +2944,10 @@
       </w:pPr>
       <w:proofErr w:type="spellStart"/>
       <w:r>
+        <w:rPr>
+          <w:b/>
+          <w:bCs/>
+        </w:rPr>
         <w:t>Integral</w:t>
       </w:r>
       <w:proofErr w:type="spellEnd"/>
@@ -3021,6 +3019,10 @@
       </w:pPr>
       <w:proofErr w:type="spellStart"/>
       <w:r>
+        <w:rPr>
+          <w:b/>
+          <w:bCs/>
+        </w:rPr>
         <w:t>Derivative</w:t>
       </w:r>
       <w:proofErr w:type="spellEnd"/>
@@ -3033,22 +3035,7 @@
       </w:r>
       <w:proofErr w:type="spellEnd"/>
       <w:r>
-        <w:t xml:space="preserve"> term </w:t>
-      </w:r>
-      <w:r>
-        <w:t xml:space="preserve">meet de veranderingssnelheid van de </w:t>
-      </w:r>
-      <w:r>
-        <w:t>error</w:t>
-      </w:r>
-      <w:r>
-        <w:t xml:space="preserve">. Het voorspelt het toekomstige gedrag van de </w:t>
-      </w:r>
-      <w:r>
-        <w:t>error</w:t>
-      </w:r>
-      <w:r>
-        <w:t xml:space="preserve"> door de snelheid van verandering te analyseren. De </w:t>
+        <w:t xml:space="preserve"> term meet de veranderingssnelheid van de error. Het voorspelt het toekomstige gedrag van de error door de snelheid van verandering te analyseren. De </w:t>
       </w:r>
       <w:proofErr w:type="spellStart"/>
       <w:r>
@@ -3172,6 +3159,455 @@
     </w:p>
     <w:p>
       <w:r>
+        <w:t xml:space="preserve">Bij gebruik van de </w:t>
+      </w:r>
+      <w:proofErr w:type="spellStart"/>
+      <w:r>
+        <w:rPr>
+          <w:b/>
+          <w:bCs/>
+        </w:rPr>
+        <w:t>integral</w:t>
+      </w:r>
+      <w:proofErr w:type="spellEnd"/>
+      <w:r>
+        <w:rPr>
+          <w:b/>
+          <w:bCs/>
+        </w:rPr>
+        <w:t xml:space="preserve"> term</w:t>
+      </w:r>
+      <w:r>
+        <w:t xml:space="preserve"> in een PID controller moet je uitkijken voor een fenomeen genaamd de </w:t>
+      </w:r>
+      <w:r>
+        <w:rPr>
+          <w:b/>
+          <w:bCs/>
+        </w:rPr>
+        <w:t>“</w:t>
+      </w:r>
+      <w:proofErr w:type="spellStart"/>
+      <w:r>
+        <w:rPr>
+          <w:b/>
+          <w:bCs/>
+        </w:rPr>
+        <w:t>integral</w:t>
+      </w:r>
+      <w:proofErr w:type="spellEnd"/>
+      <w:r>
+        <w:rPr>
+          <w:b/>
+          <w:bCs/>
+        </w:rPr>
+        <w:t xml:space="preserve"> </w:t>
+      </w:r>
+      <w:proofErr w:type="spellStart"/>
+      <w:r>
+        <w:rPr>
+          <w:b/>
+          <w:bCs/>
+        </w:rPr>
+        <w:t>windup</w:t>
+      </w:r>
+      <w:proofErr w:type="spellEnd"/>
+      <w:r>
+        <w:rPr>
+          <w:b/>
+          <w:bCs/>
+        </w:rPr>
+        <w:t>”.</w:t>
+      </w:r>
+      <w:r>
+        <w:t xml:space="preserve"> Dit is een fenomeen wat voorkomt als een actuator buiten zijn mogelijkheid gaat opereren en dat hierdoor de </w:t>
+      </w:r>
+      <w:proofErr w:type="spellStart"/>
+      <w:r>
+        <w:t>integral</w:t>
+      </w:r>
+      <w:proofErr w:type="spellEnd"/>
+      <w:r>
+        <w:t xml:space="preserve"> term te hoog gaat opbouwen. Al heb je bijvoorbeeld een motor van een drone die maximaal 1000 </w:t>
+      </w:r>
+      <w:proofErr w:type="spellStart"/>
+      <w:r>
+        <w:t>rpm</w:t>
+      </w:r>
+      <w:proofErr w:type="spellEnd"/>
+      <w:r>
+        <w:t xml:space="preserve"> kan draaien en je blijft hem vasthouden waardoor de error blijft, dan zal de </w:t>
+      </w:r>
+      <w:proofErr w:type="spellStart"/>
+      <w:r>
+        <w:t>integral</w:t>
+      </w:r>
+      <w:proofErr w:type="spellEnd"/>
+      <w:r>
+        <w:t xml:space="preserve"> term blijven optellen tot een onmogelijke </w:t>
+      </w:r>
+      <w:proofErr w:type="spellStart"/>
+      <w:r>
+        <w:t>rpm</w:t>
+      </w:r>
+      <w:proofErr w:type="spellEnd"/>
+      <w:r>
+        <w:t xml:space="preserve">. Op het moment dat je </w:t>
+      </w:r>
+      <w:r>
+        <w:lastRenderedPageBreak/>
+        <w:t xml:space="preserve">dan vervolgens de drone weer loslaat zal je een grote vertraging hebben op de </w:t>
+      </w:r>
+      <w:proofErr w:type="spellStart"/>
+      <w:r>
+        <w:t>integral</w:t>
+      </w:r>
+      <w:proofErr w:type="spellEnd"/>
+      <w:r>
+        <w:t xml:space="preserve"> term</w:t>
+      </w:r>
+      <w:r>
+        <w:t>,</w:t>
+      </w:r>
+      <w:r>
+        <w:t xml:space="preserve"> omdat deze veel tijd nodig heeft om weer te zakken. Hierdoor zal de drone ongewenst gedrag vertonen.</w:t>
+      </w:r>
+    </w:p>
+    <w:p>
+      <w:r>
+        <w:t xml:space="preserve">Er zijn verschillende manieren om </w:t>
+      </w:r>
+      <w:proofErr w:type="spellStart"/>
+      <w:r>
+        <w:t>integral</w:t>
+      </w:r>
+      <w:proofErr w:type="spellEnd"/>
+      <w:r>
+        <w:t xml:space="preserve"> </w:t>
+      </w:r>
+      <w:proofErr w:type="spellStart"/>
+      <w:r>
+        <w:t>windup</w:t>
+      </w:r>
+      <w:proofErr w:type="spellEnd"/>
+      <w:r>
+        <w:t xml:space="preserve"> te voorkomen. Een populaire manier is de </w:t>
+      </w:r>
+      <w:proofErr w:type="spellStart"/>
+      <w:r>
+        <w:t>clamping</w:t>
+      </w:r>
+      <w:proofErr w:type="spellEnd"/>
+      <w:r>
+        <w:t xml:space="preserve"> techniek. Deze techniek draait eigenlijk om het uitzetten van de </w:t>
+      </w:r>
+      <w:proofErr w:type="spellStart"/>
+      <w:r>
+        <w:t>integral</w:t>
+      </w:r>
+      <w:proofErr w:type="spellEnd"/>
+      <w:r>
+        <w:t xml:space="preserve"> term op het moment dat hij dus te ver doorschiet en dus “</w:t>
+      </w:r>
+      <w:proofErr w:type="spellStart"/>
+      <w:r>
+        <w:t>saturation</w:t>
+      </w:r>
+      <w:proofErr w:type="spellEnd"/>
+      <w:r>
+        <w:t xml:space="preserve">” veroorzaakt. Voor dit uitzetten worden er naar twee dingen gekeken. Als eerste wordt er gekeken of er </w:t>
+      </w:r>
+      <w:proofErr w:type="spellStart"/>
+      <w:r>
+        <w:t>saturation</w:t>
+      </w:r>
+      <w:proofErr w:type="spellEnd"/>
+      <w:r>
+        <w:t xml:space="preserve"> aanwezig is. Dus dat bijvoorbeeld de motor de opdracht krijgt om een te grote snelheid te draaien. Daarna wordt er gekeken of dat de </w:t>
+      </w:r>
+      <w:proofErr w:type="spellStart"/>
+      <w:r>
+        <w:t>integral</w:t>
+      </w:r>
+      <w:proofErr w:type="spellEnd"/>
+      <w:r>
+        <w:t xml:space="preserve"> term dit probleem erger aan het maken is. Zo ja, dan wordt de </w:t>
+      </w:r>
+      <w:proofErr w:type="spellStart"/>
+      <w:r>
+        <w:t>integral</w:t>
+      </w:r>
+      <w:proofErr w:type="spellEnd"/>
+      <w:r>
+        <w:t xml:space="preserve"> term uitgeschakeld.</w:t>
+      </w:r>
+    </w:p>
+    <w:p>
+      <w:r>
+        <w:t xml:space="preserve">Zoals eerder vermeld is er bij sensoren ook altijd </w:t>
+      </w:r>
+      <w:proofErr w:type="spellStart"/>
+      <w:r>
+        <w:rPr>
+          <w:b/>
+          <w:bCs/>
+        </w:rPr>
+        <w:t>noise</w:t>
+      </w:r>
+      <w:proofErr w:type="spellEnd"/>
+      <w:r>
+        <w:t xml:space="preserve"> aanwezig. De </w:t>
+      </w:r>
+      <w:proofErr w:type="spellStart"/>
+      <w:r>
+        <w:t>noise</w:t>
+      </w:r>
+      <w:proofErr w:type="spellEnd"/>
+      <w:r>
+        <w:t xml:space="preserve"> zorgt voor kleine afwijking in het signaal, maar kan voor grote invloed zijn op de </w:t>
+      </w:r>
+      <w:proofErr w:type="spellStart"/>
+      <w:r>
+        <w:rPr>
+          <w:b/>
+          <w:bCs/>
+        </w:rPr>
+        <w:t>derivative</w:t>
+      </w:r>
+      <w:proofErr w:type="spellEnd"/>
+      <w:r>
+        <w:rPr>
+          <w:b/>
+          <w:bCs/>
+        </w:rPr>
+        <w:t xml:space="preserve"> term.</w:t>
+      </w:r>
+      <w:r>
+        <w:t xml:space="preserve"> </w:t>
+      </w:r>
+      <w:r>
+        <w:t xml:space="preserve">Om dit probleem op te lossen kan je een filter toevoegen aan de </w:t>
+      </w:r>
+      <w:proofErr w:type="spellStart"/>
+      <w:r>
+        <w:t>derivative</w:t>
+      </w:r>
+      <w:proofErr w:type="spellEnd"/>
+      <w:r>
+        <w:t xml:space="preserve">. Om precies te zijn kan je hiervoor een zogeheten </w:t>
+      </w:r>
+      <w:r>
+        <w:rPr>
+          <w:b/>
+          <w:bCs/>
+        </w:rPr>
+        <w:t xml:space="preserve">low pass filter </w:t>
+      </w:r>
+      <w:r>
+        <w:t xml:space="preserve">toepassen. Deze filter laat alleen signalen van lagere frequenties door en blokkeert de signalen van </w:t>
+      </w:r>
+      <w:r>
+        <w:t xml:space="preserve">hogere frequenties. Waar het punt precies ziet vanaf waar de frequenties worden geblokkeerd kan je zelf bepalen, maar is ook erg belangrijk om goed in te stellen. De reden waarom je hoge frequenties signalen wilt tegengaan is vanwege de hoge amplitude die ze hebben. Omdat de golf van het signaal steiler wordt zal de amplitude hoger worden en dus ook de </w:t>
+      </w:r>
+      <w:proofErr w:type="spellStart"/>
+      <w:r>
+        <w:t>derivative</w:t>
+      </w:r>
+      <w:proofErr w:type="spellEnd"/>
+      <w:r>
+        <w:t xml:space="preserve"> term.</w:t>
+      </w:r>
+    </w:p>
+    <w:p>
+      <w:r>
+        <w:rPr>
+          <w:noProof/>
+        </w:rPr>
+        <w:drawing>
+          <wp:inline distT="0" distB="0" distL="0" distR="0" wp14:anchorId="2549D368" wp14:editId="23483010">
+            <wp:extent cx="5212080" cy="2542268"/>
+            <wp:effectExtent l="0" t="0" r="7620" b="0"/>
+            <wp:docPr id="8" name="Afbeelding 8" descr="Afbeelding met schermopname, tekst, lijn, Lettertype&#10;&#10;Automatisch gegenereerde beschrijving"/>
+            <wp:cNvGraphicFramePr>
+              <a:graphicFrameLocks xmlns:a="http://schemas.openxmlformats.org/drawingml/2006/main" noChangeAspect="1"/>
+            </wp:cNvGraphicFramePr>
+            <a:graphic xmlns:a="http://schemas.openxmlformats.org/drawingml/2006/main">
+              <a:graphicData uri="http://schemas.openxmlformats.org/drawingml/2006/picture">
+                <pic:pic xmlns:pic="http://schemas.openxmlformats.org/drawingml/2006/picture">
+                  <pic:nvPicPr>
+                    <pic:cNvPr id="8" name="Afbeelding 8" descr="Afbeelding met schermopname, tekst, lijn, Lettertype&#10;&#10;Automatisch gegenereerde beschrijving"/>
+                    <pic:cNvPicPr/>
+                  </pic:nvPicPr>
+                  <pic:blipFill>
+                    <a:blip r:embed="rId84"/>
+                    <a:stretch>
+                      <a:fillRect/>
+                    </a:stretch>
+                  </pic:blipFill>
+                  <pic:spPr>
+                    <a:xfrm>
+                      <a:off x="0" y="0"/>
+                      <a:ext cx="5215697" cy="2544032"/>
+                    </a:xfrm>
+                    <a:prstGeom prst="rect">
+                      <a:avLst/>
+                    </a:prstGeom>
+                  </pic:spPr>
+                </pic:pic>
+              </a:graphicData>
+            </a:graphic>
+          </wp:inline>
+        </w:drawing>
+      </w:r>
+    </w:p>
+    <w:p>
+      <w:r>
+        <w:rPr>
+          <w:noProof/>
+        </w:rPr>
+        <w:drawing>
+          <wp:inline distT="0" distB="0" distL="0" distR="0" wp14:anchorId="1E13EF7A" wp14:editId="2AC7CB7B">
+            <wp:extent cx="5760720" cy="1982470"/>
+            <wp:effectExtent l="0" t="0" r="0" b="0"/>
+            <wp:docPr id="9" name="Afbeelding 9" descr="Afbeelding met tekst, Lettertype, schermopname, diagram&#10;&#10;Automatisch gegenereerde beschrijving"/>
+            <wp:cNvGraphicFramePr>
+              <a:graphicFrameLocks xmlns:a="http://schemas.openxmlformats.org/drawingml/2006/main" noChangeAspect="1"/>
+            </wp:cNvGraphicFramePr>
+            <a:graphic xmlns:a="http://schemas.openxmlformats.org/drawingml/2006/main">
+              <a:graphicData uri="http://schemas.openxmlformats.org/drawingml/2006/picture">
+                <pic:pic xmlns:pic="http://schemas.openxmlformats.org/drawingml/2006/picture">
+                  <pic:nvPicPr>
+                    <pic:cNvPr id="9" name="Afbeelding 9" descr="Afbeelding met tekst, Lettertype, schermopname, diagram&#10;&#10;Automatisch gegenereerde beschrijving"/>
+                    <pic:cNvPicPr/>
+                  </pic:nvPicPr>
+                  <pic:blipFill>
+                    <a:blip r:embed="rId85"/>
+                    <a:stretch>
+                      <a:fillRect/>
+                    </a:stretch>
+                  </pic:blipFill>
+                  <pic:spPr>
+                    <a:xfrm>
+                      <a:off x="0" y="0"/>
+                      <a:ext cx="5760720" cy="1982470"/>
+                    </a:xfrm>
+                    <a:prstGeom prst="rect">
+                      <a:avLst/>
+                    </a:prstGeom>
+                  </pic:spPr>
+                </pic:pic>
+              </a:graphicData>
+            </a:graphic>
+          </wp:inline>
+        </w:drawing>
+      </w:r>
+    </w:p>
+    <w:p/>
+    <w:p/>
+    <w:p>
+      <w:r>
+        <w:lastRenderedPageBreak/>
+        <w:t xml:space="preserve">Om deze filter toe te passen zijn er </w:t>
+      </w:r>
+      <w:proofErr w:type="spellStart"/>
+      <w:r>
+        <w:t>vershillende</w:t>
+      </w:r>
+      <w:proofErr w:type="spellEnd"/>
+      <w:r>
+        <w:t xml:space="preserve"> formules die gebruikt kunnen worden. Een vrij simpele formule hiervoor is een </w:t>
+      </w:r>
+      <w:r>
+        <w:t xml:space="preserve">exponentiële </w:t>
+      </w:r>
+      <w:proofErr w:type="spellStart"/>
+      <w:r>
+        <w:t>smoothing</w:t>
+      </w:r>
+      <w:proofErr w:type="spellEnd"/>
+      <w:r>
+        <w:t>-formule</w:t>
+      </w:r>
+      <w:r>
+        <w:t xml:space="preserve">. Deze ziet er bijvoorbeeld als volgt uit: </w:t>
+      </w:r>
+      <w:proofErr w:type="spellStart"/>
+      <w:r>
+        <w:rPr>
+          <w:i/>
+          <w:iCs/>
+        </w:rPr>
+        <w:t>filteredValue</w:t>
+      </w:r>
+      <w:proofErr w:type="spellEnd"/>
+      <w:r>
+        <w:rPr>
+          <w:i/>
+          <w:iCs/>
+        </w:rPr>
+        <w:t xml:space="preserve"> = </w:t>
+      </w:r>
+      <w:proofErr w:type="spellStart"/>
+      <w:r>
+        <w:rPr>
+          <w:i/>
+          <w:iCs/>
+        </w:rPr>
+        <w:t>filterCoeff</w:t>
+      </w:r>
+      <w:proofErr w:type="spellEnd"/>
+      <w:r>
+        <w:rPr>
+          <w:i/>
+          <w:iCs/>
+        </w:rPr>
+        <w:t xml:space="preserve"> * input + (1 - </w:t>
+      </w:r>
+      <w:proofErr w:type="spellStart"/>
+      <w:r>
+        <w:rPr>
+          <w:i/>
+          <w:iCs/>
+        </w:rPr>
+        <w:t>filterCoeff</w:t>
+      </w:r>
+      <w:proofErr w:type="spellEnd"/>
+      <w:r>
+        <w:rPr>
+          <w:i/>
+          <w:iCs/>
+        </w:rPr>
+        <w:t xml:space="preserve">) * </w:t>
+      </w:r>
+      <w:proofErr w:type="spellStart"/>
+      <w:r>
+        <w:rPr>
+          <w:i/>
+          <w:iCs/>
+        </w:rPr>
+        <w:t>lastFilteredValue</w:t>
+      </w:r>
+      <w:proofErr w:type="spellEnd"/>
+      <w:r>
+        <w:t xml:space="preserve">. In deze formule wordt er steeds gekeken naar de vorige waarde en afhankelijk van hoe groot de </w:t>
+      </w:r>
+      <w:proofErr w:type="spellStart"/>
+      <w:r>
+        <w:t>filterfcoeff</w:t>
+      </w:r>
+      <w:proofErr w:type="spellEnd"/>
+      <w:r>
+        <w:t xml:space="preserve"> is wordt de input hierop gefilterd. Het nadeel van het gebruiken van deze functie is wel dat je wat minder </w:t>
+      </w:r>
+      <w:proofErr w:type="spellStart"/>
+      <w:r>
+        <w:t>controlle</w:t>
+      </w:r>
+      <w:proofErr w:type="spellEnd"/>
+      <w:r>
+        <w:t xml:space="preserve"> hebt over de filter waardoor je hem dus minder goed kan afstellen op jouw implementatie.</w:t>
+      </w:r>
+      <w:r>
         <w:br w:type="page"/>
       </w:r>
     </w:p>
@@ -3316,7 +3752,7 @@
       </w:r>
     </w:p>
     <w:p>
-      <w:hyperlink r:id="rId84" w:history="1">
+      <w:hyperlink r:id="rId86" w:history="1">
         <w:r>
           <w:rPr>
             <w:rStyle w:val="Hyperlink"/>
@@ -3426,7 +3862,7 @@
       <w:r>
         <w:t xml:space="preserve">). projecthub.arduino.cc. </w:t>
       </w:r>
-      <w:hyperlink r:id="rId85" w:history="1">
+      <w:hyperlink r:id="rId87" w:history="1">
         <w:r>
           <w:rPr>
             <w:rStyle w:val="Hyperlink"/>
@@ -3483,7 +3919,7 @@
       <w:r>
         <w:t xml:space="preserve">. </w:t>
       </w:r>
-      <w:hyperlink r:id="rId86" w:history="1">
+      <w:hyperlink r:id="rId88" w:history="1">
         <w:r>
           <w:rPr>
             <w:rStyle w:val="Hyperlink"/>
@@ -3653,10 +4089,7 @@
         <w:ind w:left="720" w:hanging="720"/>
       </w:pPr>
       <w:r>
-        <w:t xml:space="preserve"> </w:t>
-      </w:r>
-      <w:r>
-        <w:t xml:space="preserve">MATLAB. (2016d, november 16). </w:t>
+        <w:t xml:space="preserve"> MATLAB. (2016d, november 16). </w:t>
       </w:r>
       <w:r>
         <w:rPr>
@@ -3684,24 +4117,12 @@
       <w:r>
         <w:t xml:space="preserve"> [Video]. YouTube. </w:t>
       </w:r>
-      <w:hyperlink r:id="rId87" w:history="1">
+      <w:hyperlink r:id="rId89" w:history="1">
         <w:r>
           <w:rPr>
             <w:rStyle w:val="Hyperlink"/>
           </w:rPr>
-          <w:t>https://www.youtube.com/watc</w:t>
-        </w:r>
-        <w:r>
-          <w:rPr>
-            <w:rStyle w:val="Hyperlink"/>
-          </w:rPr>
-          <w:t>d</w:t>
-        </w:r>
-        <w:r>
-          <w:rPr>
-            <w:rStyle w:val="Hyperlink"/>
-          </w:rPr>
-          <w:t>h?v=u1pgaJHiiew</w:t>
+          <w:t>https://www.youtube.com/watcdh?v=u1pgaJHiiew</w:t>
         </w:r>
       </w:hyperlink>
     </w:p>

</xml_diff>

<commit_message>
ES closed loop update van de code + documentatie
Ik heb veel bijgewerkt aan mijn code. De abstractielaag is nu bijna af en multithreading is nu al deels werkend. Hiernaast heb ik ook verschillende toevoegingen gedaan aan mijn documentatie zoals een advies stukje en een berkening stuk.
</commit_message>
<xml_diff>
--- a/Embedded systems/Closed loop challenge/Closed Loop Challenge - Tiemon Steeghs.docx
+++ b/Embedded systems/Closed loop challenge/Closed Loop Challenge - Tiemon Steeghs.docx
@@ -2545,28 +2545,50 @@
     <w:p/>
     <w:p>
       <w:r>
-        <w:t xml:space="preserve">Uitleg in steekwoorden aan de hand van de </w:t>
-      </w:r>
-      <w:proofErr w:type="spellStart"/>
-      <w:r>
-        <w:t>videos</w:t>
-      </w:r>
-      <w:proofErr w:type="spellEnd"/>
-    </w:p>
-    <w:p>
-      <w:r>
-        <w:t>Open loop = Makkelijk op te</w:t>
-      </w:r>
-      <w:r>
-        <w:t xml:space="preserve"> zetten</w:t>
-      </w:r>
-      <w:r>
-        <w:t xml:space="preserve"> en te begrijpen maar heeft nadelen</w:t>
-      </w:r>
-    </w:p>
-    <w:p>
-      <w:r>
-        <w:t xml:space="preserve">Closed loop = </w:t>
+        <w:t xml:space="preserve">Een </w:t>
+      </w:r>
+      <w:proofErr w:type="spellStart"/>
+      <w:r>
+        <w:t>closed</w:t>
+      </w:r>
+      <w:proofErr w:type="spellEnd"/>
+      <w:r>
+        <w:t xml:space="preserve"> loop systeem bestaat uit verschillende onderdelen en heeft duidelijk verschil met open loop systemen. Hieronder zie je een lijst van begrijppen die betrekking hebben tot </w:t>
+      </w:r>
+      <w:proofErr w:type="spellStart"/>
+      <w:r>
+        <w:t>closed</w:t>
+      </w:r>
+      <w:proofErr w:type="spellEnd"/>
+      <w:r>
+        <w:t xml:space="preserve"> loop systemen, de verschillende onderdelen komen hier aanbod.</w:t>
+      </w:r>
+    </w:p>
+    <w:p>
+      <w:r>
+        <w:rPr>
+          <w:b/>
+          <w:bCs/>
+        </w:rPr>
+        <w:t>Open loop</w:t>
+      </w:r>
+      <w:r>
+        <w:t xml:space="preserve"> = </w:t>
+      </w:r>
+      <w:r>
+        <w:t>Een openloop systeem maakt niet gebruik van een feedback loop. De input wordt zelf gedefinieerd om de gewenste output te verkrijgen.</w:t>
+      </w:r>
+    </w:p>
+    <w:p>
+      <w:r>
+        <w:rPr>
+          <w:b/>
+          <w:bCs/>
+        </w:rPr>
+        <w:t>Closed loop</w:t>
+      </w:r>
+      <w:r>
+        <w:t xml:space="preserve"> = </w:t>
       </w:r>
       <w:r>
         <w:t xml:space="preserve">Een feedback systeem waarbij de output steeds wordt vergeleken met de gewenste </w:t>
@@ -2604,55 +2626,93 @@
       </w:r>
     </w:p>
     <w:p>
-      <w:r>
-        <w:t xml:space="preserve">Termen voor </w:t>
-      </w:r>
-      <w:proofErr w:type="spellStart"/>
-      <w:r>
-        <w:t>closed</w:t>
-      </w:r>
-      <w:proofErr w:type="spellEnd"/>
-      <w:r>
-        <w:t xml:space="preserve"> loop systemen:</w:t>
-      </w:r>
-    </w:p>
-    <w:p>
-      <w:proofErr w:type="spellStart"/>
-      <w:r>
+      <w:proofErr w:type="spellStart"/>
+      <w:r>
+        <w:rPr>
+          <w:b/>
+          <w:bCs/>
+        </w:rPr>
         <w:t>Desired</w:t>
       </w:r>
       <w:proofErr w:type="spellEnd"/>
       <w:r>
+        <w:rPr>
+          <w:b/>
+          <w:bCs/>
+        </w:rPr>
         <w:t xml:space="preserve"> output (Reference, Setpoint</w:t>
       </w:r>
       <w:r>
+        <w:rPr>
+          <w:b/>
+          <w:bCs/>
+        </w:rPr>
         <w:t xml:space="preserve">, </w:t>
       </w:r>
       <w:proofErr w:type="spellStart"/>
       <w:r>
+        <w:rPr>
+          <w:b/>
+          <w:bCs/>
+        </w:rPr>
         <w:t>commanded</w:t>
       </w:r>
       <w:proofErr w:type="spellEnd"/>
       <w:r>
+        <w:rPr>
+          <w:b/>
+          <w:bCs/>
+        </w:rPr>
         <w:t xml:space="preserve"> </w:t>
       </w:r>
       <w:proofErr w:type="spellStart"/>
       <w:r>
+        <w:rPr>
+          <w:b/>
+          <w:bCs/>
+        </w:rPr>
         <w:t>variable</w:t>
       </w:r>
       <w:proofErr w:type="spellEnd"/>
       <w:r>
-        <w:t>) = de output die je wilt hebben (bijv. dat de auto 50 km/h rijdt)</w:t>
-      </w:r>
-    </w:p>
-    <w:p>
-      <w:r>
-        <w:t>Output = de output die uit het systeem komt</w:t>
-      </w:r>
-    </w:p>
-    <w:p>
-      <w:r>
-        <w:t xml:space="preserve">Controller = het gene wat het systeem </w:t>
+        <w:rPr>
+          <w:b/>
+          <w:bCs/>
+        </w:rPr>
+        <w:t>)</w:t>
+      </w:r>
+      <w:r>
+        <w:t xml:space="preserve"> = de output die je wilt hebben (bijv. dat de auto 50 km/h rijdt)</w:t>
+      </w:r>
+    </w:p>
+    <w:p>
+      <w:r>
+        <w:rPr>
+          <w:b/>
+          <w:bCs/>
+        </w:rPr>
+        <w:t>Output</w:t>
+      </w:r>
+      <w:r>
+        <w:t xml:space="preserve"> = de </w:t>
+      </w:r>
+      <w:r>
+        <w:t>data</w:t>
+      </w:r>
+      <w:r>
+        <w:t xml:space="preserve"> die uit het systeem komt</w:t>
+      </w:r>
+    </w:p>
+    <w:p>
+      <w:r>
+        <w:rPr>
+          <w:b/>
+          <w:bCs/>
+        </w:rPr>
+        <w:t>Controller</w:t>
+      </w:r>
+      <w:r>
+        <w:t xml:space="preserve"> = het gene wat het systeem </w:t>
       </w:r>
       <w:proofErr w:type="spellStart"/>
       <w:r>
@@ -2665,7 +2725,14 @@
     </w:p>
     <w:p>
       <w:r>
-        <w:t xml:space="preserve">Actuator = het gene wat de output </w:t>
+        <w:rPr>
+          <w:b/>
+          <w:bCs/>
+        </w:rPr>
+        <w:t>Actuator</w:t>
+      </w:r>
+      <w:r>
+        <w:t xml:space="preserve"> = het gene wat de output </w:t>
       </w:r>
       <w:proofErr w:type="spellStart"/>
       <w:r>
@@ -2681,16 +2748,45 @@
       </w:r>
       <w:proofErr w:type="spellEnd"/>
       <w:r>
-        <w:t xml:space="preserve"> in een auto)</w:t>
-      </w:r>
-    </w:p>
-    <w:p>
-      <w:r>
-        <w:t>Plant = het object waarvan je de output wilt reguleren (bijv. de auto)</w:t>
+        <w:t xml:space="preserve"> </w:t>
+      </w:r>
+      <w:r>
+        <w:rPr>
+          <w:b/>
+          <w:bCs/>
+        </w:rPr>
+        <w:t>in</w:t>
+      </w:r>
+      <w:r>
+        <w:t xml:space="preserve"> een auto)</w:t>
+      </w:r>
+    </w:p>
+    <w:p>
+      <w:pPr>
+        <w:spacing w:line="360" w:lineRule="auto"/>
+      </w:pPr>
+      <w:r>
+        <w:rPr>
+          <w:b/>
+          <w:bCs/>
+        </w:rPr>
+        <w:t>Plant</w:t>
+      </w:r>
+      <w:r>
+        <w:t xml:space="preserve"> = het object waarvan je de output wilt reguleren (bijv. de auto)</w:t>
       </w:r>
       <w:r>
         <w:br/>
-        <w:t xml:space="preserve">Sensor = het gene wat de output van de plant bekijkt (bijv. </w:t>
+      </w:r>
+      <w:r>
+        <w:rPr>
+          <w:b/>
+          <w:bCs/>
+        </w:rPr>
+        <w:t>Sensor</w:t>
+      </w:r>
+      <w:r>
+        <w:t xml:space="preserve"> = het gene wat de output van de plant bekijkt (bijv. </w:t>
       </w:r>
       <w:proofErr w:type="spellStart"/>
       <w:r>
@@ -2704,6 +2800,10 @@
     <w:p>
       <w:proofErr w:type="spellStart"/>
       <w:r>
+        <w:rPr>
+          <w:b/>
+          <w:bCs/>
+        </w:rPr>
         <w:t>Disturbance</w:t>
       </w:r>
       <w:proofErr w:type="spellEnd"/>
@@ -2714,6 +2814,10 @@
     <w:p>
       <w:proofErr w:type="spellStart"/>
       <w:r>
+        <w:rPr>
+          <w:b/>
+          <w:bCs/>
+        </w:rPr>
         <w:t>Noise</w:t>
       </w:r>
       <w:proofErr w:type="spellEnd"/>
@@ -2726,7 +2830,14 @@
     </w:p>
     <w:p>
       <w:r>
-        <w:t xml:space="preserve">Error = de waarde die de output afwijkt van de </w:t>
+        <w:rPr>
+          <w:b/>
+          <w:bCs/>
+        </w:rPr>
+        <w:t>Error</w:t>
+      </w:r>
+      <w:r>
+        <w:t xml:space="preserve"> = de waarde die de output afwijkt van de </w:t>
       </w:r>
       <w:proofErr w:type="spellStart"/>
       <w:r>
@@ -2815,7 +2926,18 @@
       </w:r>
     </w:p>
     <w:p/>
-    <w:p/>
+    <w:p>
+      <w:pPr>
+        <w:pStyle w:val="Kop3"/>
+        <w:numPr>
+          <w:ilvl w:val="2"/>
+          <w:numId w:val="1"/>
+        </w:numPr>
+      </w:pPr>
+      <w:r>
+        <w:t>De PID</w:t>
+      </w:r>
+    </w:p>
     <w:p/>
     <w:p>
       <w:r>
@@ -3228,7 +3350,11 @@
       </w:r>
       <w:proofErr w:type="spellEnd"/>
       <w:r>
-        <w:t xml:space="preserve"> term te hoog gaat opbouwen. Al heb je bijvoorbeeld een motor van een drone die maximaal 1000 </w:t>
+        <w:t xml:space="preserve"> term te hoog gaat opbouwen. Al heb je bijvoorbeeld een </w:t>
+      </w:r>
+      <w:r>
+        <w:lastRenderedPageBreak/>
+        <w:t xml:space="preserve">motor van een drone die maximaal 1000 </w:t>
       </w:r>
       <w:proofErr w:type="spellStart"/>
       <w:r>
@@ -3252,11 +3378,7 @@
       </w:r>
       <w:proofErr w:type="spellEnd"/>
       <w:r>
-        <w:t xml:space="preserve">. Op het moment dat je </w:t>
-      </w:r>
-      <w:r>
-        <w:lastRenderedPageBreak/>
-        <w:t xml:space="preserve">dan vervolgens de drone weer loslaat zal je een grote vertraging hebben op de </w:t>
+        <w:t xml:space="preserve">. Op het moment dat je dan vervolgens de drone weer loslaat zal je een grote vertraging hebben op de </w:t>
       </w:r>
       <w:proofErr w:type="spellStart"/>
       <w:r>
@@ -3506,7 +3628,6 @@
     <w:p/>
     <w:p>
       <w:r>
-        <w:lastRenderedPageBreak/>
         <w:t xml:space="preserve">Om deze filter toe te passen zijn er </w:t>
       </w:r>
       <w:proofErr w:type="spellStart"/>
@@ -3515,10 +3636,7 @@
       </w:r>
       <w:proofErr w:type="spellEnd"/>
       <w:r>
-        <w:t xml:space="preserve"> formules die gebruikt kunnen worden. Een vrij simpele formule hiervoor is een </w:t>
-      </w:r>
-      <w:r>
-        <w:t xml:space="preserve">exponentiële </w:t>
+        <w:t xml:space="preserve"> formules die gebruikt kunnen worden. Een vrij simpele formule hiervoor is een exponentiële </w:t>
       </w:r>
       <w:proofErr w:type="spellStart"/>
       <w:r>
@@ -3526,10 +3644,7 @@
       </w:r>
       <w:proofErr w:type="spellEnd"/>
       <w:r>
-        <w:t>-formule</w:t>
-      </w:r>
-      <w:r>
-        <w:t xml:space="preserve">. Deze ziet er bijvoorbeeld als volgt uit: </w:t>
+        <w:t xml:space="preserve">-formule. Deze ziet er bijvoorbeeld als volgt uit: </w:t>
       </w:r>
       <w:proofErr w:type="spellStart"/>
       <w:r>
@@ -3607,13 +3722,476 @@
       <w:r>
         <w:t xml:space="preserve"> hebt over de filter waardoor je hem dus minder goed kan afstellen op jouw implementatie.</w:t>
       </w:r>
-      <w:r>
-        <w:br w:type="page"/>
+    </w:p>
+    <w:p/>
+    <w:p>
+      <w:pPr>
+        <w:pStyle w:val="Kop2"/>
+        <w:numPr>
+          <w:ilvl w:val="2"/>
+          <w:numId w:val="1"/>
+        </w:numPr>
+      </w:pPr>
+      <w:r>
+        <w:t>PID keuze</w:t>
+      </w:r>
+    </w:p>
+    <w:p/>
+    <w:p>
+      <w:pPr>
+        <w:pStyle w:val="Normaalweb"/>
+        <w:rPr>
+          <w:rFonts w:asciiTheme="minorHAnsi" w:eastAsiaTheme="minorHAnsi" w:hAnsiTheme="minorHAnsi" w:cstheme="minorBidi"/>
+          <w:sz w:val="22"/>
+          <w:szCs w:val="22"/>
+          <w:lang w:eastAsia="en-US"/>
+        </w:rPr>
+      </w:pPr>
+      <w:r>
+        <w:rPr>
+          <w:rFonts w:asciiTheme="minorHAnsi" w:eastAsiaTheme="minorHAnsi" w:hAnsiTheme="minorHAnsi" w:cstheme="minorBidi"/>
+          <w:sz w:val="22"/>
+          <w:szCs w:val="22"/>
+          <w:lang w:eastAsia="en-US"/>
+        </w:rPr>
+        <w:t xml:space="preserve">Bij het implementeren van een PID-controller voor </w:t>
+      </w:r>
+      <w:r>
+        <w:rPr>
+          <w:rFonts w:asciiTheme="minorHAnsi" w:eastAsiaTheme="minorHAnsi" w:hAnsiTheme="minorHAnsi" w:cstheme="minorBidi"/>
+          <w:sz w:val="22"/>
+          <w:szCs w:val="22"/>
+          <w:lang w:eastAsia="en-US"/>
+        </w:rPr>
+        <w:t>mijn autonome robotauto</w:t>
+      </w:r>
+      <w:r>
+        <w:rPr>
+          <w:rFonts w:asciiTheme="minorHAnsi" w:eastAsiaTheme="minorHAnsi" w:hAnsiTheme="minorHAnsi" w:cstheme="minorBidi"/>
+          <w:sz w:val="22"/>
+          <w:szCs w:val="22"/>
+          <w:lang w:eastAsia="en-US"/>
+        </w:rPr>
+        <w:t>,</w:t>
+      </w:r>
+      <w:r>
+        <w:rPr>
+          <w:rFonts w:asciiTheme="minorHAnsi" w:eastAsiaTheme="minorHAnsi" w:hAnsiTheme="minorHAnsi" w:cstheme="minorBidi"/>
+          <w:sz w:val="22"/>
+          <w:szCs w:val="22"/>
+          <w:lang w:eastAsia="en-US"/>
+        </w:rPr>
+        <w:t xml:space="preserve"> kan ik gebruik maken van een </w:t>
+      </w:r>
+      <w:proofErr w:type="spellStart"/>
+      <w:r>
+        <w:rPr>
+          <w:rFonts w:asciiTheme="minorHAnsi" w:eastAsiaTheme="minorHAnsi" w:hAnsiTheme="minorHAnsi" w:cstheme="minorBidi"/>
+          <w:sz w:val="22"/>
+          <w:szCs w:val="22"/>
+          <w:lang w:eastAsia="en-US"/>
+        </w:rPr>
+        <w:t>servo</w:t>
+      </w:r>
+      <w:proofErr w:type="spellEnd"/>
+      <w:r>
+        <w:rPr>
+          <w:rFonts w:asciiTheme="minorHAnsi" w:eastAsiaTheme="minorHAnsi" w:hAnsiTheme="minorHAnsi" w:cstheme="minorBidi"/>
+          <w:sz w:val="22"/>
+          <w:szCs w:val="22"/>
+          <w:lang w:eastAsia="en-US"/>
+        </w:rPr>
+        <w:t xml:space="preserve"> motor encoder en een ultrasonische sensor.</w:t>
+      </w:r>
+      <w:r>
+        <w:rPr>
+          <w:rFonts w:asciiTheme="minorHAnsi" w:eastAsiaTheme="minorHAnsi" w:hAnsiTheme="minorHAnsi" w:cstheme="minorBidi"/>
+          <w:sz w:val="22"/>
+          <w:szCs w:val="22"/>
+          <w:lang w:eastAsia="en-US"/>
+        </w:rPr>
+        <w:t xml:space="preserve"> </w:t>
+      </w:r>
+      <w:r>
+        <w:rPr>
+          <w:rFonts w:asciiTheme="minorHAnsi" w:eastAsiaTheme="minorHAnsi" w:hAnsiTheme="minorHAnsi" w:cstheme="minorBidi"/>
+          <w:sz w:val="22"/>
+          <w:szCs w:val="22"/>
+          <w:lang w:eastAsia="en-US"/>
+        </w:rPr>
+        <w:t>De verschillen tussen deze twee zijn als volgt.</w:t>
+      </w:r>
+    </w:p>
+    <w:p>
+      <w:pPr>
+        <w:pStyle w:val="Normaalweb"/>
+        <w:rPr>
+          <w:rFonts w:asciiTheme="minorHAnsi" w:eastAsiaTheme="minorHAnsi" w:hAnsiTheme="minorHAnsi" w:cstheme="minorBidi"/>
+          <w:sz w:val="22"/>
+          <w:szCs w:val="22"/>
+          <w:lang w:eastAsia="en-US"/>
+        </w:rPr>
+      </w:pPr>
+      <w:r>
+        <w:rPr>
+          <w:rFonts w:asciiTheme="minorHAnsi" w:eastAsiaTheme="minorHAnsi" w:hAnsiTheme="minorHAnsi" w:cstheme="minorBidi"/>
+          <w:sz w:val="22"/>
+          <w:szCs w:val="22"/>
+          <w:lang w:eastAsia="en-US"/>
+        </w:rPr>
+        <w:t xml:space="preserve">Een </w:t>
+      </w:r>
+      <w:proofErr w:type="spellStart"/>
+      <w:r>
+        <w:rPr>
+          <w:rFonts w:asciiTheme="minorHAnsi" w:eastAsiaTheme="minorHAnsi" w:hAnsiTheme="minorHAnsi" w:cstheme="minorBidi"/>
+          <w:sz w:val="22"/>
+          <w:szCs w:val="22"/>
+          <w:lang w:eastAsia="en-US"/>
+        </w:rPr>
+        <w:t>servo</w:t>
+      </w:r>
+      <w:proofErr w:type="spellEnd"/>
+      <w:r>
+        <w:rPr>
+          <w:rFonts w:asciiTheme="minorHAnsi" w:eastAsiaTheme="minorHAnsi" w:hAnsiTheme="minorHAnsi" w:cstheme="minorBidi"/>
+          <w:sz w:val="22"/>
+          <w:szCs w:val="22"/>
+          <w:lang w:eastAsia="en-US"/>
+        </w:rPr>
+        <w:t xml:space="preserve"> motor encoder biedt zeer nauwkeurige feedback over de positie en snelheid van de wielen. Dit kan waardevol zijn in situaties waarbij precisiebewegingen en regeling van de snelheid cruciaal zijn. Het gebruik van een encoder in combinatie met een PID-controller maakt het mogelijk om de robotauto met grote precisie te besturen.</w:t>
+      </w:r>
+    </w:p>
+    <w:p>
+      <w:pPr>
+        <w:pStyle w:val="Normaalweb"/>
+        <w:rPr>
+          <w:rFonts w:asciiTheme="minorHAnsi" w:eastAsiaTheme="minorHAnsi" w:hAnsiTheme="minorHAnsi" w:cstheme="minorBidi"/>
+          <w:sz w:val="22"/>
+          <w:szCs w:val="22"/>
+          <w:lang w:eastAsia="en-US"/>
+        </w:rPr>
+      </w:pPr>
+      <w:r>
+        <w:rPr>
+          <w:rFonts w:asciiTheme="minorHAnsi" w:eastAsiaTheme="minorHAnsi" w:hAnsiTheme="minorHAnsi" w:cstheme="minorBidi"/>
+          <w:sz w:val="22"/>
+          <w:szCs w:val="22"/>
+          <w:lang w:eastAsia="en-US"/>
+        </w:rPr>
+        <w:t>Aan de andere kant biedt een ultrasone sensor de mogelijkheid om obstakels te detecteren en de afstand tot deze obstakels te meten. Hoewel de nauwkeurigheid van een ultrasone sensor mogelijk niet zo hoog is als die van een encoder, is de exacte positionering op basis van de sensorgegevens vaak belangrijker bij het autonoom navigeren en vermijden van obstakels.</w:t>
+      </w:r>
+    </w:p>
+    <w:p>
+      <w:pPr>
+        <w:pStyle w:val="Normaalweb"/>
+        <w:rPr>
+          <w:rFonts w:asciiTheme="minorHAnsi" w:eastAsiaTheme="minorHAnsi" w:hAnsiTheme="minorHAnsi" w:cstheme="minorBidi"/>
+          <w:sz w:val="22"/>
+          <w:szCs w:val="22"/>
+          <w:lang w:eastAsia="en-US"/>
+        </w:rPr>
+      </w:pPr>
+      <w:r>
+        <w:rPr>
+          <w:rFonts w:asciiTheme="minorHAnsi" w:eastAsiaTheme="minorHAnsi" w:hAnsiTheme="minorHAnsi" w:cstheme="minorBidi"/>
+          <w:sz w:val="22"/>
+          <w:szCs w:val="22"/>
+          <w:lang w:eastAsia="en-US"/>
+        </w:rPr>
+        <w:t>Ik heb er daarom voor gekozen om mijn PID toe te passen op mijn ultrasonische sensor. De snelheid regulering die ik hieruit krijg is goed genoeg voor mijn implementatie. Mijn autonome auto moet sowieso instaat zijn om objecten te vermijden</w:t>
+      </w:r>
+      <w:r>
+        <w:rPr>
+          <w:rFonts w:asciiTheme="minorHAnsi" w:eastAsiaTheme="minorHAnsi" w:hAnsiTheme="minorHAnsi" w:cstheme="minorBidi"/>
+          <w:sz w:val="22"/>
+          <w:szCs w:val="22"/>
+          <w:lang w:eastAsia="en-US"/>
+        </w:rPr>
+        <w:t>, dus ik kom er toch niet onderuit om een sensor te gebruiken.</w:t>
       </w:r>
     </w:p>
     <w:p/>
     <w:p/>
     <w:p/>
+    <w:p/>
+    <w:p/>
+    <w:p/>
+    <w:p/>
+    <w:p/>
+    <w:p/>
+    <w:p>
+      <w:pPr>
+        <w:pStyle w:val="Kop3"/>
+        <w:numPr>
+          <w:ilvl w:val="2"/>
+          <w:numId w:val="1"/>
+        </w:numPr>
+      </w:pPr>
+      <w:r>
+        <w:lastRenderedPageBreak/>
+        <w:t xml:space="preserve">PID </w:t>
+      </w:r>
+      <w:r>
+        <w:t>Berekenen</w:t>
+      </w:r>
+    </w:p>
+    <w:p>
+      <w:pPr>
+        <w:pStyle w:val="Kop3"/>
+      </w:pPr>
+    </w:p>
+    <w:p>
+      <w:r>
+        <w:t xml:space="preserve">In het geval van </w:t>
+      </w:r>
+      <w:r>
+        <w:t>mijn</w:t>
+      </w:r>
+      <w:r>
+        <w:t xml:space="preserve"> robotauto zijn er meerdere factoren waar je naar moet kijken om je PID juist in te stellen. </w:t>
+      </w:r>
+      <w:r>
+        <w:t xml:space="preserve">Als je alleen een </w:t>
+      </w:r>
+      <w:proofErr w:type="spellStart"/>
+      <w:r>
+        <w:t>proportional</w:t>
+      </w:r>
+      <w:proofErr w:type="spellEnd"/>
+      <w:r>
+        <w:t xml:space="preserve"> term instelt op bijvoorbeeld 5 zal de auto richting een object rijden en steeds meer snelheid verminderen naarmate hij dichterbij komt. </w:t>
+      </w:r>
+    </w:p>
+    <w:p>
+      <w:r>
+        <w:rPr>
+          <w:noProof/>
+        </w:rPr>
+        <w:drawing>
+          <wp:inline distT="0" distB="0" distL="0" distR="0" wp14:anchorId="2F9E35A4" wp14:editId="20775A7B">
+            <wp:extent cx="5760720" cy="4618355"/>
+            <wp:effectExtent l="0" t="0" r="0" b="0"/>
+            <wp:docPr id="19" name="Afbeelding 19"/>
+            <wp:cNvGraphicFramePr>
+              <a:graphicFrameLocks xmlns:a="http://schemas.openxmlformats.org/drawingml/2006/main" noChangeAspect="1"/>
+            </wp:cNvGraphicFramePr>
+            <a:graphic xmlns:a="http://schemas.openxmlformats.org/drawingml/2006/main">
+              <a:graphicData uri="http://schemas.openxmlformats.org/drawingml/2006/picture">
+                <pic:pic xmlns:pic="http://schemas.openxmlformats.org/drawingml/2006/picture">
+                  <pic:nvPicPr>
+                    <pic:cNvPr id="1" name=""/>
+                    <pic:cNvPicPr/>
+                  </pic:nvPicPr>
+                  <pic:blipFill>
+                    <a:blip r:embed="rId86"/>
+                    <a:stretch>
+                      <a:fillRect/>
+                    </a:stretch>
+                  </pic:blipFill>
+                  <pic:spPr>
+                    <a:xfrm>
+                      <a:off x="0" y="0"/>
+                      <a:ext cx="5760720" cy="4618355"/>
+                    </a:xfrm>
+                    <a:prstGeom prst="rect">
+                      <a:avLst/>
+                    </a:prstGeom>
+                  </pic:spPr>
+                </pic:pic>
+              </a:graphicData>
+            </a:graphic>
+          </wp:inline>
+        </w:drawing>
+      </w:r>
+    </w:p>
+    <w:p/>
+    <w:p/>
+    <w:p/>
+    <w:p>
+      <w:r>
+        <w:t>Echter zal het door verschillende factoren vanuit de omgeving moeilijk zijn om precies op de gewenste afstand te blijven.</w:t>
+      </w:r>
+      <w:r>
+        <w:t xml:space="preserve"> Daarom implementeren we dus ook een </w:t>
+      </w:r>
+      <w:proofErr w:type="spellStart"/>
+      <w:r>
+        <w:t>integral</w:t>
+      </w:r>
+      <w:proofErr w:type="spellEnd"/>
+      <w:r>
+        <w:t xml:space="preserve"> term. Het effect daarvan is dat de auto geen </w:t>
+      </w:r>
+      <w:proofErr w:type="spellStart"/>
+      <w:r>
+        <w:t>steadystate</w:t>
+      </w:r>
+      <w:proofErr w:type="spellEnd"/>
+      <w:r>
+        <w:t xml:space="preserve"> error meer heeft en dat betekent dus dat hij veel beter op de gewenste afstand kan blijven. Een grote </w:t>
+      </w:r>
+      <w:proofErr w:type="spellStart"/>
+      <w:r>
+        <w:t>integral</w:t>
+      </w:r>
+      <w:proofErr w:type="spellEnd"/>
+      <w:r>
+        <w:t xml:space="preserve"> kan er echter wel weer voor zorgen dat de auto gaat </w:t>
+      </w:r>
+      <w:proofErr w:type="spellStart"/>
+      <w:r>
+        <w:t>overshooten</w:t>
+      </w:r>
+      <w:proofErr w:type="spellEnd"/>
+      <w:r>
+        <w:t xml:space="preserve">. Dit zie je ook hieronder terug, het kost wat tijd voordat de </w:t>
+      </w:r>
+      <w:proofErr w:type="spellStart"/>
+      <w:r>
+        <w:t>integral</w:t>
+      </w:r>
+      <w:proofErr w:type="spellEnd"/>
+      <w:r>
+        <w:t xml:space="preserve"> is gestabiliseerd.</w:t>
+      </w:r>
+    </w:p>
+    <w:p>
+      <w:r>
+        <w:rPr>
+          <w:noProof/>
+        </w:rPr>
+        <w:lastRenderedPageBreak/>
+        <w:drawing>
+          <wp:inline distT="0" distB="0" distL="0" distR="0" wp14:anchorId="536D5826" wp14:editId="6D80C88D">
+            <wp:extent cx="5760720" cy="4493895"/>
+            <wp:effectExtent l="0" t="0" r="0" b="1905"/>
+            <wp:docPr id="20" name="Afbeelding 20" descr="Afbeelding met tekst, schermopname, diagram, Perceel&#10;&#10;Automatisch gegenereerde beschrijving"/>
+            <wp:cNvGraphicFramePr>
+              <a:graphicFrameLocks xmlns:a="http://schemas.openxmlformats.org/drawingml/2006/main" noChangeAspect="1"/>
+            </wp:cNvGraphicFramePr>
+            <a:graphic xmlns:a="http://schemas.openxmlformats.org/drawingml/2006/main">
+              <a:graphicData uri="http://schemas.openxmlformats.org/drawingml/2006/picture">
+                <pic:pic xmlns:pic="http://schemas.openxmlformats.org/drawingml/2006/picture">
+                  <pic:nvPicPr>
+                    <pic:cNvPr id="20" name="Afbeelding 20" descr="Afbeelding met tekst, schermopname, diagram, Perceel&#10;&#10;Automatisch gegenereerde beschrijving"/>
+                    <pic:cNvPicPr/>
+                  </pic:nvPicPr>
+                  <pic:blipFill>
+                    <a:blip r:embed="rId87"/>
+                    <a:stretch>
+                      <a:fillRect/>
+                    </a:stretch>
+                  </pic:blipFill>
+                  <pic:spPr>
+                    <a:xfrm>
+                      <a:off x="0" y="0"/>
+                      <a:ext cx="5760720" cy="4493895"/>
+                    </a:xfrm>
+                    <a:prstGeom prst="rect">
+                      <a:avLst/>
+                    </a:prstGeom>
+                  </pic:spPr>
+                </pic:pic>
+              </a:graphicData>
+            </a:graphic>
+          </wp:inline>
+        </w:drawing>
+      </w:r>
+    </w:p>
+    <w:p>
+      <w:r>
+        <w:t xml:space="preserve">Als je tenslotte ook nog een </w:t>
+      </w:r>
+      <w:proofErr w:type="spellStart"/>
+      <w:r>
+        <w:t>derivative</w:t>
+      </w:r>
+      <w:proofErr w:type="spellEnd"/>
+      <w:r>
+        <w:t xml:space="preserve"> </w:t>
+      </w:r>
+      <w:proofErr w:type="spellStart"/>
+      <w:r>
+        <w:t>toevoegd</w:t>
+      </w:r>
+      <w:proofErr w:type="spellEnd"/>
+      <w:r>
+        <w:t xml:space="preserve"> zul je zien dat de </w:t>
+      </w:r>
+      <w:proofErr w:type="spellStart"/>
+      <w:r>
+        <w:t>overshoot</w:t>
+      </w:r>
+      <w:proofErr w:type="spellEnd"/>
+      <w:r>
+        <w:t xml:space="preserve"> veel minder wordt. Hoe beter je dit afstelt hoe minder de </w:t>
+      </w:r>
+      <w:proofErr w:type="spellStart"/>
+      <w:r>
+        <w:t>overshoot</w:t>
+      </w:r>
+      <w:proofErr w:type="spellEnd"/>
+      <w:r>
+        <w:t xml:space="preserve">. Echter moet je wel uitkijken met een te grootte </w:t>
+      </w:r>
+      <w:proofErr w:type="spellStart"/>
+      <w:r>
+        <w:t>derivative</w:t>
+      </w:r>
+      <w:proofErr w:type="spellEnd"/>
+      <w:r>
+        <w:t xml:space="preserve"> omdat je niet wilt dat hij te heftig gaat reageren op een plotselinge verandering van de error.</w:t>
+      </w:r>
+    </w:p>
+    <w:p>
+      <w:r>
+        <w:rPr>
+          <w:noProof/>
+        </w:rPr>
+        <w:drawing>
+          <wp:inline distT="0" distB="0" distL="0" distR="0" wp14:anchorId="7839223B" wp14:editId="58F4245A">
+            <wp:extent cx="4320540" cy="3390900"/>
+            <wp:effectExtent l="0" t="0" r="3810" b="0"/>
+            <wp:docPr id="21" name="Afbeelding 21" descr="Afbeelding met tekst, schermopname, diagram, Perceel&#10;&#10;Automatisch gegenereerde beschrijving"/>
+            <wp:cNvGraphicFramePr>
+              <a:graphicFrameLocks xmlns:a="http://schemas.openxmlformats.org/drawingml/2006/main" noChangeAspect="1"/>
+            </wp:cNvGraphicFramePr>
+            <a:graphic xmlns:a="http://schemas.openxmlformats.org/drawingml/2006/main">
+              <a:graphicData uri="http://schemas.openxmlformats.org/drawingml/2006/picture">
+                <pic:pic xmlns:pic="http://schemas.openxmlformats.org/drawingml/2006/picture">
+                  <pic:nvPicPr>
+                    <pic:cNvPr id="21" name="Afbeelding 21" descr="Afbeelding met tekst, schermopname, diagram, Perceel&#10;&#10;Automatisch gegenereerde beschrijving"/>
+                    <pic:cNvPicPr/>
+                  </pic:nvPicPr>
+                  <pic:blipFill>
+                    <a:blip r:embed="rId88"/>
+                    <a:stretch>
+                      <a:fillRect/>
+                    </a:stretch>
+                  </pic:blipFill>
+                  <pic:spPr>
+                    <a:xfrm>
+                      <a:off x="0" y="0"/>
+                      <a:ext cx="4321653" cy="3391774"/>
+                    </a:xfrm>
+                    <a:prstGeom prst="rect">
+                      <a:avLst/>
+                    </a:prstGeom>
+                  </pic:spPr>
+                </pic:pic>
+              </a:graphicData>
+            </a:graphic>
+          </wp:inline>
+        </w:drawing>
+      </w:r>
+    </w:p>
+    <w:p>
+      <w:r>
+        <w:lastRenderedPageBreak/>
+        <w:br w:type="page"/>
+      </w:r>
+    </w:p>
     <w:p>
       <w:pPr>
         <w:pStyle w:val="Kop2"/>
@@ -3624,6 +4202,7 @@
       </w:pPr>
       <w:bookmarkStart w:id="6" w:name="_Toc136180450"/>
       <w:r>
+        <w:lastRenderedPageBreak/>
         <w:t xml:space="preserve">Deelvraag </w:t>
       </w:r>
       <w:r>
@@ -3752,7 +4331,7 @@
       </w:r>
     </w:p>
     <w:p>
-      <w:hyperlink r:id="rId86" w:history="1">
+      <w:hyperlink r:id="rId89" w:history="1">
         <w:r>
           <w:rPr>
             <w:rStyle w:val="Hyperlink"/>
@@ -3862,7 +4441,7 @@
       <w:r>
         <w:t xml:space="preserve">). projecthub.arduino.cc. </w:t>
       </w:r>
-      <w:hyperlink r:id="rId87" w:history="1">
+      <w:hyperlink r:id="rId90" w:history="1">
         <w:r>
           <w:rPr>
             <w:rStyle w:val="Hyperlink"/>
@@ -3919,7 +4498,7 @@
       <w:r>
         <w:t xml:space="preserve">. </w:t>
       </w:r>
-      <w:hyperlink r:id="rId88" w:history="1">
+      <w:hyperlink r:id="rId91" w:history="1">
         <w:r>
           <w:rPr>
             <w:rStyle w:val="Hyperlink"/>
@@ -4117,7 +4696,7 @@
       <w:r>
         <w:t xml:space="preserve"> [Video]. YouTube. </w:t>
       </w:r>
-      <w:hyperlink r:id="rId89" w:history="1">
+      <w:hyperlink r:id="rId92" w:history="1">
         <w:r>
           <w:rPr>
             <w:rStyle w:val="Hyperlink"/>

</xml_diff>

<commit_message>
Closed loop laatste verbeteringen code en documentatie
Ik heb de laatste verbeteringen gemaakt aan mijn documentatie en de code van mijn closed loop opdracht.
</commit_message>
<xml_diff>
--- a/Embedded systems/Closed loop challenge/Closed Loop Challenge - Tiemon Steeghs.docx
+++ b/Embedded systems/Closed loop challenge/Closed Loop Challenge - Tiemon Steeghs.docx
@@ -1788,13 +1788,45 @@
     <w:p/>
     <w:p>
       <w:r>
-        <w:t>Ik maak deze challenge om te leren wat closed loops zijn en hoe ik de ultrasonische sensor moet toepassen. Dit ga ik doen aan de hand van verschillende requirements waaraan de opdracht</w:t>
+        <w:t xml:space="preserve">Ik maak deze </w:t>
+      </w:r>
+      <w:proofErr w:type="spellStart"/>
+      <w:r>
+        <w:t>challenge</w:t>
+      </w:r>
+      <w:proofErr w:type="spellEnd"/>
+      <w:r>
+        <w:t xml:space="preserve"> om te leren wat </w:t>
+      </w:r>
+      <w:proofErr w:type="spellStart"/>
+      <w:r>
+        <w:t>closed</w:t>
+      </w:r>
+      <w:proofErr w:type="spellEnd"/>
+      <w:r>
+        <w:t xml:space="preserve"> loops zijn en hoe ik de ultrasonische sensor moet toepassen. Dit ga ik doen aan de hand van verschillende </w:t>
+      </w:r>
+      <w:proofErr w:type="spellStart"/>
+      <w:r>
+        <w:t>requirements</w:t>
+      </w:r>
+      <w:proofErr w:type="spellEnd"/>
+      <w:r>
+        <w:t xml:space="preserve"> waaraan de opdracht</w:t>
       </w:r>
       <w:r>
         <w:t xml:space="preserve"> moet voldoen.</w:t>
       </w:r>
       <w:r>
-        <w:t xml:space="preserve"> Deze challenge bestaat uit verschillende delen die er allemaal in verwerkt worden.</w:t>
+        <w:t xml:space="preserve"> Deze </w:t>
+      </w:r>
+      <w:proofErr w:type="spellStart"/>
+      <w:r>
+        <w:t>challenge</w:t>
+      </w:r>
+      <w:proofErr w:type="spellEnd"/>
+      <w:r>
+        <w:t xml:space="preserve"> bestaat uit verschillende delen die er allemaal in verwerkt worden.</w:t>
       </w:r>
     </w:p>
     <w:p>
@@ -1819,10 +1851,23 @@
         <w:t xml:space="preserve"> </w:t>
       </w:r>
       <w:r>
-        <w:t xml:space="preserve">Hoe zet ik een closed loop </w:t>
-      </w:r>
-      <w:r>
-        <w:t xml:space="preserve">multithreading </w:t>
+        <w:t xml:space="preserve">Hoe zet ik een </w:t>
+      </w:r>
+      <w:proofErr w:type="spellStart"/>
+      <w:r>
+        <w:t>closed</w:t>
+      </w:r>
+      <w:proofErr w:type="spellEnd"/>
+      <w:r>
+        <w:t xml:space="preserve"> loop </w:t>
+      </w:r>
+      <w:proofErr w:type="spellStart"/>
+      <w:r>
+        <w:t>multithreading</w:t>
+      </w:r>
+      <w:proofErr w:type="spellEnd"/>
+      <w:r>
+        <w:t xml:space="preserve"> </w:t>
       </w:r>
       <w:r>
         <w:t>systeem met abstractie laag op voor een autonome robotauto, waarbij gebruik wordt gemaakt van een ultrasonische sensor?</w:t>
@@ -1920,7 +1965,21 @@
         <w:rPr>
           <w:rFonts w:asciiTheme="minorHAnsi" w:hAnsiTheme="minorHAnsi" w:cstheme="minorHAnsi"/>
         </w:rPr>
-        <w:t xml:space="preserve">De sensor beschikt over vier pins. </w:t>
+        <w:t xml:space="preserve">De sensor beschikt over vier </w:t>
+      </w:r>
+      <w:proofErr w:type="spellStart"/>
+      <w:r>
+        <w:rPr>
+          <w:rFonts w:asciiTheme="minorHAnsi" w:hAnsiTheme="minorHAnsi" w:cstheme="minorHAnsi"/>
+        </w:rPr>
+        <w:t>pins</w:t>
+      </w:r>
+      <w:proofErr w:type="spellEnd"/>
+      <w:r>
+        <w:rPr>
+          <w:rFonts w:asciiTheme="minorHAnsi" w:hAnsiTheme="minorHAnsi" w:cstheme="minorHAnsi"/>
+        </w:rPr>
+        <w:t xml:space="preserve">. </w:t>
       </w:r>
     </w:p>
     <w:p>
@@ -1934,11 +1993,19 @@
           <w:rFonts w:asciiTheme="minorHAnsi" w:hAnsiTheme="minorHAnsi" w:cstheme="minorHAnsi"/>
         </w:rPr>
       </w:pPr>
+      <w:proofErr w:type="spellStart"/>
       <w:r>
         <w:rPr>
           <w:rFonts w:asciiTheme="minorHAnsi" w:hAnsiTheme="minorHAnsi" w:cstheme="minorHAnsi"/>
         </w:rPr>
-        <w:t>Vcc, voor de 5 volt input</w:t>
+        <w:t>Vcc</w:t>
+      </w:r>
+      <w:proofErr w:type="spellEnd"/>
+      <w:r>
+        <w:rPr>
+          <w:rFonts w:asciiTheme="minorHAnsi" w:hAnsiTheme="minorHAnsi" w:cstheme="minorHAnsi"/>
+        </w:rPr>
+        <w:t>, voor de 5 volt input</w:t>
       </w:r>
     </w:p>
     <w:p>
@@ -1952,11 +2019,61 @@
           <w:rFonts w:asciiTheme="minorHAnsi" w:hAnsiTheme="minorHAnsi" w:cstheme="minorHAnsi"/>
         </w:rPr>
       </w:pPr>
+      <w:proofErr w:type="spellStart"/>
       <w:r>
         <w:rPr>
           <w:rFonts w:asciiTheme="minorHAnsi" w:hAnsiTheme="minorHAnsi" w:cstheme="minorHAnsi"/>
         </w:rPr>
-        <w:t>Trig, de trigger pulse input pin. Op het moment dat deze wordt geactiveerd zal hij een ultrasone pulse uitzenden om de afstand tot een object te kunnen berkeken. Een puls duurt ongeveer 10 microseconden.</w:t>
+        <w:t>Trig</w:t>
+      </w:r>
+      <w:proofErr w:type="spellEnd"/>
+      <w:r>
+        <w:rPr>
+          <w:rFonts w:asciiTheme="minorHAnsi" w:hAnsiTheme="minorHAnsi" w:cstheme="minorHAnsi"/>
+        </w:rPr>
+        <w:t xml:space="preserve">, de trigger </w:t>
+      </w:r>
+      <w:proofErr w:type="spellStart"/>
+      <w:r>
+        <w:rPr>
+          <w:rFonts w:asciiTheme="minorHAnsi" w:hAnsiTheme="minorHAnsi" w:cstheme="minorHAnsi"/>
+        </w:rPr>
+        <w:t>pulse</w:t>
+      </w:r>
+      <w:proofErr w:type="spellEnd"/>
+      <w:r>
+        <w:rPr>
+          <w:rFonts w:asciiTheme="minorHAnsi" w:hAnsiTheme="minorHAnsi" w:cstheme="minorHAnsi"/>
+        </w:rPr>
+        <w:t xml:space="preserve"> input pin. Op het moment dat deze wordt geactiveerd zal hij een ultrasone </w:t>
+      </w:r>
+      <w:proofErr w:type="spellStart"/>
+      <w:r>
+        <w:rPr>
+          <w:rFonts w:asciiTheme="minorHAnsi" w:hAnsiTheme="minorHAnsi" w:cstheme="minorHAnsi"/>
+        </w:rPr>
+        <w:t>pulse</w:t>
+      </w:r>
+      <w:proofErr w:type="spellEnd"/>
+      <w:r>
+        <w:rPr>
+          <w:rFonts w:asciiTheme="minorHAnsi" w:hAnsiTheme="minorHAnsi" w:cstheme="minorHAnsi"/>
+        </w:rPr>
+        <w:t xml:space="preserve"> uitzenden om de afstand tot een object te kunnen </w:t>
+      </w:r>
+      <w:proofErr w:type="spellStart"/>
+      <w:r>
+        <w:rPr>
+          <w:rFonts w:asciiTheme="minorHAnsi" w:hAnsiTheme="minorHAnsi" w:cstheme="minorHAnsi"/>
+        </w:rPr>
+        <w:t>berkeken</w:t>
+      </w:r>
+      <w:proofErr w:type="spellEnd"/>
+      <w:r>
+        <w:rPr>
+          <w:rFonts w:asciiTheme="minorHAnsi" w:hAnsiTheme="minorHAnsi" w:cstheme="minorHAnsi"/>
+        </w:rPr>
+        <w:t>. Een puls duurt ongeveer 10 microseconden.</w:t>
       </w:r>
     </w:p>
     <w:p>
@@ -2153,7 +2270,15 @@
         <w:t>toe</w:t>
       </w:r>
       <w:r>
-        <w:t xml:space="preserve"> op het stm32 nucleo bord?</w:t>
+        <w:t xml:space="preserve"> op het stm32 </w:t>
+      </w:r>
+      <w:proofErr w:type="spellStart"/>
+      <w:r>
+        <w:t>nucleo</w:t>
+      </w:r>
+      <w:proofErr w:type="spellEnd"/>
+      <w:r>
+        <w:t xml:space="preserve"> bord?</w:t>
       </w:r>
       <w:bookmarkEnd w:id="3"/>
     </w:p>
@@ -2194,13 +2319,29 @@
         <w:t xml:space="preserve"> in te stellen</w:t>
       </w:r>
       <w:r>
-        <w:t xml:space="preserve"> voor het genereren van een pwm signaal op de trigger pin. Deze </w:t>
+        <w:t xml:space="preserve"> voor het genereren van een </w:t>
+      </w:r>
+      <w:proofErr w:type="spellStart"/>
+      <w:r>
+        <w:t>pwm</w:t>
+      </w:r>
+      <w:proofErr w:type="spellEnd"/>
+      <w:r>
+        <w:t xml:space="preserve"> signaal op de trigger pin. Deze </w:t>
       </w:r>
       <w:r>
         <w:t>stel ik dan in</w:t>
       </w:r>
       <w:r>
-        <w:t xml:space="preserve"> zodat de lengte van het signaal 10 uS is en de tijd tussen twee pulsen 25 ms.</w:t>
+        <w:t xml:space="preserve"> zodat de lengte van het signaal 10 </w:t>
+      </w:r>
+      <w:proofErr w:type="spellStart"/>
+      <w:r>
+        <w:t>uS</w:t>
+      </w:r>
+      <w:proofErr w:type="spellEnd"/>
+      <w:r>
+        <w:t xml:space="preserve"> is en de tijd tussen twee pulsen 25 ms.</w:t>
       </w:r>
     </w:p>
     <w:p>
@@ -2253,10 +2394,42 @@
     <w:p>
       <w:r>
         <w:lastRenderedPageBreak/>
-        <w:t xml:space="preserve">Vervolgens stel ik timer 4 in voor het berekenen van de pulsetijd (Echo time). Timer 4 laat ik continue doortellen zodat ik op elk moment de waarde van de timer kan opvragen. Dan vraag ik de waarde van de timer op, op het moment dat de triggerpin is geactiveerd. Als de echo pin hoog wordt en dus het signaal binnenkrijgt, </w:t>
-      </w:r>
-      <w:r>
-        <w:t xml:space="preserve">zal er een interrupt getriggered worden. In de interrupt handle methode </w:t>
+        <w:t xml:space="preserve">Vervolgens stel ik timer 4 in voor het berekenen van de </w:t>
+      </w:r>
+      <w:proofErr w:type="spellStart"/>
+      <w:r>
+        <w:t>pulsetijd</w:t>
+      </w:r>
+      <w:proofErr w:type="spellEnd"/>
+      <w:r>
+        <w:t xml:space="preserve"> (Echo time). Timer 4 laat ik continue doortellen zodat ik op elk moment de waarde van de timer kan opvragen. Dan vraag ik de waarde van de timer op, op het moment dat de triggerpin is geactiveerd. Als de echo pin hoog wordt en dus het signaal binnenkrijgt, </w:t>
+      </w:r>
+      <w:r>
+        <w:t xml:space="preserve">zal er een </w:t>
+      </w:r>
+      <w:proofErr w:type="spellStart"/>
+      <w:r>
+        <w:t>interrupt</w:t>
+      </w:r>
+      <w:proofErr w:type="spellEnd"/>
+      <w:r>
+        <w:t xml:space="preserve"> </w:t>
+      </w:r>
+      <w:proofErr w:type="spellStart"/>
+      <w:r>
+        <w:t>getriggered</w:t>
+      </w:r>
+      <w:proofErr w:type="spellEnd"/>
+      <w:r>
+        <w:t xml:space="preserve"> worden. In de </w:t>
+      </w:r>
+      <w:proofErr w:type="spellStart"/>
+      <w:r>
+        <w:t>interrupt</w:t>
+      </w:r>
+      <w:proofErr w:type="spellEnd"/>
+      <w:r>
+        <w:t xml:space="preserve"> handle methode </w:t>
       </w:r>
       <w:r>
         <w:t xml:space="preserve">vraag ik de waarde van de timer weer op. Ik bereken dan het verschil tussen de twee waardes en zo heb ik de tijd dat het signaal erover gedaan heeft om heen en weer te gaan </w:t>
@@ -2267,7 +2440,23 @@
     </w:p>
     <w:p>
       <w:r>
-        <w:t>Hieronder zie je dat terug in de pulstraveltime die dus wordt berekend aan de hand van de interrupt.</w:t>
+        <w:t xml:space="preserve">Hieronder zie je dat terug in de </w:t>
+      </w:r>
+      <w:proofErr w:type="spellStart"/>
+      <w:r>
+        <w:t>pulstraveltime</w:t>
+      </w:r>
+      <w:proofErr w:type="spellEnd"/>
+      <w:r>
+        <w:t xml:space="preserve"> die dus wordt berekend aan de hand van de </w:t>
+      </w:r>
+      <w:proofErr w:type="spellStart"/>
+      <w:r>
+        <w:t>interrupt</w:t>
+      </w:r>
+      <w:proofErr w:type="spellEnd"/>
+      <w:r>
+        <w:t>.</w:t>
       </w:r>
     </w:p>
     <w:p>
@@ -2314,7 +2503,23 @@
     </w:p>
     <w:p>
       <w:r>
-        <w:t xml:space="preserve">De uiteindelijke afstand bereken ik dat aan de hand van de formule. Omdat de pulstraveltime in microseconde is doe ik hem maal 0.0343 uS/cm (343 m/s is de snelheid van geluid door lucht) </w:t>
+        <w:t xml:space="preserve">De uiteindelijke afstand bereken ik dat aan de hand van de formule. Omdat de </w:t>
+      </w:r>
+      <w:proofErr w:type="spellStart"/>
+      <w:r>
+        <w:t>pulstraveltime</w:t>
+      </w:r>
+      <w:proofErr w:type="spellEnd"/>
+      <w:r>
+        <w:t xml:space="preserve"> in microseconde is doe ik hem maal 0.0343 </w:t>
+      </w:r>
+      <w:proofErr w:type="spellStart"/>
+      <w:r>
+        <w:t>uS</w:t>
+      </w:r>
+      <w:proofErr w:type="spellEnd"/>
+      <w:r>
+        <w:t xml:space="preserve">/cm (343 m/s is de snelheid van geluid door lucht) </w:t>
       </w:r>
       <w:r>
         <w:t xml:space="preserve">en vervolgens deel ik hem nog door twee, omdat anders de gehele tijd wordt </w:t>
@@ -2406,7 +2611,15 @@
         <w:t>signaal hebben op de echo pin. Door deze twee timers juist te timen k</w:t>
       </w:r>
       <w:r>
-        <w:t>an ik constant de afstand blijven uitlezen. Hierbij is het belangrijk dat de timer op de trigger pin een pulse stuurt niet sneller dan elke 20ms. Waardes sneller dan dit zou betekenen dat bij een afstand &gt; 1 meter er al een nieuw trigger signaal komt als de vorige nog niet is opgevangen.</w:t>
+        <w:t xml:space="preserve">an ik constant de afstand blijven uitlezen. Hierbij is het belangrijk dat de timer op de trigger pin een </w:t>
+      </w:r>
+      <w:proofErr w:type="spellStart"/>
+      <w:r>
+        <w:t>pulse</w:t>
+      </w:r>
+      <w:proofErr w:type="spellEnd"/>
+      <w:r>
+        <w:t xml:space="preserve"> stuurt niet sneller dan elke 20ms. Waardes sneller dan dit zou betekenen dat bij een afstand &gt; 1 meter er al een nieuw trigger signaal komt als de vorige nog niet is opgevangen.</w:t>
       </w:r>
       <w:r>
         <w:t xml:space="preserve"> </w:t>
@@ -2414,7 +2627,31 @@
     </w:p>
     <w:p>
       <w:r>
-        <w:t xml:space="preserve">Om de afstand te bepalen moet ik steeds de echotime achterhalen, dit is de tijd dat de puls erover gedaan heeft om terug bij de sensor te komen. Dit kan ik doen door steeds de count te “capturen” op het moment dat de echo pin hoog wordt. </w:t>
+        <w:t xml:space="preserve">Om de afstand te bepalen moet ik steeds de </w:t>
+      </w:r>
+      <w:proofErr w:type="spellStart"/>
+      <w:r>
+        <w:t>echotime</w:t>
+      </w:r>
+      <w:proofErr w:type="spellEnd"/>
+      <w:r>
+        <w:t xml:space="preserve"> achterhalen, dit is de tijd dat de puls erover gedaan heeft om terug bij de sensor te komen. Dit kan ik doen door steeds de </w:t>
+      </w:r>
+      <w:proofErr w:type="spellStart"/>
+      <w:r>
+        <w:t>count</w:t>
+      </w:r>
+      <w:proofErr w:type="spellEnd"/>
+      <w:r>
+        <w:t xml:space="preserve"> te “</w:t>
+      </w:r>
+      <w:proofErr w:type="spellStart"/>
+      <w:r>
+        <w:t>capturen</w:t>
+      </w:r>
+      <w:proofErr w:type="spellEnd"/>
+      <w:r>
+        <w:t xml:space="preserve">” op het moment dat de echo pin hoog wordt. </w:t>
       </w:r>
     </w:p>
     <w:p>
@@ -2977,7 +3214,15 @@
       <w:bookmarkStart w:id="6" w:name="_Toc137589964"/>
       <w:r>
         <w:lastRenderedPageBreak/>
-        <w:t>Deelvraag 3 Wat is een closed loop systeem en hoe zet ik hem op</w:t>
+        <w:t xml:space="preserve">Deelvraag 3 Wat is een </w:t>
+      </w:r>
+      <w:proofErr w:type="spellStart"/>
+      <w:r>
+        <w:t>closed</w:t>
+      </w:r>
+      <w:proofErr w:type="spellEnd"/>
+      <w:r>
+        <w:t xml:space="preserve"> loop systeem en hoe zet ik hem op</w:t>
       </w:r>
       <w:r>
         <w:t xml:space="preserve"> met een PID controller</w:t>
@@ -2990,7 +3235,23 @@
     <w:p/>
     <w:p>
       <w:r>
-        <w:t>Een closed loop systeem bestaat uit verschillende onderdelen en heeft duidelijk verschil met open loop systemen. Hieronder zie je een lijst van begrijppen die betrekking hebben tot closed loop systemen, de verschillende onderdelen komen hier aanbod.</w:t>
+        <w:t xml:space="preserve">Een </w:t>
+      </w:r>
+      <w:proofErr w:type="spellStart"/>
+      <w:r>
+        <w:t>closed</w:t>
+      </w:r>
+      <w:proofErr w:type="spellEnd"/>
+      <w:r>
+        <w:t xml:space="preserve"> loop systeem bestaat uit verschillende onderdelen en heeft duidelijk verschil met open loop systemen. Hieronder zie je een lijst van begrijppen die betrekking hebben tot </w:t>
+      </w:r>
+      <w:proofErr w:type="spellStart"/>
+      <w:r>
+        <w:t>closed</w:t>
+      </w:r>
+      <w:proofErr w:type="spellEnd"/>
+      <w:r>
+        <w:t xml:space="preserve"> loop systemen, de verschillende onderdelen komen hier aanbod.</w:t>
       </w:r>
     </w:p>
     <w:p>
@@ -3020,7 +3281,15 @@
         <w:t xml:space="preserve"> = </w:t>
       </w:r>
       <w:r>
-        <w:t>Een feedback systeem waarbij de output steeds wordt vergeleken met de gewenste ouptut, om zo afwijkingen en fouten te voorkomen. Closed loop systemen zijn g</w:t>
+        <w:t xml:space="preserve">Een feedback systeem waarbij de output steeds wordt vergeleken met de gewenste </w:t>
+      </w:r>
+      <w:proofErr w:type="spellStart"/>
+      <w:r>
+        <w:t>ouptut</w:t>
+      </w:r>
+      <w:proofErr w:type="spellEnd"/>
+      <w:r>
+        <w:t>, om zo afwijkingen en fouten te voorkomen. Closed loop systemen zijn g</w:t>
       </w:r>
       <w:r>
         <w:t>oed voor het handelen van variaties in het systeem en voor het handelen van onverwachte data. In het geval van een broodrooster kijk je bijvoorbeeld steeds naar de status van het brood</w:t>
@@ -3029,7 +3298,15 @@
         <w:t>,</w:t>
       </w:r>
       <w:r>
-        <w:t xml:space="preserve"> inplaats de broodrooster voor een vaste tijd aan te zetten</w:t>
+        <w:t xml:space="preserve"> </w:t>
+      </w:r>
+      <w:proofErr w:type="spellStart"/>
+      <w:r>
+        <w:t>inplaats</w:t>
+      </w:r>
+      <w:proofErr w:type="spellEnd"/>
+      <w:r>
+        <w:t xml:space="preserve"> de broodrooster voor een vaste tijd aan te zetten</w:t>
       </w:r>
       <w:r>
         <w:t>, iets wat je zou zien bij een open loop</w:t>
@@ -3039,109 +3316,101 @@
       </w:r>
     </w:p>
     <w:p>
+      <w:proofErr w:type="spellStart"/>
       <w:r>
         <w:rPr>
           <w:b/>
           <w:bCs/>
         </w:rPr>
-        <w:t>Desired output (Reference, Setpoint</w:t>
-      </w:r>
+        <w:t>Desired</w:t>
+      </w:r>
+      <w:proofErr w:type="spellEnd"/>
       <w:r>
         <w:rPr>
           <w:b/>
           <w:bCs/>
         </w:rPr>
-        <w:t>, commanded variable</w:t>
+        <w:t xml:space="preserve"> output (Reference, Setpoint</w:t>
       </w:r>
       <w:r>
         <w:rPr>
           <w:b/>
           <w:bCs/>
         </w:rPr>
-        <w:t>)</w:t>
-      </w:r>
-      <w:r>
-        <w:t xml:space="preserve"> = de output die je wilt hebben (bijv. dat de auto 50 km/h rijdt)</w:t>
-      </w:r>
-    </w:p>
-    <w:p>
+        <w:t xml:space="preserve">, </w:t>
+      </w:r>
+      <w:proofErr w:type="spellStart"/>
       <w:r>
         <w:rPr>
           <w:b/>
           <w:bCs/>
         </w:rPr>
-        <w:t>Output</w:t>
-      </w:r>
-      <w:r>
-        <w:t xml:space="preserve"> = de </w:t>
-      </w:r>
-      <w:r>
-        <w:t>data</w:t>
-      </w:r>
-      <w:r>
-        <w:t xml:space="preserve"> die uit het systeem komt</w:t>
-      </w:r>
-    </w:p>
-    <w:p>
+        <w:t>commanded</w:t>
+      </w:r>
+      <w:proofErr w:type="spellEnd"/>
       <w:r>
         <w:rPr>
           <w:b/>
           <w:bCs/>
         </w:rPr>
-        <w:t>Controller</w:t>
-      </w:r>
-      <w:r>
-        <w:t xml:space="preserve"> = het gene wat het systeem controlleert (bijv. de bestuurder van de auto)</w:t>
-      </w:r>
-    </w:p>
-    <w:p>
+        <w:t xml:space="preserve"> </w:t>
+      </w:r>
+      <w:proofErr w:type="spellStart"/>
       <w:r>
         <w:rPr>
           <w:b/>
           <w:bCs/>
         </w:rPr>
-        <w:t>Actuator</w:t>
-      </w:r>
-      <w:r>
-        <w:t xml:space="preserve"> = het gene wat de output beinvloed (bijv. het gaspadaal </w:t>
-      </w:r>
+        <w:t>variable</w:t>
+      </w:r>
+      <w:proofErr w:type="spellEnd"/>
       <w:r>
         <w:rPr>
           <w:b/>
           <w:bCs/>
         </w:rPr>
-        <w:t>in</w:t>
-      </w:r>
-      <w:r>
-        <w:t xml:space="preserve"> een auto)</w:t>
-      </w:r>
-    </w:p>
-    <w:p>
-      <w:pPr>
-        <w:spacing w:line="360" w:lineRule="auto"/>
-      </w:pPr>
+        <w:t>)</w:t>
+      </w:r>
+      <w:r>
+        <w:t xml:space="preserve"> = de output die je wilt hebben (bijv. dat de auto 50 km/h rijdt)</w:t>
+      </w:r>
+    </w:p>
+    <w:p>
       <w:r>
         <w:rPr>
           <w:b/>
           <w:bCs/>
         </w:rPr>
-        <w:t>Plant</w:t>
-      </w:r>
-      <w:r>
-        <w:t xml:space="preserve"> = het object waarvan je de output wilt reguleren (bijv. de auto)</w:t>
-      </w:r>
-      <w:r>
-        <w:br/>
-      </w:r>
+        <w:t>Output</w:t>
+      </w:r>
+      <w:r>
+        <w:t xml:space="preserve"> = de </w:t>
+      </w:r>
+      <w:r>
+        <w:t>data</w:t>
+      </w:r>
+      <w:r>
+        <w:t xml:space="preserve"> die uit het systeem komt</w:t>
+      </w:r>
+    </w:p>
+    <w:p>
       <w:r>
         <w:rPr>
           <w:b/>
           <w:bCs/>
         </w:rPr>
-        <w:t>Sensor</w:t>
-      </w:r>
-      <w:r>
-        <w:t xml:space="preserve"> = het gene wat de output van de plant bekijkt (bijv. speedometer)</w:t>
+        <w:t>Controller</w:t>
+      </w:r>
+      <w:r>
+        <w:t xml:space="preserve"> = het gene wat het systeem </w:t>
+      </w:r>
+      <w:proofErr w:type="spellStart"/>
+      <w:r>
+        <w:t>controlleert</w:t>
+      </w:r>
+      <w:proofErr w:type="spellEnd"/>
+      <w:r>
+        <w:t xml:space="preserve"> (bijv. de bestuurder van de auto)</w:t>
       </w:r>
     </w:p>
     <w:p>
@@ -3150,37 +3419,123 @@
           <w:b/>
           <w:bCs/>
         </w:rPr>
-        <w:t>Disturbance</w:t>
-      </w:r>
-      <w:r>
-        <w:t xml:space="preserve"> = kan invloed hebben op de plant (bijv. de weg wordt heel stijl bij een auto)</w:t>
-      </w:r>
-    </w:p>
-    <w:p>
+        <w:t>Actuator</w:t>
+      </w:r>
+      <w:r>
+        <w:t xml:space="preserve"> = het gene wat de output </w:t>
+      </w:r>
+      <w:proofErr w:type="spellStart"/>
+      <w:r>
+        <w:t>beinvloed</w:t>
+      </w:r>
+      <w:proofErr w:type="spellEnd"/>
+      <w:r>
+        <w:t xml:space="preserve"> (bijv. het </w:t>
+      </w:r>
+      <w:proofErr w:type="spellStart"/>
+      <w:r>
+        <w:t>gaspadaal</w:t>
+      </w:r>
+      <w:proofErr w:type="spellEnd"/>
+      <w:r>
+        <w:t xml:space="preserve"> </w:t>
+      </w:r>
       <w:r>
         <w:rPr>
           <w:b/>
           <w:bCs/>
         </w:rPr>
-        <w:t>Noise</w:t>
-      </w:r>
-      <w:r>
-        <w:t xml:space="preserve"> = variatie in de sensor data die je niet wilt hebben</w:t>
-      </w:r>
-      <w:r>
-        <w:t>. Een onderbreking van het signaal die afhankelijk is van de omgeving, implementatie en de staat van de sensor zelf.</w:t>
-      </w:r>
-    </w:p>
-    <w:p>
+        <w:t>in</w:t>
+      </w:r>
+      <w:r>
+        <w:t xml:space="preserve"> een auto)</w:t>
+      </w:r>
+    </w:p>
+    <w:p>
+      <w:pPr>
+        <w:spacing w:line="360" w:lineRule="auto"/>
+      </w:pPr>
       <w:r>
         <w:rPr>
           <w:b/>
           <w:bCs/>
         </w:rPr>
+        <w:t>Plant</w:t>
+      </w:r>
+      <w:r>
+        <w:t xml:space="preserve"> = het object waarvan je de output wilt reguleren (bijv. de auto)</w:t>
+      </w:r>
+      <w:r>
+        <w:br/>
+      </w:r>
+      <w:r>
+        <w:rPr>
+          <w:b/>
+          <w:bCs/>
+        </w:rPr>
+        <w:t>Sensor</w:t>
+      </w:r>
+      <w:r>
+        <w:t xml:space="preserve"> = het gene wat de output van de plant bekijkt (bijv. </w:t>
+      </w:r>
+      <w:proofErr w:type="spellStart"/>
+      <w:r>
+        <w:t>speedometer</w:t>
+      </w:r>
+      <w:proofErr w:type="spellEnd"/>
+      <w:r>
+        <w:t>)</w:t>
+      </w:r>
+    </w:p>
+    <w:p>
+      <w:proofErr w:type="spellStart"/>
+      <w:r>
+        <w:rPr>
+          <w:b/>
+          <w:bCs/>
+        </w:rPr>
+        <w:t>Disturbance</w:t>
+      </w:r>
+      <w:proofErr w:type="spellEnd"/>
+      <w:r>
+        <w:t xml:space="preserve"> = kan invloed hebben op de plant (bijv. de weg wordt heel stijl bij een auto)</w:t>
+      </w:r>
+    </w:p>
+    <w:p>
+      <w:proofErr w:type="spellStart"/>
+      <w:r>
+        <w:rPr>
+          <w:b/>
+          <w:bCs/>
+        </w:rPr>
+        <w:t>Noise</w:t>
+      </w:r>
+      <w:proofErr w:type="spellEnd"/>
+      <w:r>
+        <w:t xml:space="preserve"> = variatie in de sensor data die je niet wilt hebben</w:t>
+      </w:r>
+      <w:r>
+        <w:t>. Een onderbreking van het signaal die afhankelijk is van de omgeving, implementatie en de staat van de sensor zelf.</w:t>
+      </w:r>
+    </w:p>
+    <w:p>
+      <w:r>
+        <w:rPr>
+          <w:b/>
+          <w:bCs/>
+        </w:rPr>
         <w:t>Error</w:t>
       </w:r>
       <w:r>
-        <w:t xml:space="preserve"> = de waarde die de output afwijkt van de desired output</w:t>
+        <w:t xml:space="preserve"> = de waarde die de output afwijkt van de </w:t>
+      </w:r>
+      <w:proofErr w:type="spellStart"/>
+      <w:r>
+        <w:t>desired</w:t>
+      </w:r>
+      <w:proofErr w:type="spellEnd"/>
+      <w:r>
+        <w:t xml:space="preserve"> output</w:t>
       </w:r>
     </w:p>
     <w:p>
@@ -3268,13 +3623,29 @@
     <w:p/>
     <w:p>
       <w:r>
-        <w:t xml:space="preserve">Voor het maken van een closed loop systeem is een PID </w:t>
+        <w:t xml:space="preserve">Voor het maken van een </w:t>
+      </w:r>
+      <w:proofErr w:type="spellStart"/>
+      <w:r>
+        <w:t>closed</w:t>
+      </w:r>
+      <w:proofErr w:type="spellEnd"/>
+      <w:r>
+        <w:t xml:space="preserve"> loop systeem is een PID </w:t>
       </w:r>
       <w:r>
         <w:t xml:space="preserve">controller </w:t>
       </w:r>
       <w:r>
-        <w:t xml:space="preserve">een zeer belangrijke component. PID staat voor (Proportional-Integral-Derivative) en het draait om het reguleren van de input zodat je de </w:t>
+        <w:t>een zeer belangrijke component. PID staat voor (</w:t>
+      </w:r>
+      <w:proofErr w:type="spellStart"/>
+      <w:r>
+        <w:t>Proportional-Integral-Derivative</w:t>
+      </w:r>
+      <w:proofErr w:type="spellEnd"/>
+      <w:r>
+        <w:t xml:space="preserve">) en het draait om het reguleren van de input zodat je de </w:t>
       </w:r>
       <w:r>
         <w:t>gewenste</w:t>
@@ -3283,7 +3654,23 @@
         <w:t xml:space="preserve"> output krijgt.</w:t>
       </w:r>
       <w:r>
-        <w:t xml:space="preserve"> De waarde die de ouptut afwijkt van de desired output wordt ook wel de error term of error genoemd</w:t>
+        <w:t xml:space="preserve"> De waarde die de </w:t>
+      </w:r>
+      <w:proofErr w:type="spellStart"/>
+      <w:r>
+        <w:t>ouptut</w:t>
+      </w:r>
+      <w:proofErr w:type="spellEnd"/>
+      <w:r>
+        <w:t xml:space="preserve"> afwijkt van de </w:t>
+      </w:r>
+      <w:proofErr w:type="spellStart"/>
+      <w:r>
+        <w:t>desired</w:t>
+      </w:r>
+      <w:proofErr w:type="spellEnd"/>
+      <w:r>
+        <w:t xml:space="preserve"> output wordt ook wel de error term of error genoemd</w:t>
       </w:r>
       <w:r>
         <w:t>.</w:t>
@@ -3300,6 +3687,7 @@
           <w:numId w:val="3"/>
         </w:numPr>
       </w:pPr>
+      <w:proofErr w:type="spellStart"/>
       <w:r>
         <w:rPr>
           <w:b/>
@@ -3307,17 +3695,42 @@
         </w:rPr>
         <w:t>Proportional</w:t>
       </w:r>
+      <w:proofErr w:type="spellEnd"/>
       <w:r>
         <w:t xml:space="preserve"> = </w:t>
       </w:r>
       <w:r>
-        <w:t xml:space="preserve">Bij PID staat proportional voor de term die gaat over het direct reageren op de error. De proportional term kijkt naar de error op </w:t>
+        <w:t xml:space="preserve">Bij PID staat </w:t>
+      </w:r>
+      <w:proofErr w:type="spellStart"/>
+      <w:r>
+        <w:t>proportional</w:t>
+      </w:r>
+      <w:proofErr w:type="spellEnd"/>
+      <w:r>
+        <w:t xml:space="preserve"> voor de term die gaat over het direct reageren op de error. De </w:t>
+      </w:r>
+      <w:proofErr w:type="spellStart"/>
+      <w:r>
+        <w:t>proportional</w:t>
+      </w:r>
+      <w:proofErr w:type="spellEnd"/>
+      <w:r>
+        <w:t xml:space="preserve"> term kijkt naar de error op </w:t>
       </w:r>
       <w:r>
         <w:t>het huidige</w:t>
       </w:r>
       <w:r>
-        <w:t xml:space="preserve"> moment en is evenredig met de grootte van de error. Oftewel, als de error bijvoorbeeld kleiner wordt, zal de proportionale term ook kleiner worden. </w:t>
+        <w:t xml:space="preserve"> moment en is evenredig met de grootte van de error. Oftewel, als de error bijvoorbeeld kleiner wordt, zal de </w:t>
+      </w:r>
+      <w:proofErr w:type="spellStart"/>
+      <w:r>
+        <w:t>proportionale</w:t>
+      </w:r>
+      <w:proofErr w:type="spellEnd"/>
+      <w:r>
+        <w:t xml:space="preserve"> term ook kleiner worden. </w:t>
       </w:r>
     </w:p>
     <w:p>
@@ -3333,6 +3746,7 @@
           <w:numId w:val="3"/>
         </w:numPr>
       </w:pPr>
+      <w:proofErr w:type="spellStart"/>
       <w:r>
         <w:rPr>
           <w:b/>
@@ -3340,17 +3754,58 @@
         </w:rPr>
         <w:t>Integral</w:t>
       </w:r>
-      <w:r>
-        <w:t xml:space="preserve"> = De integral term kijkt naar het verleden </w:t>
-      </w:r>
-      <w:r>
-        <w:t xml:space="preserve">voor het behandelen van de error. De integral term telt eigenlijk </w:t>
+      <w:proofErr w:type="spellEnd"/>
+      <w:r>
+        <w:t xml:space="preserve"> = De </w:t>
+      </w:r>
+      <w:proofErr w:type="spellStart"/>
+      <w:r>
+        <w:t>integral</w:t>
+      </w:r>
+      <w:proofErr w:type="spellEnd"/>
+      <w:r>
+        <w:t xml:space="preserve"> term kijkt naar het verleden </w:t>
+      </w:r>
+      <w:r>
+        <w:t xml:space="preserve">voor het behandelen van de error. De </w:t>
+      </w:r>
+      <w:proofErr w:type="spellStart"/>
+      <w:r>
+        <w:t>integral</w:t>
+      </w:r>
+      <w:proofErr w:type="spellEnd"/>
+      <w:r>
+        <w:t xml:space="preserve"> term telt eigenlijk </w:t>
       </w:r>
       <w:r>
         <w:t xml:space="preserve">de </w:t>
       </w:r>
       <w:r>
-        <w:t>error op over een bepaalde tijd en kan hierdoor stationaire errors elimineren uit het systeem. Stationaire errors zijn errors die het systeem er niet echt uit krijgt, ze blijven constant aanwezig.</w:t>
+        <w:t xml:space="preserve">error op over een bepaalde tijd en kan hierdoor stationaire </w:t>
+      </w:r>
+      <w:proofErr w:type="spellStart"/>
+      <w:r>
+        <w:t>errors</w:t>
+      </w:r>
+      <w:proofErr w:type="spellEnd"/>
+      <w:r>
+        <w:t xml:space="preserve"> elimineren uit het systeem. Stationaire </w:t>
+      </w:r>
+      <w:proofErr w:type="spellStart"/>
+      <w:r>
+        <w:t>errors</w:t>
+      </w:r>
+      <w:proofErr w:type="spellEnd"/>
+      <w:r>
+        <w:t xml:space="preserve"> zijn </w:t>
+      </w:r>
+      <w:proofErr w:type="spellStart"/>
+      <w:r>
+        <w:t>errors</w:t>
+      </w:r>
+      <w:proofErr w:type="spellEnd"/>
+      <w:r>
+        <w:t xml:space="preserve"> die het systeem er niet echt uit krijgt, ze blijven constant aanwezig.</w:t>
       </w:r>
     </w:p>
     <w:p>
@@ -3366,6 +3821,7 @@
           <w:numId w:val="3"/>
         </w:numPr>
       </w:pPr>
+      <w:proofErr w:type="spellStart"/>
       <w:r>
         <w:rPr>
           <w:b/>
@@ -3373,8 +3829,25 @@
         </w:rPr>
         <w:t>Derivative</w:t>
       </w:r>
-      <w:r>
-        <w:t xml:space="preserve"> = De derivative term meet de veranderingssnelheid van de error. Het voorspelt het toekomstige gedrag van de error door de snelheid van verandering te analyseren. De derivative term draagt bij aan de stabiliteit en responsiviteit van het regelsysteem.</w:t>
+      <w:proofErr w:type="spellEnd"/>
+      <w:r>
+        <w:t xml:space="preserve"> = De </w:t>
+      </w:r>
+      <w:proofErr w:type="spellStart"/>
+      <w:r>
+        <w:t>derivative</w:t>
+      </w:r>
+      <w:proofErr w:type="spellEnd"/>
+      <w:r>
+        <w:t xml:space="preserve"> term meet de veranderingssnelheid van de error. Het voorspelt het toekomstige gedrag van de error door de snelheid van verandering te analyseren. De </w:t>
+      </w:r>
+      <w:proofErr w:type="spellStart"/>
+      <w:r>
+        <w:t>derivative</w:t>
+      </w:r>
+      <w:proofErr w:type="spellEnd"/>
+      <w:r>
+        <w:t xml:space="preserve"> term draagt bij aan de stabiliteit en responsiviteit van het regelsysteem.</w:t>
       </w:r>
     </w:p>
     <w:p>
@@ -3384,7 +3857,31 @@
     </w:p>
     <w:p>
       <w:r>
-        <w:t>De drie onderdelen hebben allemaal hun weighting factor. De factor van hoe zwaar ze meetellen. Deze factor wordt aangetoond met de letter ki, kp of kd afhankelijk van om welke onderdeel het gaat.</w:t>
+        <w:t xml:space="preserve">De drie onderdelen hebben allemaal hun </w:t>
+      </w:r>
+      <w:proofErr w:type="spellStart"/>
+      <w:r>
+        <w:t>weighting</w:t>
+      </w:r>
+      <w:proofErr w:type="spellEnd"/>
+      <w:r>
+        <w:t xml:space="preserve"> factor. De factor van hoe zwaar ze meetellen. Deze factor wordt aangetoond met de letter ki, </w:t>
+      </w:r>
+      <w:proofErr w:type="spellStart"/>
+      <w:r>
+        <w:t>kp</w:t>
+      </w:r>
+      <w:proofErr w:type="spellEnd"/>
+      <w:r>
+        <w:t xml:space="preserve"> of </w:t>
+      </w:r>
+      <w:proofErr w:type="spellStart"/>
+      <w:r>
+        <w:t>kd</w:t>
+      </w:r>
+      <w:proofErr w:type="spellEnd"/>
+      <w:r>
+        <w:t xml:space="preserve"> afhankelijk van om welke onderdeel het gaat.</w:t>
       </w:r>
     </w:p>
     <w:p>
@@ -3458,81 +3955,261 @@
       <w:r>
         <w:t xml:space="preserve">Bij gebruik van de </w:t>
       </w:r>
+      <w:proofErr w:type="spellStart"/>
       <w:r>
         <w:rPr>
           <w:b/>
           <w:bCs/>
         </w:rPr>
-        <w:t>integral term</w:t>
-      </w:r>
-      <w:r>
-        <w:t xml:space="preserve"> in een PID controller moet je uitkijken voor een fenomeen genaamd de </w:t>
-      </w:r>
+        <w:t>integral</w:t>
+      </w:r>
+      <w:proofErr w:type="spellEnd"/>
       <w:r>
         <w:rPr>
           <w:b/>
           <w:bCs/>
         </w:rPr>
-        <w:t>“integral windup”.</w:t>
-      </w:r>
-      <w:r>
-        <w:t xml:space="preserve"> Dit is een fenomeen wat voorkomt als een actuator buiten zijn mogelijkheid gaat opereren en dat hierdoor de integral term te hoog gaat opbouwen. Al heb je bijvoorbeeld een </w:t>
-      </w:r>
-      <w:r>
-        <w:lastRenderedPageBreak/>
-        <w:t>motor van een drone die maximaal 1000 rpm kan draaien en je blijft hem vasthouden waardoor de error blijft, dan zal de integral term blijven optellen tot een onmogelijke rpm. Op het moment dat je dan vervolgens de drone weer loslaat zal je een grote vertraging hebben op de integral term</w:t>
-      </w:r>
-      <w:r>
-        <w:t>,</w:t>
-      </w:r>
-      <w:r>
-        <w:t xml:space="preserve"> omdat deze veel tijd nodig heeft om weer te zakken. Hierdoor zal de drone ongewenst gedrag vertonen.</w:t>
-      </w:r>
-    </w:p>
-    <w:p>
-      <w:r>
-        <w:t>Er zijn verschillende manieren om integral windup te voorkomen. Een populaire manier is de clamping techniek. Deze techniek draait eigenlijk om het uitzetten van de integral term op het moment dat hij dus te ver doorschiet en dus “saturation” veroorzaakt. Voor dit uitzetten worden er naar twee dingen gekeken. Als eerste wordt er gekeken of er saturation aanwezig is. Dus dat bijvoorbeeld de motor de opdracht krijgt om een te grote snelheid te draaien. Daarna wordt er gekeken of dat de integral term dit probleem erger aan het maken is. Zo ja, dan wordt de integral term uitgeschakeld.</w:t>
-      </w:r>
-    </w:p>
-    <w:p>
-      <w:r>
-        <w:t xml:space="preserve">Zoals eerder vermeld is er bij sensoren ook altijd </w:t>
+        <w:t xml:space="preserve"> term</w:t>
+      </w:r>
+      <w:r>
+        <w:t xml:space="preserve"> in een PID controller moet je uitkijken voor een fenomeen genaamd de </w:t>
       </w:r>
       <w:r>
         <w:rPr>
           <w:b/>
           <w:bCs/>
         </w:rPr>
-        <w:t>noise</w:t>
-      </w:r>
-      <w:r>
-        <w:t xml:space="preserve"> aanwezig. De noise zorgt voor kleine afwijking in het signaal, maar kan voor grote invloed zijn op de </w:t>
-      </w:r>
+        <w:t>“</w:t>
+      </w:r>
+      <w:proofErr w:type="spellStart"/>
       <w:r>
         <w:rPr>
           <w:b/>
           <w:bCs/>
         </w:rPr>
-        <w:t>derivative term.</w:t>
-      </w:r>
-      <w:r>
-        <w:t xml:space="preserve"> </w:t>
-      </w:r>
-      <w:r>
-        <w:t xml:space="preserve">Om dit probleem op te lossen kan je een filter toevoegen aan de derivative. Om precies te zijn kan je hiervoor een zogeheten </w:t>
-      </w:r>
+        <w:t>integral</w:t>
+      </w:r>
+      <w:proofErr w:type="spellEnd"/>
       <w:r>
         <w:rPr>
           <w:b/>
           <w:bCs/>
         </w:rPr>
+        <w:t xml:space="preserve"> </w:t>
+      </w:r>
+      <w:proofErr w:type="spellStart"/>
+      <w:r>
+        <w:rPr>
+          <w:b/>
+          <w:bCs/>
+        </w:rPr>
+        <w:t>windup</w:t>
+      </w:r>
+      <w:proofErr w:type="spellEnd"/>
+      <w:r>
+        <w:rPr>
+          <w:b/>
+          <w:bCs/>
+        </w:rPr>
+        <w:t>”.</w:t>
+      </w:r>
+      <w:r>
+        <w:t xml:space="preserve"> Dit is een fenomeen wat voorkomt als een actuator buiten zijn mogelijkheid gaat opereren en dat hierdoor de </w:t>
+      </w:r>
+      <w:proofErr w:type="spellStart"/>
+      <w:r>
+        <w:t>integral</w:t>
+      </w:r>
+      <w:proofErr w:type="spellEnd"/>
+      <w:r>
+        <w:t xml:space="preserve"> term te hoog gaat opbouwen. Al heb je bijvoorbeeld een </w:t>
+      </w:r>
+      <w:r>
+        <w:lastRenderedPageBreak/>
+        <w:t xml:space="preserve">motor van een drone die maximaal 1000 </w:t>
+      </w:r>
+      <w:proofErr w:type="spellStart"/>
+      <w:r>
+        <w:t>rpm</w:t>
+      </w:r>
+      <w:proofErr w:type="spellEnd"/>
+      <w:r>
+        <w:t xml:space="preserve"> kan draaien en je blijft hem vasthouden waardoor de error blijft, dan zal de </w:t>
+      </w:r>
+      <w:proofErr w:type="spellStart"/>
+      <w:r>
+        <w:t>integral</w:t>
+      </w:r>
+      <w:proofErr w:type="spellEnd"/>
+      <w:r>
+        <w:t xml:space="preserve"> term blijven optellen tot een onmogelijke </w:t>
+      </w:r>
+      <w:proofErr w:type="spellStart"/>
+      <w:r>
+        <w:t>rpm</w:t>
+      </w:r>
+      <w:proofErr w:type="spellEnd"/>
+      <w:r>
+        <w:t xml:space="preserve">. Op het moment dat je dan vervolgens de drone weer loslaat zal je een grote vertraging hebben op de </w:t>
+      </w:r>
+      <w:proofErr w:type="spellStart"/>
+      <w:r>
+        <w:t>integral</w:t>
+      </w:r>
+      <w:proofErr w:type="spellEnd"/>
+      <w:r>
+        <w:t xml:space="preserve"> term</w:t>
+      </w:r>
+      <w:r>
+        <w:t>,</w:t>
+      </w:r>
+      <w:r>
+        <w:t xml:space="preserve"> omdat deze veel tijd nodig heeft om weer te zakken. Hierdoor zal de drone ongewenst gedrag vertonen.</w:t>
+      </w:r>
+    </w:p>
+    <w:p>
+      <w:r>
+        <w:t xml:space="preserve">Er zijn verschillende manieren om </w:t>
+      </w:r>
+      <w:proofErr w:type="spellStart"/>
+      <w:r>
+        <w:t>integral</w:t>
+      </w:r>
+      <w:proofErr w:type="spellEnd"/>
+      <w:r>
+        <w:t xml:space="preserve"> </w:t>
+      </w:r>
+      <w:proofErr w:type="spellStart"/>
+      <w:r>
+        <w:t>windup</w:t>
+      </w:r>
+      <w:proofErr w:type="spellEnd"/>
+      <w:r>
+        <w:t xml:space="preserve"> te voorkomen. Een populaire manier is de </w:t>
+      </w:r>
+      <w:proofErr w:type="spellStart"/>
+      <w:r>
+        <w:t>clamping</w:t>
+      </w:r>
+      <w:proofErr w:type="spellEnd"/>
+      <w:r>
+        <w:t xml:space="preserve"> techniek. Deze techniek draait eigenlijk om het uitzetten van de </w:t>
+      </w:r>
+      <w:proofErr w:type="spellStart"/>
+      <w:r>
+        <w:t>integral</w:t>
+      </w:r>
+      <w:proofErr w:type="spellEnd"/>
+      <w:r>
+        <w:t xml:space="preserve"> term op het moment dat hij dus te ver doorschiet en dus “</w:t>
+      </w:r>
+      <w:proofErr w:type="spellStart"/>
+      <w:r>
+        <w:t>saturation</w:t>
+      </w:r>
+      <w:proofErr w:type="spellEnd"/>
+      <w:r>
+        <w:t xml:space="preserve">” veroorzaakt. Voor dit uitzetten worden er naar twee dingen gekeken. Als eerste wordt er gekeken of er </w:t>
+      </w:r>
+      <w:proofErr w:type="spellStart"/>
+      <w:r>
+        <w:t>saturation</w:t>
+      </w:r>
+      <w:proofErr w:type="spellEnd"/>
+      <w:r>
+        <w:t xml:space="preserve"> aanwezig is. Dus dat bijvoorbeeld de motor de opdracht krijgt om een te grote snelheid te draaien. Daarna wordt er gekeken of dat de </w:t>
+      </w:r>
+      <w:proofErr w:type="spellStart"/>
+      <w:r>
+        <w:t>integral</w:t>
+      </w:r>
+      <w:proofErr w:type="spellEnd"/>
+      <w:r>
+        <w:t xml:space="preserve"> term dit probleem erger aan het maken is. Zo ja, dan wordt de </w:t>
+      </w:r>
+      <w:proofErr w:type="spellStart"/>
+      <w:r>
+        <w:t>integral</w:t>
+      </w:r>
+      <w:proofErr w:type="spellEnd"/>
+      <w:r>
+        <w:t xml:space="preserve"> term uitgeschakeld.</w:t>
+      </w:r>
+    </w:p>
+    <w:p>
+      <w:r>
+        <w:t xml:space="preserve">Zoals eerder vermeld is er bij sensoren ook altijd </w:t>
+      </w:r>
+      <w:proofErr w:type="spellStart"/>
+      <w:r>
+        <w:rPr>
+          <w:b/>
+          <w:bCs/>
+        </w:rPr>
+        <w:t>noise</w:t>
+      </w:r>
+      <w:proofErr w:type="spellEnd"/>
+      <w:r>
+        <w:t xml:space="preserve"> aanwezig. De </w:t>
+      </w:r>
+      <w:proofErr w:type="spellStart"/>
+      <w:r>
+        <w:t>noise</w:t>
+      </w:r>
+      <w:proofErr w:type="spellEnd"/>
+      <w:r>
+        <w:t xml:space="preserve"> zorgt voor kleine afwijking in het signaal, maar kan voor grote invloed zijn op de </w:t>
+      </w:r>
+      <w:proofErr w:type="spellStart"/>
+      <w:r>
+        <w:rPr>
+          <w:b/>
+          <w:bCs/>
+        </w:rPr>
+        <w:t>derivative</w:t>
+      </w:r>
+      <w:proofErr w:type="spellEnd"/>
+      <w:r>
+        <w:rPr>
+          <w:b/>
+          <w:bCs/>
+        </w:rPr>
+        <w:t xml:space="preserve"> term.</w:t>
+      </w:r>
+      <w:r>
+        <w:t xml:space="preserve"> </w:t>
+      </w:r>
+      <w:r>
+        <w:t xml:space="preserve">Om dit probleem op te lossen kan je een filter toevoegen aan de </w:t>
+      </w:r>
+      <w:proofErr w:type="spellStart"/>
+      <w:r>
+        <w:t>derivative</w:t>
+      </w:r>
+      <w:proofErr w:type="spellEnd"/>
+      <w:r>
+        <w:t xml:space="preserve">. Om precies te zijn kan je hiervoor een zogeheten </w:t>
+      </w:r>
+      <w:r>
+        <w:rPr>
+          <w:b/>
+          <w:bCs/>
+        </w:rPr>
         <w:t xml:space="preserve">low pass filter </w:t>
       </w:r>
       <w:r>
         <w:t xml:space="preserve">toepassen. Deze filter laat alleen signalen van lagere frequenties door en blokkeert de signalen van </w:t>
       </w:r>
       <w:r>
-        <w:t>hogere frequenties. Waar het punt precies ziet vanaf waar de frequenties worden geblokkeerd kan je zelf bepalen, maar is ook erg belangrijk om goed in te stellen. De reden waarom je hoge frequenties signalen wilt tegengaan is vanwege de hoge amplitude die ze hebben. Omdat de golf van het signaal steiler wordt zal de amplitude hoger worden en dus ook de derivative term.</w:t>
+        <w:t xml:space="preserve">hogere frequenties. Waar het punt precies ziet vanaf waar de frequenties worden geblokkeerd kan je zelf bepalen, maar is ook erg belangrijk om goed in te stellen. De reden waarom je hoge frequenties signalen wilt tegengaan is vanwege de hoge amplitude die ze hebben. Omdat de golf van het signaal steiler wordt zal de amplitude hoger worden en dus ook de </w:t>
+      </w:r>
+      <w:proofErr w:type="spellStart"/>
+      <w:r>
+        <w:t>derivative</w:t>
+      </w:r>
+      <w:proofErr w:type="spellEnd"/>
+      <w:r>
+        <w:t xml:space="preserve"> term.</w:t>
       </w:r>
     </w:p>
     <w:p>
@@ -3623,17 +4300,99 @@
     <w:p/>
     <w:p>
       <w:r>
-        <w:t xml:space="preserve">Om deze filter toe te passen zijn er vershillende formules die gebruikt kunnen worden. Een vrij simpele formule hiervoor is een exponentiële smoothing-formule. Deze ziet er bijvoorbeeld als volgt uit: </w:t>
-      </w:r>
+        <w:t xml:space="preserve">Om deze filter toe te passen zijn er </w:t>
+      </w:r>
+      <w:proofErr w:type="spellStart"/>
+      <w:r>
+        <w:t>vershillende</w:t>
+      </w:r>
+      <w:proofErr w:type="spellEnd"/>
+      <w:r>
+        <w:t xml:space="preserve"> formules die gebruikt kunnen worden. Een vrij simpele formule hiervoor is een exponentiële </w:t>
+      </w:r>
+      <w:proofErr w:type="spellStart"/>
+      <w:r>
+        <w:t>smoothing</w:t>
+      </w:r>
+      <w:proofErr w:type="spellEnd"/>
+      <w:r>
+        <w:t xml:space="preserve">-formule. Deze ziet er bijvoorbeeld als volgt uit: </w:t>
+      </w:r>
+      <w:proofErr w:type="spellStart"/>
       <w:r>
         <w:rPr>
           <w:i/>
           <w:iCs/>
         </w:rPr>
-        <w:t>filteredValue = filterCoeff * input + (1 - filterCoeff) * lastFilteredValue</w:t>
-      </w:r>
-      <w:r>
-        <w:t>. In deze formule wordt er steeds gekeken naar de vorige waarde en afhankelijk van hoe groot de filterfcoeff is wordt de input hierop gefilterd. Het nadeel van het gebruiken van deze functie is wel dat je wat minder controlle hebt over de filter waardoor je hem dus minder goed kan afstellen op jouw implementatie.</w:t>
+        <w:t>filteredValue</w:t>
+      </w:r>
+      <w:proofErr w:type="spellEnd"/>
+      <w:r>
+        <w:rPr>
+          <w:i/>
+          <w:iCs/>
+        </w:rPr>
+        <w:t xml:space="preserve"> = </w:t>
+      </w:r>
+      <w:proofErr w:type="spellStart"/>
+      <w:r>
+        <w:rPr>
+          <w:i/>
+          <w:iCs/>
+        </w:rPr>
+        <w:t>filterCoeff</w:t>
+      </w:r>
+      <w:proofErr w:type="spellEnd"/>
+      <w:r>
+        <w:rPr>
+          <w:i/>
+          <w:iCs/>
+        </w:rPr>
+        <w:t xml:space="preserve"> * input + (1 - </w:t>
+      </w:r>
+      <w:proofErr w:type="spellStart"/>
+      <w:r>
+        <w:rPr>
+          <w:i/>
+          <w:iCs/>
+        </w:rPr>
+        <w:t>filterCoeff</w:t>
+      </w:r>
+      <w:proofErr w:type="spellEnd"/>
+      <w:r>
+        <w:rPr>
+          <w:i/>
+          <w:iCs/>
+        </w:rPr>
+        <w:t xml:space="preserve">) * </w:t>
+      </w:r>
+      <w:proofErr w:type="spellStart"/>
+      <w:r>
+        <w:rPr>
+          <w:i/>
+          <w:iCs/>
+        </w:rPr>
+        <w:t>lastFilteredValue</w:t>
+      </w:r>
+      <w:proofErr w:type="spellEnd"/>
+      <w:r>
+        <w:t xml:space="preserve">. In deze formule wordt er steeds gekeken naar de vorige waarde en afhankelijk van hoe groot de </w:t>
+      </w:r>
+      <w:proofErr w:type="spellStart"/>
+      <w:r>
+        <w:t>filterfcoeff</w:t>
+      </w:r>
+      <w:proofErr w:type="spellEnd"/>
+      <w:r>
+        <w:t xml:space="preserve"> is wordt de input hierop gefilterd. Het nadeel van het gebruiken van deze functie is wel dat je wat minder </w:t>
+      </w:r>
+      <w:proofErr w:type="spellStart"/>
+      <w:r>
+        <w:t>controlle</w:t>
+      </w:r>
+      <w:proofErr w:type="spellEnd"/>
+      <w:r>
+        <w:t xml:space="preserve"> hebt over de filter waardoor je hem dus minder goed kan afstellen op jouw implementatie.</w:t>
       </w:r>
     </w:p>
     <w:p/>
@@ -3696,8 +4455,9 @@
           <w:szCs w:val="22"/>
           <w:lang w:eastAsia="en-US"/>
         </w:rPr>
-        <w:t xml:space="preserve"> kan ik gebruik maken van een servo motor encoder en een ultrasonische sensor.</w:t>
-      </w:r>
+        <w:t xml:space="preserve"> kan ik gebruik maken van een </w:t>
+      </w:r>
+      <w:proofErr w:type="spellStart"/>
       <w:r>
         <w:rPr>
           <w:rFonts w:asciiTheme="minorHAnsi" w:eastAsiaTheme="minorHAnsi" w:hAnsiTheme="minorHAnsi" w:cstheme="minorBidi"/>
@@ -3705,8 +4465,9 @@
           <w:szCs w:val="22"/>
           <w:lang w:eastAsia="en-US"/>
         </w:rPr>
-        <w:t xml:space="preserve"> </w:t>
-      </w:r>
+        <w:t>servo</w:t>
+      </w:r>
+      <w:proofErr w:type="spellEnd"/>
       <w:r>
         <w:rPr>
           <w:rFonts w:asciiTheme="minorHAnsi" w:eastAsiaTheme="minorHAnsi" w:hAnsiTheme="minorHAnsi" w:cstheme="minorBidi"/>
@@ -3714,19 +4475,17 @@
           <w:szCs w:val="22"/>
           <w:lang w:eastAsia="en-US"/>
         </w:rPr>
-        <w:t>De verschillen tussen deze twee zijn als volgt.</w:t>
-      </w:r>
-    </w:p>
-    <w:p>
-      <w:pPr>
-        <w:pStyle w:val="Normaalweb"/>
+        <w:t xml:space="preserve"> motor encoder en een ultrasonische sensor.</w:t>
+      </w:r>
+      <w:r>
         <w:rPr>
           <w:rFonts w:asciiTheme="minorHAnsi" w:eastAsiaTheme="minorHAnsi" w:hAnsiTheme="minorHAnsi" w:cstheme="minorBidi"/>
           <w:sz w:val="22"/>
           <w:szCs w:val="22"/>
           <w:lang w:eastAsia="en-US"/>
         </w:rPr>
-      </w:pPr>
+        <w:t xml:space="preserve"> </w:t>
+      </w:r>
       <w:r>
         <w:rPr>
           <w:rFonts w:asciiTheme="minorHAnsi" w:eastAsiaTheme="minorHAnsi" w:hAnsiTheme="minorHAnsi" w:cstheme="minorBidi"/>
@@ -3734,7 +4493,47 @@
           <w:szCs w:val="22"/>
           <w:lang w:eastAsia="en-US"/>
         </w:rPr>
-        <w:t>Een servo motor encoder biedt zeer nauwkeurige feedback over de positie en snelheid van de wielen. Dit kan waardevol zijn in situaties waarbij precisiebewegingen en regeling van de snelheid cruciaal zijn. Het gebruik van een encoder in combinatie met een PID-controller maakt het mogelijk om de robotauto met grote precisie te besturen.</w:t>
+        <w:t>De verschillen tussen deze twee zijn als volgt.</w:t>
+      </w:r>
+    </w:p>
+    <w:p>
+      <w:pPr>
+        <w:pStyle w:val="Normaalweb"/>
+        <w:rPr>
+          <w:rFonts w:asciiTheme="minorHAnsi" w:eastAsiaTheme="minorHAnsi" w:hAnsiTheme="minorHAnsi" w:cstheme="minorBidi"/>
+          <w:sz w:val="22"/>
+          <w:szCs w:val="22"/>
+          <w:lang w:eastAsia="en-US"/>
+        </w:rPr>
+      </w:pPr>
+      <w:r>
+        <w:rPr>
+          <w:rFonts w:asciiTheme="minorHAnsi" w:eastAsiaTheme="minorHAnsi" w:hAnsiTheme="minorHAnsi" w:cstheme="minorBidi"/>
+          <w:sz w:val="22"/>
+          <w:szCs w:val="22"/>
+          <w:lang w:eastAsia="en-US"/>
+        </w:rPr>
+        <w:t xml:space="preserve">Een </w:t>
+      </w:r>
+      <w:proofErr w:type="spellStart"/>
+      <w:r>
+        <w:rPr>
+          <w:rFonts w:asciiTheme="minorHAnsi" w:eastAsiaTheme="minorHAnsi" w:hAnsiTheme="minorHAnsi" w:cstheme="minorBidi"/>
+          <w:sz w:val="22"/>
+          <w:szCs w:val="22"/>
+          <w:lang w:eastAsia="en-US"/>
+        </w:rPr>
+        <w:t>servo</w:t>
+      </w:r>
+      <w:proofErr w:type="spellEnd"/>
+      <w:r>
+        <w:rPr>
+          <w:rFonts w:asciiTheme="minorHAnsi" w:eastAsiaTheme="minorHAnsi" w:hAnsiTheme="minorHAnsi" w:cstheme="minorBidi"/>
+          <w:sz w:val="22"/>
+          <w:szCs w:val="22"/>
+          <w:lang w:eastAsia="en-US"/>
+        </w:rPr>
+        <w:t xml:space="preserve"> motor encoder biedt zeer nauwkeurige feedback over de positie en snelheid van de wielen. Dit kan waardevol zijn in situaties waarbij precisiebewegingen en regeling van de snelheid cruciaal zijn. Het gebruik van een encoder in combinatie met een PID-controller maakt het mogelijk om de robotauto met grote precisie te besturen.</w:t>
       </w:r>
     </w:p>
     <w:p>
@@ -3829,7 +4628,15 @@
         <w:t xml:space="preserve"> robotauto zijn er meerdere factoren waar je naar moet kijken om je PID juist in te stellen. </w:t>
       </w:r>
       <w:r>
-        <w:t xml:space="preserve">Als je alleen een proportional term instelt op bijvoorbeeld 5 zal de auto richting een object rijden en steeds meer snelheid verminderen naarmate hij dichterbij komt. </w:t>
+        <w:t xml:space="preserve">Als je alleen een </w:t>
+      </w:r>
+      <w:proofErr w:type="spellStart"/>
+      <w:r>
+        <w:t>proportional</w:t>
+      </w:r>
+      <w:proofErr w:type="spellEnd"/>
+      <w:r>
+        <w:t xml:space="preserve"> term instelt op bijvoorbeeld 5 zal de auto richting een object rijden en steeds meer snelheid verminderen naarmate hij dichterbij komt. </w:t>
       </w:r>
     </w:p>
     <w:p>
@@ -3879,7 +4686,47 @@
     <w:p/>
     <w:p>
       <w:r>
-        <w:t>Echter zal het door verschillende factoren vanuit de omgeving moeilijk zijn om precies op de gewenste afstand te blijven. Daarom implementeren we dus ook een integral term. Het effect daarvan is dat de auto geen steadystate error meer heeft en dat betekent dus dat hij veel beter op de gewenste afstand kan blijven. Een grote integral kan er echter wel weer voor zorgen dat de auto gaat overshooten. Dit zie je ook hieronder terug, het kost wat tijd voordat de integral is gestabiliseerd.</w:t>
+        <w:t xml:space="preserve">Echter zal het door verschillende factoren vanuit de omgeving moeilijk zijn om precies op de gewenste afstand te blijven. Daarom implementeren we dus ook een </w:t>
+      </w:r>
+      <w:proofErr w:type="spellStart"/>
+      <w:r>
+        <w:t>integral</w:t>
+      </w:r>
+      <w:proofErr w:type="spellEnd"/>
+      <w:r>
+        <w:t xml:space="preserve"> term. Het effect daarvan is dat de auto geen </w:t>
+      </w:r>
+      <w:proofErr w:type="spellStart"/>
+      <w:r>
+        <w:t>steadystate</w:t>
+      </w:r>
+      <w:proofErr w:type="spellEnd"/>
+      <w:r>
+        <w:t xml:space="preserve"> error meer heeft en dat betekent dus dat hij veel beter op de gewenste afstand kan blijven. Een grote </w:t>
+      </w:r>
+      <w:proofErr w:type="spellStart"/>
+      <w:r>
+        <w:t>integral</w:t>
+      </w:r>
+      <w:proofErr w:type="spellEnd"/>
+      <w:r>
+        <w:t xml:space="preserve"> kan er echter wel weer voor zorgen dat de auto gaat </w:t>
+      </w:r>
+      <w:proofErr w:type="spellStart"/>
+      <w:r>
+        <w:t>overshooten</w:t>
+      </w:r>
+      <w:proofErr w:type="spellEnd"/>
+      <w:r>
+        <w:t xml:space="preserve">. Dit zie je ook hieronder terug, het kost wat tijd voordat de </w:t>
+      </w:r>
+      <w:proofErr w:type="spellStart"/>
+      <w:r>
+        <w:t>integral</w:t>
+      </w:r>
+      <w:proofErr w:type="spellEnd"/>
+      <w:r>
+        <w:t xml:space="preserve"> is gestabiliseerd.</w:t>
       </w:r>
     </w:p>
     <w:p>
@@ -3927,7 +4774,47 @@
     </w:p>
     <w:p>
       <w:r>
-        <w:t>Als je tenslotte ook nog een derivative toevoegd zul je zien dat de overshoot veel minder wordt. Hoe beter je dit afstelt hoe minder de overshoot. Echter moet je wel uitkijken met een te grootte derivative omdat je niet wilt dat hij te heftig gaat reageren op een plotselinge verandering van de error.</w:t>
+        <w:t xml:space="preserve">Als je tenslotte ook nog een </w:t>
+      </w:r>
+      <w:proofErr w:type="spellStart"/>
+      <w:r>
+        <w:t>derivative</w:t>
+      </w:r>
+      <w:proofErr w:type="spellEnd"/>
+      <w:r>
+        <w:t xml:space="preserve"> </w:t>
+      </w:r>
+      <w:proofErr w:type="spellStart"/>
+      <w:r>
+        <w:t>toevoegd</w:t>
+      </w:r>
+      <w:proofErr w:type="spellEnd"/>
+      <w:r>
+        <w:t xml:space="preserve"> zul je zien dat de </w:t>
+      </w:r>
+      <w:proofErr w:type="spellStart"/>
+      <w:r>
+        <w:t>overshoot</w:t>
+      </w:r>
+      <w:proofErr w:type="spellEnd"/>
+      <w:r>
+        <w:t xml:space="preserve"> veel minder wordt. Hoe beter je dit afstelt hoe minder de </w:t>
+      </w:r>
+      <w:proofErr w:type="spellStart"/>
+      <w:r>
+        <w:t>overshoot</w:t>
+      </w:r>
+      <w:proofErr w:type="spellEnd"/>
+      <w:r>
+        <w:t xml:space="preserve">. Echter moet je wel uitkijken met een te grootte </w:t>
+      </w:r>
+      <w:proofErr w:type="spellStart"/>
+      <w:r>
+        <w:t>derivative</w:t>
+      </w:r>
+      <w:proofErr w:type="spellEnd"/>
+      <w:r>
+        <w:t xml:space="preserve"> omdat je niet wilt dat hij te heftig gaat reageren op een plotselinge verandering van de error.</w:t>
       </w:r>
     </w:p>
     <w:p>
@@ -3993,8 +4880,13 @@
         <w:t>Om het effect van de termen beter in kaart te brengen heb ik verschillende metingen gedaan</w:t>
       </w:r>
       <w:r>
-        <w:t xml:space="preserve"> met mijn robotAuto</w:t>
-      </w:r>
+        <w:t xml:space="preserve"> met mijn </w:t>
+      </w:r>
+      <w:proofErr w:type="spellStart"/>
+      <w:r>
+        <w:t>robotAuto</w:t>
+      </w:r>
+      <w:proofErr w:type="spellEnd"/>
       <w:r>
         <w:t xml:space="preserve">. </w:t>
       </w:r>
@@ -4007,7 +4899,31 @@
         <w:t xml:space="preserve">De eerste grafiek hieronder </w:t>
       </w:r>
       <w:r>
-        <w:t>laat alleen de proportional term ziet. Hier zijn de integral en de derivative nog uitgeschakeld. Wat hier opvalt is de aanwezigheid van een steady state error. De auto bereikt nooit volledig de setpoint omdat als hij te dichtbij zijn snelheid al te laag is.</w:t>
+        <w:t xml:space="preserve">laat alleen de </w:t>
+      </w:r>
+      <w:proofErr w:type="spellStart"/>
+      <w:r>
+        <w:t>proportional</w:t>
+      </w:r>
+      <w:proofErr w:type="spellEnd"/>
+      <w:r>
+        <w:t xml:space="preserve"> term ziet. Hier zijn de </w:t>
+      </w:r>
+      <w:proofErr w:type="spellStart"/>
+      <w:r>
+        <w:t>integral</w:t>
+      </w:r>
+      <w:proofErr w:type="spellEnd"/>
+      <w:r>
+        <w:t xml:space="preserve"> en de </w:t>
+      </w:r>
+      <w:proofErr w:type="spellStart"/>
+      <w:r>
+        <w:t>derivative</w:t>
+      </w:r>
+      <w:proofErr w:type="spellEnd"/>
+      <w:r>
+        <w:t xml:space="preserve"> nog uitgeschakeld. Wat hier opvalt is de aanwezigheid van een steady state error. De auto bereikt nooit volledig de setpoint omdat als hij te dichtbij zijn snelheid al te laag is.</w:t>
       </w:r>
     </w:p>
     <w:p/>
@@ -4079,7 +4995,31 @@
     <w:p>
       <w:r>
         <w:lastRenderedPageBreak/>
-        <w:t>De volgende grafiek geeft het effect van de proportional samen met de integral weer. Hier zie je dus dat hij in het begin de setpoint overshoot, maar dat hij uiteindelijk stabiliseert en ook de aanwezigheid van een steady state error heeft beperkt.</w:t>
+        <w:t xml:space="preserve">De volgende grafiek geeft het effect van de </w:t>
+      </w:r>
+      <w:proofErr w:type="spellStart"/>
+      <w:r>
+        <w:t>proportional</w:t>
+      </w:r>
+      <w:proofErr w:type="spellEnd"/>
+      <w:r>
+        <w:t xml:space="preserve"> samen met de </w:t>
+      </w:r>
+      <w:proofErr w:type="spellStart"/>
+      <w:r>
+        <w:t>integral</w:t>
+      </w:r>
+      <w:proofErr w:type="spellEnd"/>
+      <w:r>
+        <w:t xml:space="preserve"> weer. Hier zie je dus dat hij in het begin de setpoint </w:t>
+      </w:r>
+      <w:proofErr w:type="spellStart"/>
+      <w:r>
+        <w:t>overshoot</w:t>
+      </w:r>
+      <w:proofErr w:type="spellEnd"/>
+      <w:r>
+        <w:t>, maar dat hij uiteindelijk stabiliseert en ook de aanwezigheid van een steady state error heeft beperkt.</w:t>
       </w:r>
     </w:p>
     <w:p>
@@ -4139,7 +5079,15 @@
     </w:p>
     <w:p>
       <w:r>
-        <w:t>De laatste grafiek hieronder laat het effect van alle drie de termen tegelijk zien. Je ziet nu dat de robotauto vrij soepel richting de setpoint gaat en dat hij ook niet overshoot. Voor mij implementatie is dit het gewenste resultaat.</w:t>
+        <w:t xml:space="preserve">De laatste grafiek hieronder laat het effect van alle drie de termen tegelijk zien. Je ziet nu dat de robotauto vrij soepel richting de setpoint gaat en dat hij ook niet </w:t>
+      </w:r>
+      <w:proofErr w:type="spellStart"/>
+      <w:r>
+        <w:t>overshoot</w:t>
+      </w:r>
+      <w:proofErr w:type="spellEnd"/>
+      <w:r>
+        <w:t>. Voor mij implementatie is dit het gewenste resultaat.</w:t>
       </w:r>
     </w:p>
     <w:p>
@@ -4216,7 +5164,15 @@
         <w:t>4</w:t>
       </w:r>
       <w:r>
-        <w:t>: Hoe zet ik een goede abstractie laag op voor mijn closed loop systeem</w:t>
+        <w:t xml:space="preserve">: Hoe zet ik een goede abstractie laag op voor mijn </w:t>
+      </w:r>
+      <w:proofErr w:type="spellStart"/>
+      <w:r>
+        <w:t>closed</w:t>
+      </w:r>
+      <w:proofErr w:type="spellEnd"/>
+      <w:r>
+        <w:t xml:space="preserve"> loop systeem</w:t>
       </w:r>
       <w:r>
         <w:t>,</w:t>
@@ -4232,7 +5188,15 @@
     <w:p/>
     <w:p>
       <w:r>
-        <w:t>Om een goeie abstractielaag op te zetten is het belangrijk dat je gaat kijken naar welke objecten er zich allemaal bevinden in jouw systeem. Door te kijken naar welke objecten er allemaal zijn en door vervolgens de connecties tussen deze objecten te bestuderen, zal je erachter komen welke klassen er allemaal nodig zijn in jouw programma.</w:t>
+        <w:t xml:space="preserve">Om een goeie </w:t>
+      </w:r>
+      <w:proofErr w:type="spellStart"/>
+      <w:r>
+        <w:t>abstractielaag</w:t>
+      </w:r>
+      <w:proofErr w:type="spellEnd"/>
+      <w:r>
+        <w:t xml:space="preserve"> op te zetten is het belangrijk dat je gaat kijken naar welke objecten er zich allemaal bevinden in jouw systeem. Door te kijken naar welke objecten er allemaal zijn en door vervolgens de connecties tussen deze objecten te bestuderen, zal je erachter komen welke klassen er allemaal nodig zijn in jouw programma.</w:t>
       </w:r>
     </w:p>
     <w:p>
@@ -4295,9 +5259,11 @@
             <w:tcW w:w="4531" w:type="dxa"/>
           </w:tcPr>
           <w:p>
+            <w:proofErr w:type="spellStart"/>
             <w:r>
               <w:t>RobotAuto</w:t>
             </w:r>
+            <w:proofErr w:type="spellEnd"/>
           </w:p>
         </w:tc>
         <w:tc>
@@ -4323,9 +5289,11 @@
             <w:tcW w:w="4531" w:type="dxa"/>
           </w:tcPr>
           <w:p>
+            <w:proofErr w:type="spellStart"/>
             <w:r>
               <w:t>DistanceSensor</w:t>
             </w:r>
+            <w:proofErr w:type="spellEnd"/>
           </w:p>
         </w:tc>
         <w:tc>
@@ -4334,7 +5302,15 @@
           </w:tcPr>
           <w:p>
             <w:r>
-              <w:t xml:space="preserve">De distancesensor klasse is de klasse van de ultrasonische </w:t>
+              <w:t xml:space="preserve">De </w:t>
+            </w:r>
+            <w:proofErr w:type="spellStart"/>
+            <w:r>
+              <w:t>distancesensor</w:t>
+            </w:r>
+            <w:proofErr w:type="spellEnd"/>
+            <w:r>
+              <w:t xml:space="preserve"> klasse is de klasse van de ultrasonische </w:t>
             </w:r>
             <w:r>
               <w:t>afstand sensor</w:t>
@@ -4351,9 +5327,11 @@
             <w:tcW w:w="4531" w:type="dxa"/>
           </w:tcPr>
           <w:p>
+            <w:proofErr w:type="spellStart"/>
             <w:r>
               <w:t>ServoMotor</w:t>
             </w:r>
+            <w:proofErr w:type="spellEnd"/>
           </w:p>
         </w:tc>
         <w:tc>
@@ -4373,9 +5351,11 @@
             <w:tcW w:w="4531" w:type="dxa"/>
           </w:tcPr>
           <w:p>
+            <w:proofErr w:type="spellStart"/>
             <w:r>
               <w:t>PIDController</w:t>
             </w:r>
+            <w:proofErr w:type="spellEnd"/>
           </w:p>
         </w:tc>
         <w:tc>
@@ -4384,7 +5364,23 @@
           </w:tcPr>
           <w:p>
             <w:r>
-              <w:t>De PIDController klasse die de daadwerkelijke PID regelt. De controller gebruikt de afstand van de distanceSensor om zo de waarde te berekenen voor de servomotoren.</w:t>
+              <w:t xml:space="preserve">De </w:t>
+            </w:r>
+            <w:proofErr w:type="spellStart"/>
+            <w:r>
+              <w:t>PIDController</w:t>
+            </w:r>
+            <w:proofErr w:type="spellEnd"/>
+            <w:r>
+              <w:t xml:space="preserve"> klasse die de daadwerkelijke PID regelt. De controller gebruikt de afstand van de </w:t>
+            </w:r>
+            <w:proofErr w:type="spellStart"/>
+            <w:r>
+              <w:t>distanceSensor</w:t>
+            </w:r>
+            <w:proofErr w:type="spellEnd"/>
+            <w:r>
+              <w:t xml:space="preserve"> om zo de waarde te berekenen voor de servomotoren.</w:t>
             </w:r>
           </w:p>
         </w:tc>
@@ -4395,9 +5391,11 @@
             <w:tcW w:w="4531" w:type="dxa"/>
           </w:tcPr>
           <w:p>
+            <w:proofErr w:type="spellStart"/>
             <w:r>
               <w:t>UIManager</w:t>
             </w:r>
+            <w:proofErr w:type="spellEnd"/>
           </w:p>
         </w:tc>
         <w:tc>
@@ -4406,7 +5404,15 @@
           </w:tcPr>
           <w:p>
             <w:r>
-              <w:t>De UIManager klasse regelt alle UI gebeurtenissen. Met het UI kan de gebruiker verschillende dingen van de Robotauto instellen.</w:t>
+              <w:t xml:space="preserve">De </w:t>
+            </w:r>
+            <w:proofErr w:type="spellStart"/>
+            <w:r>
+              <w:t>UIManager</w:t>
+            </w:r>
+            <w:proofErr w:type="spellEnd"/>
+            <w:r>
+              <w:t xml:space="preserve"> klasse regelt alle UI gebeurtenissen. Met het UI kan de gebruiker verschillende dingen van de Robotauto instellen.</w:t>
             </w:r>
           </w:p>
         </w:tc>
@@ -4417,9 +5423,11 @@
             <w:tcW w:w="4531" w:type="dxa"/>
           </w:tcPr>
           <w:p>
+            <w:proofErr w:type="spellStart"/>
             <w:r>
               <w:t>CarTimer</w:t>
             </w:r>
+            <w:proofErr w:type="spellEnd"/>
           </w:p>
         </w:tc>
         <w:tc>
@@ -4428,7 +5436,23 @@
           </w:tcPr>
           <w:p>
             <w:r>
-              <w:t>De CarTimer klasse is een klasse waarin alle timers staan die de Servomotoren en distance sensor gebruiken.</w:t>
+              <w:t xml:space="preserve">De </w:t>
+            </w:r>
+            <w:proofErr w:type="spellStart"/>
+            <w:r>
+              <w:t>CarTimer</w:t>
+            </w:r>
+            <w:proofErr w:type="spellEnd"/>
+            <w:r>
+              <w:t xml:space="preserve"> klasse is een klasse waarin alle timers staan die de Servomotoren en </w:t>
+            </w:r>
+            <w:proofErr w:type="spellStart"/>
+            <w:r>
+              <w:t>distance</w:t>
+            </w:r>
+            <w:proofErr w:type="spellEnd"/>
+            <w:r>
+              <w:t xml:space="preserve"> sensor gebruiken.</w:t>
             </w:r>
           </w:p>
         </w:tc>
@@ -4439,9 +5463,11 @@
             <w:tcW w:w="4531" w:type="dxa"/>
           </w:tcPr>
           <w:p>
+            <w:proofErr w:type="spellStart"/>
             <w:r>
               <w:t>Pins</w:t>
             </w:r>
+            <w:proofErr w:type="spellEnd"/>
           </w:p>
         </w:tc>
         <w:tc>
@@ -4450,7 +5476,23 @@
           </w:tcPr>
           <w:p>
             <w:r>
-              <w:t>De Pins klasse is een klein bestand waarin de verschillende pins staan omschreven.</w:t>
+              <w:t xml:space="preserve">De </w:t>
+            </w:r>
+            <w:proofErr w:type="spellStart"/>
+            <w:r>
+              <w:t>Pins</w:t>
+            </w:r>
+            <w:proofErr w:type="spellEnd"/>
+            <w:r>
+              <w:t xml:space="preserve"> klasse is een klein bestand waarin de verschillende </w:t>
+            </w:r>
+            <w:proofErr w:type="spellStart"/>
+            <w:r>
+              <w:t>pins</w:t>
+            </w:r>
+            <w:proofErr w:type="spellEnd"/>
+            <w:r>
+              <w:t xml:space="preserve"> staan omschreven.</w:t>
             </w:r>
           </w:p>
         </w:tc>
@@ -4536,13 +5578,37 @@
       </w:pPr>
       <w:bookmarkStart w:id="13" w:name="_Toc137589971"/>
       <w:r>
-        <w:t>Deelvraag 5: Hoe pas je multithreading toe</w:t>
+        <w:t xml:space="preserve">Deelvraag 5: Hoe pas je </w:t>
+      </w:r>
+      <w:proofErr w:type="spellStart"/>
+      <w:r>
+        <w:t>multithreading</w:t>
+      </w:r>
+      <w:proofErr w:type="spellEnd"/>
+      <w:r>
+        <w:t xml:space="preserve"> toe</w:t>
       </w:r>
       <w:r>
         <w:t xml:space="preserve"> met synchronisatie mechanismen</w:t>
       </w:r>
       <w:r>
-        <w:t xml:space="preserve"> aan de hand van de FreeRTOS library?</w:t>
+        <w:t xml:space="preserve"> aan de hand van de </w:t>
+      </w:r>
+      <w:proofErr w:type="spellStart"/>
+      <w:r>
+        <w:t>FreeRTOS</w:t>
+      </w:r>
+      <w:proofErr w:type="spellEnd"/>
+      <w:r>
+        <w:t xml:space="preserve"> </w:t>
+      </w:r>
+      <w:proofErr w:type="spellStart"/>
+      <w:r>
+        <w:t>library</w:t>
+      </w:r>
+      <w:proofErr w:type="spellEnd"/>
+      <w:r>
+        <w:t>?</w:t>
       </w:r>
       <w:bookmarkEnd w:id="13"/>
     </w:p>
@@ -4570,21 +5636,23 @@
           <w:szCs w:val="22"/>
         </w:rPr>
       </w:pPr>
+      <w:proofErr w:type="spellStart"/>
       <w:r>
         <w:rPr>
           <w:rFonts w:asciiTheme="minorHAnsi" w:hAnsiTheme="minorHAnsi" w:cstheme="minorHAnsi"/>
           <w:sz w:val="22"/>
           <w:szCs w:val="22"/>
         </w:rPr>
-        <w:t xml:space="preserve">Multithreading kan je op verschillende manieren toepassen. </w:t>
-      </w:r>
+        <w:t>Multithreading</w:t>
+      </w:r>
+      <w:proofErr w:type="spellEnd"/>
       <w:r>
         <w:rPr>
           <w:rFonts w:asciiTheme="minorHAnsi" w:hAnsiTheme="minorHAnsi" w:cstheme="minorHAnsi"/>
           <w:sz w:val="22"/>
           <w:szCs w:val="22"/>
         </w:rPr>
-        <w:t xml:space="preserve">Om de juiste werking te krijgen tussen threads kan je synchronisatiemechanismen toepassen. </w:t>
+        <w:t xml:space="preserve"> kan je op verschillende manieren toepassen. </w:t>
       </w:r>
       <w:r>
         <w:rPr>
@@ -4592,23 +5660,103 @@
           <w:sz w:val="22"/>
           <w:szCs w:val="22"/>
         </w:rPr>
-        <w:t xml:space="preserve">Queues, semaforen, event groups en mutexes zijn allemaal synchronisatiemechanismen die </w:t>
-      </w:r>
+        <w:t xml:space="preserve">Om de juiste werking te krijgen tussen </w:t>
+      </w:r>
+      <w:proofErr w:type="spellStart"/>
       <w:r>
         <w:rPr>
           <w:rFonts w:asciiTheme="minorHAnsi" w:hAnsiTheme="minorHAnsi" w:cstheme="minorHAnsi"/>
           <w:sz w:val="22"/>
           <w:szCs w:val="22"/>
         </w:rPr>
-        <w:t>kunnen worden gebruikt bij</w:t>
-      </w:r>
+        <w:t>threads</w:t>
+      </w:r>
+      <w:proofErr w:type="spellEnd"/>
       <w:r>
         <w:rPr>
           <w:rFonts w:asciiTheme="minorHAnsi" w:hAnsiTheme="minorHAnsi" w:cstheme="minorHAnsi"/>
           <w:sz w:val="22"/>
           <w:szCs w:val="22"/>
         </w:rPr>
-        <w:t xml:space="preserve"> FreeRTOS. </w:t>
+        <w:t xml:space="preserve"> kan je synchronisatiemechanismen toepassen. </w:t>
+      </w:r>
+      <w:r>
+        <w:rPr>
+          <w:rFonts w:asciiTheme="minorHAnsi" w:hAnsiTheme="minorHAnsi" w:cstheme="minorHAnsi"/>
+          <w:sz w:val="22"/>
+          <w:szCs w:val="22"/>
+        </w:rPr>
+        <w:t xml:space="preserve">Queues, semaforen, event </w:t>
+      </w:r>
+      <w:proofErr w:type="spellStart"/>
+      <w:r>
+        <w:rPr>
+          <w:rFonts w:asciiTheme="minorHAnsi" w:hAnsiTheme="minorHAnsi" w:cstheme="minorHAnsi"/>
+          <w:sz w:val="22"/>
+          <w:szCs w:val="22"/>
+        </w:rPr>
+        <w:t>groups</w:t>
+      </w:r>
+      <w:proofErr w:type="spellEnd"/>
+      <w:r>
+        <w:rPr>
+          <w:rFonts w:asciiTheme="minorHAnsi" w:hAnsiTheme="minorHAnsi" w:cstheme="minorHAnsi"/>
+          <w:sz w:val="22"/>
+          <w:szCs w:val="22"/>
+        </w:rPr>
+        <w:t xml:space="preserve"> en </w:t>
+      </w:r>
+      <w:proofErr w:type="spellStart"/>
+      <w:r>
+        <w:rPr>
+          <w:rFonts w:asciiTheme="minorHAnsi" w:hAnsiTheme="minorHAnsi" w:cstheme="minorHAnsi"/>
+          <w:sz w:val="22"/>
+          <w:szCs w:val="22"/>
+        </w:rPr>
+        <w:t>mutexes</w:t>
+      </w:r>
+      <w:proofErr w:type="spellEnd"/>
+      <w:r>
+        <w:rPr>
+          <w:rFonts w:asciiTheme="minorHAnsi" w:hAnsiTheme="minorHAnsi" w:cstheme="minorHAnsi"/>
+          <w:sz w:val="22"/>
+          <w:szCs w:val="22"/>
+        </w:rPr>
+        <w:t xml:space="preserve"> zijn allemaal synchronisatiemechanismen die </w:t>
+      </w:r>
+      <w:r>
+        <w:rPr>
+          <w:rFonts w:asciiTheme="minorHAnsi" w:hAnsiTheme="minorHAnsi" w:cstheme="minorHAnsi"/>
+          <w:sz w:val="22"/>
+          <w:szCs w:val="22"/>
+        </w:rPr>
+        <w:t>kunnen worden gebruikt bij</w:t>
+      </w:r>
+      <w:r>
+        <w:rPr>
+          <w:rFonts w:asciiTheme="minorHAnsi" w:hAnsiTheme="minorHAnsi" w:cstheme="minorHAnsi"/>
+          <w:sz w:val="22"/>
+          <w:szCs w:val="22"/>
+        </w:rPr>
+        <w:t xml:space="preserve"> </w:t>
+      </w:r>
+      <w:proofErr w:type="spellStart"/>
+      <w:r>
+        <w:rPr>
+          <w:rFonts w:asciiTheme="minorHAnsi" w:hAnsiTheme="minorHAnsi" w:cstheme="minorHAnsi"/>
+          <w:sz w:val="22"/>
+          <w:szCs w:val="22"/>
+        </w:rPr>
+        <w:t>FreeRTOS</w:t>
+      </w:r>
+      <w:proofErr w:type="spellEnd"/>
+      <w:r>
+        <w:rPr>
+          <w:rFonts w:asciiTheme="minorHAnsi" w:hAnsiTheme="minorHAnsi" w:cstheme="minorHAnsi"/>
+          <w:sz w:val="22"/>
+          <w:szCs w:val="22"/>
+        </w:rPr>
+        <w:t xml:space="preserve">. </w:t>
       </w:r>
       <w:r>
         <w:rPr>
@@ -4685,6 +5833,7 @@
           <w:lang w:eastAsia="nl-NL"/>
         </w:rPr>
       </w:pPr>
+      <w:proofErr w:type="spellStart"/>
       <w:r>
         <w:rPr>
           <w:rFonts w:eastAsia="Times New Roman" w:cstheme="minorHAnsi"/>
@@ -4692,6 +5841,7 @@
         </w:rPr>
         <w:t>Counting</w:t>
       </w:r>
+      <w:proofErr w:type="spellEnd"/>
       <w:r>
         <w:rPr>
           <w:rFonts w:eastAsia="Times New Roman" w:cstheme="minorHAnsi"/>
@@ -4742,17 +5892,50 @@
           <w:rFonts w:eastAsia="Times New Roman" w:cstheme="minorHAnsi"/>
           <w:lang w:eastAsia="nl-NL"/>
         </w:rPr>
-        <w:t>Een wachtrij maakt het mogelijk om gegevens tussen taken te verzenden. Een taak kan gegevens in de wachtrij plaatsen met behulp van de functie xQueueSend() en andere taken kunnen die gegevens lezen en verwerken met behulp van de functie xQueueReceive(). Bijvoorbeeld, een taak kan sensorgegevens in een wachtrij plaatsen en een andere taak kan die gegevens vervolgens lezen en verwerken.</w:t>
-      </w:r>
-    </w:p>
-    <w:p>
-      <w:pPr>
-        <w:spacing w:before="100" w:beforeAutospacing="1" w:after="100" w:afterAutospacing="1" w:line="240" w:lineRule="auto"/>
+        <w:t xml:space="preserve">Een wachtrij maakt het mogelijk om gegevens tussen taken te verzenden. Een taak kan gegevens in de wachtrij plaatsen met behulp van de functie </w:t>
+      </w:r>
+      <w:proofErr w:type="spellStart"/>
+      <w:r>
         <w:rPr>
           <w:rFonts w:eastAsia="Times New Roman" w:cstheme="minorHAnsi"/>
           <w:lang w:eastAsia="nl-NL"/>
         </w:rPr>
-      </w:pPr>
+        <w:t>xQueueSend</w:t>
+      </w:r>
+      <w:proofErr w:type="spellEnd"/>
+      <w:r>
+        <w:rPr>
+          <w:rFonts w:eastAsia="Times New Roman" w:cstheme="minorHAnsi"/>
+          <w:lang w:eastAsia="nl-NL"/>
+        </w:rPr>
+        <w:t xml:space="preserve">() en andere taken kunnen die gegevens lezen en verwerken met behulp van de functie </w:t>
+      </w:r>
+      <w:proofErr w:type="spellStart"/>
+      <w:r>
+        <w:rPr>
+          <w:rFonts w:eastAsia="Times New Roman" w:cstheme="minorHAnsi"/>
+          <w:lang w:eastAsia="nl-NL"/>
+        </w:rPr>
+        <w:t>xQueueReceive</w:t>
+      </w:r>
+      <w:proofErr w:type="spellEnd"/>
+      <w:r>
+        <w:rPr>
+          <w:rFonts w:eastAsia="Times New Roman" w:cstheme="minorHAnsi"/>
+          <w:lang w:eastAsia="nl-NL"/>
+        </w:rPr>
+        <w:t>(). Bijvoorbeeld, een taak kan sensorgegevens in een wachtrij plaatsen en een andere taak kan die gegevens vervolgens lezen en verwerken.</w:t>
+      </w:r>
+    </w:p>
+    <w:p>
+      <w:pPr>
+        <w:spacing w:before="100" w:beforeAutospacing="1" w:after="100" w:afterAutospacing="1" w:line="240" w:lineRule="auto"/>
+        <w:rPr>
+          <w:rFonts w:eastAsia="Times New Roman" w:cstheme="minorHAnsi"/>
+          <w:lang w:eastAsia="nl-NL"/>
+        </w:rPr>
+      </w:pPr>
+      <w:proofErr w:type="spellStart"/>
       <w:r>
         <w:rPr>
           <w:rFonts w:eastAsia="Times New Roman" w:cstheme="minorHAnsi"/>
@@ -4762,6 +5945,7 @@
         </w:rPr>
         <w:t>Mutexen</w:t>
       </w:r>
+      <w:proofErr w:type="spellEnd"/>
       <w:r>
         <w:rPr>
           <w:rFonts w:eastAsia="Times New Roman" w:cstheme="minorHAnsi"/>
@@ -4787,7 +5971,135 @@
           <w:rFonts w:eastAsia="Times New Roman" w:cstheme="minorHAnsi"/>
           <w:lang w:eastAsia="nl-NL"/>
         </w:rPr>
-        <w:t>Een mutex wordt gebruikt om de toegang tot gedeelde bronnen te beheren. Een taak kan een mutex vastleggen met behulp van de functie xSemaphoreTake() voordat het een gedeelde bron benadert en de mutex vrijgeven met behulp van xSemaphoreGive() wanneer het klaar is. Als een taak een mutex vasthoudt, kan geen andere taak die mutex vastleggen. Bijvoorbeeld, als meerdere taken een gedeelde variabele willen wijzigen, kunnen ze een mutex gebruiken om ervoor te zorgen dat slechts één taak tegelijkertijd toegang heeft tot die variabele.</w:t>
+        <w:t xml:space="preserve">Een </w:t>
+      </w:r>
+      <w:proofErr w:type="spellStart"/>
+      <w:r>
+        <w:rPr>
+          <w:rFonts w:eastAsia="Times New Roman" w:cstheme="minorHAnsi"/>
+          <w:lang w:eastAsia="nl-NL"/>
+        </w:rPr>
+        <w:t>mutex</w:t>
+      </w:r>
+      <w:proofErr w:type="spellEnd"/>
+      <w:r>
+        <w:rPr>
+          <w:rFonts w:eastAsia="Times New Roman" w:cstheme="minorHAnsi"/>
+          <w:lang w:eastAsia="nl-NL"/>
+        </w:rPr>
+        <w:t xml:space="preserve"> wordt gebruikt om de toegang tot gedeelde bronnen te beheren. Een taak kan een </w:t>
+      </w:r>
+      <w:proofErr w:type="spellStart"/>
+      <w:r>
+        <w:rPr>
+          <w:rFonts w:eastAsia="Times New Roman" w:cstheme="minorHAnsi"/>
+          <w:lang w:eastAsia="nl-NL"/>
+        </w:rPr>
+        <w:t>mutex</w:t>
+      </w:r>
+      <w:proofErr w:type="spellEnd"/>
+      <w:r>
+        <w:rPr>
+          <w:rFonts w:eastAsia="Times New Roman" w:cstheme="minorHAnsi"/>
+          <w:lang w:eastAsia="nl-NL"/>
+        </w:rPr>
+        <w:t xml:space="preserve"> vastleggen met behulp van de functie </w:t>
+      </w:r>
+      <w:proofErr w:type="spellStart"/>
+      <w:r>
+        <w:rPr>
+          <w:rFonts w:eastAsia="Times New Roman" w:cstheme="minorHAnsi"/>
+          <w:lang w:eastAsia="nl-NL"/>
+        </w:rPr>
+        <w:t>xSemaphoreTake</w:t>
+      </w:r>
+      <w:proofErr w:type="spellEnd"/>
+      <w:r>
+        <w:rPr>
+          <w:rFonts w:eastAsia="Times New Roman" w:cstheme="minorHAnsi"/>
+          <w:lang w:eastAsia="nl-NL"/>
+        </w:rPr>
+        <w:t xml:space="preserve">() voordat het een gedeelde bron benadert en de </w:t>
+      </w:r>
+      <w:proofErr w:type="spellStart"/>
+      <w:r>
+        <w:rPr>
+          <w:rFonts w:eastAsia="Times New Roman" w:cstheme="minorHAnsi"/>
+          <w:lang w:eastAsia="nl-NL"/>
+        </w:rPr>
+        <w:t>mutex</w:t>
+      </w:r>
+      <w:proofErr w:type="spellEnd"/>
+      <w:r>
+        <w:rPr>
+          <w:rFonts w:eastAsia="Times New Roman" w:cstheme="minorHAnsi"/>
+          <w:lang w:eastAsia="nl-NL"/>
+        </w:rPr>
+        <w:t xml:space="preserve"> vrijgeven met behulp van </w:t>
+      </w:r>
+      <w:proofErr w:type="spellStart"/>
+      <w:r>
+        <w:rPr>
+          <w:rFonts w:eastAsia="Times New Roman" w:cstheme="minorHAnsi"/>
+          <w:lang w:eastAsia="nl-NL"/>
+        </w:rPr>
+        <w:t>xSemaphoreGive</w:t>
+      </w:r>
+      <w:proofErr w:type="spellEnd"/>
+      <w:r>
+        <w:rPr>
+          <w:rFonts w:eastAsia="Times New Roman" w:cstheme="minorHAnsi"/>
+          <w:lang w:eastAsia="nl-NL"/>
+        </w:rPr>
+        <w:t xml:space="preserve">() wanneer het klaar is. Als een taak een </w:t>
+      </w:r>
+      <w:proofErr w:type="spellStart"/>
+      <w:r>
+        <w:rPr>
+          <w:rFonts w:eastAsia="Times New Roman" w:cstheme="minorHAnsi"/>
+          <w:lang w:eastAsia="nl-NL"/>
+        </w:rPr>
+        <w:t>mutex</w:t>
+      </w:r>
+      <w:proofErr w:type="spellEnd"/>
+      <w:r>
+        <w:rPr>
+          <w:rFonts w:eastAsia="Times New Roman" w:cstheme="minorHAnsi"/>
+          <w:lang w:eastAsia="nl-NL"/>
+        </w:rPr>
+        <w:t xml:space="preserve"> vasthoudt, kan geen andere taak die </w:t>
+      </w:r>
+      <w:proofErr w:type="spellStart"/>
+      <w:r>
+        <w:rPr>
+          <w:rFonts w:eastAsia="Times New Roman" w:cstheme="minorHAnsi"/>
+          <w:lang w:eastAsia="nl-NL"/>
+        </w:rPr>
+        <w:t>mutex</w:t>
+      </w:r>
+      <w:proofErr w:type="spellEnd"/>
+      <w:r>
+        <w:rPr>
+          <w:rFonts w:eastAsia="Times New Roman" w:cstheme="minorHAnsi"/>
+          <w:lang w:eastAsia="nl-NL"/>
+        </w:rPr>
+        <w:t xml:space="preserve"> vastleggen. Bijvoorbeeld, als meerdere taken een gedeelde variabele willen wijzigen, kunnen ze een </w:t>
+      </w:r>
+      <w:proofErr w:type="spellStart"/>
+      <w:r>
+        <w:rPr>
+          <w:rFonts w:eastAsia="Times New Roman" w:cstheme="minorHAnsi"/>
+          <w:lang w:eastAsia="nl-NL"/>
+        </w:rPr>
+        <w:t>mutex</w:t>
+      </w:r>
+      <w:proofErr w:type="spellEnd"/>
+      <w:r>
+        <w:rPr>
+          <w:rFonts w:eastAsia="Times New Roman" w:cstheme="minorHAnsi"/>
+          <w:lang w:eastAsia="nl-NL"/>
+        </w:rPr>
+        <w:t xml:space="preserve"> gebruiken om ervoor te zorgen dat slechts één taak tegelijkertijd toegang heeft tot die variabele.</w:t>
       </w:r>
     </w:p>
     <w:p>
@@ -4865,7 +6177,23 @@
         </w:rPr>
       </w:pPr>
       <w:r>
-        <w:t>Softwaretimers kunnen worden gebruikt om taken periodiek te activeren op basis van een tijdsinterval. Je kunt een softwaretimer maken met behulp van de functie xTimerCreate() en deze starten met behulp van xTimerStart(). Bijvoorbeeld, je kunt een softwaretimer instellen om elke 1 seconde een taak te activeren, waardoor periodieke acties kunnen worden uitgevoerd, zoals het verzenden van een statusbericht.</w:t>
+        <w:t xml:space="preserve">Softwaretimers kunnen worden gebruikt om taken periodiek te activeren op basis van een tijdsinterval. Je kunt een softwaretimer maken met behulp van de functie </w:t>
+      </w:r>
+      <w:proofErr w:type="spellStart"/>
+      <w:r>
+        <w:t>xTimerCreate</w:t>
+      </w:r>
+      <w:proofErr w:type="spellEnd"/>
+      <w:r>
+        <w:t xml:space="preserve">() en deze starten met behulp van </w:t>
+      </w:r>
+      <w:proofErr w:type="spellStart"/>
+      <w:r>
+        <w:t>xTimerStart</w:t>
+      </w:r>
+      <w:proofErr w:type="spellEnd"/>
+      <w:r>
+        <w:t>(). Bijvoorbeeld, je kunt een softwaretimer instellen om elke 1 seconde een taak te activeren, waardoor periodieke acties kunnen worden uitgevoerd, zoals het verzenden van een statusbericht.</w:t>
       </w:r>
     </w:p>
     <w:p>
@@ -4887,6 +6215,7 @@
           <w:lang w:eastAsia="nl-NL"/>
         </w:rPr>
       </w:pPr>
+      <w:proofErr w:type="spellStart"/>
       <w:r>
         <w:rPr>
           <w:rFonts w:eastAsia="Times New Roman" w:cstheme="minorHAnsi"/>
@@ -4896,6 +6225,7 @@
         </w:rPr>
         <w:t>Eventgroups</w:t>
       </w:r>
+      <w:proofErr w:type="spellEnd"/>
       <w:r>
         <w:rPr>
           <w:rFonts w:eastAsia="Times New Roman" w:cstheme="minorHAnsi"/>
@@ -4914,7 +6244,23 @@
         <w:spacing w:before="100" w:beforeAutospacing="1" w:after="100" w:afterAutospacing="1" w:line="240" w:lineRule="auto"/>
       </w:pPr>
       <w:r>
-        <w:t>Eventgroepen bieden een mechanisme om taken te laten wachten op specifieke gebeurtenissen. Je kunt een eventgroep maken met behulp van de functie xEventGroupCreate() en taken kunnen wachten op bepaalde vlaggen met behulp van xEventGroupWaitBits(). Bijvoorbeeld, je kunt een eventgroep gebruiken om taken te laten wachten op verschillende gebeurtenissen, zoals het ontvangen van gegevens over een communicatie-interface of het voltooien van een bepaalde bewerking.</w:t>
+        <w:t xml:space="preserve">Eventgroepen bieden een mechanisme om taken te laten wachten op specifieke gebeurtenissen. Je kunt een eventgroep maken met behulp van de functie </w:t>
+      </w:r>
+      <w:proofErr w:type="spellStart"/>
+      <w:r>
+        <w:t>xEventGroupCreate</w:t>
+      </w:r>
+      <w:proofErr w:type="spellEnd"/>
+      <w:r>
+        <w:t xml:space="preserve">() en taken kunnen wachten op bepaalde vlaggen met behulp van </w:t>
+      </w:r>
+      <w:proofErr w:type="spellStart"/>
+      <w:r>
+        <w:t>xEventGroupWaitBits</w:t>
+      </w:r>
+      <w:proofErr w:type="spellEnd"/>
+      <w:r>
+        <w:t>(). Bijvoorbeeld, je kunt een eventgroep gebruiken om taken te laten wachten op verschillende gebeurtenissen, zoals het ontvangen van gegevens over een communicatie-interface of het voltooien van een bepaalde bewerking.</w:t>
       </w:r>
     </w:p>
     <w:p>
@@ -4940,18 +6286,29 @@
         <w:t>,</w:t>
       </w:r>
       <w:r>
-        <w:t xml:space="preserve"> maar dat er maar een tegelijk toegang mag hebben</w:t>
+        <w:t xml:space="preserve"> maar dat er maar </w:t>
+      </w:r>
+      <w:r>
+        <w:t>éé</w:t>
+      </w:r>
+      <w:r>
+        <w:t>n tegelijk toegang mag hebben</w:t>
       </w:r>
       <w:r>
         <w:t xml:space="preserve">. </w:t>
       </w:r>
     </w:p>
     <w:p>
+      <w:proofErr w:type="spellStart"/>
       <w:r>
         <w:t>M</w:t>
       </w:r>
       <w:r>
-        <w:t xml:space="preserve">utexes worden gebruikt in een vergelijkbare context maar </w:t>
+        <w:t>utexes</w:t>
+      </w:r>
+      <w:proofErr w:type="spellEnd"/>
+      <w:r>
+        <w:t xml:space="preserve"> worden gebruikt in een vergelijkbare context maar </w:t>
       </w:r>
       <w:r>
         <w:t>hebben</w:t>
@@ -4965,19 +6322,362 @@
       <w:r>
         <w:t>“</w:t>
       </w:r>
-      <w:r>
-        <w:t xml:space="preserve">Mutexes and </w:t>
+      <w:proofErr w:type="spellStart"/>
+      <w:r>
+        <w:t>Mutexes</w:t>
+      </w:r>
+      <w:proofErr w:type="spellEnd"/>
+      <w:r>
+        <w:t xml:space="preserve"> </w:t>
+      </w:r>
+      <w:proofErr w:type="spellStart"/>
+      <w:r>
+        <w:t>and</w:t>
+      </w:r>
+      <w:proofErr w:type="spellEnd"/>
+      <w:r>
+        <w:t xml:space="preserve"> </w:t>
       </w:r>
       <w:hyperlink r:id="rId93" w:history="1">
+        <w:proofErr w:type="spellStart"/>
         <w:r>
-          <w:t>binary semaphores</w:t>
+          <w:t>binary</w:t>
         </w:r>
+        <w:proofErr w:type="spellEnd"/>
+        <w:r>
+          <w:t xml:space="preserve"> </w:t>
+        </w:r>
+        <w:proofErr w:type="spellStart"/>
+        <w:r>
+          <w:t>semaphores</w:t>
+        </w:r>
+        <w:proofErr w:type="spellEnd"/>
       </w:hyperlink>
       <w:r>
-        <w:t xml:space="preserve"> are very similar but have some subtle differences: Mutexes include a priority inheritance mechanism, binary semaphores do not. This makes binary semaphores the better choice for implementing synchronisation (between tasks or between tasks and an interrupt), and mutexes the better choice for implementing simple mutual exclusion.”</w:t>
-      </w:r>
-      <w:r>
-        <w:t xml:space="preserve"> (FreeRTOS, 2022)</w:t>
+        <w:t xml:space="preserve"> are </w:t>
+      </w:r>
+      <w:proofErr w:type="spellStart"/>
+      <w:r>
+        <w:t>very</w:t>
+      </w:r>
+      <w:proofErr w:type="spellEnd"/>
+      <w:r>
+        <w:t xml:space="preserve"> </w:t>
+      </w:r>
+      <w:proofErr w:type="spellStart"/>
+      <w:r>
+        <w:t>similar</w:t>
+      </w:r>
+      <w:proofErr w:type="spellEnd"/>
+      <w:r>
+        <w:t xml:space="preserve"> but have </w:t>
+      </w:r>
+      <w:proofErr w:type="spellStart"/>
+      <w:r>
+        <w:t>some</w:t>
+      </w:r>
+      <w:proofErr w:type="spellEnd"/>
+      <w:r>
+        <w:t xml:space="preserve"> </w:t>
+      </w:r>
+      <w:proofErr w:type="spellStart"/>
+      <w:r>
+        <w:t>subtle</w:t>
+      </w:r>
+      <w:proofErr w:type="spellEnd"/>
+      <w:r>
+        <w:t xml:space="preserve"> </w:t>
+      </w:r>
+      <w:proofErr w:type="spellStart"/>
+      <w:r>
+        <w:t>differences</w:t>
+      </w:r>
+      <w:proofErr w:type="spellEnd"/>
+      <w:r>
+        <w:t xml:space="preserve">: </w:t>
+      </w:r>
+      <w:proofErr w:type="spellStart"/>
+      <w:r>
+        <w:t>Mutexes</w:t>
+      </w:r>
+      <w:proofErr w:type="spellEnd"/>
+      <w:r>
+        <w:t xml:space="preserve"> </w:t>
+      </w:r>
+      <w:proofErr w:type="spellStart"/>
+      <w:r>
+        <w:t>include</w:t>
+      </w:r>
+      <w:proofErr w:type="spellEnd"/>
+      <w:r>
+        <w:t xml:space="preserve"> a priority </w:t>
+      </w:r>
+      <w:proofErr w:type="spellStart"/>
+      <w:r>
+        <w:t>inheritance</w:t>
+      </w:r>
+      <w:proofErr w:type="spellEnd"/>
+      <w:r>
+        <w:t xml:space="preserve"> </w:t>
+      </w:r>
+      <w:proofErr w:type="spellStart"/>
+      <w:r>
+        <w:t>mechanism</w:t>
+      </w:r>
+      <w:proofErr w:type="spellEnd"/>
+      <w:r>
+        <w:t xml:space="preserve">, </w:t>
+      </w:r>
+      <w:proofErr w:type="spellStart"/>
+      <w:r>
+        <w:t>binary</w:t>
+      </w:r>
+      <w:proofErr w:type="spellEnd"/>
+      <w:r>
+        <w:t xml:space="preserve"> </w:t>
+      </w:r>
+      <w:proofErr w:type="spellStart"/>
+      <w:r>
+        <w:t>semaphores</w:t>
+      </w:r>
+      <w:proofErr w:type="spellEnd"/>
+      <w:r>
+        <w:t xml:space="preserve"> do </w:t>
+      </w:r>
+      <w:proofErr w:type="spellStart"/>
+      <w:r>
+        <w:t>not</w:t>
+      </w:r>
+      <w:proofErr w:type="spellEnd"/>
+      <w:r>
+        <w:t xml:space="preserve">. </w:t>
+      </w:r>
+      <w:proofErr w:type="spellStart"/>
+      <w:r>
+        <w:t>This</w:t>
+      </w:r>
+      <w:proofErr w:type="spellEnd"/>
+      <w:r>
+        <w:t xml:space="preserve"> </w:t>
+      </w:r>
+      <w:proofErr w:type="spellStart"/>
+      <w:r>
+        <w:t>makes</w:t>
+      </w:r>
+      <w:proofErr w:type="spellEnd"/>
+      <w:r>
+        <w:t xml:space="preserve"> </w:t>
+      </w:r>
+      <w:proofErr w:type="spellStart"/>
+      <w:r>
+        <w:t>binary</w:t>
+      </w:r>
+      <w:proofErr w:type="spellEnd"/>
+      <w:r>
+        <w:t xml:space="preserve"> </w:t>
+      </w:r>
+      <w:proofErr w:type="spellStart"/>
+      <w:r>
+        <w:t>semaphores</w:t>
+      </w:r>
+      <w:proofErr w:type="spellEnd"/>
+      <w:r>
+        <w:t xml:space="preserve"> </w:t>
+      </w:r>
+      <w:proofErr w:type="spellStart"/>
+      <w:r>
+        <w:t>the</w:t>
+      </w:r>
+      <w:proofErr w:type="spellEnd"/>
+      <w:r>
+        <w:t xml:space="preserve"> </w:t>
+      </w:r>
+      <w:proofErr w:type="spellStart"/>
+      <w:r>
+        <w:t>better</w:t>
+      </w:r>
+      <w:proofErr w:type="spellEnd"/>
+      <w:r>
+        <w:t xml:space="preserve"> </w:t>
+      </w:r>
+      <w:proofErr w:type="spellStart"/>
+      <w:r>
+        <w:t>choice</w:t>
+      </w:r>
+      <w:proofErr w:type="spellEnd"/>
+      <w:r>
+        <w:t xml:space="preserve"> </w:t>
+      </w:r>
+      <w:proofErr w:type="spellStart"/>
+      <w:r>
+        <w:t>for</w:t>
+      </w:r>
+      <w:proofErr w:type="spellEnd"/>
+      <w:r>
+        <w:t xml:space="preserve"> </w:t>
+      </w:r>
+      <w:proofErr w:type="spellStart"/>
+      <w:r>
+        <w:t>implementing</w:t>
+      </w:r>
+      <w:proofErr w:type="spellEnd"/>
+      <w:r>
+        <w:t xml:space="preserve"> </w:t>
+      </w:r>
+      <w:proofErr w:type="spellStart"/>
+      <w:r>
+        <w:t>synchronisation</w:t>
+      </w:r>
+      <w:proofErr w:type="spellEnd"/>
+      <w:r>
+        <w:t xml:space="preserve"> (</w:t>
+      </w:r>
+      <w:proofErr w:type="spellStart"/>
+      <w:r>
+        <w:t>between</w:t>
+      </w:r>
+      <w:proofErr w:type="spellEnd"/>
+      <w:r>
+        <w:t xml:space="preserve"> </w:t>
+      </w:r>
+      <w:proofErr w:type="spellStart"/>
+      <w:r>
+        <w:t>tasks</w:t>
+      </w:r>
+      <w:proofErr w:type="spellEnd"/>
+      <w:r>
+        <w:t xml:space="preserve"> or </w:t>
+      </w:r>
+      <w:proofErr w:type="spellStart"/>
+      <w:r>
+        <w:t>between</w:t>
+      </w:r>
+      <w:proofErr w:type="spellEnd"/>
+      <w:r>
+        <w:t xml:space="preserve"> </w:t>
+      </w:r>
+      <w:proofErr w:type="spellStart"/>
+      <w:r>
+        <w:t>tasks</w:t>
+      </w:r>
+      <w:proofErr w:type="spellEnd"/>
+      <w:r>
+        <w:t xml:space="preserve"> </w:t>
+      </w:r>
+      <w:proofErr w:type="spellStart"/>
+      <w:r>
+        <w:t>and</w:t>
+      </w:r>
+      <w:proofErr w:type="spellEnd"/>
+      <w:r>
+        <w:t xml:space="preserve"> </w:t>
+      </w:r>
+      <w:proofErr w:type="spellStart"/>
+      <w:r>
+        <w:t>an</w:t>
+      </w:r>
+      <w:proofErr w:type="spellEnd"/>
+      <w:r>
+        <w:t xml:space="preserve"> </w:t>
+      </w:r>
+      <w:proofErr w:type="spellStart"/>
+      <w:r>
+        <w:t>interrupt</w:t>
+      </w:r>
+      <w:proofErr w:type="spellEnd"/>
+      <w:r>
+        <w:t xml:space="preserve">), </w:t>
+      </w:r>
+      <w:proofErr w:type="spellStart"/>
+      <w:r>
+        <w:t>and</w:t>
+      </w:r>
+      <w:proofErr w:type="spellEnd"/>
+      <w:r>
+        <w:t xml:space="preserve"> </w:t>
+      </w:r>
+      <w:proofErr w:type="spellStart"/>
+      <w:r>
+        <w:t>mutexes</w:t>
+      </w:r>
+      <w:proofErr w:type="spellEnd"/>
+      <w:r>
+        <w:t xml:space="preserve"> </w:t>
+      </w:r>
+      <w:proofErr w:type="spellStart"/>
+      <w:r>
+        <w:t>the</w:t>
+      </w:r>
+      <w:proofErr w:type="spellEnd"/>
+      <w:r>
+        <w:t xml:space="preserve"> </w:t>
+      </w:r>
+      <w:proofErr w:type="spellStart"/>
+      <w:r>
+        <w:t>better</w:t>
+      </w:r>
+      <w:proofErr w:type="spellEnd"/>
+      <w:r>
+        <w:t xml:space="preserve"> </w:t>
+      </w:r>
+      <w:proofErr w:type="spellStart"/>
+      <w:r>
+        <w:t>choice</w:t>
+      </w:r>
+      <w:proofErr w:type="spellEnd"/>
+      <w:r>
+        <w:t xml:space="preserve"> </w:t>
+      </w:r>
+      <w:proofErr w:type="spellStart"/>
+      <w:r>
+        <w:t>for</w:t>
+      </w:r>
+      <w:proofErr w:type="spellEnd"/>
+      <w:r>
+        <w:t xml:space="preserve"> </w:t>
+      </w:r>
+      <w:proofErr w:type="spellStart"/>
+      <w:r>
+        <w:t>implementing</w:t>
+      </w:r>
+      <w:proofErr w:type="spellEnd"/>
+      <w:r>
+        <w:t xml:space="preserve"> </w:t>
+      </w:r>
+      <w:proofErr w:type="spellStart"/>
+      <w:r>
+        <w:t>simple</w:t>
+      </w:r>
+      <w:proofErr w:type="spellEnd"/>
+      <w:r>
+        <w:t xml:space="preserve"> </w:t>
+      </w:r>
+      <w:proofErr w:type="spellStart"/>
+      <w:r>
+        <w:t>mutual</w:t>
+      </w:r>
+      <w:proofErr w:type="spellEnd"/>
+      <w:r>
+        <w:t xml:space="preserve"> </w:t>
+      </w:r>
+      <w:proofErr w:type="spellStart"/>
+      <w:r>
+        <w:t>exclusion</w:t>
+      </w:r>
+      <w:proofErr w:type="spellEnd"/>
+      <w:r>
+        <w:t>.”</w:t>
+      </w:r>
+      <w:r>
+        <w:t xml:space="preserve"> (</w:t>
+      </w:r>
+      <w:proofErr w:type="spellStart"/>
+      <w:r>
+        <w:t>FreeRTOS</w:t>
+      </w:r>
+      <w:proofErr w:type="spellEnd"/>
+      <w:r>
+        <w:t>, 2022)</w:t>
       </w:r>
       <w:r>
         <w:rPr>
@@ -4986,12 +6686,33 @@
         <w:t xml:space="preserve"> </w:t>
       </w:r>
       <w:r>
-        <w:t xml:space="preserve">Dus bij een duidelijk eigenaarschap zou je mutex beter kunnen gebruiken dan een binaire semafore. </w:t>
-      </w:r>
-    </w:p>
-    <w:p>
-      <w:r>
-        <w:t xml:space="preserve">Counting semaforen onderscheiden zich van binaire semaforen in dat ze meerdere gebruikers toegang kunnen geven tot een bron. Dus als je bijvoorbeeld wilt dat een bron maximaal door die gebruikers tegelijk kan worden gebruikt. </w:t>
+        <w:t xml:space="preserve">Dus bij een duidelijk eigenaarschap zou je </w:t>
+      </w:r>
+      <w:proofErr w:type="spellStart"/>
+      <w:r>
+        <w:t>mutex</w:t>
+      </w:r>
+      <w:proofErr w:type="spellEnd"/>
+      <w:r>
+        <w:t xml:space="preserve"> beter kunnen gebruiken dan een binaire </w:t>
+      </w:r>
+      <w:proofErr w:type="spellStart"/>
+      <w:r>
+        <w:t>semafore</w:t>
+      </w:r>
+      <w:proofErr w:type="spellEnd"/>
+      <w:r>
+        <w:t xml:space="preserve">. </w:t>
+      </w:r>
+    </w:p>
+    <w:p>
+      <w:proofErr w:type="spellStart"/>
+      <w:r>
+        <w:t>Counting</w:t>
+      </w:r>
+      <w:proofErr w:type="spellEnd"/>
+      <w:r>
+        <w:t xml:space="preserve"> semaforen onderscheiden zich van binaire semaforen in dat ze meerdere gebruikers toegang kunnen geven tot een bron. Dus als je bijvoorbeeld wilt dat een bron maximaal door die gebruikers tegelijk kan worden gebruikt. </w:t>
       </w:r>
     </w:p>
     <w:p>
@@ -5007,17 +6728,22 @@
         <w:t xml:space="preserve">Softwaretimers kan </w:t>
       </w:r>
       <w:r>
-        <w:t xml:space="preserve">je gebruiken voor het plannen en uitvoeren van periodieke taken op basis van een tijdsinterval. En tenslotte </w:t>
-      </w:r>
-    </w:p>
-    <w:p>
-      <w:r>
-        <w:t>Eventgroups kan je gebruiken om taken te laten wachten op bepaalde gebeurtenissen.</w:t>
-      </w:r>
-    </w:p>
-    <w:p/>
-    <w:p/>
-    <w:p/>
+        <w:t xml:space="preserve">je gebruiken voor het plannen en uitvoeren van periodieke taken op basis van een tijdsinterval. </w:t>
+      </w:r>
+    </w:p>
+    <w:p>
+      <w:r>
+        <w:t xml:space="preserve">En tenslotte </w:t>
+      </w:r>
+      <w:proofErr w:type="spellStart"/>
+      <w:r>
+        <w:t>Eventgroups</w:t>
+      </w:r>
+      <w:proofErr w:type="spellEnd"/>
+      <w:r>
+        <w:t xml:space="preserve"> kan je gebruiken om taken te laten wachten op bepaalde gebeurtenissen.</w:t>
+      </w:r>
+    </w:p>
     <w:p/>
     <w:p/>
     <w:p>
@@ -5037,10 +6763,50 @@
     <w:p/>
     <w:p>
       <w:r>
-        <w:t>Voor mijn robotauto gebruik ik twee threads. Één thread voor de user interface en de andere voor de functionaliteit van de robotauto en het verwerken van de input van de gebruiker.</w:t>
-      </w:r>
-      <w:r>
-        <w:t xml:space="preserve"> Deze twee threads hebben een gedeelde “choice” variabel waarin de input van de gebruiker wordt opgeslagen en gelezen. Omdat in mijn context het eigenaarschap van de gedeelde bron duidelijk is en omdat ik wil dat de thread die de bron in bezit heeft deze ook weer vrijgeeft is een mutex de beste keuze. De thread die de bron gebruikt is de eigenaar van deze bron en geeft hem weer vrij als hij klaar is. Ik wil niet dat de implementatie thread de bron gaat proberen vrij te geven als de user interface nog aan het wachten is op input van de gebruiker.</w:t>
+        <w:t xml:space="preserve">Voor mijn robotauto gebruik ik twee </w:t>
+      </w:r>
+      <w:proofErr w:type="spellStart"/>
+      <w:r>
+        <w:t>threads</w:t>
+      </w:r>
+      <w:proofErr w:type="spellEnd"/>
+      <w:r>
+        <w:t xml:space="preserve">. </w:t>
+      </w:r>
+      <w:proofErr w:type="spellStart"/>
+      <w:r>
+        <w:t>Één</w:t>
+      </w:r>
+      <w:proofErr w:type="spellEnd"/>
+      <w:r>
+        <w:t xml:space="preserve"> thread voor de user interface en de andere voor de functionaliteit van de robotauto en het verwerken van de input van de gebruiker.</w:t>
+      </w:r>
+      <w:r>
+        <w:t xml:space="preserve"> Deze twee </w:t>
+      </w:r>
+      <w:proofErr w:type="spellStart"/>
+      <w:r>
+        <w:t>threads</w:t>
+      </w:r>
+      <w:proofErr w:type="spellEnd"/>
+      <w:r>
+        <w:t xml:space="preserve"> hebben een gedeelde “</w:t>
+      </w:r>
+      <w:proofErr w:type="spellStart"/>
+      <w:r>
+        <w:t>choice</w:t>
+      </w:r>
+      <w:proofErr w:type="spellEnd"/>
+      <w:r>
+        <w:t xml:space="preserve">” variabel waarin de input van de gebruiker wordt opgeslagen en gelezen. Omdat in mijn context het eigenaarschap van de gedeelde bron duidelijk is en omdat ik wil dat de thread die de bron in bezit heeft deze ook weer vrijgeeft is een </w:t>
+      </w:r>
+      <w:proofErr w:type="spellStart"/>
+      <w:r>
+        <w:t>mutex</w:t>
+      </w:r>
+      <w:proofErr w:type="spellEnd"/>
+      <w:r>
+        <w:t xml:space="preserve"> de beste keuze. De thread die de bron gebruikt is de eigenaar van deze bron en geeft hem weer vrij als hij klaar is. Ik wil niet dat de implementatie thread de bron gaat proberen vrij te geven als de user interface nog aan het wachten is op input van de gebruiker.</w:t>
       </w:r>
       <w:r>
         <w:br w:type="page"/>
@@ -5078,7 +6844,39 @@
           <w:b/>
           <w:bCs/>
         </w:rPr>
-        <w:t>oe zet ik een closed loop multithreading systeem met abstractie laag op voor een autonome robotauto, waarbij gebruik wordt gemaakt van een ultrasonische sensor?</w:t>
+        <w:t xml:space="preserve">oe zet ik een </w:t>
+      </w:r>
+      <w:proofErr w:type="spellStart"/>
+      <w:r>
+        <w:rPr>
+          <w:b/>
+          <w:bCs/>
+        </w:rPr>
+        <w:t>closed</w:t>
+      </w:r>
+      <w:proofErr w:type="spellEnd"/>
+      <w:r>
+        <w:rPr>
+          <w:b/>
+          <w:bCs/>
+        </w:rPr>
+        <w:t xml:space="preserve"> loop </w:t>
+      </w:r>
+      <w:proofErr w:type="spellStart"/>
+      <w:r>
+        <w:rPr>
+          <w:b/>
+          <w:bCs/>
+        </w:rPr>
+        <w:t>multithreading</w:t>
+      </w:r>
+      <w:proofErr w:type="spellEnd"/>
+      <w:r>
+        <w:rPr>
+          <w:b/>
+          <w:bCs/>
+        </w:rPr>
+        <w:t xml:space="preserve"> systeem met abstractie laag op voor een autonome robotauto, waarbij gebruik wordt gemaakt van een ultrasonische sensor?</w:t>
       </w:r>
       <w:r>
         <w:rPr>
@@ -5127,57 +6925,59 @@
           <w:sz w:val="22"/>
           <w:szCs w:val="22"/>
         </w:rPr>
-        <w:t xml:space="preserve">Vervolgens werd de integratie van de HC-SR04P-sensor met het STM32 Nucleo-bord </w:t>
-      </w:r>
+        <w:t xml:space="preserve">Vervolgens werd de integratie van de HC-SR04P-sensor met het STM32 </w:t>
+      </w:r>
+      <w:proofErr w:type="spellStart"/>
       <w:r>
         <w:rPr>
           <w:rFonts w:asciiTheme="minorHAnsi" w:hAnsiTheme="minorHAnsi" w:cstheme="minorHAnsi"/>
           <w:sz w:val="22"/>
           <w:szCs w:val="22"/>
         </w:rPr>
-        <w:t>bekeken</w:t>
-      </w:r>
+        <w:t>Nucleo</w:t>
+      </w:r>
+      <w:proofErr w:type="spellEnd"/>
       <w:r>
         <w:rPr>
           <w:rFonts w:asciiTheme="minorHAnsi" w:hAnsiTheme="minorHAnsi" w:cstheme="minorHAnsi"/>
           <w:sz w:val="22"/>
           <w:szCs w:val="22"/>
         </w:rPr>
-        <w:t>. Technieken werden onderzocht en toegepast om de sensor effectief te kunnen gebruiken binnen het systeem.</w:t>
-      </w:r>
-    </w:p>
-    <w:p>
-      <w:pPr>
-        <w:pStyle w:val="Normaalweb"/>
+        <w:t xml:space="preserve">-bord </w:t>
+      </w:r>
+      <w:r>
         <w:rPr>
           <w:rFonts w:asciiTheme="minorHAnsi" w:hAnsiTheme="minorHAnsi" w:cstheme="minorHAnsi"/>
           <w:sz w:val="22"/>
           <w:szCs w:val="22"/>
         </w:rPr>
-      </w:pPr>
+        <w:t>bekeken</w:t>
+      </w:r>
       <w:r>
         <w:rPr>
           <w:rFonts w:asciiTheme="minorHAnsi" w:hAnsiTheme="minorHAnsi" w:cstheme="minorHAnsi"/>
           <w:sz w:val="22"/>
           <w:szCs w:val="22"/>
         </w:rPr>
-        <w:t>Het concept van een closed loop systeem en de implementatie met een PID</w:t>
-      </w:r>
-      <w:r>
+        <w:t>. Technieken werden onderzocht en toegepast om de sensor effectief te kunnen gebruiken binnen het systeem.</w:t>
+      </w:r>
+    </w:p>
+    <w:p>
+      <w:pPr>
+        <w:pStyle w:val="Normaalweb"/>
         <w:rPr>
           <w:rFonts w:asciiTheme="minorHAnsi" w:hAnsiTheme="minorHAnsi" w:cstheme="minorHAnsi"/>
           <w:sz w:val="22"/>
           <w:szCs w:val="22"/>
         </w:rPr>
-        <w:t xml:space="preserve"> </w:t>
-      </w:r>
+      </w:pPr>
       <w:r>
         <w:rPr>
           <w:rFonts w:asciiTheme="minorHAnsi" w:hAnsiTheme="minorHAnsi" w:cstheme="minorHAnsi"/>
           <w:sz w:val="22"/>
           <w:szCs w:val="22"/>
         </w:rPr>
-        <w:t xml:space="preserve">controller stonden centraal in de derde deelvraag. De theorie achter PID </w:t>
+        <w:t>De derde vraag ging over</w:t>
       </w:r>
       <w:r>
         <w:rPr>
@@ -5185,7 +6985,7 @@
           <w:sz w:val="22"/>
           <w:szCs w:val="22"/>
         </w:rPr>
-        <w:t>heb ik me eigen gemaakt om zo de</w:t>
+        <w:t xml:space="preserve"> </w:t>
       </w:r>
       <w:r>
         <w:rPr>
@@ -5193,23 +6993,25 @@
           <w:sz w:val="22"/>
           <w:szCs w:val="22"/>
         </w:rPr>
-        <w:t xml:space="preserve"> juiste PID-parameters </w:t>
-      </w:r>
+        <w:t xml:space="preserve">het maken van een </w:t>
+      </w:r>
+      <w:proofErr w:type="spellStart"/>
       <w:r>
         <w:rPr>
           <w:rFonts w:asciiTheme="minorHAnsi" w:hAnsiTheme="minorHAnsi" w:cstheme="minorHAnsi"/>
           <w:sz w:val="22"/>
           <w:szCs w:val="22"/>
         </w:rPr>
-        <w:t>te bepalen voor mijn context</w:t>
-      </w:r>
+        <w:t>closed</w:t>
+      </w:r>
+      <w:proofErr w:type="spellEnd"/>
       <w:r>
         <w:rPr>
           <w:rFonts w:asciiTheme="minorHAnsi" w:hAnsiTheme="minorHAnsi" w:cstheme="minorHAnsi"/>
           <w:sz w:val="22"/>
           <w:szCs w:val="22"/>
         </w:rPr>
-        <w:t xml:space="preserve">. </w:t>
+        <w:t xml:space="preserve"> </w:t>
       </w:r>
       <w:r>
         <w:rPr>
@@ -5217,7 +7019,7 @@
           <w:sz w:val="22"/>
           <w:szCs w:val="22"/>
         </w:rPr>
-        <w:t>Ik heb ook nog m</w:t>
+        <w:t xml:space="preserve">loop systeem </w:t>
       </w:r>
       <w:r>
         <w:rPr>
@@ -5225,7 +7027,7 @@
           <w:sz w:val="22"/>
           <w:szCs w:val="22"/>
         </w:rPr>
-        <w:t xml:space="preserve">etingen uitgevoerd om de prestaties van het PID-systeem te </w:t>
+        <w:t xml:space="preserve">met </w:t>
       </w:r>
       <w:r>
         <w:rPr>
@@ -5233,7 +7035,7 @@
           <w:sz w:val="22"/>
           <w:szCs w:val="22"/>
         </w:rPr>
-        <w:t xml:space="preserve">ondervinden en te </w:t>
+        <w:t>een PID</w:t>
       </w:r>
       <w:r>
         <w:rPr>
@@ -5241,25 +7043,23 @@
           <w:sz w:val="22"/>
           <w:szCs w:val="22"/>
         </w:rPr>
-        <w:t>evalueren.</w:t>
-      </w:r>
-    </w:p>
-    <w:p>
-      <w:pPr>
-        <w:pStyle w:val="Normaalweb"/>
+        <w:t xml:space="preserve"> </w:t>
+      </w:r>
+      <w:r>
         <w:rPr>
           <w:rFonts w:asciiTheme="minorHAnsi" w:hAnsiTheme="minorHAnsi" w:cstheme="minorHAnsi"/>
           <w:sz w:val="22"/>
           <w:szCs w:val="22"/>
         </w:rPr>
-      </w:pPr>
+        <w:t>controller</w:t>
+      </w:r>
       <w:r>
         <w:rPr>
           <w:rFonts w:asciiTheme="minorHAnsi" w:hAnsiTheme="minorHAnsi" w:cstheme="minorHAnsi"/>
           <w:sz w:val="22"/>
           <w:szCs w:val="22"/>
         </w:rPr>
-        <w:t xml:space="preserve">Daarna </w:t>
+        <w:t xml:space="preserve">. </w:t>
       </w:r>
       <w:r>
         <w:rPr>
@@ -5267,7 +7067,7 @@
           <w:sz w:val="22"/>
           <w:szCs w:val="22"/>
         </w:rPr>
-        <w:t>ben ik me gaan focussen op het maken van een goede</w:t>
+        <w:t xml:space="preserve">De theorie achter PID </w:t>
       </w:r>
       <w:r>
         <w:rPr>
@@ -5275,7 +7075,7 @@
           <w:sz w:val="22"/>
           <w:szCs w:val="22"/>
         </w:rPr>
-        <w:t xml:space="preserve"> abstractielaag voor het closed loop systeem. Een klassendiagram </w:t>
+        <w:t>heb ik me eigen gemaakt om zo de</w:t>
       </w:r>
       <w:r>
         <w:rPr>
@@ -5283,7 +7083,7 @@
           <w:sz w:val="22"/>
           <w:szCs w:val="22"/>
         </w:rPr>
-        <w:t>is</w:t>
+        <w:t xml:space="preserve"> juiste PID-parameters </w:t>
       </w:r>
       <w:r>
         <w:rPr>
@@ -5291,7 +7091,7 @@
           <w:sz w:val="22"/>
           <w:szCs w:val="22"/>
         </w:rPr>
-        <w:t xml:space="preserve"> </w:t>
+        <w:t>te bepalen voor mijn context</w:t>
       </w:r>
       <w:r>
         <w:rPr>
@@ -5299,7 +7099,7 @@
           <w:sz w:val="22"/>
           <w:szCs w:val="22"/>
         </w:rPr>
-        <w:t>opgesteld</w:t>
+        <w:t xml:space="preserve">. </w:t>
       </w:r>
       <w:r>
         <w:rPr>
@@ -5307,51 +7107,299 @@
           <w:sz w:val="22"/>
           <w:szCs w:val="22"/>
         </w:rPr>
-        <w:t xml:space="preserve"> om de structuur en relaties tussen de verschillende systeemcomponenten overzichtelijk weer te geven.</w:t>
-      </w:r>
-    </w:p>
-    <w:p>
-      <w:pPr>
-        <w:pStyle w:val="Normaalweb"/>
+        <w:t>Ik heb ook nog m</w:t>
+      </w:r>
+      <w:r>
         <w:rPr>
           <w:rFonts w:asciiTheme="minorHAnsi" w:hAnsiTheme="minorHAnsi" w:cstheme="minorHAnsi"/>
           <w:sz w:val="22"/>
           <w:szCs w:val="22"/>
         </w:rPr>
-      </w:pPr>
+        <w:t xml:space="preserve">etingen uitgevoerd om de prestaties van het PID-systeem te </w:t>
+      </w:r>
       <w:r>
         <w:rPr>
           <w:rFonts w:asciiTheme="minorHAnsi" w:hAnsiTheme="minorHAnsi" w:cstheme="minorHAnsi"/>
           <w:sz w:val="22"/>
           <w:szCs w:val="22"/>
         </w:rPr>
-        <w:t>Tot slot werd multithreading toegepast met behulp van synchronisatiemechanismen uit de FreeRTOS-library. Verschillende synchronisatiemechanismen werden onderzocht en er werd een weloverwogen keuze gemaakt op basis van de specifieke behoeften van het systeem.</w:t>
-      </w:r>
-    </w:p>
-    <w:p>
-      <w:pPr>
-        <w:pStyle w:val="Normaalweb"/>
+        <w:t xml:space="preserve">ondervinden en te </w:t>
+      </w:r>
+      <w:r>
         <w:rPr>
           <w:rFonts w:asciiTheme="minorHAnsi" w:hAnsiTheme="minorHAnsi" w:cstheme="minorHAnsi"/>
           <w:sz w:val="22"/>
           <w:szCs w:val="22"/>
         </w:rPr>
-      </w:pPr>
-      <w:r>
+        <w:t>evalueren.</w:t>
+      </w:r>
+    </w:p>
+    <w:p>
+      <w:pPr>
+        <w:pStyle w:val="Normaalweb"/>
         <w:rPr>
           <w:rFonts w:asciiTheme="minorHAnsi" w:hAnsiTheme="minorHAnsi" w:cstheme="minorHAnsi"/>
           <w:sz w:val="22"/>
           <w:szCs w:val="22"/>
         </w:rPr>
-        <w:t>Ik heb in dit onderzoek veel geleerd over</w:t>
-      </w:r>
+      </w:pPr>
       <w:r>
         <w:rPr>
           <w:rFonts w:asciiTheme="minorHAnsi" w:hAnsiTheme="minorHAnsi" w:cstheme="minorHAnsi"/>
           <w:sz w:val="22"/>
           <w:szCs w:val="22"/>
         </w:rPr>
-        <w:t xml:space="preserve"> het opzetten van een closed loop multithreading systeem met een abstractielaag voor een autonome robotauto, waarbij gebruik wordt gemaakt van een ultrasonische sensor. De behandelde </w:t>
+        <w:t xml:space="preserve">Daarna </w:t>
+      </w:r>
+      <w:r>
+        <w:rPr>
+          <w:rFonts w:asciiTheme="minorHAnsi" w:hAnsiTheme="minorHAnsi" w:cstheme="minorHAnsi"/>
+          <w:sz w:val="22"/>
+          <w:szCs w:val="22"/>
+        </w:rPr>
+        <w:t>ben ik me gaan focussen op het maken van een goede</w:t>
+      </w:r>
+      <w:r>
+        <w:rPr>
+          <w:rFonts w:asciiTheme="minorHAnsi" w:hAnsiTheme="minorHAnsi" w:cstheme="minorHAnsi"/>
+          <w:sz w:val="22"/>
+          <w:szCs w:val="22"/>
+        </w:rPr>
+        <w:t xml:space="preserve"> </w:t>
+      </w:r>
+      <w:proofErr w:type="spellStart"/>
+      <w:r>
+        <w:rPr>
+          <w:rFonts w:asciiTheme="minorHAnsi" w:hAnsiTheme="minorHAnsi" w:cstheme="minorHAnsi"/>
+          <w:sz w:val="22"/>
+          <w:szCs w:val="22"/>
+        </w:rPr>
+        <w:t>abstractielaag</w:t>
+      </w:r>
+      <w:proofErr w:type="spellEnd"/>
+      <w:r>
+        <w:rPr>
+          <w:rFonts w:asciiTheme="minorHAnsi" w:hAnsiTheme="minorHAnsi" w:cstheme="minorHAnsi"/>
+          <w:sz w:val="22"/>
+          <w:szCs w:val="22"/>
+        </w:rPr>
+        <w:t xml:space="preserve"> voor het </w:t>
+      </w:r>
+      <w:proofErr w:type="spellStart"/>
+      <w:r>
+        <w:rPr>
+          <w:rFonts w:asciiTheme="minorHAnsi" w:hAnsiTheme="minorHAnsi" w:cstheme="minorHAnsi"/>
+          <w:sz w:val="22"/>
+          <w:szCs w:val="22"/>
+        </w:rPr>
+        <w:t>closed</w:t>
+      </w:r>
+      <w:proofErr w:type="spellEnd"/>
+      <w:r>
+        <w:rPr>
+          <w:rFonts w:asciiTheme="minorHAnsi" w:hAnsiTheme="minorHAnsi" w:cstheme="minorHAnsi"/>
+          <w:sz w:val="22"/>
+          <w:szCs w:val="22"/>
+        </w:rPr>
+        <w:t xml:space="preserve"> loop systeem. </w:t>
+      </w:r>
+      <w:r>
+        <w:rPr>
+          <w:rFonts w:asciiTheme="minorHAnsi" w:hAnsiTheme="minorHAnsi" w:cstheme="minorHAnsi"/>
+          <w:sz w:val="22"/>
+          <w:szCs w:val="22"/>
+        </w:rPr>
+        <w:t>Ik heb een</w:t>
+      </w:r>
+      <w:r>
+        <w:rPr>
+          <w:rFonts w:asciiTheme="minorHAnsi" w:hAnsiTheme="minorHAnsi" w:cstheme="minorHAnsi"/>
+          <w:sz w:val="22"/>
+          <w:szCs w:val="22"/>
+        </w:rPr>
+        <w:t xml:space="preserve"> klassendiagram </w:t>
+      </w:r>
+      <w:r>
+        <w:rPr>
+          <w:rFonts w:asciiTheme="minorHAnsi" w:hAnsiTheme="minorHAnsi" w:cstheme="minorHAnsi"/>
+          <w:sz w:val="22"/>
+          <w:szCs w:val="22"/>
+        </w:rPr>
+        <w:t>opgesteld</w:t>
+      </w:r>
+      <w:r>
+        <w:rPr>
+          <w:rFonts w:asciiTheme="minorHAnsi" w:hAnsiTheme="minorHAnsi" w:cstheme="minorHAnsi"/>
+          <w:sz w:val="22"/>
+          <w:szCs w:val="22"/>
+        </w:rPr>
+        <w:t xml:space="preserve"> om de structuur en relaties tussen de verschillende systeemcomponenten overzichtelijk weer te geven.</w:t>
+      </w:r>
+    </w:p>
+    <w:p>
+      <w:pPr>
+        <w:pStyle w:val="Normaalweb"/>
+        <w:rPr>
+          <w:rFonts w:asciiTheme="minorHAnsi" w:hAnsiTheme="minorHAnsi" w:cstheme="minorHAnsi"/>
+          <w:sz w:val="22"/>
+          <w:szCs w:val="22"/>
+        </w:rPr>
+      </w:pPr>
+      <w:r>
+        <w:rPr>
+          <w:rFonts w:asciiTheme="minorHAnsi" w:hAnsiTheme="minorHAnsi" w:cstheme="minorHAnsi"/>
+          <w:sz w:val="22"/>
+          <w:szCs w:val="22"/>
+        </w:rPr>
+        <w:t xml:space="preserve">Tot slot werd </w:t>
+      </w:r>
+      <w:proofErr w:type="spellStart"/>
+      <w:r>
+        <w:rPr>
+          <w:rFonts w:asciiTheme="minorHAnsi" w:hAnsiTheme="minorHAnsi" w:cstheme="minorHAnsi"/>
+          <w:sz w:val="22"/>
+          <w:szCs w:val="22"/>
+        </w:rPr>
+        <w:t>multithreading</w:t>
+      </w:r>
+      <w:proofErr w:type="spellEnd"/>
+      <w:r>
+        <w:rPr>
+          <w:rFonts w:asciiTheme="minorHAnsi" w:hAnsiTheme="minorHAnsi" w:cstheme="minorHAnsi"/>
+          <w:sz w:val="22"/>
+          <w:szCs w:val="22"/>
+        </w:rPr>
+        <w:t xml:space="preserve"> toegepast met behulp van synchronisatiemechanismen uit de </w:t>
+      </w:r>
+      <w:proofErr w:type="spellStart"/>
+      <w:r>
+        <w:rPr>
+          <w:rFonts w:asciiTheme="minorHAnsi" w:hAnsiTheme="minorHAnsi" w:cstheme="minorHAnsi"/>
+          <w:sz w:val="22"/>
+          <w:szCs w:val="22"/>
+        </w:rPr>
+        <w:t>FreeRTOS-library</w:t>
+      </w:r>
+      <w:proofErr w:type="spellEnd"/>
+      <w:r>
+        <w:rPr>
+          <w:rFonts w:asciiTheme="minorHAnsi" w:hAnsiTheme="minorHAnsi" w:cstheme="minorHAnsi"/>
+          <w:sz w:val="22"/>
+          <w:szCs w:val="22"/>
+        </w:rPr>
+        <w:t xml:space="preserve">. </w:t>
+      </w:r>
+      <w:r>
+        <w:rPr>
+          <w:rFonts w:asciiTheme="minorHAnsi" w:hAnsiTheme="minorHAnsi" w:cstheme="minorHAnsi"/>
+          <w:sz w:val="22"/>
+          <w:szCs w:val="22"/>
+        </w:rPr>
+        <w:t>Ik heb v</w:t>
+      </w:r>
+      <w:r>
+        <w:rPr>
+          <w:rFonts w:asciiTheme="minorHAnsi" w:hAnsiTheme="minorHAnsi" w:cstheme="minorHAnsi"/>
+          <w:sz w:val="22"/>
+          <w:szCs w:val="22"/>
+        </w:rPr>
+        <w:t xml:space="preserve">erschillende synchronisatiemechanismen onderzocht en </w:t>
+      </w:r>
+      <w:r>
+        <w:rPr>
+          <w:rFonts w:asciiTheme="minorHAnsi" w:hAnsiTheme="minorHAnsi" w:cstheme="minorHAnsi"/>
+          <w:sz w:val="22"/>
+          <w:szCs w:val="22"/>
+        </w:rPr>
+        <w:t>ik heb</w:t>
+      </w:r>
+      <w:r>
+        <w:rPr>
+          <w:rFonts w:asciiTheme="minorHAnsi" w:hAnsiTheme="minorHAnsi" w:cstheme="minorHAnsi"/>
+          <w:sz w:val="22"/>
+          <w:szCs w:val="22"/>
+        </w:rPr>
+        <w:t xml:space="preserve"> een weloverwogen keuze gemaakt op basis van de specifieke behoeften van het systeem.</w:t>
+      </w:r>
+    </w:p>
+    <w:p>
+      <w:pPr>
+        <w:pStyle w:val="Normaalweb"/>
+        <w:rPr>
+          <w:rFonts w:asciiTheme="minorHAnsi" w:hAnsiTheme="minorHAnsi" w:cstheme="minorHAnsi"/>
+          <w:sz w:val="22"/>
+          <w:szCs w:val="22"/>
+        </w:rPr>
+      </w:pPr>
+      <w:r>
+        <w:rPr>
+          <w:rFonts w:asciiTheme="minorHAnsi" w:hAnsiTheme="minorHAnsi" w:cstheme="minorHAnsi"/>
+          <w:sz w:val="22"/>
+          <w:szCs w:val="22"/>
+        </w:rPr>
+        <w:t>Ik heb in dit onderzoek veel geleerd over</w:t>
+      </w:r>
+      <w:r>
+        <w:rPr>
+          <w:rFonts w:asciiTheme="minorHAnsi" w:hAnsiTheme="minorHAnsi" w:cstheme="minorHAnsi"/>
+          <w:sz w:val="22"/>
+          <w:szCs w:val="22"/>
+        </w:rPr>
+        <w:t xml:space="preserve"> het opzetten van een </w:t>
+      </w:r>
+      <w:proofErr w:type="spellStart"/>
+      <w:r>
+        <w:rPr>
+          <w:rFonts w:asciiTheme="minorHAnsi" w:hAnsiTheme="minorHAnsi" w:cstheme="minorHAnsi"/>
+          <w:sz w:val="22"/>
+          <w:szCs w:val="22"/>
+        </w:rPr>
+        <w:t>closed</w:t>
+      </w:r>
+      <w:proofErr w:type="spellEnd"/>
+      <w:r>
+        <w:rPr>
+          <w:rFonts w:asciiTheme="minorHAnsi" w:hAnsiTheme="minorHAnsi" w:cstheme="minorHAnsi"/>
+          <w:sz w:val="22"/>
+          <w:szCs w:val="22"/>
+        </w:rPr>
+        <w:t xml:space="preserve"> loop </w:t>
+      </w:r>
+      <w:proofErr w:type="spellStart"/>
+      <w:r>
+        <w:rPr>
+          <w:rFonts w:asciiTheme="minorHAnsi" w:hAnsiTheme="minorHAnsi" w:cstheme="minorHAnsi"/>
+          <w:sz w:val="22"/>
+          <w:szCs w:val="22"/>
+        </w:rPr>
+        <w:t>multithreading</w:t>
+      </w:r>
+      <w:proofErr w:type="spellEnd"/>
+      <w:r>
+        <w:rPr>
+          <w:rFonts w:asciiTheme="minorHAnsi" w:hAnsiTheme="minorHAnsi" w:cstheme="minorHAnsi"/>
+          <w:sz w:val="22"/>
+          <w:szCs w:val="22"/>
+        </w:rPr>
+        <w:t xml:space="preserve"> systeem met een </w:t>
+      </w:r>
+      <w:proofErr w:type="spellStart"/>
+      <w:r>
+        <w:rPr>
+          <w:rFonts w:asciiTheme="minorHAnsi" w:hAnsiTheme="minorHAnsi" w:cstheme="minorHAnsi"/>
+          <w:sz w:val="22"/>
+          <w:szCs w:val="22"/>
+        </w:rPr>
+        <w:t>abstractielaag</w:t>
+      </w:r>
+      <w:proofErr w:type="spellEnd"/>
+      <w:r>
+        <w:rPr>
+          <w:rFonts w:asciiTheme="minorHAnsi" w:hAnsiTheme="minorHAnsi" w:cstheme="minorHAnsi"/>
+          <w:sz w:val="22"/>
+          <w:szCs w:val="22"/>
+        </w:rPr>
+        <w:t xml:space="preserve"> voor een autonome robotauto, waarbij gebruik wordt gemaakt van een ultrasonische sensor. De behandelde </w:t>
       </w:r>
       <w:r>
         <w:rPr>
@@ -5439,15 +7487,96 @@
         <w:spacing w:before="0" w:beforeAutospacing="0" w:after="0" w:afterAutospacing="0" w:line="480" w:lineRule="auto"/>
         <w:ind w:left="720" w:hanging="720"/>
       </w:pPr>
+      <w:proofErr w:type="spellStart"/>
       <w:r>
         <w:rPr>
           <w:i/>
           <w:iCs/>
         </w:rPr>
-        <w:t>Getting Started with the HC-SR04 Ultrasonic sensor</w:t>
-      </w:r>
-      <w:r>
-        <w:t xml:space="preserve">. (z.d.). projecthub.arduino.cc. </w:t>
+        <w:t>Getting</w:t>
+      </w:r>
+      <w:proofErr w:type="spellEnd"/>
+      <w:r>
+        <w:rPr>
+          <w:i/>
+          <w:iCs/>
+        </w:rPr>
+        <w:t xml:space="preserve"> </w:t>
+      </w:r>
+      <w:proofErr w:type="spellStart"/>
+      <w:r>
+        <w:rPr>
+          <w:i/>
+          <w:iCs/>
+        </w:rPr>
+        <w:t>Started</w:t>
+      </w:r>
+      <w:proofErr w:type="spellEnd"/>
+      <w:r>
+        <w:rPr>
+          <w:i/>
+          <w:iCs/>
+        </w:rPr>
+        <w:t xml:space="preserve"> </w:t>
+      </w:r>
+      <w:proofErr w:type="spellStart"/>
+      <w:r>
+        <w:rPr>
+          <w:i/>
+          <w:iCs/>
+        </w:rPr>
+        <w:t>with</w:t>
+      </w:r>
+      <w:proofErr w:type="spellEnd"/>
+      <w:r>
+        <w:rPr>
+          <w:i/>
+          <w:iCs/>
+        </w:rPr>
+        <w:t xml:space="preserve"> </w:t>
+      </w:r>
+      <w:proofErr w:type="spellStart"/>
+      <w:r>
+        <w:rPr>
+          <w:i/>
+          <w:iCs/>
+        </w:rPr>
+        <w:t>the</w:t>
+      </w:r>
+      <w:proofErr w:type="spellEnd"/>
+      <w:r>
+        <w:rPr>
+          <w:i/>
+          <w:iCs/>
+        </w:rPr>
+        <w:t xml:space="preserve"> HC-SR04 </w:t>
+      </w:r>
+      <w:proofErr w:type="spellStart"/>
+      <w:r>
+        <w:rPr>
+          <w:i/>
+          <w:iCs/>
+        </w:rPr>
+        <w:t>Ultrasonic</w:t>
+      </w:r>
+      <w:proofErr w:type="spellEnd"/>
+      <w:r>
+        <w:rPr>
+          <w:i/>
+          <w:iCs/>
+        </w:rPr>
+        <w:t xml:space="preserve"> sensor</w:t>
+      </w:r>
+      <w:r>
+        <w:t>. (</w:t>
+      </w:r>
+      <w:proofErr w:type="spellStart"/>
+      <w:r>
+        <w:t>z.d.</w:t>
+      </w:r>
+      <w:proofErr w:type="spellEnd"/>
+      <w:r>
+        <w:t xml:space="preserve">). projecthub.arduino.cc. </w:t>
       </w:r>
       <w:hyperlink r:id="rId95" w:history="1">
         <w:r>
@@ -5464,8 +7593,37 @@
         <w:spacing w:before="0" w:beforeAutospacing="0" w:after="0" w:afterAutospacing="0" w:line="480" w:lineRule="auto"/>
         <w:ind w:left="720" w:hanging="720"/>
       </w:pPr>
-      <w:r>
-        <w:t xml:space="preserve">Pounder, L. (2018). Tooling Tuesday - HCSR04P Ultrasonic Sensor. </w:t>
+      <w:proofErr w:type="spellStart"/>
+      <w:r>
+        <w:t>Pounder</w:t>
+      </w:r>
+      <w:proofErr w:type="spellEnd"/>
+      <w:r>
+        <w:t xml:space="preserve">, L. (2018). </w:t>
+      </w:r>
+      <w:proofErr w:type="spellStart"/>
+      <w:r>
+        <w:t>Tooling</w:t>
+      </w:r>
+      <w:proofErr w:type="spellEnd"/>
+      <w:r>
+        <w:t xml:space="preserve"> </w:t>
+      </w:r>
+      <w:proofErr w:type="spellStart"/>
+      <w:r>
+        <w:t>Tuesday</w:t>
+      </w:r>
+      <w:proofErr w:type="spellEnd"/>
+      <w:r>
+        <w:t xml:space="preserve"> - HCSR04P </w:t>
+      </w:r>
+      <w:proofErr w:type="spellStart"/>
+      <w:r>
+        <w:t>Ultrasonic</w:t>
+      </w:r>
+      <w:proofErr w:type="spellEnd"/>
+      <w:r>
+        <w:t xml:space="preserve"> Sensor. </w:t>
       </w:r>
       <w:r>
         <w:rPr>
@@ -5531,7 +7689,27 @@
           <w:szCs w:val="24"/>
           <w:lang w:eastAsia="nl-NL"/>
         </w:rPr>
-        <w:t>Presentatie over closed loop van de school git</w:t>
+        <w:t xml:space="preserve">Presentatie over </w:t>
+      </w:r>
+      <w:proofErr w:type="spellStart"/>
+      <w:r>
+        <w:rPr>
+          <w:rFonts w:ascii="Times New Roman" w:eastAsia="Times New Roman" w:hAnsi="Times New Roman" w:cs="Times New Roman"/>
+          <w:sz w:val="24"/>
+          <w:szCs w:val="24"/>
+          <w:lang w:eastAsia="nl-NL"/>
+        </w:rPr>
+        <w:t>closed</w:t>
+      </w:r>
+      <w:proofErr w:type="spellEnd"/>
+      <w:r>
+        <w:rPr>
+          <w:rFonts w:ascii="Times New Roman" w:eastAsia="Times New Roman" w:hAnsi="Times New Roman" w:cs="Times New Roman"/>
+          <w:sz w:val="24"/>
+          <w:szCs w:val="24"/>
+          <w:lang w:eastAsia="nl-NL"/>
+        </w:rPr>
+        <w:t xml:space="preserve"> loop van de school git</w:t>
       </w:r>
     </w:p>
     <w:p/>
@@ -5549,8 +7727,17 @@
           <w:i/>
           <w:iCs/>
         </w:rPr>
-        <w:t>Understanding Control Systems: Introduction</w:t>
-      </w:r>
+        <w:t xml:space="preserve">Understanding Control Systems: </w:t>
+      </w:r>
+      <w:proofErr w:type="spellStart"/>
+      <w:r>
+        <w:rPr>
+          <w:i/>
+          <w:iCs/>
+        </w:rPr>
+        <w:t>Introduction</w:t>
+      </w:r>
+      <w:proofErr w:type="spellEnd"/>
       <w:r>
         <w:t xml:space="preserve"> [Video]. YouTube. </w:t>
       </w:r>
@@ -5577,7 +7764,23 @@
           <w:i/>
           <w:iCs/>
         </w:rPr>
-        <w:t>Understanding Control Systems, Part 1: Open-Loop Control Systems</w:t>
+        <w:t xml:space="preserve">Understanding Control Systems, Part 1: </w:t>
+      </w:r>
+      <w:proofErr w:type="spellStart"/>
+      <w:r>
+        <w:rPr>
+          <w:i/>
+          <w:iCs/>
+        </w:rPr>
+        <w:t>Open-Loop</w:t>
+      </w:r>
+      <w:proofErr w:type="spellEnd"/>
+      <w:r>
+        <w:rPr>
+          <w:i/>
+          <w:iCs/>
+        </w:rPr>
+        <w:t xml:space="preserve"> Control Systems</w:t>
       </w:r>
       <w:r>
         <w:t xml:space="preserve"> [Video]. YouTube. </w:t>
@@ -5633,7 +7836,23 @@
           <w:i/>
           <w:iCs/>
         </w:rPr>
-        <w:t>Understanding Control Systems, Part 3: Components of a Feedback Control System</w:t>
+        <w:t xml:space="preserve">Understanding Control Systems, Part 3: </w:t>
+      </w:r>
+      <w:proofErr w:type="spellStart"/>
+      <w:r>
+        <w:rPr>
+          <w:i/>
+          <w:iCs/>
+        </w:rPr>
+        <w:t>Components</w:t>
+      </w:r>
+      <w:proofErr w:type="spellEnd"/>
+      <w:r>
+        <w:rPr>
+          <w:i/>
+          <w:iCs/>
+        </w:rPr>
+        <w:t xml:space="preserve"> of a Feedback Control System</w:t>
       </w:r>
       <w:r>
         <w:t xml:space="preserve"> [Video]. YouTube. </w:t>
@@ -5656,12 +7875,21 @@
       <w:r>
         <w:t xml:space="preserve">MATLAB. (2018, 22 mei). </w:t>
       </w:r>
+      <w:proofErr w:type="spellStart"/>
       <w:r>
         <w:rPr>
           <w:i/>
           <w:iCs/>
         </w:rPr>
-        <w:t>What Is PID Control? | Understanding PID Control, Part 1</w:t>
+        <w:t>What</w:t>
+      </w:r>
+      <w:proofErr w:type="spellEnd"/>
+      <w:r>
+        <w:rPr>
+          <w:i/>
+          <w:iCs/>
+        </w:rPr>
+        <w:t xml:space="preserve"> Is PID Control? | Understanding PID Control, Part 1</w:t>
       </w:r>
       <w:r>
         <w:t xml:space="preserve"> [Video]. YouTube. </w:t>
@@ -5681,15 +7909,61 @@
         <w:spacing w:before="0" w:beforeAutospacing="0" w:after="0" w:afterAutospacing="0" w:line="480" w:lineRule="auto"/>
         <w:ind w:left="720" w:hanging="720"/>
       </w:pPr>
-      <w:r>
-        <w:t xml:space="preserve">FreeRTOS. (2022, 14 juni). </w:t>
-      </w:r>
+      <w:proofErr w:type="spellStart"/>
+      <w:r>
+        <w:t>FreeRTOS</w:t>
+      </w:r>
+      <w:proofErr w:type="spellEnd"/>
+      <w:r>
+        <w:t xml:space="preserve">. (2022, 14 juni). </w:t>
+      </w:r>
+      <w:proofErr w:type="spellStart"/>
       <w:r>
         <w:rPr>
           <w:i/>
           <w:iCs/>
         </w:rPr>
-        <w:t>FreeRTOS - A FREE Open Source RTOS for small real time embedded systems</w:t>
+        <w:t>FreeRTOS</w:t>
+      </w:r>
+      <w:proofErr w:type="spellEnd"/>
+      <w:r>
+        <w:rPr>
+          <w:i/>
+          <w:iCs/>
+        </w:rPr>
+        <w:t xml:space="preserve"> - A FREE Open Source RTOS </w:t>
+      </w:r>
+      <w:proofErr w:type="spellStart"/>
+      <w:r>
+        <w:rPr>
+          <w:i/>
+          <w:iCs/>
+        </w:rPr>
+        <w:t>for</w:t>
+      </w:r>
+      <w:proofErr w:type="spellEnd"/>
+      <w:r>
+        <w:rPr>
+          <w:i/>
+          <w:iCs/>
+        </w:rPr>
+        <w:t xml:space="preserve"> small real time </w:t>
+      </w:r>
+      <w:proofErr w:type="spellStart"/>
+      <w:r>
+        <w:rPr>
+          <w:i/>
+          <w:iCs/>
+        </w:rPr>
+        <w:t>embedded</w:t>
+      </w:r>
+      <w:proofErr w:type="spellEnd"/>
+      <w:r>
+        <w:rPr>
+          <w:i/>
+          <w:iCs/>
+        </w:rPr>
+        <w:t xml:space="preserve"> systems</w:t>
       </w:r>
       <w:r>
         <w:t xml:space="preserve">. </w:t>
@@ -5712,15 +7986,32 @@
       <w:r>
         <w:t xml:space="preserve"> </w:t>
       </w:r>
+      <w:proofErr w:type="spellStart"/>
       <w:r>
         <w:rPr>
           <w:i/>
           <w:iCs/>
         </w:rPr>
-        <w:t>Main Page</w:t>
-      </w:r>
-      <w:r>
-        <w:t xml:space="preserve">. (z.d.). </w:t>
+        <w:t>Main</w:t>
+      </w:r>
+      <w:proofErr w:type="spellEnd"/>
+      <w:r>
+        <w:rPr>
+          <w:i/>
+          <w:iCs/>
+        </w:rPr>
+        <w:t xml:space="preserve"> Page</w:t>
+      </w:r>
+      <w:r>
+        <w:t>. (</w:t>
+      </w:r>
+      <w:proofErr w:type="spellStart"/>
+      <w:r>
+        <w:t>z.d.</w:t>
+      </w:r>
+      <w:proofErr w:type="spellEnd"/>
+      <w:r>
+        <w:t xml:space="preserve">). </w:t>
       </w:r>
       <w:hyperlink r:id="rId103" w:history="1">
         <w:r>

</xml_diff>

<commit_message>
Upload van alle nieuweste versies van alle vakken
ES en COM zijn nu af. Voor SD heb ik nog extra tijd dus hiervan moet ik nog wat doen.
</commit_message>
<xml_diff>
--- a/Embedded systems/Closed loop challenge/Closed Loop Challenge - Tiemon Steeghs.docx
+++ b/Embedded systems/Closed loop challenge/Closed Loop Challenge - Tiemon Steeghs.docx
@@ -36,6 +36,7 @@
     </w:p>
     <w:p>
       <w:pPr>
+        <w:keepNext/>
         <w:jc w:val="center"/>
       </w:pPr>
       <w:r>
@@ -91,6 +92,31 @@
           </wp:inline>
         </w:drawing>
       </w:r>
+    </w:p>
+    <w:p>
+      <w:pPr>
+        <w:pStyle w:val="Bijschrift"/>
+        <w:jc w:val="center"/>
+      </w:pPr>
+      <w:r>
+        <w:t xml:space="preserve">Figuur </w:t>
+      </w:r>
+      <w:fldSimple w:instr=" SEQ Figuur \* ARABIC ">
+        <w:r>
+          <w:rPr>
+            <w:noProof/>
+          </w:rPr>
+          <w:t>1</w:t>
+        </w:r>
+      </w:fldSimple>
+      <w:r>
+        <w:t>(Wright, 2022)</w:t>
+      </w:r>
+    </w:p>
+    <w:p>
+      <w:pPr>
+        <w:jc w:val="center"/>
+      </w:pPr>
       <w:r>
         <w:br w:type="page"/>
       </w:r>
@@ -2176,7 +2202,7 @@
           <w:rPr>
             <w:noProof/>
           </w:rPr>
-          <w:t>1</w:t>
+          <w:t>2</w:t>
         </w:r>
       </w:fldSimple>
       <w:r>
@@ -3595,7 +3621,7 @@
           <w:rPr>
             <w:noProof/>
           </w:rPr>
-          <w:t>2</w:t>
+          <w:t>3</w:t>
         </w:r>
       </w:fldSimple>
       <w:r>
@@ -3941,7 +3967,7 @@
           <w:rPr>
             <w:noProof/>
           </w:rPr>
-          <w:t>3</w:t>
+          <w:t>4</w:t>
         </w:r>
       </w:fldSimple>
       <w:r>
@@ -4213,6 +4239,9 @@
       </w:r>
     </w:p>
     <w:p>
+      <w:pPr>
+        <w:keepNext/>
+      </w:pPr>
       <w:r>
         <w:rPr>
           <w:noProof/>
@@ -4253,6 +4282,46 @@
           </wp:inline>
         </w:drawing>
       </w:r>
+    </w:p>
+    <w:p>
+      <w:pPr>
+        <w:pStyle w:val="Bijschrift"/>
+      </w:pPr>
+      <w:r>
+        <w:t xml:space="preserve">Figuur </w:t>
+      </w:r>
+      <w:fldSimple w:instr=" SEQ Figuur \* ARABIC ">
+        <w:r>
+          <w:rPr>
+            <w:noProof/>
+          </w:rPr>
+          <w:t>5</w:t>
+        </w:r>
+      </w:fldSimple>
+      <w:r>
+        <w:t xml:space="preserve"> PID effect van </w:t>
+      </w:r>
+      <w:proofErr w:type="spellStart"/>
+      <w:r>
+        <w:t>noise</w:t>
+      </w:r>
+      <w:proofErr w:type="spellEnd"/>
+      <w:r>
+        <w:t xml:space="preserve"> op de </w:t>
+      </w:r>
+      <w:proofErr w:type="spellStart"/>
+      <w:r>
+        <w:t>derivate</w:t>
+      </w:r>
+      <w:proofErr w:type="spellEnd"/>
+      <w:r>
+        <w:t xml:space="preserve"> van </w:t>
+      </w:r>
+      <w:proofErr w:type="spellStart"/>
+      <w:r>
+        <w:t>MatLabs</w:t>
+      </w:r>
+      <w:proofErr w:type="spellEnd"/>
     </w:p>
     <w:p>
       <w:r>
@@ -4928,6 +4997,9 @@
     </w:p>
     <w:p/>
     <w:p>
+      <w:pPr>
+        <w:keepNext/>
+      </w:pPr>
       <w:r>
         <w:rPr>
           <w:noProof/>
@@ -4982,6 +5054,33 @@
         </w:drawing>
       </w:r>
     </w:p>
+    <w:p>
+      <w:pPr>
+        <w:pStyle w:val="Bijschrift"/>
+      </w:pPr>
+      <w:r>
+        <w:t xml:space="preserve">Figuur </w:t>
+      </w:r>
+      <w:fldSimple w:instr=" SEQ Figuur \* ARABIC ">
+        <w:r>
+          <w:rPr>
+            <w:noProof/>
+          </w:rPr>
+          <w:t>6</w:t>
+        </w:r>
+      </w:fldSimple>
+      <w:r>
+        <w:t xml:space="preserve"> De grafiek van </w:t>
+      </w:r>
+      <w:proofErr w:type="spellStart"/>
+      <w:r>
+        <w:t>proportional</w:t>
+      </w:r>
+      <w:proofErr w:type="spellEnd"/>
+      <w:r>
+        <w:t xml:space="preserve"> term</w:t>
+      </w:r>
+    </w:p>
     <w:p/>
     <w:p/>
     <w:p/>
@@ -4990,8 +5089,6 @@
     <w:p/>
     <w:p/>
     <w:p/>
-    <w:p/>
-    <w:p/>
     <w:p>
       <w:r>
         <w:lastRenderedPageBreak/>
@@ -5023,6 +5120,9 @@
       </w:r>
     </w:p>
     <w:p>
+      <w:pPr>
+        <w:keepNext/>
+      </w:pPr>
       <w:r>
         <w:rPr>
           <w:noProof/>
@@ -5078,6 +5178,33 @@
       </w:r>
     </w:p>
     <w:p>
+      <w:pPr>
+        <w:pStyle w:val="Bijschrift"/>
+      </w:pPr>
+      <w:r>
+        <w:t xml:space="preserve">Figuur </w:t>
+      </w:r>
+      <w:fldSimple w:instr=" SEQ Figuur \* ARABIC ">
+        <w:r>
+          <w:rPr>
+            <w:noProof/>
+          </w:rPr>
+          <w:t>7</w:t>
+        </w:r>
+      </w:fldSimple>
+      <w:r>
+        <w:t xml:space="preserve"> De grafiek van de </w:t>
+      </w:r>
+      <w:proofErr w:type="spellStart"/>
+      <w:r>
+        <w:t>integral</w:t>
+      </w:r>
+      <w:proofErr w:type="spellEnd"/>
+      <w:r>
+        <w:t xml:space="preserve"> term</w:t>
+      </w:r>
+    </w:p>
+    <w:p>
       <w:r>
         <w:t xml:space="preserve">De laatste grafiek hieronder laat het effect van alle drie de termen tegelijk zien. Je ziet nu dat de robotauto vrij soepel richting de setpoint gaat en dat hij ook niet </w:t>
       </w:r>
@@ -5091,14 +5218,17 @@
       </w:r>
     </w:p>
     <w:p>
+      <w:pPr>
+        <w:keepNext/>
+      </w:pPr>
       <w:r>
         <w:rPr>
           <w:noProof/>
         </w:rPr>
         <w:drawing>
-          <wp:inline distT="0" distB="0" distL="0" distR="0" wp14:anchorId="027D1D0D" wp14:editId="6BC1940B">
-            <wp:extent cx="5760720" cy="3556000"/>
-            <wp:effectExtent l="0" t="0" r="0" b="6350"/>
+          <wp:inline distT="0" distB="0" distL="0" distR="0" wp14:anchorId="027D1D0D" wp14:editId="3343328C">
+            <wp:extent cx="5356860" cy="3306704"/>
+            <wp:effectExtent l="0" t="0" r="0" b="8255"/>
             <wp:docPr id="2137935018" name="Afbeelding 3" descr="Afbeelding met tekst, lijn, Perceel, diagram&#10;&#10;Automatisch gegenereerde beschrijving"/>
             <wp:cNvGraphicFramePr>
               <a:graphicFrameLocks xmlns:a="http://schemas.openxmlformats.org/drawingml/2006/main" noChangeAspect="1"/>
@@ -5128,7 +5258,7 @@
                   <pic:spPr bwMode="auto">
                     <a:xfrm>
                       <a:off x="0" y="0"/>
-                      <a:ext cx="5760720" cy="3556000"/>
+                      <a:ext cx="5360648" cy="3309042"/>
                     </a:xfrm>
                     <a:prstGeom prst="rect">
                       <a:avLst/>
@@ -5143,6 +5273,33 @@
             </a:graphic>
           </wp:inline>
         </w:drawing>
+      </w:r>
+    </w:p>
+    <w:p>
+      <w:pPr>
+        <w:pStyle w:val="Bijschrift"/>
+      </w:pPr>
+      <w:r>
+        <w:t xml:space="preserve">Figuur </w:t>
+      </w:r>
+      <w:fldSimple w:instr=" SEQ Figuur \* ARABIC ">
+        <w:r>
+          <w:rPr>
+            <w:noProof/>
+          </w:rPr>
+          <w:t>8</w:t>
+        </w:r>
+      </w:fldSimple>
+      <w:r>
+        <w:t xml:space="preserve"> De grafiek van de </w:t>
+      </w:r>
+      <w:proofErr w:type="spellStart"/>
+      <w:r>
+        <w:t>Derivative</w:t>
+      </w:r>
+      <w:proofErr w:type="spellEnd"/>
+      <w:r>
+        <w:t xml:space="preserve"> term</w:t>
       </w:r>
     </w:p>
     <w:p/>
@@ -5517,10 +5674,10 @@
           <w:noProof/>
         </w:rPr>
         <w:drawing>
-          <wp:inline distT="0" distB="0" distL="0" distR="0" wp14:anchorId="7D17E83A" wp14:editId="127126B2">
-            <wp:extent cx="5760720" cy="4067175"/>
-            <wp:effectExtent l="0" t="0" r="0" b="9525"/>
-            <wp:docPr id="24" name="Afbeelding 24" descr="Afbeelding met tekst, diagram, Parallel, Plan&#10;&#10;Automatisch gegenereerde beschrijving"/>
+          <wp:inline distT="0" distB="0" distL="0" distR="0" wp14:anchorId="1EB0BC7A" wp14:editId="07ED76B4">
+            <wp:extent cx="5760720" cy="4830445"/>
+            <wp:effectExtent l="0" t="0" r="0" b="8255"/>
+            <wp:docPr id="1586470637" name="Afbeelding 1" descr="Afbeelding met tekst, diagram, Parallel, nummer&#10;&#10;Automatisch gegenereerde beschrijving"/>
             <wp:cNvGraphicFramePr>
               <a:graphicFrameLocks xmlns:a="http://schemas.openxmlformats.org/drawingml/2006/main" noChangeAspect="1"/>
             </wp:cNvGraphicFramePr>
@@ -5528,7 +5685,7 @@
               <a:graphicData uri="http://schemas.openxmlformats.org/drawingml/2006/picture">
                 <pic:pic xmlns:pic="http://schemas.openxmlformats.org/drawingml/2006/picture">
                   <pic:nvPicPr>
-                    <pic:cNvPr id="24" name="Afbeelding 24" descr="Afbeelding met tekst, diagram, Parallel, Plan&#10;&#10;Automatisch gegenereerde beschrijving"/>
+                    <pic:cNvPr id="1586470637" name="Afbeelding 1" descr="Afbeelding met tekst, diagram, Parallel, nummer&#10;&#10;Automatisch gegenereerde beschrijving"/>
                     <pic:cNvPicPr/>
                   </pic:nvPicPr>
                   <pic:blipFill>
@@ -5540,7 +5697,7 @@
                   <pic:spPr>
                     <a:xfrm>
                       <a:off x="0" y="0"/>
-                      <a:ext cx="5760720" cy="4067175"/>
+                      <a:ext cx="5760720" cy="4830445"/>
                     </a:xfrm>
                     <a:prstGeom prst="rect">
                       <a:avLst/>
@@ -5971,6 +6128,7 @@
           <w:rFonts w:eastAsia="Times New Roman" w:cstheme="minorHAnsi"/>
           <w:lang w:eastAsia="nl-NL"/>
         </w:rPr>
+        <w:lastRenderedPageBreak/>
         <w:t xml:space="preserve">Een </w:t>
       </w:r>
       <w:proofErr w:type="spellStart"/>
@@ -6717,6 +6875,7 @@
     </w:p>
     <w:p>
       <w:r>
+        <w:lastRenderedPageBreak/>
         <w:t>Queues kan je het best gebruiken als je een buffer van data nodig hebt bijvoorbeeld een sensor die veel data geeft en meerdere actuatoren die op deze data reageren.</w:t>
       </w:r>
       <w:r>
@@ -7672,16 +7831,17 @@
           <w:lang w:eastAsia="nl-NL"/>
         </w:rPr>
       </w:pPr>
-    </w:p>
-    <w:p>
-      <w:pPr>
+      <w:proofErr w:type="spellStart"/>
+      <w:r>
         <w:rPr>
           <w:rFonts w:ascii="Times New Roman" w:eastAsia="Times New Roman" w:hAnsi="Times New Roman" w:cs="Times New Roman"/>
           <w:sz w:val="24"/>
           <w:szCs w:val="24"/>
           <w:lang w:eastAsia="nl-NL"/>
         </w:rPr>
-      </w:pPr>
+        <w:t>BestandsLocatie</w:t>
+      </w:r>
+      <w:proofErr w:type="spellEnd"/>
       <w:r>
         <w:rPr>
           <w:rFonts w:ascii="Times New Roman" w:eastAsia="Times New Roman" w:hAnsi="Times New Roman" w:cs="Times New Roman"/>
@@ -7689,9 +7849,8 @@
           <w:szCs w:val="24"/>
           <w:lang w:eastAsia="nl-NL"/>
         </w:rPr>
-        <w:t xml:space="preserve">Presentatie over </w:t>
-      </w:r>
-      <w:proofErr w:type="spellStart"/>
+        <w:t xml:space="preserve">: </w:t>
+      </w:r>
       <w:r>
         <w:rPr>
           <w:rFonts w:ascii="Times New Roman" w:eastAsia="Times New Roman" w:hAnsi="Times New Roman" w:cs="Times New Roman"/>
@@ -7699,9 +7858,9 @@
           <w:szCs w:val="24"/>
           <w:lang w:eastAsia="nl-NL"/>
         </w:rPr>
-        <w:t>closed</w:t>
-      </w:r>
-      <w:proofErr w:type="spellEnd"/>
+        <w:t>\t-sem3-db\</w:t>
+      </w:r>
+      <w:proofErr w:type="spellStart"/>
       <w:r>
         <w:rPr>
           <w:rFonts w:ascii="Times New Roman" w:eastAsia="Times New Roman" w:hAnsi="Times New Roman" w:cs="Times New Roman"/>
@@ -7709,8 +7868,147 @@
           <w:szCs w:val="24"/>
           <w:lang w:eastAsia="nl-NL"/>
         </w:rPr>
+        <w:t>embedded</w:t>
+      </w:r>
+      <w:proofErr w:type="spellEnd"/>
+      <w:r>
+        <w:rPr>
+          <w:rFonts w:ascii="Times New Roman" w:eastAsia="Times New Roman" w:hAnsi="Times New Roman" w:cs="Times New Roman"/>
+          <w:sz w:val="24"/>
+          <w:szCs w:val="24"/>
+          <w:lang w:eastAsia="nl-NL"/>
+        </w:rPr>
+        <w:t>-systems\</w:t>
+      </w:r>
+      <w:proofErr w:type="spellStart"/>
+      <w:r>
+        <w:rPr>
+          <w:rFonts w:ascii="Times New Roman" w:eastAsia="Times New Roman" w:hAnsi="Times New Roman" w:cs="Times New Roman"/>
+          <w:sz w:val="24"/>
+          <w:szCs w:val="24"/>
+          <w:lang w:eastAsia="nl-NL"/>
+        </w:rPr>
+        <w:t>Presentations</w:t>
+      </w:r>
+      <w:proofErr w:type="spellEnd"/>
+    </w:p>
+    <w:p>
+      <w:pPr>
+        <w:rPr>
+          <w:rFonts w:ascii="Times New Roman" w:eastAsia="Times New Roman" w:hAnsi="Times New Roman" w:cs="Times New Roman"/>
+          <w:sz w:val="24"/>
+          <w:szCs w:val="24"/>
+          <w:lang w:eastAsia="nl-NL"/>
+        </w:rPr>
+      </w:pPr>
+    </w:p>
+    <w:p>
+      <w:pPr>
+        <w:rPr>
+          <w:rFonts w:ascii="Times New Roman" w:eastAsia="Times New Roman" w:hAnsi="Times New Roman" w:cs="Times New Roman"/>
+          <w:sz w:val="24"/>
+          <w:szCs w:val="24"/>
+          <w:lang w:eastAsia="nl-NL"/>
+        </w:rPr>
+      </w:pPr>
+      <w:r>
+        <w:rPr>
+          <w:rFonts w:ascii="Times New Roman" w:eastAsia="Times New Roman" w:hAnsi="Times New Roman" w:cs="Times New Roman"/>
+          <w:sz w:val="24"/>
+          <w:szCs w:val="24"/>
+          <w:lang w:eastAsia="nl-NL"/>
+        </w:rPr>
+        <w:t xml:space="preserve">Presentatie over </w:t>
+      </w:r>
+      <w:proofErr w:type="spellStart"/>
+      <w:r>
+        <w:rPr>
+          <w:rFonts w:ascii="Times New Roman" w:eastAsia="Times New Roman" w:hAnsi="Times New Roman" w:cs="Times New Roman"/>
+          <w:sz w:val="24"/>
+          <w:szCs w:val="24"/>
+          <w:lang w:eastAsia="nl-NL"/>
+        </w:rPr>
+        <w:t>closed</w:t>
+      </w:r>
+      <w:proofErr w:type="spellEnd"/>
+      <w:r>
+        <w:rPr>
+          <w:rFonts w:ascii="Times New Roman" w:eastAsia="Times New Roman" w:hAnsi="Times New Roman" w:cs="Times New Roman"/>
+          <w:sz w:val="24"/>
+          <w:szCs w:val="24"/>
+          <w:lang w:eastAsia="nl-NL"/>
+        </w:rPr>
         <w:t xml:space="preserve"> loop van de school git</w:t>
       </w:r>
+      <w:r>
+        <w:rPr>
+          <w:rFonts w:ascii="Times New Roman" w:eastAsia="Times New Roman" w:hAnsi="Times New Roman" w:cs="Times New Roman"/>
+          <w:sz w:val="24"/>
+          <w:szCs w:val="24"/>
+          <w:lang w:eastAsia="nl-NL"/>
+        </w:rPr>
+        <w:br/>
+      </w:r>
+      <w:proofErr w:type="spellStart"/>
+      <w:r>
+        <w:rPr>
+          <w:rFonts w:ascii="Times New Roman" w:eastAsia="Times New Roman" w:hAnsi="Times New Roman" w:cs="Times New Roman"/>
+          <w:sz w:val="24"/>
+          <w:szCs w:val="24"/>
+          <w:lang w:eastAsia="nl-NL"/>
+        </w:rPr>
+        <w:t>BestandsLocatie</w:t>
+      </w:r>
+      <w:proofErr w:type="spellEnd"/>
+      <w:r>
+        <w:rPr>
+          <w:rFonts w:ascii="Times New Roman" w:eastAsia="Times New Roman" w:hAnsi="Times New Roman" w:cs="Times New Roman"/>
+          <w:sz w:val="24"/>
+          <w:szCs w:val="24"/>
+          <w:lang w:eastAsia="nl-NL"/>
+        </w:rPr>
+        <w:t xml:space="preserve">: </w:t>
+      </w:r>
+      <w:r>
+        <w:rPr>
+          <w:rFonts w:ascii="Times New Roman" w:eastAsia="Times New Roman" w:hAnsi="Times New Roman" w:cs="Times New Roman"/>
+          <w:sz w:val="24"/>
+          <w:szCs w:val="24"/>
+          <w:lang w:eastAsia="nl-NL"/>
+        </w:rPr>
+        <w:t>\t-sem3-db\</w:t>
+      </w:r>
+      <w:proofErr w:type="spellStart"/>
+      <w:r>
+        <w:rPr>
+          <w:rFonts w:ascii="Times New Roman" w:eastAsia="Times New Roman" w:hAnsi="Times New Roman" w:cs="Times New Roman"/>
+          <w:sz w:val="24"/>
+          <w:szCs w:val="24"/>
+          <w:lang w:eastAsia="nl-NL"/>
+        </w:rPr>
+        <w:t>embedded</w:t>
+      </w:r>
+      <w:proofErr w:type="spellEnd"/>
+      <w:r>
+        <w:rPr>
+          <w:rFonts w:ascii="Times New Roman" w:eastAsia="Times New Roman" w:hAnsi="Times New Roman" w:cs="Times New Roman"/>
+          <w:sz w:val="24"/>
+          <w:szCs w:val="24"/>
+          <w:lang w:eastAsia="nl-NL"/>
+        </w:rPr>
+        <w:t>-systems\</w:t>
+      </w:r>
+      <w:proofErr w:type="spellStart"/>
+      <w:r>
+        <w:rPr>
+          <w:rFonts w:ascii="Times New Roman" w:eastAsia="Times New Roman" w:hAnsi="Times New Roman" w:cs="Times New Roman"/>
+          <w:sz w:val="24"/>
+          <w:szCs w:val="24"/>
+          <w:lang w:eastAsia="nl-NL"/>
+        </w:rPr>
+        <w:t>Presentations</w:t>
+      </w:r>
+      <w:proofErr w:type="spellEnd"/>
     </w:p>
     <w:p/>
     <w:p>
@@ -7984,6 +8282,7 @@
         <w:ind w:left="720" w:hanging="720"/>
       </w:pPr>
       <w:r>
+        <w:lastRenderedPageBreak/>
         <w:t xml:space="preserve"> </w:t>
       </w:r>
       <w:proofErr w:type="spellStart"/>
@@ -8025,21 +8324,6 @@
         <w:t xml:space="preserve"> </w:t>
       </w:r>
     </w:p>
-    <w:p>
-      <w:pPr>
-        <w:pStyle w:val="Normaalweb"/>
-        <w:spacing w:before="0" w:beforeAutospacing="0" w:after="0" w:afterAutospacing="0" w:line="480" w:lineRule="auto"/>
-        <w:ind w:left="720" w:hanging="720"/>
-      </w:pPr>
-    </w:p>
-    <w:p>
-      <w:pPr>
-        <w:pStyle w:val="Normaalweb"/>
-        <w:spacing w:before="0" w:beforeAutospacing="0" w:after="0" w:afterAutospacing="0" w:line="480" w:lineRule="auto"/>
-        <w:ind w:left="720" w:hanging="720"/>
-      </w:pPr>
-    </w:p>
-    <w:p/>
     <w:sectPr>
       <w:pgSz w:w="11906" w:h="16838"/>
       <w:pgMar w:top="1417" w:right="1417" w:bottom="1417" w:left="1417" w:header="708" w:footer="708" w:gutter="0"/>

</xml_diff>